<commit_message>
updated phases and some formatting
</commit_message>
<xml_diff>
--- a/Paper/OverallPaper.docx
+++ b/Paper/OverallPaper.docx
@@ -23,6 +23,9 @@
       </w:sdtEndPr>
       <w:sdtContent>
         <w:p>
+          <w:pPr>
+            <w:jc w:val="both"/>
+          </w:pPr>
           <w:r>
             <w:rPr>
               <w:noProof/>
@@ -32,7 +35,7 @@
                 <v:stroke joinstyle="miter"/>
                 <v:path gradientshapeok="t" o:connecttype="rect"/>
               </v:shapetype>
-              <v:shape id="Text Box 4" o:spid="_x0000_s1026" type="#_x0000_t202" alt="Cover page content layout" style="position:absolute;margin-left:0;margin-top:0;width:553.9pt;height:256.3pt;z-index:-251656192;visibility:visible;mso-wrap-style:square;mso-width-percent:906;mso-height-percent:0;mso-top-percent:510;mso-wrap-distance-left:9pt;mso-wrap-distance-top:0;mso-wrap-distance-right:9pt;mso-wrap-distance-bottom:0;mso-position-horizontal:center;mso-position-horizontal-relative:page;mso-position-vertical-relative:page;mso-width-percent:906;mso-height-percent:0;mso-top-percent:510;mso-width-relative:page;mso-height-relative:margin;v-text-anchor:top" o:gfxdata="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" filled="f" stroked="f" strokeweight=".5pt">
+              <v:shape id="Text Box 4" o:spid="_x0000_s1026" type="#_x0000_t202" alt="Cover page content layout" style="position:absolute;left:0;text-align:left;margin-left:0;margin-top:0;width:553.9pt;height:256.3pt;z-index:-251658240;visibility:visible;mso-wrap-style:square;mso-width-percent:906;mso-height-percent:0;mso-top-percent:510;mso-wrap-distance-left:9pt;mso-wrap-distance-top:0;mso-wrap-distance-right:9pt;mso-wrap-distance-bottom:0;mso-position-horizontal:center;mso-position-horizontal-relative:page;mso-position-vertical-relative:page;mso-width-percent:906;mso-height-percent:0;mso-top-percent:510;mso-width-relative:page;mso-height-relative:margin;v-text-anchor:top" o:gfxdata="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" filled="f" stroked="f" strokeweight=".5pt">
                 <v:textbox style="mso-fit-shape-to-text:t" inset="0,0,0,0">
                   <w:txbxContent>
                     <w:tbl>
@@ -43,7 +46,6 @@
                           <w:right w:w="0" w:type="dxa"/>
                         </w:tblCellMar>
                         <w:tblLook w:val="04A0" w:firstRow="1" w:lastRow="0" w:firstColumn="1" w:lastColumn="0" w:noHBand="0" w:noVBand="1"/>
-                        <w:tblDescription w:val="Cover page info"/>
                       </w:tblPr>
                       <w:tblGrid>
                         <w:gridCol w:w="821"/>
@@ -77,6 +79,7 @@
                             <w:dataBinding w:prefixMappings="xmlns:ns0='http://purl.org/dc/elements/1.1/' xmlns:ns1='http://schemas.openxmlformats.org/package/2006/metadata/core-properties' " w:xpath="/ns1:coreProperties[1]/ns0:title[1]" w:storeItemID="{6C3C8BC8-F283-45AE-878A-BAB7291924A1}"/>
                             <w:text/>
                           </w:sdtPr>
+                          <w:sdtEndPr/>
                           <w:sdtContent>
                             <w:tc>
                               <w:tcPr>
@@ -180,6 +183,7 @@
                                 <w:dataBinding w:prefixMappings="xmlns:ns0='http://purl.org/dc/elements/1.1/' xmlns:ns1='http://schemas.openxmlformats.org/package/2006/metadata/core-properties' " w:xpath="/ns1:coreProperties[1]/ns0:creator[1]" w:storeItemID="{6C3C8BC8-F283-45AE-878A-BAB7291924A1}"/>
                                 <w:text/>
                               </w:sdtPr>
+                              <w:sdtEndPr/>
                               <w:sdtContent>
                                 <w:r>
                                   <w:rPr>
@@ -187,7 +191,25 @@
                                     <w:sz w:val="28"/>
                                     <w:szCs w:val="28"/>
                                   </w:rPr>
-                                  <w:t>Edward Jezisek, Nichole Dugan, Brian Schulte</w:t>
+                                  <w:t xml:space="preserve">Edward </w:t>
+                                </w:r>
+                                <w:proofErr w:type="spellStart"/>
+                                <w:r>
+                                  <w:rPr>
+                                    <w:color w:val="FFFFFF" w:themeColor="background1"/>
+                                    <w:sz w:val="28"/>
+                                    <w:szCs w:val="28"/>
+                                  </w:rPr>
+                                  <w:t>Jezisek</w:t>
+                                </w:r>
+                                <w:proofErr w:type="spellEnd"/>
+                                <w:r>
+                                  <w:rPr>
+                                    <w:color w:val="FFFFFF" w:themeColor="background1"/>
+                                    <w:sz w:val="28"/>
+                                    <w:szCs w:val="28"/>
+                                  </w:rPr>
+                                  <w:t>, Nichole Dugan, Brian Schulte</w:t>
                                 </w:r>
                               </w:sdtContent>
                             </w:sdt>
@@ -208,6 +230,7 @@
                               <w:dataBinding w:prefixMappings="xmlns:ns0='http://purl.org/dc/elements/1.1/' xmlns:ns1='http://schemas.openxmlformats.org/package/2006/metadata/core-properties' " w:xpath="/ns1:coreProperties[1]/ns1:category[1]" w:storeItemID="{6C3C8BC8-F283-45AE-878A-BAB7291924A1}"/>
                               <w:text/>
                             </w:sdtPr>
+                            <w:sdtEndPr/>
                             <w:sdtContent>
                               <w:p>
                                 <w:pPr>
@@ -220,13 +243,23 @@
                                     <w:szCs w:val="28"/>
                                   </w:rPr>
                                 </w:pPr>
+                                <w:proofErr w:type="spellStart"/>
                                 <w:r>
                                   <w:rPr>
                                     <w:color w:val="FFFFFF" w:themeColor="background1"/>
                                     <w:sz w:val="28"/>
                                     <w:szCs w:val="28"/>
                                   </w:rPr>
-                                  <w:t>CprE 575</w:t>
+                                  <w:t>CprE</w:t>
+                                </w:r>
+                                <w:proofErr w:type="spellEnd"/>
+                                <w:r>
+                                  <w:rPr>
+                                    <w:color w:val="FFFFFF" w:themeColor="background1"/>
+                                    <w:sz w:val="28"/>
+                                    <w:szCs w:val="28"/>
+                                  </w:rPr>
+                                  <w:t xml:space="preserve"> 575</w:t>
                                 </w:r>
                               </w:p>
                             </w:sdtContent>
@@ -252,6 +285,7 @@
                                 <w:calendar w:val="gregorian"/>
                               </w:date>
                             </w:sdtPr>
+                            <w:sdtEndPr/>
                             <w:sdtContent>
                               <w:p>
                                 <w:pPr>
@@ -290,6 +324,7 @@
           <w:pPr>
             <w:widowControl/>
             <w:suppressAutoHyphens w:val="0"/>
+            <w:jc w:val="both"/>
             <w:rPr>
               <w:rFonts w:ascii="Calibri" w:eastAsia="Times New Roman" w:hAnsi="Calibri" w:cs="Times New Roman"/>
               <w:color w:val="000000"/>
@@ -322,6 +357,7 @@
         </w:numPr>
         <w:spacing w:line="276" w:lineRule="auto"/>
         <w:ind w:left="432" w:hanging="432"/>
+        <w:jc w:val="both"/>
         <w:rPr>
           <w:rFonts w:asciiTheme="minorHAnsi" w:hAnsiTheme="minorHAnsi"/>
         </w:rPr>
@@ -338,6 +374,7 @@
       <w:pPr>
         <w:pStyle w:val="TextBody"/>
         <w:spacing w:line="276" w:lineRule="auto"/>
+        <w:jc w:val="both"/>
         <w:rPr>
           <w:rFonts w:asciiTheme="minorHAnsi" w:hAnsiTheme="minorHAnsi"/>
         </w:rPr>
@@ -388,13 +425,7 @@
         <w:rPr>
           <w:rFonts w:asciiTheme="minorHAnsi" w:hAnsiTheme="minorHAnsi"/>
         </w:rPr>
-        <w:t xml:space="preserve">Costs will be reduced, the </w:t>
-      </w:r>
-      <w:r>
-        <w:rPr>
-          <w:rFonts w:asciiTheme="minorHAnsi" w:hAnsiTheme="minorHAnsi"/>
-        </w:rPr>
-        <w:t>speed will be increased an</w:t>
+        <w:t>Costs will be reduced, the speed will be increased an</w:t>
       </w:r>
       <w:r>
         <w:rPr>
@@ -418,40 +449,30 @@
         <w:rPr>
           <w:rFonts w:asciiTheme="minorHAnsi" w:hAnsiTheme="minorHAnsi"/>
         </w:rPr>
-        <w:t>s License Statio</w:t>
-      </w:r>
-      <w:r>
-        <w:rPr>
-          <w:rFonts w:asciiTheme="minorHAnsi" w:hAnsiTheme="minorHAnsi"/>
-        </w:rPr>
-        <w:t>n.  We also are aiming to ensure that hair is included inside the picture as many currently used approaches have had issues with people's hair.</w:t>
+        <w:t>s License Station.  We also are aiming to ensure that hair is included inside the picture as many currently used approaches have had issues with people's hair.</w:t>
       </w:r>
     </w:p>
     <w:p>
       <w:pPr>
         <w:pStyle w:val="TextBody"/>
         <w:spacing w:line="276" w:lineRule="auto"/>
-        <w:rPr>
-          <w:rFonts w:asciiTheme="minorHAnsi" w:hAnsiTheme="minorHAnsi"/>
-        </w:rPr>
-      </w:pPr>
-      <w:r>
-        <w:rPr>
-          <w:rFonts w:asciiTheme="minorHAnsi" w:hAnsiTheme="minorHAnsi"/>
-        </w:rPr>
-        <w:t xml:space="preserve">Virtual Backdrop will specifically be used to separate the background from pictures/videos.  This will allow it </w:t>
-      </w:r>
-      <w:r>
-        <w:rPr>
-          <w:rFonts w:asciiTheme="minorHAnsi" w:hAnsiTheme="minorHAnsi"/>
-        </w:rPr>
-        <w:t>to be used in other applications besides giving a backdrop for Driver's license photos.  However, the primary purpose of this application is to allow users to use their own photos as their driver's license photo.</w:t>
+        <w:jc w:val="both"/>
+        <w:rPr>
+          <w:rFonts w:asciiTheme="minorHAnsi" w:hAnsiTheme="minorHAnsi"/>
+        </w:rPr>
+      </w:pPr>
+      <w:r>
+        <w:rPr>
+          <w:rFonts w:asciiTheme="minorHAnsi" w:hAnsiTheme="minorHAnsi"/>
+        </w:rPr>
+        <w:t>Virtual Backdrop will specifically be used to separate the background from pictures/videos.  This will allow it to be used in other applications besides giving a backdrop for Driver's license photos.  However, the primary purpose of this application is to allow users to use their own photos as their driver's license photo.</w:t>
       </w:r>
     </w:p>
     <w:p>
       <w:pPr>
         <w:pStyle w:val="Heading1"/>
         <w:spacing w:line="276" w:lineRule="auto"/>
+        <w:jc w:val="both"/>
         <w:rPr>
           <w:rFonts w:asciiTheme="minorHAnsi" w:hAnsiTheme="minorHAnsi"/>
         </w:rPr>
@@ -477,13 +498,7 @@
         <w:rPr>
           <w:rFonts w:asciiTheme="minorHAnsi" w:hAnsiTheme="minorHAnsi"/>
         </w:rPr>
-        <w:t>Self-service kiosks are be</w:t>
-      </w:r>
-      <w:r>
-        <w:rPr>
-          <w:rFonts w:asciiTheme="minorHAnsi" w:hAnsiTheme="minorHAnsi"/>
-        </w:rPr>
-        <w:t>coming more and more popular in states across the US. This project will focus only on kiosks being used by the state of Iowa. Currently, the following services are offered at kiosk locations:</w:t>
+        <w:t>Self-service kiosks are becoming more and more popular in states across the US. This project will focus only on kiosks being used by the state of Iowa. Currently, the following services are offered at kiosk locations:</w:t>
       </w:r>
       <w:r>
         <w:rPr>
@@ -491,6 +506,37 @@
           <w:lang w:eastAsia="en-US" w:bidi="ar-SA"/>
         </w:rPr>
         <w:t xml:space="preserve"> </w:t>
+      </w:r>
+      <w:r>
+        <w:rPr>
+          <w:noProof/>
+        </w:rPr>
+        <w:pict>
+          <v:shape id="_x0000_s1028" type="#_x0000_t202" style="position:absolute;left:0;text-align:left;margin-left:391.1pt;margin-top:216.45pt;width:100.5pt;height:.05pt;z-index:251660288;mso-position-horizontal-relative:text;mso-position-vertical-relative:text" stroked="f">
+            <v:textbox style="mso-fit-shape-to-text:t" inset="0,0,0,0">
+              <w:txbxContent>
+                <w:p>
+                  <w:pPr>
+                    <w:pStyle w:val="Caption"/>
+                    <w:jc w:val="center"/>
+                  </w:pPr>
+                  <w:r>
+                    <w:t xml:space="preserve">Figure </w:t>
+                  </w:r>
+                  <w:fldSimple w:instr=" SEQ Figure \* ARABIC ">
+                    <w:r>
+                      <w:rPr>
+                        <w:noProof/>
+                      </w:rPr>
+                      <w:t>1</w:t>
+                    </w:r>
+                  </w:fldSimple>
+                </w:p>
+              </w:txbxContent>
+            </v:textbox>
+            <w10:wrap type="square"/>
+          </v:shape>
+        </w:pict>
       </w:r>
       <w:r>
         <w:rPr>
@@ -499,7 +545,7 @@
           <w:lang w:eastAsia="en-US" w:bidi="ar-SA"/>
         </w:rPr>
         <w:drawing>
-          <wp:anchor distT="0" distB="0" distL="114300" distR="114300" simplePos="0" relativeHeight="251659264" behindDoc="0" locked="0" layoutInCell="1" allowOverlap="1">
+          <wp:anchor distT="0" distB="0" distL="114300" distR="114300" simplePos="0" relativeHeight="251658752" behindDoc="0" locked="0" layoutInCell="1" allowOverlap="1">
             <wp:simplePos x="0" y="0"/>
             <wp:positionH relativeFrom="column">
               <wp:posOffset>4966970</wp:posOffset>
@@ -591,13 +637,7 @@
         <w:rPr>
           <w:rFonts w:asciiTheme="minorHAnsi" w:hAnsiTheme="minorHAnsi"/>
         </w:rPr>
-        <w:t>Upd</w:t>
-      </w:r>
-      <w:r>
-        <w:rPr>
-          <w:rFonts w:asciiTheme="minorHAnsi" w:hAnsiTheme="minorHAnsi"/>
-        </w:rPr>
-        <w:t>ate Iowa Driver’s License (removing “under 18” or “under 21”, updating address)</w:t>
+        <w:t>Update Iowa Driver’s License (removing “under 18” or “under 21”, updating address)</w:t>
       </w:r>
     </w:p>
     <w:p>
@@ -653,13 +693,7 @@
         <w:rPr>
           <w:rFonts w:asciiTheme="minorHAnsi" w:hAnsiTheme="minorHAnsi"/>
         </w:rPr>
-        <w:t>Be b</w:t>
-      </w:r>
-      <w:r>
-        <w:rPr>
-          <w:rFonts w:asciiTheme="minorHAnsi" w:hAnsiTheme="minorHAnsi"/>
-        </w:rPr>
-        <w:t>etween the ages of 18 and 70</w:t>
+        <w:t>Be between the ages of 18 and 70</w:t>
       </w:r>
     </w:p>
     <w:p>
@@ -708,6 +742,7 @@
       <w:pPr>
         <w:pStyle w:val="TextBody"/>
         <w:spacing w:line="276" w:lineRule="auto"/>
+        <w:jc w:val="both"/>
         <w:rPr>
           <w:rFonts w:asciiTheme="minorHAnsi" w:hAnsiTheme="minorHAnsi"/>
         </w:rPr>
@@ -720,33 +755,23 @@
         <w:rPr>
           <w:rFonts w:asciiTheme="minorHAnsi" w:hAnsiTheme="minorHAnsi"/>
         </w:rPr>
-        <w:t>Although anyone between 18 and 70 can use the kiosks, the system is designed to target drivers between the a</w:t>
-      </w:r>
-      <w:r>
-        <w:rPr>
-          <w:rFonts w:asciiTheme="minorHAnsi" w:hAnsiTheme="minorHAnsi"/>
-        </w:rPr>
-        <w:t>ges of 18 and 30 who routinely download applications and tend to choose self-service over in person interactions. The typical kiosk user also likes to avoid time wasted at the Driver’s License Station. We are specifically targeting users with Android based</w:t>
-      </w:r>
-      <w:r>
-        <w:rPr>
-          <w:rFonts w:asciiTheme="minorHAnsi" w:hAnsiTheme="minorHAnsi"/>
-        </w:rPr>
-        <w:t xml:space="preserve"> smart phones and anyone who currently uses a kiosk to replace their driver's license photo.  At the current time, kiosks need to have a standing our mounted backdrop behind the photos and Virtual Backdrop could help eliminate this.</w:t>
+        <w:t>Although anyone between 18 and 70 can use the kiosks, the system is designed to target drivers between the ages of 18 and 30 who routinely download applications and tend to choose self-service over in person interactions. The typical kiosk user also likes to avoid time wasted at the Driver’s License Station. We are specifically targeting users with Android based smart phones and anyone who currently uses a kiosk to replace their driver's license photo.  At the current time, kiosks need to have a standing our mounted backdrop behind the photos and Virtual Backdrop could help eliminate this.</w:t>
       </w:r>
     </w:p>
     <w:p>
       <w:pPr>
         <w:pStyle w:val="Heading1"/>
         <w:spacing w:line="276" w:lineRule="auto"/>
-        <w:rPr>
-          <w:rFonts w:asciiTheme="minorHAnsi" w:hAnsiTheme="minorHAnsi"/>
-        </w:rPr>
-      </w:pPr>
-      <w:r>
-        <w:rPr>
-          <w:rFonts w:asciiTheme="minorHAnsi" w:hAnsiTheme="minorHAnsi"/>
-        </w:rPr>
+        <w:jc w:val="both"/>
+        <w:rPr>
+          <w:rFonts w:asciiTheme="minorHAnsi" w:hAnsiTheme="minorHAnsi"/>
+        </w:rPr>
+      </w:pPr>
+      <w:r>
+        <w:rPr>
+          <w:rFonts w:asciiTheme="minorHAnsi" w:hAnsiTheme="minorHAnsi"/>
+        </w:rPr>
+        <w:lastRenderedPageBreak/>
         <w:t>Need for Application</w:t>
       </w:r>
     </w:p>
@@ -754,21 +779,16 @@
       <w:pPr>
         <w:pStyle w:val="TextBody"/>
         <w:spacing w:line="276" w:lineRule="auto"/>
-        <w:rPr>
-          <w:rFonts w:asciiTheme="minorHAnsi" w:hAnsiTheme="minorHAnsi"/>
-        </w:rPr>
-      </w:pPr>
-      <w:r>
-        <w:rPr>
-          <w:rFonts w:asciiTheme="minorHAnsi" w:hAnsiTheme="minorHAnsi"/>
-        </w:rPr>
-        <w:t>V</w:t>
-      </w:r>
-      <w:r>
-        <w:rPr>
-          <w:rFonts w:asciiTheme="minorHAnsi" w:hAnsiTheme="minorHAnsi"/>
-        </w:rPr>
-        <w:t>irtual Backdrop is needed to enhance the experience of getting a Driver</w:t>
+        <w:jc w:val="both"/>
+        <w:rPr>
+          <w:rFonts w:asciiTheme="minorHAnsi" w:hAnsiTheme="minorHAnsi"/>
+        </w:rPr>
+      </w:pPr>
+      <w:r>
+        <w:rPr>
+          <w:rFonts w:asciiTheme="minorHAnsi" w:hAnsiTheme="minorHAnsi"/>
+        </w:rPr>
+        <w:t>Virtual Backdrop is needed to enhance the experience of getting a Driver</w:t>
       </w:r>
       <w:r>
         <w:rPr>
@@ -780,338 +800,379 @@
         <w:rPr>
           <w:rFonts w:asciiTheme="minorHAnsi" w:hAnsiTheme="minorHAnsi"/>
         </w:rPr>
-        <w:t xml:space="preserve">s license for residents of the </w:t>
-      </w:r>
-      <w:r>
-        <w:rPr>
-          <w:rFonts w:asciiTheme="minorHAnsi" w:hAnsiTheme="minorHAnsi"/>
+        <w:t>s license for residents of the State of Iowa.  This application can further be used to create a database for facial recognition.  The pictures we create will meet the standards for a driver's license and in doing so, will meet the standards for facial recognition.</w:t>
+      </w:r>
+    </w:p>
+    <w:p>
+      <w:pPr>
+        <w:pStyle w:val="TextBody"/>
+        <w:spacing w:line="276" w:lineRule="auto"/>
+        <w:jc w:val="both"/>
+        <w:rPr>
+          <w:rFonts w:asciiTheme="minorHAnsi" w:hAnsiTheme="minorHAnsi"/>
+        </w:rPr>
+      </w:pPr>
+      <w:r>
+        <w:rPr>
+          <w:rFonts w:asciiTheme="minorHAnsi" w:hAnsiTheme="minorHAnsi"/>
+        </w:rPr>
+        <w:t xml:space="preserve">Specifically, with the introduction of new technologies that require a photo with a high enough quality to be included in biometric databases used for facial recognition, photos will need to remove artifacts from their backgrounds to create consistent images of faces. Previously, colored backdrops were used to ensure noise was reduced from the photos. But this places significant limitations on the photos that can be used in the databases and the process to take said photos (i.e. cellphone cameras cannot be used). Ideally, software could be created to identify faces, remove backgrounds and produce a uniform virtual backdrop for the photo regardless of the composition of the original photo. One specific hurdle to overcome is that current algorithms can sometimes get confused with a person's hair and fill in the hair with the backdrop color instead of leaving the alone. </w:t>
+      </w:r>
+    </w:p>
+    <w:p>
+      <w:pPr>
+        <w:pStyle w:val="Heading1"/>
+        <w:spacing w:line="276" w:lineRule="auto"/>
+        <w:jc w:val="both"/>
+        <w:rPr>
+          <w:rFonts w:asciiTheme="minorHAnsi" w:hAnsiTheme="minorHAnsi"/>
+        </w:rPr>
+      </w:pPr>
+      <w:r>
+        <w:rPr>
+          <w:rFonts w:asciiTheme="minorHAnsi" w:hAnsiTheme="minorHAnsi"/>
+        </w:rPr>
+        <w:t>Previous Approaches</w:t>
+      </w:r>
+    </w:p>
+    <w:p>
+      <w:pPr>
+        <w:pStyle w:val="TextBody"/>
+        <w:spacing w:line="276" w:lineRule="auto"/>
+        <w:jc w:val="both"/>
+        <w:rPr>
+          <w:rFonts w:asciiTheme="minorHAnsi" w:hAnsiTheme="minorHAnsi"/>
+        </w:rPr>
+      </w:pPr>
+      <w:r>
+        <w:rPr>
+          <w:rFonts w:asciiTheme="minorHAnsi" w:hAnsiTheme="minorHAnsi"/>
+          <w:color w:val="000000"/>
+        </w:rPr>
+        <w:t xml:space="preserve">In researching current algorithms for this process, we found 3 major ways of trying to solve this problem. Each of these algorithms appeared to have their own drawback from either having problems identifying hair properly, not removing the whole background, or other issues that arise from doing </w:t>
+      </w:r>
+      <w:r>
+        <w:rPr>
+          <w:rFonts w:asciiTheme="minorHAnsi" w:hAnsiTheme="minorHAnsi"/>
+        </w:rPr>
+        <w:t>color matching on pixels.</w:t>
+      </w:r>
+    </w:p>
+    <w:p>
+      <w:pPr>
+        <w:pStyle w:val="TextBody"/>
+        <w:spacing w:line="276" w:lineRule="auto"/>
+        <w:jc w:val="both"/>
+        <w:rPr>
+          <w:rFonts w:asciiTheme="minorHAnsi" w:hAnsiTheme="minorHAnsi"/>
+        </w:rPr>
+      </w:pPr>
+      <w:r>
+        <w:rPr>
+          <w:rFonts w:asciiTheme="minorHAnsi" w:hAnsiTheme="minorHAnsi"/>
+        </w:rPr>
+        <w:t xml:space="preserve">The first way is an algorithm by the identity solution vendor, </w:t>
+      </w:r>
+      <w:proofErr w:type="spellStart"/>
+      <w:r>
+        <w:rPr>
+          <w:rFonts w:asciiTheme="minorHAnsi" w:hAnsiTheme="minorHAnsi"/>
+        </w:rPr>
+        <w:t>MorphoTrust</w:t>
+      </w:r>
+      <w:proofErr w:type="spellEnd"/>
+      <w:r>
+        <w:rPr>
+          <w:rFonts w:asciiTheme="minorHAnsi" w:hAnsiTheme="minorHAnsi"/>
+        </w:rPr>
+        <w:t xml:space="preserve"> USA. </w:t>
+      </w:r>
+      <w:proofErr w:type="spellStart"/>
+      <w:r>
+        <w:rPr>
+          <w:rFonts w:asciiTheme="minorHAnsi" w:hAnsiTheme="minorHAnsi"/>
+        </w:rPr>
+        <w:t>MorphoTrust</w:t>
+      </w:r>
+      <w:proofErr w:type="spellEnd"/>
+      <w:r>
+        <w:rPr>
+          <w:rFonts w:asciiTheme="minorHAnsi" w:hAnsiTheme="minorHAnsi"/>
+        </w:rPr>
+        <w:t xml:space="preserve"> currently provides physical credentials for 80% of the jurisdictions in the United States. </w:t>
+      </w:r>
+      <w:proofErr w:type="spellStart"/>
+      <w:r>
+        <w:rPr>
+          <w:rFonts w:asciiTheme="minorHAnsi" w:hAnsiTheme="minorHAnsi"/>
+        </w:rPr>
+        <w:t>MorphoTrust</w:t>
+      </w:r>
+      <w:proofErr w:type="spellEnd"/>
+      <w:r>
+        <w:rPr>
+          <w:rFonts w:asciiTheme="minorHAnsi" w:hAnsiTheme="minorHAnsi"/>
+        </w:rPr>
+        <w:t xml:space="preserve"> is looking to expand their business by providing this virtual backdrop solution. In a patent filed in 2015, the algorithm for the virtual backdrop solution is to try to estimate the foreground and background of the image. To determine the difference between the two, Alpha matting is applied to the image. Their algorithm also tries to estimate hair pixels, facial pixels, and other foreground pixels using a formula that utilizes a convex hull algorithm. It also uses a cross algorithm to figure out where the chin is located on the subject and again trying to figure out where the face exists in the foreground. The algorithm also tries to determine the background by using </w:t>
+      </w:r>
+      <w:r>
+        <w:rPr>
+          <w:rFonts w:asciiTheme="minorHAnsi" w:hAnsiTheme="minorHAnsi"/>
+        </w:rPr>
+        <w:t>Eigen</w:t>
+      </w:r>
+      <w:r>
+        <w:rPr>
+          <w:rFonts w:asciiTheme="minorHAnsi" w:hAnsiTheme="minorHAnsi"/>
+        </w:rPr>
+        <w:t>vectors and pixel intensity. It also uses neighborhood matching to try to determine similar pixels in a region. Their approach seems to be a good starting point, but as of yet, the company does not appear to have a working prototype.</w:t>
+      </w:r>
+    </w:p>
+    <w:p>
+      <w:pPr>
+        <w:pStyle w:val="TextBody"/>
+        <w:spacing w:line="276" w:lineRule="auto"/>
+        <w:jc w:val="both"/>
+        <w:rPr>
+          <w:rFonts w:asciiTheme="minorHAnsi" w:hAnsiTheme="minorHAnsi"/>
+          <w:color w:val="000000"/>
+        </w:rPr>
+      </w:pPr>
+      <w:r>
+        <w:rPr>
+          <w:rFonts w:asciiTheme="minorHAnsi" w:hAnsiTheme="minorHAnsi"/>
+        </w:rPr>
+        <w:t>The second algorithm</w:t>
+      </w:r>
+      <w:r>
+        <w:rPr>
+          <w:rFonts w:asciiTheme="minorHAnsi" w:hAnsiTheme="minorHAnsi"/>
+          <w:color w:val="000000"/>
+        </w:rPr>
+        <w:t xml:space="preserve"> the team found was a paper from a Korean university. This algorithm uses a code book to try to determine smaller portions of the image to try to determine background for each smaller image, in a similar fashion to solving our Sudoku problem. Each of the smaller units is a vector, and uses vector rotation about a center of rotation for the vector. Reviewing the author's work, the background does not appear to be completely removed from the images, so the algorithms appear </w:t>
+      </w:r>
+      <w:r>
+        <w:rPr>
+          <w:rFonts w:asciiTheme="minorHAnsi" w:hAnsiTheme="minorHAnsi"/>
+          <w:color w:val="000000"/>
         </w:rPr>
         <w:lastRenderedPageBreak/>
-        <w:t>State of Iowa.  This application can further be used to create a database for facial recognition.  The pictures we create will meet the standards for a dr</w:t>
-      </w:r>
-      <w:r>
-        <w:rPr>
-          <w:rFonts w:asciiTheme="minorHAnsi" w:hAnsiTheme="minorHAnsi"/>
-        </w:rPr>
-        <w:t>iver's license and in doing so, will meet the standards for facial recognition.</w:t>
+        <w:t>that they could use more work.</w:t>
       </w:r>
     </w:p>
     <w:p>
       <w:pPr>
         <w:pStyle w:val="TextBody"/>
         <w:spacing w:line="276" w:lineRule="auto"/>
-        <w:rPr>
-          <w:rFonts w:asciiTheme="minorHAnsi" w:hAnsiTheme="minorHAnsi"/>
-        </w:rPr>
-      </w:pPr>
-      <w:r>
-        <w:rPr>
-          <w:rFonts w:asciiTheme="minorHAnsi" w:hAnsiTheme="minorHAnsi"/>
-        </w:rPr>
-        <w:t>Specifically, with the introduction of new technologies that require a photo with a high enough quality to be included in biometric databases used for facial recognition, photo</w:t>
-      </w:r>
-      <w:r>
-        <w:rPr>
-          <w:rFonts w:asciiTheme="minorHAnsi" w:hAnsiTheme="minorHAnsi"/>
-        </w:rPr>
-        <w:t xml:space="preserve">s will need to remove artifacts from their backgrounds to create consistent images of faces. Previously, colored backdrops were used to ensure noise was reduced from the photos. But this places significant limitations on the photos that can be used in the </w:t>
-      </w:r>
-      <w:r>
-        <w:rPr>
-          <w:rFonts w:asciiTheme="minorHAnsi" w:hAnsiTheme="minorHAnsi"/>
-        </w:rPr>
-        <w:t>databases and the process to take said photos (i.e. cellphone cameras cannot be used). Ideally, software could be created to identify faces, remove backgrounds and produce a uniform virtual backdrop for the photo regardless of the composition of the origin</w:t>
-      </w:r>
-      <w:r>
-        <w:rPr>
-          <w:rFonts w:asciiTheme="minorHAnsi" w:hAnsiTheme="minorHAnsi"/>
-        </w:rPr>
-        <w:t xml:space="preserve">al photo. One specific hurdle to overcome is that current algorithms can sometimes get confused with a person's hair and fill in the hair with the backdrop color instead of leaving the alone. </w:t>
+        <w:jc w:val="both"/>
+        <w:rPr>
+          <w:rFonts w:asciiTheme="minorHAnsi" w:hAnsiTheme="minorHAnsi"/>
+          <w:color w:val="000000"/>
+        </w:rPr>
+      </w:pPr>
+      <w:r>
+        <w:rPr>
+          <w:rFonts w:asciiTheme="minorHAnsi" w:hAnsiTheme="minorHAnsi"/>
+          <w:color w:val="000000"/>
+        </w:rPr>
+        <w:t xml:space="preserve">The third algorithm we found was a paper written for Microsoft Research. This paper deals with removing the background image in videos. Their algorithm again seeks to determine the difference between the foreground and the background of the image. The algorithm uses a Gaussian mixture model to try to determine if a pixel belongs to the foreground or the background. </w:t>
+      </w:r>
+    </w:p>
+    <w:p>
+      <w:pPr>
+        <w:pStyle w:val="TextBody"/>
+        <w:spacing w:line="276" w:lineRule="auto"/>
+        <w:jc w:val="both"/>
+        <w:rPr>
+          <w:rFonts w:asciiTheme="minorHAnsi" w:hAnsiTheme="minorHAnsi"/>
+          <w:color w:val="000000"/>
+        </w:rPr>
+      </w:pPr>
+      <w:r>
+        <w:rPr>
+          <w:rFonts w:asciiTheme="minorHAnsi" w:hAnsiTheme="minorHAnsi"/>
+          <w:color w:val="000000"/>
+        </w:rPr>
+        <w:t xml:space="preserve">Our team believes the shortcomings of these algorithms give us opportunities to improve on existing techniques. Our team will use our knowledge from this class in C++ and </w:t>
+      </w:r>
+      <w:proofErr w:type="spellStart"/>
+      <w:r>
+        <w:rPr>
+          <w:rFonts w:asciiTheme="minorHAnsi" w:hAnsiTheme="minorHAnsi"/>
+          <w:color w:val="000000"/>
+        </w:rPr>
+        <w:t>OpenCV</w:t>
+      </w:r>
+      <w:proofErr w:type="spellEnd"/>
+      <w:r>
+        <w:rPr>
+          <w:rFonts w:asciiTheme="minorHAnsi" w:hAnsiTheme="minorHAnsi"/>
+          <w:color w:val="000000"/>
+        </w:rPr>
+        <w:t xml:space="preserve"> to try to determine the subject by using video techniques in </w:t>
+      </w:r>
+      <w:proofErr w:type="spellStart"/>
+      <w:r>
+        <w:rPr>
+          <w:rFonts w:asciiTheme="minorHAnsi" w:hAnsiTheme="minorHAnsi"/>
+          <w:color w:val="000000"/>
+        </w:rPr>
+        <w:t>OpenCV</w:t>
+      </w:r>
+      <w:proofErr w:type="spellEnd"/>
+      <w:r>
+        <w:rPr>
+          <w:rFonts w:asciiTheme="minorHAnsi" w:hAnsiTheme="minorHAnsi"/>
+          <w:color w:val="000000"/>
+        </w:rPr>
+        <w:t>. Our team also has a strong mathematical and programming background to give us a fresh perspective on this challenge.</w:t>
       </w:r>
     </w:p>
     <w:p>
       <w:pPr>
         <w:pStyle w:val="Heading1"/>
         <w:spacing w:line="276" w:lineRule="auto"/>
-        <w:rPr>
-          <w:rFonts w:asciiTheme="minorHAnsi" w:hAnsiTheme="minorHAnsi"/>
-        </w:rPr>
-      </w:pPr>
-      <w:r>
-        <w:rPr>
-          <w:rFonts w:asciiTheme="minorHAnsi" w:hAnsiTheme="minorHAnsi"/>
-        </w:rPr>
-        <w:t>Previous Approaches</w:t>
-      </w:r>
-    </w:p>
-    <w:p>
-      <w:pPr>
-        <w:pStyle w:val="NormalWeb"/>
-        <w:spacing w:before="0" w:beforeAutospacing="0" w:after="0" w:afterAutospacing="0" w:line="276" w:lineRule="auto"/>
-        <w:rPr>
-          <w:rFonts w:asciiTheme="minorHAnsi" w:hAnsiTheme="minorHAnsi"/>
-          <w:color w:val="000000"/>
-        </w:rPr>
-      </w:pPr>
-      <w:r>
-        <w:rPr>
-          <w:rFonts w:asciiTheme="minorHAnsi" w:hAnsiTheme="minorHAnsi"/>
-          <w:color w:val="000000"/>
-        </w:rPr>
-        <w:t>In researching current algorithms for this process, we found 3 major ways of trying to solve this problem. Each of these algorithms appeared to have their own drawback from either having problems identifying hair properly, not removing the whole background, or other issues that arise from doing color matching on pixels.</w:t>
-      </w:r>
-    </w:p>
-    <w:p>
-      <w:pPr>
-        <w:pStyle w:val="NormalWeb"/>
-        <w:spacing w:before="0" w:beforeAutospacing="0" w:after="0" w:afterAutospacing="0" w:line="276" w:lineRule="auto"/>
-        <w:rPr>
-          <w:rFonts w:asciiTheme="minorHAnsi" w:hAnsiTheme="minorHAnsi"/>
-          <w:color w:val="000000"/>
-        </w:rPr>
-      </w:pPr>
-      <w:r>
-        <w:rPr>
-          <w:rFonts w:asciiTheme="minorHAnsi" w:hAnsiTheme="minorHAnsi"/>
-          <w:color w:val="000000"/>
-        </w:rPr>
-        <w:t> </w:t>
-      </w:r>
-    </w:p>
-    <w:p>
-      <w:pPr>
-        <w:pStyle w:val="NormalWeb"/>
-        <w:spacing w:before="0" w:beforeAutospacing="0" w:after="0" w:afterAutospacing="0" w:line="276" w:lineRule="auto"/>
-        <w:rPr>
-          <w:rFonts w:asciiTheme="minorHAnsi" w:hAnsiTheme="minorHAnsi"/>
-          <w:color w:val="000000"/>
-        </w:rPr>
-      </w:pPr>
-      <w:r>
-        <w:rPr>
-          <w:rFonts w:asciiTheme="minorHAnsi" w:hAnsiTheme="minorHAnsi"/>
-          <w:color w:val="000000"/>
-        </w:rPr>
-        <w:t xml:space="preserve">The first way is </w:t>
-      </w:r>
-      <w:r>
-        <w:rPr>
-          <w:rFonts w:asciiTheme="minorHAnsi" w:hAnsiTheme="minorHAnsi"/>
-          <w:color w:val="000000"/>
-        </w:rPr>
-        <w:t>an algorithm by the identity solution vendor, MorphoTrust USA. MorphoTrust currently provides physical credentials for 80% of the jurisdictions in the United States. MorphoTrust is looking to expand their business by providing this virtual backdrop solution. In a patent filed in 2015, the algorithm for the virtual backdrop solution is to try to estimate the foreground and background of the image. To determine the difference between the two, Alpha matting is applied to the image. Their algorithm also tries to estimate hair pixels, facial pixels, and other foreground pixels using a formula that utilizes a convex hull algorithm. It also uses a cross algorithm to figure out where the chin is located on the subject and again trying to figure out where the face exists in the foreground. The algorithm also tries to determine the background by using eigen vectors and pixel intensity. It also uses neighborhood matching to try to determine similar pixels in a region. Their approach seems to be a good starting point, but as of yet, the company does not appear to have a working prototype.</w:t>
-      </w:r>
-    </w:p>
-    <w:p>
-      <w:pPr>
-        <w:pStyle w:val="NormalWeb"/>
-        <w:spacing w:before="0" w:beforeAutospacing="0" w:after="0" w:afterAutospacing="0" w:line="276" w:lineRule="auto"/>
-        <w:rPr>
-          <w:rFonts w:asciiTheme="minorHAnsi" w:hAnsiTheme="minorHAnsi"/>
-          <w:color w:val="000000"/>
-        </w:rPr>
-      </w:pPr>
-      <w:r>
-        <w:rPr>
-          <w:rFonts w:asciiTheme="minorHAnsi" w:hAnsiTheme="minorHAnsi"/>
-          <w:color w:val="000000"/>
-        </w:rPr>
-        <w:t>The second algorithm the team found was a paper from a Korean university. This algorithm uses a code book to try to determine smaller portions of the image to try to determine background for each smaller image, in a similar fashion to solving our Sudoku problem. Each of the smaller units is a vector, and uses vector rotation about a center of rotation for the vector. Reviewing the author's work, the background does not appear to be completely removed from the images, so the algorithms appear that they could use more work.</w:t>
-      </w:r>
-    </w:p>
-    <w:p>
-      <w:pPr>
-        <w:pStyle w:val="NormalWeb"/>
-        <w:spacing w:before="0" w:beforeAutospacing="0" w:after="0" w:afterAutospacing="0" w:line="276" w:lineRule="auto"/>
-        <w:rPr>
-          <w:rFonts w:asciiTheme="minorHAnsi" w:hAnsiTheme="minorHAnsi"/>
-          <w:color w:val="000000"/>
-        </w:rPr>
-      </w:pPr>
-      <w:r>
-        <w:rPr>
-          <w:rFonts w:asciiTheme="minorHAnsi" w:hAnsiTheme="minorHAnsi"/>
-          <w:color w:val="000000"/>
-        </w:rPr>
-        <w:t xml:space="preserve">The third algorithm we found was a paper written for Microsoft Research. This paper deals with removing the background image in videos. Their algorithm again seeks to determine the difference </w:t>
-      </w:r>
-      <w:r>
-        <w:rPr>
-          <w:rFonts w:asciiTheme="minorHAnsi" w:hAnsiTheme="minorHAnsi"/>
-          <w:color w:val="000000"/>
-        </w:rPr>
-        <w:lastRenderedPageBreak/>
-        <w:t>between the foreground and the background of the image. The al</w:t>
-      </w:r>
-      <w:r>
-        <w:rPr>
-          <w:rFonts w:asciiTheme="minorHAnsi" w:hAnsiTheme="minorHAnsi"/>
-          <w:color w:val="000000"/>
-        </w:rPr>
-        <w:t>gorithm uses a</w:t>
-      </w:r>
-      <w:r>
-        <w:rPr>
-          <w:rFonts w:asciiTheme="minorHAnsi" w:hAnsiTheme="minorHAnsi"/>
-          <w:color w:val="000000"/>
-        </w:rPr>
-        <w:t xml:space="preserve"> Gaussian mixture model to try to determine if a pixel belongs to the foreground or the background. </w:t>
-      </w:r>
-    </w:p>
-    <w:p>
-      <w:pPr>
-        <w:pStyle w:val="NormalWeb"/>
-        <w:spacing w:before="0" w:beforeAutospacing="0" w:after="0" w:afterAutospacing="0" w:line="276" w:lineRule="auto"/>
-        <w:rPr>
-          <w:rFonts w:asciiTheme="minorHAnsi" w:hAnsiTheme="minorHAnsi"/>
-          <w:color w:val="000000"/>
-        </w:rPr>
-      </w:pPr>
-      <w:r>
-        <w:rPr>
-          <w:rFonts w:asciiTheme="minorHAnsi" w:hAnsiTheme="minorHAnsi"/>
-          <w:color w:val="000000"/>
-        </w:rPr>
-        <w:t> </w:t>
-      </w:r>
-    </w:p>
-    <w:p>
-      <w:pPr>
-        <w:pStyle w:val="NormalWeb"/>
-        <w:spacing w:before="0" w:beforeAutospacing="0" w:after="0" w:afterAutospacing="0" w:line="276" w:lineRule="auto"/>
-        <w:rPr>
-          <w:rFonts w:asciiTheme="minorHAnsi" w:hAnsiTheme="minorHAnsi"/>
-          <w:color w:val="000000"/>
-        </w:rPr>
-      </w:pPr>
-      <w:r>
-        <w:rPr>
-          <w:rFonts w:asciiTheme="minorHAnsi" w:hAnsiTheme="minorHAnsi"/>
-          <w:color w:val="000000"/>
-        </w:rPr>
-        <w:t>Our team believes the shortcomings of these algorithms give us opportunities to improve on existing techniques. Our team will use our knowledge from this class in C++ and OpenCV to try to determine the subject by using video techniques in OpenCV. Our team also has a strong mathematical and programming background to give us a fresh perspective on this challenge.</w:t>
+        <w:jc w:val="both"/>
+        <w:rPr>
+          <w:rFonts w:asciiTheme="minorHAnsi" w:hAnsiTheme="minorHAnsi"/>
+        </w:rPr>
+      </w:pPr>
+      <w:r>
+        <w:rPr>
+          <w:rFonts w:asciiTheme="minorHAnsi" w:hAnsiTheme="minorHAnsi"/>
+        </w:rPr>
+        <w:t>Previous Experience</w:t>
+      </w:r>
+    </w:p>
+    <w:p>
+      <w:pPr>
+        <w:pStyle w:val="TextBody"/>
+        <w:spacing w:line="276" w:lineRule="auto"/>
+        <w:jc w:val="both"/>
+        <w:rPr>
+          <w:rFonts w:asciiTheme="minorHAnsi" w:hAnsiTheme="minorHAnsi"/>
+        </w:rPr>
+      </w:pPr>
+      <w:r>
+        <w:rPr>
+          <w:rFonts w:asciiTheme="minorHAnsi" w:hAnsiTheme="minorHAnsi"/>
+        </w:rPr>
+        <w:t xml:space="preserve">Our team is comprised of three people: Edward </w:t>
+      </w:r>
+      <w:proofErr w:type="spellStart"/>
+      <w:r>
+        <w:rPr>
+          <w:rFonts w:asciiTheme="minorHAnsi" w:hAnsiTheme="minorHAnsi"/>
+        </w:rPr>
+        <w:t>Jezisek</w:t>
+      </w:r>
+      <w:proofErr w:type="spellEnd"/>
+      <w:r>
+        <w:rPr>
+          <w:rFonts w:asciiTheme="minorHAnsi" w:hAnsiTheme="minorHAnsi"/>
+        </w:rPr>
+        <w:t xml:space="preserve">, Nichole Dugan and Brian Schulte.  Edward </w:t>
+      </w:r>
+      <w:proofErr w:type="spellStart"/>
+      <w:r>
+        <w:rPr>
+          <w:rFonts w:asciiTheme="minorHAnsi" w:hAnsiTheme="minorHAnsi"/>
+        </w:rPr>
+        <w:t>Jezisek</w:t>
+      </w:r>
+      <w:proofErr w:type="spellEnd"/>
+      <w:r>
+        <w:rPr>
+          <w:rFonts w:asciiTheme="minorHAnsi" w:hAnsiTheme="minorHAnsi"/>
+        </w:rPr>
+        <w:t xml:space="preserve"> has experience with Mobile experience and a strong interest in developing consumer based applications.  He is currently a programmer for Verizon Wireless, is incredibly interested in Algorithms, Data Structures, overall systems architecture and learning more.  Some of his Android applications have been featured on Fox news and XDA-Developers.</w:t>
+      </w:r>
+    </w:p>
+    <w:p>
+      <w:pPr>
+        <w:pStyle w:val="TextBody"/>
+        <w:spacing w:line="276" w:lineRule="auto"/>
+        <w:jc w:val="both"/>
+        <w:rPr>
+          <w:rFonts w:asciiTheme="minorHAnsi" w:hAnsiTheme="minorHAnsi"/>
+        </w:rPr>
+      </w:pPr>
+      <w:r>
+        <w:rPr>
+          <w:rFonts w:asciiTheme="minorHAnsi" w:hAnsiTheme="minorHAnsi"/>
+        </w:rPr>
+        <w:t>Nichole Dugan is a C# developer working for the state of Iowa in the Department of Transportation. She has been working with driver’s license issuance since 2007 and has helped with the facial recognition program in the state of Iowa. She has also worked with vendors for the state of Iowa implementing self-service kiosks for the state, and recently has worked with a vendor to interface with the state of Iowa’s system of record for the mobile driver’s license project.</w:t>
+      </w:r>
+    </w:p>
+    <w:p>
+      <w:pPr>
+        <w:pStyle w:val="TextBody"/>
+        <w:spacing w:line="276" w:lineRule="auto"/>
+        <w:jc w:val="both"/>
+        <w:rPr>
+          <w:rFonts w:asciiTheme="minorHAnsi" w:hAnsiTheme="minorHAnsi"/>
+        </w:rPr>
+      </w:pPr>
+      <w:r>
+        <w:rPr>
+          <w:rFonts w:asciiTheme="minorHAnsi" w:hAnsiTheme="minorHAnsi"/>
+        </w:rPr>
+        <w:t xml:space="preserve">Brian Schulte is a software engineer for General Dynamics Mission Systems. He has experience in C++ and JAVA. In addition to his programming skills, Brian has a minor in Math and strong skills in developing algorithms. </w:t>
+      </w:r>
+      <w:r>
+        <w:rPr>
+          <w:rFonts w:asciiTheme="minorHAnsi" w:hAnsiTheme="minorHAnsi"/>
+        </w:rPr>
+        <w:t>Brian’s experience systems engineering will also help with managing the project, project requirements and system testing.</w:t>
       </w:r>
     </w:p>
     <w:p>
       <w:pPr>
         <w:pStyle w:val="Heading1"/>
         <w:spacing w:line="276" w:lineRule="auto"/>
-        <w:rPr>
-          <w:rFonts w:asciiTheme="minorHAnsi" w:hAnsiTheme="minorHAnsi"/>
-        </w:rPr>
-      </w:pPr>
-      <w:r>
-        <w:rPr>
-          <w:rFonts w:asciiTheme="minorHAnsi" w:hAnsiTheme="minorHAnsi"/>
-        </w:rPr>
-        <w:t>Previous Experience</w:t>
+        <w:jc w:val="both"/>
+        <w:rPr>
+          <w:rFonts w:asciiTheme="minorHAnsi" w:hAnsiTheme="minorHAnsi"/>
+        </w:rPr>
+      </w:pPr>
+      <w:r>
+        <w:rPr>
+          <w:rFonts w:asciiTheme="minorHAnsi" w:hAnsiTheme="minorHAnsi"/>
+        </w:rPr>
+        <w:t>Approach</w:t>
       </w:r>
     </w:p>
     <w:p>
       <w:pPr>
         <w:pStyle w:val="TextBody"/>
         <w:spacing w:line="276" w:lineRule="auto"/>
-        <w:rPr>
-          <w:rFonts w:asciiTheme="minorHAnsi" w:hAnsiTheme="minorHAnsi"/>
-        </w:rPr>
-      </w:pPr>
-      <w:r>
-        <w:rPr>
-          <w:rFonts w:asciiTheme="minorHAnsi" w:hAnsiTheme="minorHAnsi"/>
-        </w:rPr>
-        <w:t>Our team is comprised o</w:t>
-      </w:r>
-      <w:r>
-        <w:rPr>
-          <w:rFonts w:asciiTheme="minorHAnsi" w:hAnsiTheme="minorHAnsi"/>
-        </w:rPr>
-        <w:t>f three people: Edward Jezisek, Nichole Dugan and Brian Schulte.  Edward Jezisek has experience with Mobile experience and a strong interest in developing consumer based applications.  He is currently a programmer for Verizon Wireless, is incredibly intere</w:t>
-      </w:r>
-      <w:r>
-        <w:rPr>
-          <w:rFonts w:asciiTheme="minorHAnsi" w:hAnsiTheme="minorHAnsi"/>
-        </w:rPr>
-        <w:t>sted in Algorithms, Data Structures, overall systems architecture and learning more.  Some of his Android applications have been featured on Fox news and XDA-Developers.</w:t>
+        <w:jc w:val="both"/>
+        <w:rPr>
+          <w:rFonts w:asciiTheme="minorHAnsi" w:hAnsiTheme="minorHAnsi"/>
+        </w:rPr>
+      </w:pPr>
+      <w:r>
+        <w:rPr>
+          <w:rFonts w:asciiTheme="minorHAnsi" w:hAnsiTheme="minorHAnsi"/>
+        </w:rPr>
+        <w:t>Our proposed approach to this project is two-pronged. First, we want to research current algorithms being used as well as if said current algorithms could be modified to accomplish the goal. Secondly, we want to design a high-level process that is streamlined, scale-able and secure for users to import pictures taken with many types of cameras in many environments, manipulate them easily (like clicking a button rather than manually altering)</w:t>
+      </w:r>
+      <w:r>
+        <w:rPr>
+          <w:rFonts w:asciiTheme="minorHAnsi" w:hAnsiTheme="minorHAnsi"/>
+        </w:rPr>
+        <w:t>,</w:t>
+      </w:r>
+      <w:r>
+        <w:rPr>
+          <w:rFonts w:asciiTheme="minorHAnsi" w:hAnsiTheme="minorHAnsi"/>
+        </w:rPr>
+        <w:t xml:space="preserve"> and save a picture that meets the necessary specifications into the database.</w:t>
       </w:r>
     </w:p>
     <w:p>
       <w:pPr>
         <w:pStyle w:val="TextBody"/>
-        <w:spacing w:line="276" w:lineRule="auto"/>
-        <w:rPr>
-          <w:rFonts w:asciiTheme="minorHAnsi" w:hAnsiTheme="minorHAnsi"/>
-        </w:rPr>
-      </w:pPr>
-      <w:r>
-        <w:rPr>
-          <w:rFonts w:asciiTheme="minorHAnsi" w:hAnsiTheme="minorHAnsi"/>
-        </w:rPr>
-        <w:t>Nichole Dugan is a C# developer working for the state of Iowa in the Department of Tra</w:t>
-      </w:r>
-      <w:r>
-        <w:rPr>
-          <w:rFonts w:asciiTheme="minorHAnsi" w:hAnsiTheme="minorHAnsi"/>
-        </w:rPr>
-        <w:t xml:space="preserve">nsportation. She has been working with driver’s license issuance since 2007 and has helped with the facial recognition program in the state of Iowa. She has also worked with vendors for the state of Iowa implementing self-service kiosks for the state, and </w:t>
-      </w:r>
-      <w:r>
-        <w:rPr>
-          <w:rFonts w:asciiTheme="minorHAnsi" w:hAnsiTheme="minorHAnsi"/>
-        </w:rPr>
-        <w:t>recently has worked with a vendor to interface with the state of Iowa’s system of record for the mobile driver’s license project.</w:t>
-      </w:r>
-    </w:p>
-    <w:p>
-      <w:pPr>
-        <w:pStyle w:val="Heading1"/>
-        <w:spacing w:line="276" w:lineRule="auto"/>
-        <w:rPr>
-          <w:rFonts w:asciiTheme="minorHAnsi" w:hAnsiTheme="minorHAnsi"/>
-        </w:rPr>
-      </w:pPr>
-      <w:r>
-        <w:rPr>
-          <w:rFonts w:asciiTheme="minorHAnsi" w:hAnsiTheme="minorHAnsi"/>
-        </w:rPr>
-        <w:t>Approach</w:t>
-      </w:r>
-    </w:p>
-    <w:p>
-      <w:pPr>
-        <w:spacing w:line="276" w:lineRule="auto"/>
-        <w:rPr>
-          <w:rFonts w:asciiTheme="minorHAnsi" w:hAnsiTheme="minorHAnsi"/>
-        </w:rPr>
-      </w:pPr>
-      <w:r>
-        <w:rPr>
-          <w:rFonts w:asciiTheme="minorHAnsi" w:hAnsiTheme="minorHAnsi"/>
-        </w:rPr>
-        <w:t xml:space="preserve">Our proposed approach to this project is two-pronged. First, we want to research current algorithms being used as </w:t>
-      </w:r>
-      <w:r>
-        <w:rPr>
-          <w:rFonts w:asciiTheme="minorHAnsi" w:hAnsiTheme="minorHAnsi"/>
-        </w:rPr>
-        <w:t>well as if said current algorithms could be modified to accomplish the goal. Secondly, we want to design a high-level process that is streamlined, scale-able and secure for users to import pictures taken with many types of cameras in many environments, man</w:t>
-      </w:r>
-      <w:r>
-        <w:rPr>
-          <w:rFonts w:asciiTheme="minorHAnsi" w:hAnsiTheme="minorHAnsi"/>
-        </w:rPr>
-        <w:t>ipulate them easily (like clicking a button rather than manually altering) and save a picture that meets the necessary specifications into the database.</w:t>
-      </w:r>
-    </w:p>
-    <w:p>
-      <w:pPr>
-        <w:spacing w:line="276" w:lineRule="auto"/>
-        <w:rPr>
-          <w:rFonts w:asciiTheme="minorHAnsi" w:hAnsiTheme="minorHAnsi"/>
-        </w:rPr>
-      </w:pPr>
-    </w:p>
-    <w:p>
-      <w:pPr>
         <w:spacing w:line="276" w:lineRule="auto"/>
         <w:jc w:val="both"/>
         <w:rPr>
@@ -1142,13 +1203,32 @@
         <w:rPr>
           <w:rFonts w:asciiTheme="minorHAnsi" w:hAnsiTheme="minorHAnsi"/>
         </w:rPr>
-        <w:t>This phase is how users will u</w:t>
-      </w:r>
-      <w:r>
-        <w:rPr>
-          <w:rFonts w:asciiTheme="minorHAnsi" w:hAnsiTheme="minorHAnsi"/>
-        </w:rPr>
-        <w:t>pload images to be used for their license. Users will be able to use a camera to capture video or upload a previously saved photo. Once the picture is loaded into the application we will be able to manipulate it to conform to the Iowa DOT standards.</w:t>
+        <w:t xml:space="preserve">Phase 1 will involve developing a way for </w:t>
+      </w:r>
+      <w:r>
+        <w:rPr>
+          <w:rFonts w:asciiTheme="minorHAnsi" w:hAnsiTheme="minorHAnsi"/>
+        </w:rPr>
+        <w:t xml:space="preserve">users </w:t>
+      </w:r>
+      <w:r>
+        <w:rPr>
+          <w:rFonts w:asciiTheme="minorHAnsi" w:hAnsiTheme="minorHAnsi"/>
+        </w:rPr>
+        <w:t xml:space="preserve">to upload images that will </w:t>
+      </w:r>
+      <w:r>
+        <w:rPr>
+          <w:rFonts w:asciiTheme="minorHAnsi" w:hAnsiTheme="minorHAnsi"/>
+        </w:rPr>
+        <w:t xml:space="preserve">be used for their license. Users will be able to use a camera to capture video or upload a previously saved </w:t>
+      </w:r>
+      <w:r>
+        <w:rPr>
+          <w:rFonts w:asciiTheme="minorHAnsi" w:hAnsiTheme="minorHAnsi"/>
+        </w:rPr>
+        <w:lastRenderedPageBreak/>
+        <w:t>photo. Once the picture is loaded into the application we will be able to manipulate it to conform to the Iowa DOT standards.</w:t>
       </w:r>
     </w:p>
     <w:p>
@@ -1168,7 +1248,37 @@
         <w:rPr>
           <w:rFonts w:asciiTheme="minorHAnsi" w:hAnsiTheme="minorHAnsi"/>
         </w:rPr>
-        <w:t xml:space="preserve">Phase II will involve the algorithms mentioned above. The background of the photo from Phase I will be removed and replaced with a blue background. </w:t>
+        <w:t xml:space="preserve">Phase II </w:t>
+      </w:r>
+      <w:r>
+        <w:rPr>
+          <w:rFonts w:asciiTheme="minorHAnsi" w:hAnsiTheme="minorHAnsi"/>
+        </w:rPr>
+        <w:t>of the project will be to create the algorithms used to alter the photographs</w:t>
+      </w:r>
+      <w:r>
+        <w:rPr>
+          <w:rFonts w:asciiTheme="minorHAnsi" w:hAnsiTheme="minorHAnsi"/>
+        </w:rPr>
+        <w:t xml:space="preserve">. </w:t>
+      </w:r>
+      <w:r>
+        <w:rPr>
+          <w:rFonts w:asciiTheme="minorHAnsi" w:hAnsiTheme="minorHAnsi"/>
+        </w:rPr>
+        <w:t xml:space="preserve">More specifically, during this phase </w:t>
+      </w:r>
+      <w:r>
+        <w:rPr>
+          <w:rFonts w:asciiTheme="minorHAnsi" w:hAnsiTheme="minorHAnsi"/>
+        </w:rPr>
+        <w:t xml:space="preserve">algorithms will be developed to find the background, determine the edge of the face without cropping off hair, and replace the </w:t>
+      </w:r>
+      <w:r>
+        <w:rPr>
+          <w:rFonts w:asciiTheme="minorHAnsi" w:hAnsiTheme="minorHAnsi"/>
+        </w:rPr>
+        <w:t xml:space="preserve">background of the photo from Phase I with a blue background. </w:t>
       </w:r>
     </w:p>
     <w:p>
@@ -1188,7 +1298,37 @@
         <w:rPr>
           <w:rFonts w:asciiTheme="minorHAnsi" w:hAnsiTheme="minorHAnsi"/>
         </w:rPr>
-        <w:t>Integrate virtual backdrop into an Android application</w:t>
+        <w:t>Once the algorithms are in place, Phase III will i</w:t>
+      </w:r>
+      <w:r>
+        <w:rPr>
+          <w:rFonts w:asciiTheme="minorHAnsi" w:hAnsiTheme="minorHAnsi"/>
+        </w:rPr>
+        <w:t xml:space="preserve">ntegrate </w:t>
+      </w:r>
+      <w:r>
+        <w:rPr>
+          <w:rFonts w:asciiTheme="minorHAnsi" w:hAnsiTheme="minorHAnsi"/>
+        </w:rPr>
+        <w:t xml:space="preserve">Phase I and Phase II </w:t>
+      </w:r>
+      <w:r>
+        <w:rPr>
+          <w:rFonts w:asciiTheme="minorHAnsi" w:hAnsiTheme="minorHAnsi"/>
+        </w:rPr>
+        <w:t>into an Android application</w:t>
+      </w:r>
+      <w:r>
+        <w:rPr>
+          <w:rFonts w:asciiTheme="minorHAnsi" w:hAnsiTheme="minorHAnsi"/>
+        </w:rPr>
+        <w:t xml:space="preserve">. </w:t>
+      </w:r>
+      <w:r>
+        <w:rPr>
+          <w:rFonts w:asciiTheme="minorHAnsi" w:hAnsiTheme="minorHAnsi"/>
+        </w:rPr>
+        <w:t>Users will be able to take photos using an android application and then submit them to be used for their driver’s license.</w:t>
       </w:r>
     </w:p>
     <w:p>
@@ -1199,46 +1339,218 @@
           <w:numId w:val="6"/>
         </w:numPr>
         <w:spacing w:line="276" w:lineRule="auto"/>
-        <w:rPr>
-          <w:rFonts w:asciiTheme="minorHAnsi" w:hAnsiTheme="minorHAnsi"/>
-        </w:rPr>
-      </w:pPr>
-      <w:r>
-        <w:rPr>
-          <w:rFonts w:asciiTheme="minorHAnsi" w:hAnsiTheme="minorHAnsi"/>
-        </w:rPr>
-        <w:t>Add ICAO requirement checks</w:t>
-      </w:r>
+        <w:jc w:val="both"/>
+        <w:rPr>
+          <w:rFonts w:asciiTheme="minorHAnsi" w:hAnsiTheme="minorHAnsi" w:cs="FreeSans"/>
+          <w:szCs w:val="24"/>
+        </w:rPr>
+      </w:pPr>
+      <w:r>
+        <w:rPr>
+          <w:rFonts w:asciiTheme="minorHAnsi" w:hAnsiTheme="minorHAnsi"/>
+        </w:rPr>
+        <w:t>The photos used for driver’s license and identification cards must meet certain criteria. These criteria are defined by the ICAO (</w:t>
+      </w:r>
+      <w:r>
+        <w:rPr>
+          <w:rFonts w:asciiTheme="minorHAnsi" w:hAnsiTheme="minorHAnsi"/>
+        </w:rPr>
+        <w:t>International Civil Aviation Organization</w:t>
+      </w:r>
+      <w:r>
+        <w:rPr>
+          <w:rFonts w:asciiTheme="minorHAnsi" w:hAnsiTheme="minorHAnsi"/>
+        </w:rPr>
+        <w:t xml:space="preserve">). </w:t>
+      </w:r>
+      <w:r>
+        <w:rPr>
+          <w:rFonts w:asciiTheme="minorHAnsi" w:hAnsiTheme="minorHAnsi"/>
+        </w:rPr>
+        <w:t xml:space="preserve">These requirements include rules such as the following, no sun glasses, well-lit with minimum shadows, no hats, and many more. </w:t>
+      </w:r>
+      <w:r>
+        <w:rPr>
+          <w:rFonts w:asciiTheme="minorHAnsi" w:hAnsiTheme="minorHAnsi"/>
+        </w:rPr>
+        <w:fldChar w:fldCharType="begin"/>
+      </w:r>
+      <w:r>
+        <w:rPr>
+          <w:rFonts w:asciiTheme="minorHAnsi" w:hAnsiTheme="minorHAnsi"/>
+        </w:rPr>
+        <w:instrText xml:space="preserve"> REF _Ref444941970 \h </w:instrText>
+      </w:r>
+      <w:r>
+        <w:rPr>
+          <w:rFonts w:asciiTheme="minorHAnsi" w:hAnsiTheme="minorHAnsi"/>
+        </w:rPr>
+      </w:r>
+      <w:r>
+        <w:rPr>
+          <w:rFonts w:asciiTheme="minorHAnsi" w:hAnsiTheme="minorHAnsi"/>
+        </w:rPr>
+        <w:fldChar w:fldCharType="separate"/>
+      </w:r>
+      <w:r>
+        <w:t xml:space="preserve">Figure </w:t>
+      </w:r>
+      <w:r>
+        <w:rPr>
+          <w:noProof/>
+        </w:rPr>
+        <w:t>2</w:t>
+      </w:r>
+      <w:r>
+        <w:rPr>
+          <w:rFonts w:asciiTheme="minorHAnsi" w:hAnsiTheme="minorHAnsi"/>
+        </w:rPr>
+        <w:fldChar w:fldCharType="end"/>
+      </w:r>
+      <w:r>
+        <w:rPr>
+          <w:rFonts w:asciiTheme="minorHAnsi" w:hAnsiTheme="minorHAnsi"/>
+        </w:rPr>
+        <w:t xml:space="preserve"> shows the photo requirements for passport photos imposed by the ICAO. During Phase IV, we will attempt to check the uploaded photo for several of these requirements. This phase is a stretch goal for our team. Because of this, some ICAO requirements may not </w:t>
+      </w:r>
+      <w:r>
+        <w:rPr>
+          <w:rFonts w:asciiTheme="minorHAnsi" w:hAnsiTheme="minorHAnsi" w:cs="FreeSans"/>
+          <w:szCs w:val="24"/>
+        </w:rPr>
+        <w:t>be imposed.</w:t>
+      </w:r>
+    </w:p>
+    <w:p>
+      <w:pPr>
+        <w:keepNext/>
+        <w:spacing w:line="276" w:lineRule="auto"/>
+        <w:ind w:left="360"/>
+        <w:jc w:val="center"/>
+      </w:pPr>
+      <w:r>
+        <w:drawing>
+          <wp:inline distT="0" distB="0" distL="0" distR="0" wp14:anchorId="665478AD" wp14:editId="51A669A0">
+            <wp:extent cx="3329940" cy="1752600"/>
+            <wp:effectExtent l="0" t="0" r="0" b="0"/>
+            <wp:docPr id="1027" name="Picture 3"/>
+            <wp:cNvGraphicFramePr>
+              <a:graphicFrameLocks xmlns:a="http://schemas.openxmlformats.org/drawingml/2006/main" noChangeAspect="1"/>
+            </wp:cNvGraphicFramePr>
+            <a:graphic xmlns:a="http://schemas.openxmlformats.org/drawingml/2006/main">
+              <a:graphicData uri="http://schemas.openxmlformats.org/drawingml/2006/picture">
+                <pic:pic xmlns:pic="http://schemas.openxmlformats.org/drawingml/2006/picture">
+                  <pic:nvPicPr>
+                    <pic:cNvPr id="1027" name="Picture 3"/>
+                    <pic:cNvPicPr>
+                      <a:picLocks noChangeAspect="1" noChangeArrowheads="1"/>
+                    </pic:cNvPicPr>
+                  </pic:nvPicPr>
+                  <pic:blipFill>
+                    <a:blip r:embed="rId10">
+                      <a:extLst>
+                        <a:ext uri="{28A0092B-C50C-407E-A947-70E740481C1C}">
+                          <a14:useLocalDpi xmlns:a14="http://schemas.microsoft.com/office/drawing/2010/main" val="0"/>
+                        </a:ext>
+                      </a:extLst>
+                    </a:blip>
+                    <a:srcRect/>
+                    <a:stretch>
+                      <a:fillRect/>
+                    </a:stretch>
+                  </pic:blipFill>
+                  <pic:spPr bwMode="auto">
+                    <a:xfrm>
+                      <a:off x="0" y="0"/>
+                      <a:ext cx="3329940" cy="1752600"/>
+                    </a:xfrm>
+                    <a:prstGeom prst="rect">
+                      <a:avLst/>
+                    </a:prstGeom>
+                    <a:noFill/>
+                    <a:ln>
+                      <a:noFill/>
+                    </a:ln>
+                    <a:effectLst/>
+                    <a:extLst>
+                      <a:ext uri="{909E8E84-426E-40DD-AFC4-6F175D3DCCD1}">
+                        <a14:hiddenFill xmlns:a14="http://schemas.microsoft.com/office/drawing/2010/main">
+                          <a:solidFill>
+                            <a:schemeClr val="accent1"/>
+                          </a:solidFill>
+                        </a14:hiddenFill>
+                      </a:ext>
+                      <a:ext uri="{91240B29-F687-4F45-9708-019B960494DF}">
+                        <a14:hiddenLine xmlns:a14="http://schemas.microsoft.com/office/drawing/2010/main" w="9525">
+                          <a:solidFill>
+                            <a:schemeClr val="tx1"/>
+                          </a:solidFill>
+                          <a:miter lim="800000"/>
+                          <a:headEnd/>
+                          <a:tailEnd/>
+                        </a14:hiddenLine>
+                      </a:ext>
+                      <a:ext uri="{AF507438-7753-43E0-B8FC-AC1667EBCBE1}">
+                        <a14:hiddenEffects xmlns:a14="http://schemas.microsoft.com/office/drawing/2010/main">
+                          <a:effectLst>
+                            <a:outerShdw dist="35921" dir="2700000" algn="ctr" rotWithShape="0">
+                              <a:schemeClr val="bg2"/>
+                            </a:outerShdw>
+                          </a:effectLst>
+                        </a14:hiddenEffects>
+                      </a:ext>
+                    </a:extLst>
+                  </pic:spPr>
+                </pic:pic>
+              </a:graphicData>
+            </a:graphic>
+          </wp:inline>
+        </w:drawing>
+      </w:r>
+    </w:p>
+    <w:p>
+      <w:pPr>
+        <w:pStyle w:val="Caption"/>
+        <w:jc w:val="center"/>
+        <w:rPr>
+          <w:rFonts w:asciiTheme="minorHAnsi" w:hAnsiTheme="minorHAnsi"/>
+        </w:rPr>
+      </w:pPr>
+      <w:bookmarkStart w:id="2" w:name="_Ref444941970"/>
+      <w:r>
+        <w:t xml:space="preserve">Figure </w:t>
+      </w:r>
+      <w:fldSimple w:instr=" SEQ Figure \* ARABIC ">
+        <w:r>
+          <w:rPr>
+            <w:noProof/>
+          </w:rPr>
+          <w:t>2</w:t>
+        </w:r>
+      </w:fldSimple>
+      <w:bookmarkEnd w:id="2"/>
     </w:p>
     <w:p>
       <w:pPr>
         <w:pStyle w:val="Heading1"/>
         <w:spacing w:line="276" w:lineRule="auto"/>
-        <w:rPr>
-          <w:rFonts w:asciiTheme="minorHAnsi" w:hAnsiTheme="minorHAnsi"/>
-        </w:rPr>
-      </w:pPr>
-      <w:r>
-        <w:rPr>
-          <w:rFonts w:asciiTheme="minorHAnsi" w:hAnsiTheme="minorHAnsi"/>
-        </w:rPr>
-        <w:lastRenderedPageBreak/>
-        <w:t>Ov</w:t>
-      </w:r>
-      <w:r>
-        <w:rPr>
-          <w:rFonts w:asciiTheme="minorHAnsi" w:hAnsiTheme="minorHAnsi"/>
-        </w:rPr>
-        <w:t>erall Requirements</w:t>
-      </w:r>
-    </w:p>
-    <w:p>
-      <w:pPr>
-        <w:spacing w:line="276" w:lineRule="auto"/>
-        <w:rPr>
-          <w:rStyle w:val="FootnoteAnchor"/>
-          <w:rFonts w:asciiTheme="minorHAnsi" w:hAnsiTheme="minorHAnsi"/>
-        </w:rPr>
+        <w:jc w:val="both"/>
+        <w:rPr>
+          <w:rFonts w:asciiTheme="minorHAnsi" w:hAnsiTheme="minorHAnsi"/>
+        </w:rPr>
+      </w:pPr>
+      <w:r>
+        <w:rPr>
+          <w:rFonts w:asciiTheme="minorHAnsi" w:hAnsiTheme="minorHAnsi"/>
+        </w:rPr>
+        <w:t>Overall Requirements</w:t>
+      </w:r>
+    </w:p>
+    <w:p>
+      <w:pPr>
+        <w:pStyle w:val="TextBody"/>
+        <w:spacing w:line="276" w:lineRule="auto"/>
+        <w:jc w:val="both"/>
       </w:pPr>
       <w:r>
         <w:rPr>
@@ -1256,13 +1568,7 @@
         <w:rPr>
           <w:rFonts w:asciiTheme="minorHAnsi" w:hAnsiTheme="minorHAnsi"/>
         </w:rPr>
-        <w:t xml:space="preserve">Background. A uniform </w:t>
-      </w:r>
-      <w:r>
-        <w:rPr>
-          <w:rFonts w:asciiTheme="minorHAnsi" w:hAnsiTheme="minorHAnsi"/>
-        </w:rPr>
-        <w:t>light blue color or white background shall be used to provide a contrast to the face and hair. Note: Preference is for uniform light blue color, such as Pantone 277 (though the specific Pantone color is not a requirement – a uniform light blue color or whi</w:t>
+        <w:t>Background. A uniform light blue color or white background shall be used to provide a contrast to the face and hair. Note: Preference is for uniform light blue color, such as Pantone 277 (though the specific Pantone color is not a requirement – a uniform light blue color or whi</w:t>
       </w:r>
       <w:r>
         <w:rPr>
@@ -1273,7 +1579,9 @@
     </w:p>
     <w:p>
       <w:pPr>
-        <w:spacing w:line="276" w:lineRule="auto"/>
+        <w:pStyle w:val="TextBody"/>
+        <w:spacing w:line="276" w:lineRule="auto"/>
+        <w:jc w:val="both"/>
         <w:rPr>
           <w:rFonts w:asciiTheme="minorHAnsi" w:hAnsiTheme="minorHAnsi"/>
         </w:rPr>
@@ -1288,7 +1596,45 @@
         <w:rPr>
           <w:rFonts w:asciiTheme="minorHAnsi" w:hAnsiTheme="minorHAnsi"/>
         </w:rPr>
-        <w:t>ense is shown in Figure 1</w:t>
+        <w:t xml:space="preserve">ense is shown in </w:t>
+      </w:r>
+      <w:r>
+        <w:rPr>
+          <w:rFonts w:asciiTheme="minorHAnsi" w:hAnsiTheme="minorHAnsi"/>
+        </w:rPr>
+        <w:fldChar w:fldCharType="begin"/>
+      </w:r>
+      <w:r>
+        <w:rPr>
+          <w:rFonts w:asciiTheme="minorHAnsi" w:hAnsiTheme="minorHAnsi"/>
+        </w:rPr>
+        <w:instrText xml:space="preserve"> REF _Ref444934586 \h </w:instrText>
+      </w:r>
+      <w:r>
+        <w:rPr>
+          <w:rFonts w:asciiTheme="minorHAnsi" w:hAnsiTheme="minorHAnsi"/>
+        </w:rPr>
+      </w:r>
+      <w:r>
+        <w:rPr>
+          <w:rFonts w:asciiTheme="minorHAnsi" w:hAnsiTheme="minorHAnsi"/>
+        </w:rPr>
+        <w:fldChar w:fldCharType="separate"/>
+      </w:r>
+      <w:r>
+        <w:t xml:space="preserve">Figure </w:t>
+      </w:r>
+      <w:r>
+        <w:rPr>
+          <w:noProof/>
+        </w:rPr>
+        <w:t>3</w:t>
+      </w:r>
+      <w:r>
+        <w:rPr>
+          <w:rFonts w:asciiTheme="minorHAnsi" w:hAnsiTheme="minorHAnsi"/>
+        </w:rPr>
+        <w:fldChar w:fldCharType="end"/>
       </w:r>
       <w:r>
         <w:rPr>
@@ -1301,7 +1647,7 @@
       <w:pPr>
         <w:keepNext/>
         <w:spacing w:line="276" w:lineRule="auto"/>
-        <w:jc w:val="center"/>
+        <w:jc w:val="both"/>
       </w:pPr>
       <w:r>
         <w:rPr>
@@ -1309,8 +1655,9 @@
           <w:noProof/>
           <w:lang w:eastAsia="en-US" w:bidi="ar-SA"/>
         </w:rPr>
+        <w:lastRenderedPageBreak/>
         <w:drawing>
-          <wp:inline distT="0" distB="0" distL="0" distR="0" wp14:anchorId="563C074F" wp14:editId="57F144FA">
+          <wp:inline distT="0" distB="0" distL="0" distR="0" wp14:anchorId="5B76C349" wp14:editId="762EA46D">
             <wp:extent cx="676275" cy="885825"/>
             <wp:effectExtent l="0" t="0" r="0" b="0"/>
             <wp:docPr id="2" name="Picture"/>
@@ -1327,7 +1674,7 @@
                     </pic:cNvPicPr>
                   </pic:nvPicPr>
                   <pic:blipFill>
-                    <a:blip r:embed="rId10"/>
+                    <a:blip r:embed="rId11"/>
                     <a:stretch>
                       <a:fillRect/>
                     </a:stretch>
@@ -1358,26 +1705,44 @@
     <w:p>
       <w:pPr>
         <w:pStyle w:val="Caption"/>
-        <w:jc w:val="center"/>
-        <w:rPr>
-          <w:rFonts w:asciiTheme="minorHAnsi" w:hAnsiTheme="minorHAnsi"/>
-        </w:rPr>
-      </w:pPr>
+        <w:jc w:val="both"/>
+        <w:rPr>
+          <w:rFonts w:asciiTheme="minorHAnsi" w:hAnsiTheme="minorHAnsi"/>
+        </w:rPr>
+      </w:pPr>
+      <w:bookmarkStart w:id="3" w:name="_Ref444934586"/>
       <w:r>
         <w:t xml:space="preserve">Figure </w:t>
       </w:r>
-      <w:fldSimple w:instr=" SEQ Figure \* ARABIC ">
-        <w:r>
-          <w:rPr>
-            <w:noProof/>
-          </w:rPr>
-          <w:t>1</w:t>
-        </w:r>
-      </w:fldSimple>
-    </w:p>
-    <w:p>
-      <w:pPr>
-        <w:spacing w:line="276" w:lineRule="auto"/>
+      <w:r>
+        <w:fldChar w:fldCharType="begin"/>
+      </w:r>
+      <w:r>
+        <w:instrText xml:space="preserve"> SEQ Figure \* ARABIC </w:instrText>
+      </w:r>
+      <w:r>
+        <w:fldChar w:fldCharType="separate"/>
+      </w:r>
+      <w:r>
+        <w:rPr>
+          <w:noProof/>
+        </w:rPr>
+        <w:t>3</w:t>
+      </w:r>
+      <w:r>
+        <w:rPr>
+          <w:noProof/>
+        </w:rPr>
+        <w:fldChar w:fldCharType="end"/>
+      </w:r>
+      <w:bookmarkStart w:id="4" w:name="_GoBack"/>
+      <w:bookmarkEnd w:id="3"/>
+      <w:bookmarkEnd w:id="4"/>
+    </w:p>
+    <w:p>
+      <w:pPr>
+        <w:spacing w:line="276" w:lineRule="auto"/>
+        <w:jc w:val="both"/>
         <w:rPr>
           <w:rFonts w:asciiTheme="minorHAnsi" w:hAnsiTheme="minorHAnsi"/>
         </w:rPr>
@@ -1392,7 +1757,45 @@
         <w:rPr>
           <w:rFonts w:asciiTheme="minorHAnsi" w:hAnsiTheme="minorHAnsi"/>
         </w:rPr>
-        <w:t>drop is shown in Figure 2</w:t>
+        <w:t xml:space="preserve">drop is shown in </w:t>
+      </w:r>
+      <w:r>
+        <w:rPr>
+          <w:rFonts w:asciiTheme="minorHAnsi" w:hAnsiTheme="minorHAnsi"/>
+        </w:rPr>
+        <w:fldChar w:fldCharType="begin"/>
+      </w:r>
+      <w:r>
+        <w:rPr>
+          <w:rFonts w:asciiTheme="minorHAnsi" w:hAnsiTheme="minorHAnsi"/>
+        </w:rPr>
+        <w:instrText xml:space="preserve"> REF _Ref444934619 \h </w:instrText>
+      </w:r>
+      <w:r>
+        <w:rPr>
+          <w:rFonts w:asciiTheme="minorHAnsi" w:hAnsiTheme="minorHAnsi"/>
+        </w:rPr>
+      </w:r>
+      <w:r>
+        <w:rPr>
+          <w:rFonts w:asciiTheme="minorHAnsi" w:hAnsiTheme="minorHAnsi"/>
+        </w:rPr>
+        <w:fldChar w:fldCharType="separate"/>
+      </w:r>
+      <w:r>
+        <w:t xml:space="preserve">Figure </w:t>
+      </w:r>
+      <w:r>
+        <w:rPr>
+          <w:noProof/>
+        </w:rPr>
+        <w:t>4</w:t>
+      </w:r>
+      <w:r>
+        <w:rPr>
+          <w:rFonts w:asciiTheme="minorHAnsi" w:hAnsiTheme="minorHAnsi"/>
+        </w:rPr>
+        <w:fldChar w:fldCharType="end"/>
       </w:r>
       <w:r>
         <w:rPr>
@@ -1404,14 +1807,64 @@
         <w:rPr>
           <w:rFonts w:asciiTheme="minorHAnsi" w:hAnsiTheme="minorHAnsi"/>
         </w:rPr>
-        <w:t xml:space="preserve"> You can see from the image that the blue backdrop is placed behind the camera in order to ensure that the photo in Figure 1 contains the required background coloring.</w:t>
+        <w:t xml:space="preserve"> You can see from the image that the blue backdrop is placed behind the camera in order to e</w:t>
+      </w:r>
+      <w:r>
+        <w:rPr>
+          <w:rFonts w:asciiTheme="minorHAnsi" w:hAnsiTheme="minorHAnsi"/>
+        </w:rPr>
+        <w:t xml:space="preserve">nsure that the photo in </w:t>
+      </w:r>
+      <w:r>
+        <w:rPr>
+          <w:rFonts w:asciiTheme="minorHAnsi" w:hAnsiTheme="minorHAnsi"/>
+        </w:rPr>
+        <w:fldChar w:fldCharType="begin"/>
+      </w:r>
+      <w:r>
+        <w:rPr>
+          <w:rFonts w:asciiTheme="minorHAnsi" w:hAnsiTheme="minorHAnsi"/>
+        </w:rPr>
+        <w:instrText xml:space="preserve"> REF _Ref444934586 \h </w:instrText>
+      </w:r>
+      <w:r>
+        <w:rPr>
+          <w:rFonts w:asciiTheme="minorHAnsi" w:hAnsiTheme="minorHAnsi"/>
+        </w:rPr>
+      </w:r>
+      <w:r>
+        <w:rPr>
+          <w:rFonts w:asciiTheme="minorHAnsi" w:hAnsiTheme="minorHAnsi"/>
+        </w:rPr>
+        <w:fldChar w:fldCharType="separate"/>
+      </w:r>
+      <w:r>
+        <w:t xml:space="preserve">Figure </w:t>
+      </w:r>
+      <w:r>
+        <w:rPr>
+          <w:noProof/>
+        </w:rPr>
+        <w:t>3</w:t>
+      </w:r>
+      <w:r>
+        <w:rPr>
+          <w:rFonts w:asciiTheme="minorHAnsi" w:hAnsiTheme="minorHAnsi"/>
+        </w:rPr>
+        <w:fldChar w:fldCharType="end"/>
+      </w:r>
+      <w:r>
+        <w:rPr>
+          <w:rFonts w:asciiTheme="minorHAnsi" w:hAnsiTheme="minorHAnsi"/>
+        </w:rPr>
+        <w:t xml:space="preserve"> contains the required background coloring.</w:t>
       </w:r>
     </w:p>
     <w:p>
       <w:pPr>
         <w:keepNext/>
         <w:spacing w:line="276" w:lineRule="auto"/>
-        <w:jc w:val="center"/>
+        <w:jc w:val="both"/>
       </w:pPr>
       <w:r>
         <w:rPr>
@@ -1420,7 +1873,7 @@
           <w:lang w:eastAsia="en-US" w:bidi="ar-SA"/>
         </w:rPr>
         <w:drawing>
-          <wp:inline distT="0" distB="0" distL="0" distR="0" wp14:anchorId="200C9259" wp14:editId="1D57311B">
+          <wp:inline distT="0" distB="0" distL="0" distR="0" wp14:anchorId="7666F2CA" wp14:editId="667D1FB3">
             <wp:extent cx="5943600" cy="3343275"/>
             <wp:effectExtent l="0" t="0" r="0" b="0"/>
             <wp:docPr id="3" name="Picture"/>
@@ -1437,7 +1890,7 @@
                     </pic:cNvPicPr>
                   </pic:nvPicPr>
                   <pic:blipFill>
-                    <a:blip r:embed="rId11"/>
+                    <a:blip r:embed="rId12"/>
                     <a:stretch>
                       <a:fillRect/>
                     </a:stretch>
@@ -1468,224 +1921,244 @@
     <w:p>
       <w:pPr>
         <w:pStyle w:val="Caption"/>
-        <w:jc w:val="center"/>
-        <w:rPr>
-          <w:rFonts w:asciiTheme="minorHAnsi" w:hAnsiTheme="minorHAnsi"/>
-        </w:rPr>
-      </w:pPr>
+        <w:jc w:val="both"/>
+        <w:rPr>
+          <w:rFonts w:asciiTheme="minorHAnsi" w:hAnsiTheme="minorHAnsi"/>
+        </w:rPr>
+      </w:pPr>
+      <w:bookmarkStart w:id="5" w:name="_Ref444934619"/>
       <w:r>
         <w:t xml:space="preserve">Figure </w:t>
       </w:r>
-      <w:fldSimple w:instr=" SEQ Figure \* ARABIC ">
-        <w:r>
-          <w:rPr>
-            <w:noProof/>
-          </w:rPr>
-          <w:t>2</w:t>
-        </w:r>
-      </w:fldSimple>
-    </w:p>
-    <w:p>
-      <w:pPr>
-        <w:spacing w:line="276" w:lineRule="auto"/>
-        <w:rPr>
-          <w:rFonts w:asciiTheme="minorHAnsi" w:hAnsiTheme="minorHAnsi"/>
-        </w:rPr>
-      </w:pPr>
-      <w:r>
-        <w:rPr>
-          <w:rFonts w:asciiTheme="minorHAnsi" w:hAnsiTheme="minorHAnsi"/>
-        </w:rPr>
-        <w:t>When kiosks were introduced as a solution for citizens of th</w:t>
-      </w:r>
-      <w:r>
-        <w:rPr>
-          <w:rFonts w:asciiTheme="minorHAnsi" w:hAnsiTheme="minorHAnsi"/>
-        </w:rPr>
-        <w:t>e state of Iowa to be able to renew or replace their driver’s licenses without visiting a driver’s license station, certain limitations were required because of the backdrop functionality. The kiosk needs to have a standing or mounted backdrop behind the p</w:t>
-      </w:r>
-      <w:r>
-        <w:rPr>
-          <w:rFonts w:asciiTheme="minorHAnsi" w:hAnsiTheme="minorHAnsi"/>
-        </w:rPr>
-        <w:t xml:space="preserve">hoto area to allow for the photo to have the required blue backdrop. </w:t>
-      </w:r>
-      <w:r>
-        <w:rPr>
-          <w:rFonts w:asciiTheme="minorHAnsi" w:hAnsiTheme="minorHAnsi"/>
-        </w:rPr>
-        <w:t xml:space="preserve">News station KCCI reported on the state’s installation of the kiosks in the state of Iowa, with their news </w:t>
+      <w:r>
+        <w:fldChar w:fldCharType="begin"/>
+      </w:r>
+      <w:r>
+        <w:instrText xml:space="preserve"> SEQ Figure \* ARABIC </w:instrText>
+      </w:r>
+      <w:r>
+        <w:fldChar w:fldCharType="separate"/>
+      </w:r>
+      <w:r>
+        <w:rPr>
+          <w:noProof/>
+        </w:rPr>
+        <w:t>4</w:t>
+      </w:r>
+      <w:r>
+        <w:rPr>
+          <w:noProof/>
+        </w:rPr>
+        <w:fldChar w:fldCharType="end"/>
+      </w:r>
+      <w:bookmarkEnd w:id="5"/>
+    </w:p>
+    <w:p>
+      <w:pPr>
+        <w:pStyle w:val="TextBody"/>
+        <w:spacing w:line="276" w:lineRule="auto"/>
+        <w:jc w:val="both"/>
+        <w:rPr>
+          <w:rFonts w:asciiTheme="minorHAnsi" w:hAnsiTheme="minorHAnsi"/>
+        </w:rPr>
+      </w:pPr>
+      <w:r>
+        <w:rPr>
+          <w:rFonts w:asciiTheme="minorHAnsi" w:hAnsiTheme="minorHAnsi"/>
+        </w:rPr>
+        <w:t xml:space="preserve">When kiosks were introduced as a solution for citizens of the state of Iowa to be able to renew or replace their driver’s licenses without visiting a driver’s license station, certain limitations were required because of the backdrop functionality. The kiosk needs to have a standing or mounted backdrop behind the photo area to allow for the photo to have the required blue backdrop. </w:t>
+      </w:r>
+      <w:r>
+        <w:rPr>
+          <w:rFonts w:asciiTheme="minorHAnsi" w:hAnsiTheme="minorHAnsi"/>
+        </w:rPr>
+        <w:t xml:space="preserve">News station KCCI reported on the state’s installation of the kiosks in the state of Iowa, with their news story focusing on </w:t>
+      </w:r>
+      <w:r>
+        <w:rPr>
+          <w:rFonts w:asciiTheme="minorHAnsi" w:hAnsiTheme="minorHAnsi"/>
+        </w:rPr>
+        <w:t>t</w:t>
+      </w:r>
+      <w:r>
+        <w:rPr>
+          <w:rFonts w:asciiTheme="minorHAnsi" w:hAnsiTheme="minorHAnsi"/>
+        </w:rPr>
+        <w:t>h</w:t>
+      </w:r>
+      <w:r>
+        <w:rPr>
+          <w:rFonts w:asciiTheme="minorHAnsi" w:hAnsiTheme="minorHAnsi"/>
+        </w:rPr>
+        <w:t>e kiosk in the West Des Moines library.</w:t>
+      </w:r>
+      <w:r>
+        <w:rPr>
+          <w:rFonts w:asciiTheme="minorHAnsi" w:hAnsiTheme="minorHAnsi"/>
+        </w:rPr>
+        <w:t xml:space="preserve"> </w:t>
+      </w:r>
+    </w:p>
+    <w:p>
+      <w:pPr>
+        <w:pStyle w:val="TextBody"/>
+        <w:spacing w:line="276" w:lineRule="auto"/>
+        <w:jc w:val="both"/>
+        <w:rPr>
+          <w:rFonts w:asciiTheme="minorHAnsi" w:hAnsiTheme="minorHAnsi"/>
+        </w:rPr>
+      </w:pPr>
+      <w:r>
+        <w:rPr>
+          <w:rFonts w:asciiTheme="minorHAnsi" w:hAnsiTheme="minorHAnsi"/>
+        </w:rPr>
+        <w:t xml:space="preserve">In addition to the kiosks, the state of Iowa has recently introduced a pilot program to allow for mobile driver’s licenses. One of the suggested features has been allowing the user to take a photo from their device and use that as their driver’s license photo. </w:t>
+      </w:r>
+    </w:p>
+    <w:p>
+      <w:pPr>
+        <w:pStyle w:val="Heading1"/>
+        <w:spacing w:line="276" w:lineRule="auto"/>
+        <w:jc w:val="both"/>
+        <w:rPr>
+          <w:rFonts w:asciiTheme="minorHAnsi" w:hAnsiTheme="minorHAnsi"/>
+        </w:rPr>
+      </w:pPr>
+      <w:r>
+        <w:rPr>
+          <w:rFonts w:asciiTheme="minorHAnsi" w:hAnsiTheme="minorHAnsi"/>
+        </w:rPr>
+        <w:t>Hardware Requirements</w:t>
+      </w:r>
+    </w:p>
+    <w:p>
+      <w:pPr>
+        <w:pStyle w:val="TextBody"/>
+        <w:spacing w:line="276" w:lineRule="auto"/>
+        <w:jc w:val="both"/>
+        <w:rPr>
+          <w:rFonts w:asciiTheme="minorHAnsi" w:hAnsiTheme="minorHAnsi"/>
+        </w:rPr>
+      </w:pPr>
+      <w:r>
+        <w:rPr>
+          <w:rFonts w:asciiTheme="minorHAnsi" w:hAnsiTheme="minorHAnsi"/>
+        </w:rPr>
+        <w:t xml:space="preserve">For this project a camera will be needed.  This camera will need to take pictures of approximately 72dpi.  These pictures will be approximately 4MB in size.  For our project to be successful; we need to </w:t>
       </w:r>
       <w:r>
         <w:rPr>
           <w:rFonts w:asciiTheme="minorHAnsi" w:hAnsiTheme="minorHAnsi"/>
         </w:rPr>
         <w:lastRenderedPageBreak/>
-        <w:t xml:space="preserve">story focusing on </w:t>
-      </w:r>
-      <w:r>
-        <w:rPr>
-          <w:rFonts w:asciiTheme="minorHAnsi" w:hAnsiTheme="minorHAnsi"/>
-        </w:rPr>
-        <w:t>t</w:t>
-      </w:r>
-      <w:r>
-        <w:rPr>
-          <w:rFonts w:asciiTheme="minorHAnsi" w:hAnsiTheme="minorHAnsi"/>
-        </w:rPr>
-        <w:t>h</w:t>
-      </w:r>
-      <w:r>
-        <w:rPr>
-          <w:rFonts w:asciiTheme="minorHAnsi" w:hAnsiTheme="minorHAnsi"/>
-        </w:rPr>
-        <w:t>e kiosk in the West Des Moines library.</w:t>
-      </w:r>
-      <w:r>
-        <w:rPr>
-          <w:rFonts w:asciiTheme="minorHAnsi" w:hAnsiTheme="minorHAnsi"/>
-        </w:rPr>
-        <w:t xml:space="preserve"> </w:t>
-      </w:r>
-    </w:p>
-    <w:p>
-      <w:pPr>
-        <w:spacing w:line="276" w:lineRule="auto"/>
-        <w:rPr>
-          <w:rFonts w:asciiTheme="minorHAnsi" w:hAnsiTheme="minorHAnsi"/>
-        </w:rPr>
-      </w:pPr>
-      <w:r>
-        <w:rPr>
-          <w:rFonts w:asciiTheme="minorHAnsi" w:hAnsiTheme="minorHAnsi"/>
-        </w:rPr>
-        <w:t>In addition to the kiosks, the state of Iowa has recently introduced a pilot program to allow for mobile driver’s licenses. One of the suggested features has been allowing the user to take a photo from t</w:t>
-      </w:r>
-      <w:r>
-        <w:rPr>
-          <w:rFonts w:asciiTheme="minorHAnsi" w:hAnsiTheme="minorHAnsi"/>
-        </w:rPr>
-        <w:t xml:space="preserve">heir device and use that as their driver’s license photo. </w:t>
+        <w:t xml:space="preserve">be able to process all of the drivers in Iowa in a one month time period.  As there are 2.3 million drivers we need to be able to process 8 Terabytes worth of pictures in a one month time period.  In addition, if this is to scale to multiple states; we need to make sure that our solution is distributive and able to scale/be run on multiple machines.  Our initial product will run on the Ubuntu O/S, but future releases may need to use </w:t>
+      </w:r>
+      <w:proofErr w:type="spellStart"/>
+      <w:r>
+        <w:rPr>
+          <w:rFonts w:asciiTheme="minorHAnsi" w:hAnsiTheme="minorHAnsi"/>
+        </w:rPr>
+        <w:t>Redhat</w:t>
+      </w:r>
+      <w:proofErr w:type="spellEnd"/>
+      <w:r>
+        <w:rPr>
+          <w:rFonts w:asciiTheme="minorHAnsi" w:hAnsiTheme="minorHAnsi"/>
+        </w:rPr>
+        <w:t xml:space="preserve"> to ensure scalability.</w:t>
+      </w:r>
+    </w:p>
+    <w:p>
+      <w:pPr>
+        <w:pStyle w:val="TextBody"/>
+        <w:spacing w:line="276" w:lineRule="auto"/>
+        <w:jc w:val="both"/>
+        <w:rPr>
+          <w:rFonts w:asciiTheme="minorHAnsi" w:hAnsiTheme="minorHAnsi"/>
+        </w:rPr>
+      </w:pPr>
+      <w:r>
+        <w:rPr>
+          <w:rFonts w:asciiTheme="minorHAnsi" w:hAnsiTheme="minorHAnsi"/>
+        </w:rPr>
+        <w:t xml:space="preserve">Our application will be created using C++ and the </w:t>
+      </w:r>
+      <w:proofErr w:type="spellStart"/>
+      <w:r>
+        <w:rPr>
+          <w:rFonts w:asciiTheme="minorHAnsi" w:hAnsiTheme="minorHAnsi"/>
+        </w:rPr>
+        <w:t>gcc</w:t>
+      </w:r>
+      <w:proofErr w:type="spellEnd"/>
+      <w:r>
+        <w:rPr>
+          <w:rFonts w:asciiTheme="minorHAnsi" w:hAnsiTheme="minorHAnsi"/>
+        </w:rPr>
+        <w:t xml:space="preserve"> (Ubuntu 4.8.4</w:t>
+      </w:r>
+      <w:r>
+        <w:rPr>
+          <w:rFonts w:asciiTheme="minorHAnsi" w:hAnsiTheme="minorHAnsi"/>
+        </w:rPr>
+        <w:t>-2ubuntu1~14.04) 4.8.4 compiler</w:t>
+      </w:r>
+      <w:r>
+        <w:rPr>
+          <w:rFonts w:asciiTheme="minorHAnsi" w:hAnsiTheme="minorHAnsi"/>
+        </w:rPr>
+        <w:t xml:space="preserve">, the </w:t>
+      </w:r>
+      <w:proofErr w:type="spellStart"/>
+      <w:r>
+        <w:rPr>
+          <w:rFonts w:asciiTheme="minorHAnsi" w:hAnsiTheme="minorHAnsi"/>
+        </w:rPr>
+        <w:t>OpenCV</w:t>
+      </w:r>
+      <w:proofErr w:type="spellEnd"/>
+      <w:r>
+        <w:rPr>
+          <w:rFonts w:asciiTheme="minorHAnsi" w:hAnsiTheme="minorHAnsi"/>
+        </w:rPr>
+        <w:t xml:space="preserve"> 3.1.0 library and Boost.  This will allow us to use the library based functions inside of </w:t>
+      </w:r>
+      <w:proofErr w:type="spellStart"/>
+      <w:r>
+        <w:rPr>
+          <w:rFonts w:asciiTheme="minorHAnsi" w:hAnsiTheme="minorHAnsi"/>
+        </w:rPr>
+        <w:t>OpenCV</w:t>
+      </w:r>
+      <w:proofErr w:type="spellEnd"/>
+      <w:r>
+        <w:rPr>
+          <w:rFonts w:asciiTheme="minorHAnsi" w:hAnsiTheme="minorHAnsi"/>
+        </w:rPr>
+        <w:t xml:space="preserve"> and develop intermediary tests for our application using the Boost::Test framework.  Finally, we will provide several videos/pictures that can be used in our application to ensure that the provided photos meet necessary standards.  Some of the processing will need to be done on the device as to prevent the server from receiving and processing too much of the required load.  </w:t>
+      </w:r>
+    </w:p>
+    <w:p>
+      <w:pPr>
+        <w:pStyle w:val="TextBody"/>
+        <w:spacing w:line="276" w:lineRule="auto"/>
+        <w:jc w:val="both"/>
+        <w:rPr>
+          <w:rFonts w:asciiTheme="minorHAnsi" w:hAnsiTheme="minorHAnsi"/>
+        </w:rPr>
+      </w:pPr>
+      <w:r>
+        <w:rPr>
+          <w:rFonts w:asciiTheme="minorHAnsi" w:hAnsiTheme="minorHAnsi"/>
+        </w:rPr>
+        <w:t>This will require us to include parts of our code in Android.  The specific version of Android that we will use is: 5.0.1.  This will specifically run on an HTC One.  It may run on other phones as well, but due to the scope of the project we aim to ensure that it at least works on an HTC One.  Other applications may be developed to ensure access by as many users as possible.  An Android phone was chosen for the convenience of having a device we already own that takes pictures/video and has a connection to the Internet.  We felt that many of our customers would have a similar device and that they would be able to use the product.</w:t>
       </w:r>
     </w:p>
     <w:p>
       <w:pPr>
         <w:pStyle w:val="Heading1"/>
         <w:spacing w:line="276" w:lineRule="auto"/>
-        <w:rPr>
-          <w:rFonts w:asciiTheme="minorHAnsi" w:hAnsiTheme="minorHAnsi"/>
-        </w:rPr>
-      </w:pPr>
-      <w:r>
-        <w:rPr>
-          <w:rFonts w:asciiTheme="minorHAnsi" w:hAnsiTheme="minorHAnsi"/>
-        </w:rPr>
-        <w:t>Hardware Requirements</w:t>
-      </w:r>
-    </w:p>
-    <w:p>
-      <w:pPr>
-        <w:pStyle w:val="TextBody"/>
-        <w:spacing w:line="276" w:lineRule="auto"/>
-        <w:rPr>
-          <w:rFonts w:asciiTheme="minorHAnsi" w:hAnsiTheme="minorHAnsi"/>
-        </w:rPr>
-      </w:pPr>
-      <w:r>
-        <w:rPr>
-          <w:rFonts w:asciiTheme="minorHAnsi" w:hAnsiTheme="minorHAnsi"/>
-        </w:rPr>
-        <w:t>For this project a camera will be needed.  This camera will need to take pictures of approximately 72dpi.  These pictures will be approximately 4MB in size.  For our project t</w:t>
-      </w:r>
-      <w:r>
-        <w:rPr>
-          <w:rFonts w:asciiTheme="minorHAnsi" w:hAnsiTheme="minorHAnsi"/>
-        </w:rPr>
-        <w:t>o be successful; we need to be able to process all of the drivers in Iowa in a one month time period.  As there are 2.3 million drivers we need to be able to process 8 Terabytes worth of pictures in a one month time period.  In addition, if this is to scal</w:t>
-      </w:r>
-      <w:r>
-        <w:rPr>
-          <w:rFonts w:asciiTheme="minorHAnsi" w:hAnsiTheme="minorHAnsi"/>
-        </w:rPr>
-        <w:t>e to multiple states; we need to make sure that our solution is distributive and able to scale/be run on multiple machines.  Our initial product will run on the Ubuntu O/S, but future releases may need to use Redhat to ensure scalability.</w:t>
-      </w:r>
-    </w:p>
-    <w:p>
-      <w:pPr>
-        <w:pStyle w:val="TextBody"/>
-        <w:spacing w:line="276" w:lineRule="auto"/>
-        <w:rPr>
-          <w:rFonts w:asciiTheme="minorHAnsi" w:hAnsiTheme="minorHAnsi"/>
-        </w:rPr>
-      </w:pPr>
-      <w:r>
-        <w:rPr>
-          <w:rFonts w:asciiTheme="minorHAnsi" w:hAnsiTheme="minorHAnsi"/>
-        </w:rPr>
-        <w:t>Our application w</w:t>
-      </w:r>
-      <w:r>
-        <w:rPr>
-          <w:rFonts w:asciiTheme="minorHAnsi" w:hAnsiTheme="minorHAnsi"/>
-        </w:rPr>
-        <w:t>ill be created using C++ and the gcc (Ubuntu 4.8.4</w:t>
-      </w:r>
-      <w:r>
-        <w:rPr>
-          <w:rFonts w:asciiTheme="minorHAnsi" w:hAnsiTheme="minorHAnsi"/>
-        </w:rPr>
-        <w:t>-2ubuntu1~14.04) 4.8.4 compiler</w:t>
-      </w:r>
-      <w:r>
-        <w:rPr>
-          <w:rFonts w:asciiTheme="minorHAnsi" w:hAnsiTheme="minorHAnsi"/>
-        </w:rPr>
-        <w:t>, the OpenCV 3.1.0 library and Boost.  This will allow us to use the library based functions inside of OpenCV and develop intermediary tests for our application using the Boo</w:t>
-      </w:r>
-      <w:r>
-        <w:rPr>
-          <w:rFonts w:asciiTheme="minorHAnsi" w:hAnsiTheme="minorHAnsi"/>
-        </w:rPr>
-        <w:t xml:space="preserve">st::Test framework.  Finally, we will provide several videos/pictures that can be used in our application to ensure that the provided photos meet necessary standards.  Some of the processing will need to be done on the device as to prevent the server from </w:t>
-      </w:r>
-      <w:r>
-        <w:rPr>
-          <w:rFonts w:asciiTheme="minorHAnsi" w:hAnsiTheme="minorHAnsi"/>
-        </w:rPr>
-        <w:t xml:space="preserve">receiving and processing too much of the required load.  </w:t>
-      </w:r>
-    </w:p>
-    <w:p>
-      <w:pPr>
-        <w:pStyle w:val="TextBody"/>
-        <w:spacing w:line="276" w:lineRule="auto"/>
-        <w:rPr>
-          <w:rFonts w:asciiTheme="minorHAnsi" w:hAnsiTheme="minorHAnsi"/>
-        </w:rPr>
-      </w:pPr>
-      <w:r>
-        <w:rPr>
-          <w:rFonts w:asciiTheme="minorHAnsi" w:hAnsiTheme="minorHAnsi"/>
-        </w:rPr>
-        <w:t>This will require us to include parts of our code in Android.  The specific version of Android that we will use is: 5.0.1.  This will specifically run on an HTC One.  It may run on other phones as w</w:t>
-      </w:r>
-      <w:r>
-        <w:rPr>
-          <w:rFonts w:asciiTheme="minorHAnsi" w:hAnsiTheme="minorHAnsi"/>
-        </w:rPr>
-        <w:t>ell, but due to the scope of the project we aim to ensure that it at least works on an HTC One.  Other applications may be developed to ensure access by as many users as possible.  An Android phone was chosen for the convenience of having a device we alrea</w:t>
-      </w:r>
-      <w:r>
-        <w:rPr>
-          <w:rFonts w:asciiTheme="minorHAnsi" w:hAnsiTheme="minorHAnsi"/>
-        </w:rPr>
-        <w:t>dy own that takes pictures/video and has a connection to the Internet.  We felt that many of our customers would have a similar device and that they would be able to use the product.</w:t>
-      </w:r>
-    </w:p>
-    <w:p>
-      <w:pPr>
-        <w:pStyle w:val="Heading1"/>
-        <w:spacing w:line="276" w:lineRule="auto"/>
+        <w:jc w:val="both"/>
         <w:rPr>
           <w:rFonts w:asciiTheme="minorHAnsi" w:hAnsiTheme="minorHAnsi"/>
         </w:rPr>
@@ -1706,27 +2179,23 @@
         </w:numPr>
         <w:spacing w:line="276" w:lineRule="auto"/>
         <w:ind w:left="0" w:firstLine="0"/>
-        <w:rPr>
-          <w:rFonts w:asciiTheme="minorHAnsi" w:hAnsiTheme="minorHAnsi"/>
-        </w:rPr>
-      </w:pPr>
-      <w:r>
-        <w:rPr>
-          <w:rFonts w:asciiTheme="minorHAnsi" w:hAnsiTheme="minorHAnsi"/>
-        </w:rPr>
-        <w:t xml:space="preserve">To successfully complete our project, testing will need to be </w:t>
-      </w:r>
-      <w:r>
-        <w:rPr>
-          <w:rFonts w:asciiTheme="minorHAnsi" w:hAnsiTheme="minorHAnsi"/>
-        </w:rPr>
-        <w:t>performed.  This testing will initially consist of a smoke test which will test the primary features of the application.  This will be followed by a regression test and finally a load test.</w:t>
+        <w:jc w:val="both"/>
+        <w:rPr>
+          <w:rFonts w:asciiTheme="minorHAnsi" w:hAnsiTheme="minorHAnsi"/>
+        </w:rPr>
+      </w:pPr>
+      <w:r>
+        <w:rPr>
+          <w:rFonts w:asciiTheme="minorHAnsi" w:hAnsiTheme="minorHAnsi"/>
+        </w:rPr>
+        <w:t>To successfully complete our project, testing will need to be performed.  This testing will initially consist of a smoke test which will test the primary features of the application.  This will be followed by a regression test and finally a load test.</w:t>
       </w:r>
     </w:p>
     <w:p>
       <w:pPr>
         <w:pStyle w:val="Heading1"/>
         <w:spacing w:line="276" w:lineRule="auto"/>
+        <w:jc w:val="both"/>
         <w:rPr>
           <w:rFonts w:asciiTheme="minorHAnsi" w:hAnsiTheme="minorHAnsi"/>
         </w:rPr>
@@ -1747,46 +2216,16 @@
         </w:numPr>
         <w:spacing w:line="276" w:lineRule="auto"/>
         <w:ind w:left="0" w:firstLine="0"/>
-        <w:rPr>
-          <w:rFonts w:asciiTheme="minorHAnsi" w:hAnsiTheme="minorHAnsi"/>
-        </w:rPr>
-      </w:pPr>
-      <w:r>
-        <w:rPr>
-          <w:rFonts w:asciiTheme="minorHAnsi" w:hAnsiTheme="minorHAnsi"/>
-        </w:rPr>
-        <w:t>The smoke test will consist of an imag</w:t>
-      </w:r>
-      <w:r>
-        <w:rPr>
-          <w:rFonts w:asciiTheme="minorHAnsi" w:hAnsiTheme="minorHAnsi"/>
-        </w:rPr>
-        <w:t>e being processed and displaying just the face.  To do this automatically we will obtain an image that has been processed and its input.  We will compare the output to the result and have a threshold for differences.  If there are too many differences, the</w:t>
-      </w:r>
-      <w:r>
-        <w:rPr>
-          <w:rFonts w:asciiTheme="minorHAnsi" w:hAnsiTheme="minorHAnsi"/>
-        </w:rPr>
-        <w:t xml:space="preserve"> smoke test will have failed. This will run for several small subsets of images.  Furthermore, we will </w:t>
-      </w:r>
-      <w:r>
-        <w:rPr>
-          <w:rFonts w:asciiTheme="minorHAnsi" w:hAnsiTheme="minorHAnsi"/>
-        </w:rPr>
-        <w:lastRenderedPageBreak/>
-        <w:t>have tests that should fail. These tests will include pictures without anyone included.  We will perform these tests with random objects entering the scr</w:t>
-      </w:r>
-      <w:r>
-        <w:rPr>
-          <w:rFonts w:asciiTheme="minorHAnsi" w:hAnsiTheme="minorHAnsi"/>
-        </w:rPr>
-        <w:t>een, and more than one individual in the picture.  These tests will give a fast turnaround regarding whether or not a feature was successfully included.  If the pictures are different enough a comparison image will be displayed to the developer.  This will</w:t>
-      </w:r>
-      <w:r>
-        <w:rPr>
-          <w:rFonts w:asciiTheme="minorHAnsi" w:hAnsiTheme="minorHAnsi"/>
-        </w:rPr>
-        <w:t xml:space="preserve"> allow the developer to either accept or reject the new image.</w:t>
+        <w:jc w:val="both"/>
+        <w:rPr>
+          <w:rFonts w:asciiTheme="minorHAnsi" w:hAnsiTheme="minorHAnsi"/>
+        </w:rPr>
+      </w:pPr>
+      <w:r>
+        <w:rPr>
+          <w:rFonts w:asciiTheme="minorHAnsi" w:hAnsiTheme="minorHAnsi"/>
+        </w:rPr>
+        <w:t>The smoke test will consist of an image being processed and displaying just the face.  To do this automatically we will obtain an image that has been processed and its input.  We will compare the output to the result and have a threshold for differences.  If there are too many differences, the smoke test will have failed. This will run for several small subsets of images.  Furthermore, we will have tests that should fail. These tests will include pictures without anyone included.  We will perform these tests with random objects entering the screen, and more than one individual in the picture.  These tests will give a fast turnaround regarding whether or not a feature was successfully included.  If the pictures are different enough a comparison image will be displayed to the developer.  This will allow the developer to either accept or reject the new image.</w:t>
       </w:r>
     </w:p>
     <w:p>
@@ -1798,33 +2237,23 @@
         </w:numPr>
         <w:spacing w:line="276" w:lineRule="auto"/>
         <w:ind w:left="0" w:firstLine="0"/>
-        <w:rPr>
-          <w:rFonts w:asciiTheme="minorHAnsi" w:hAnsiTheme="minorHAnsi"/>
-        </w:rPr>
-      </w:pPr>
-      <w:r>
-        <w:rPr>
-          <w:rFonts w:asciiTheme="minorHAnsi" w:hAnsiTheme="minorHAnsi"/>
-        </w:rPr>
-        <w:t>Following the smoke test a regression test will be performed.  This regression test will consist of the user manually checking many of the photos included to prevent inaccuracies.  This test wi</w:t>
-      </w:r>
-      <w:r>
-        <w:rPr>
-          <w:rFonts w:asciiTheme="minorHAnsi" w:hAnsiTheme="minorHAnsi"/>
-        </w:rPr>
-        <w:t>ll highlight any key differences in pixels between the previous and current picture.  This will allow the developer to easily notice any changes in the application; whether or not they are positive.  The regression test will also take in at least one new v</w:t>
-      </w:r>
-      <w:r>
-        <w:rPr>
-          <w:rFonts w:asciiTheme="minorHAnsi" w:hAnsiTheme="minorHAnsi"/>
-        </w:rPr>
-        <w:t>ideo that the user performs and add this video to the list of tests to be performed in the full regression.  This video must be taken with webcam to be determined as a success.  The reason for this is to ensure that our application is able to extract an im</w:t>
-      </w:r>
-      <w:r>
-        <w:rPr>
-          <w:rFonts w:asciiTheme="minorHAnsi" w:hAnsiTheme="minorHAnsi"/>
-        </w:rPr>
-        <w:t>age from a new video as well as the old tests.</w:t>
+        <w:jc w:val="both"/>
+        <w:rPr>
+          <w:rFonts w:asciiTheme="minorHAnsi" w:hAnsiTheme="minorHAnsi"/>
+        </w:rPr>
+      </w:pPr>
+      <w:r>
+        <w:rPr>
+          <w:rFonts w:asciiTheme="minorHAnsi" w:hAnsiTheme="minorHAnsi"/>
+        </w:rPr>
+        <w:t xml:space="preserve">Following the smoke test a regression test will be performed.  This regression test will consist of the user manually checking many of the photos included to prevent inaccuracies.  This test will highlight any key differences in pixels between the previous and current picture.  This will allow the developer to easily notice any changes in the application; whether or not they are positive.  The regression test </w:t>
+      </w:r>
+      <w:r>
+        <w:rPr>
+          <w:rFonts w:asciiTheme="minorHAnsi" w:hAnsiTheme="minorHAnsi"/>
+        </w:rPr>
+        <w:lastRenderedPageBreak/>
+        <w:t>will also take in at least one new video that the user performs and add this video to the list of tests to be performed in the full regression.  This video must be taken with webcam to be determined as a success.  The reason for this is to ensure that our application is able to extract an image from a new video as well as the old tests.</w:t>
       </w:r>
     </w:p>
     <w:p>
@@ -1836,27 +2265,23 @@
         </w:numPr>
         <w:spacing w:line="276" w:lineRule="auto"/>
         <w:ind w:left="0" w:firstLine="0"/>
-        <w:rPr>
-          <w:rFonts w:asciiTheme="minorHAnsi" w:hAnsiTheme="minorHAnsi"/>
-        </w:rPr>
-      </w:pPr>
-      <w:r>
-        <w:rPr>
-          <w:rFonts w:asciiTheme="minorHAnsi" w:hAnsiTheme="minorHAnsi"/>
-        </w:rPr>
-        <w:t xml:space="preserve">Finally a load test will be performed.  This load test is needed to ensure that our server can handle the load of the inserted pictures.  For this project we aim to be able to upload 100 pictures per hour for </w:t>
-      </w:r>
-      <w:r>
-        <w:rPr>
-          <w:rFonts w:asciiTheme="minorHAnsi" w:hAnsiTheme="minorHAnsi"/>
-        </w:rPr>
-        <w:t>the server.  If this is inserted in a kiosk, the kiosk may need a small computer or system to perform the processing.  Hopefully our system runs faster; but approximately one photo processed per minute should be acceptable for our application.</w:t>
+        <w:jc w:val="both"/>
+        <w:rPr>
+          <w:rFonts w:asciiTheme="minorHAnsi" w:hAnsiTheme="minorHAnsi"/>
+        </w:rPr>
+      </w:pPr>
+      <w:r>
+        <w:rPr>
+          <w:rFonts w:asciiTheme="minorHAnsi" w:hAnsiTheme="minorHAnsi"/>
+        </w:rPr>
+        <w:t>Finally a load test will be performed.  This load test is needed to ensure that our server can handle the load of the inserted pictures.  For this project we aim to be able to upload 100 pictures per hour for the server.  If this is inserted in a kiosk, the kiosk may need a small computer or system to perform the processing.  Hopefully our system runs faster; but approximately one photo processed per minute should be acceptable for our application.</w:t>
       </w:r>
     </w:p>
     <w:p>
       <w:pPr>
         <w:pStyle w:val="Heading1"/>
         <w:spacing w:line="276" w:lineRule="auto"/>
+        <w:jc w:val="both"/>
         <w:rPr>
           <w:rFonts w:asciiTheme="minorHAnsi" w:hAnsiTheme="minorHAnsi"/>
         </w:rPr>
@@ -1889,27 +2314,16 @@
         </w:numPr>
         <w:spacing w:line="276" w:lineRule="auto"/>
         <w:ind w:left="0" w:firstLine="0"/>
-        <w:rPr>
-          <w:rFonts w:asciiTheme="minorHAnsi" w:hAnsiTheme="minorHAnsi"/>
-        </w:rPr>
-      </w:pPr>
-      <w:r>
-        <w:rPr>
-          <w:rFonts w:asciiTheme="minorHAnsi" w:hAnsiTheme="minorHAnsi"/>
-        </w:rPr>
-        <w:t>If all of the previously defined tests run successfully our application will be a success.  The previous test cases will prove that our application is successful with video/pictures from a webcam/mobile phone and that our application is able to withst</w:t>
-      </w:r>
-      <w:r>
-        <w:rPr>
-          <w:rFonts w:asciiTheme="minorHAnsi" w:hAnsiTheme="minorHAnsi"/>
-        </w:rPr>
-        <w:t>and a specific amount of load.  The tests will prove accuracy as well as speed and will automatically deduce how accurate the application is.  Finally, complete success would include being included in the DMVs kiosk based product.  Our attempt should be ab</w:t>
-      </w:r>
-      <w:r>
-        <w:rPr>
-          <w:rFonts w:asciiTheme="minorHAnsi" w:hAnsiTheme="minorHAnsi"/>
-        </w:rPr>
-        <w:t>le to fix many of the issues in current approaches.</w:t>
+        <w:jc w:val="both"/>
+        <w:rPr>
+          <w:rFonts w:asciiTheme="minorHAnsi" w:hAnsiTheme="minorHAnsi"/>
+        </w:rPr>
+      </w:pPr>
+      <w:r>
+        <w:rPr>
+          <w:rFonts w:asciiTheme="minorHAnsi" w:hAnsiTheme="minorHAnsi"/>
+        </w:rPr>
+        <w:t>If all of the previously defined tests run successfully our application will be a success.  The previous test cases will prove that our application is successful with video/pictures from a webcam/mobile phone and that our application is able to withstand a specific amount of load.  The tests will prove accuracy as well as speed and will automatically deduce how accurate the application is.  Finally, complete success would include being included in the DMVs kiosk based product.  Our attempt should be able to fix many of the issues in current approaches.</w:t>
       </w:r>
     </w:p>
     <w:p>
@@ -1921,27 +2335,23 @@
         </w:numPr>
         <w:spacing w:line="276" w:lineRule="auto"/>
         <w:ind w:left="0" w:firstLine="0"/>
-        <w:rPr>
-          <w:rFonts w:asciiTheme="minorHAnsi" w:hAnsiTheme="minorHAnsi"/>
-        </w:rPr>
-      </w:pPr>
-      <w:r>
-        <w:rPr>
-          <w:rFonts w:asciiTheme="minorHAnsi" w:hAnsiTheme="minorHAnsi"/>
-        </w:rPr>
-        <w:t>Finally, if our solution's pictures meet the requirement for a driver's license in 90% of the pictures taken, our application will be a success.  This will require continuous analysis after the completion</w:t>
-      </w:r>
-      <w:r>
-        <w:rPr>
-          <w:rFonts w:asciiTheme="minorHAnsi" w:hAnsiTheme="minorHAnsi"/>
-        </w:rPr>
-        <w:t xml:space="preserve"> of the project to ensure quality; but it will hopefully remove many of the issues apparent in the current approach.  These pictures must be accessible to facial recognition and ensure that a user is the same as their previous photo.</w:t>
+        <w:jc w:val="both"/>
+        <w:rPr>
+          <w:rFonts w:asciiTheme="minorHAnsi" w:hAnsiTheme="minorHAnsi"/>
+        </w:rPr>
+      </w:pPr>
+      <w:r>
+        <w:rPr>
+          <w:rFonts w:asciiTheme="minorHAnsi" w:hAnsiTheme="minorHAnsi"/>
+        </w:rPr>
+        <w:t>Finally, if our solution's pictures meet the requirement for a driver's license in 90% of the pictures taken, our application will be a success.  This will require continuous analysis after the completion of the project to ensure quality; but it will hopefully remove many of the issues apparent in the current approach.  These pictures must be accessible to facial recognition and ensure that a user is the same as their previous photo.</w:t>
       </w:r>
     </w:p>
     <w:p>
       <w:pPr>
         <w:pStyle w:val="Heading1"/>
         <w:spacing w:line="276" w:lineRule="auto"/>
+        <w:jc w:val="both"/>
         <w:rPr>
           <w:rFonts w:asciiTheme="minorHAnsi" w:hAnsiTheme="minorHAnsi"/>
         </w:rPr>
@@ -1974,38 +2384,33 @@
         </w:numPr>
         <w:spacing w:line="276" w:lineRule="auto"/>
         <w:ind w:left="0" w:firstLine="0"/>
-        <w:rPr>
-          <w:rFonts w:asciiTheme="minorHAnsi" w:hAnsiTheme="minorHAnsi"/>
-        </w:rPr>
-      </w:pPr>
-      <w:bookmarkStart w:id="2" w:name="__DdeLink__160_246192128"/>
-      <w:bookmarkEnd w:id="2"/>
-      <w:r>
-        <w:rPr>
-          <w:rFonts w:asciiTheme="minorHAnsi" w:hAnsiTheme="minorHAnsi"/>
-        </w:rPr>
-        <w:t>Our application will consist of a minimum of three videos/photos in the regression test.  These videos/photos will be of each team member.  The reason for this is to ensure the quality of our solution.  We will likely add more videos/photos as test evi</w:t>
-      </w:r>
-      <w:r>
-        <w:rPr>
-          <w:rFonts w:asciiTheme="minorHAnsi" w:hAnsiTheme="minorHAnsi"/>
-        </w:rPr>
-        <w:t>dence, but at this point three photos/videos will be required for the successful completion of our application.</w:t>
+        <w:jc w:val="both"/>
+        <w:rPr>
+          <w:rFonts w:asciiTheme="minorHAnsi" w:hAnsiTheme="minorHAnsi"/>
+        </w:rPr>
+      </w:pPr>
+      <w:bookmarkStart w:id="6" w:name="__DdeLink__160_246192128"/>
+      <w:bookmarkEnd w:id="6"/>
+      <w:r>
+        <w:rPr>
+          <w:rFonts w:asciiTheme="minorHAnsi" w:hAnsiTheme="minorHAnsi"/>
+        </w:rPr>
+        <w:t>Our application will consist of a minimum of three videos/photos in the regression test.  These videos/photos will be of each team member.  The reason for this is to ensure the quality of our solution.  We will likely add more videos/photos as test evidence, but at this point three photos/videos will be required for the successful completion of our application.</w:t>
       </w:r>
     </w:p>
     <w:p>
       <w:pPr>
         <w:pStyle w:val="Heading1"/>
         <w:spacing w:line="276" w:lineRule="auto"/>
-        <w:rPr>
-          <w:rFonts w:asciiTheme="minorHAnsi" w:hAnsiTheme="minorHAnsi"/>
-        </w:rPr>
-      </w:pPr>
-      <w:r>
-        <w:rPr>
-          <w:rFonts w:asciiTheme="minorHAnsi" w:hAnsiTheme="minorHAnsi"/>
-        </w:rPr>
-        <w:lastRenderedPageBreak/>
+        <w:jc w:val="both"/>
+        <w:rPr>
+          <w:rFonts w:asciiTheme="minorHAnsi" w:hAnsiTheme="minorHAnsi"/>
+        </w:rPr>
+      </w:pPr>
+      <w:r>
+        <w:rPr>
+          <w:rFonts w:asciiTheme="minorHAnsi" w:hAnsiTheme="minorHAnsi"/>
+        </w:rPr>
         <w:t>Test Subjects</w:t>
       </w:r>
     </w:p>
@@ -2018,41 +2423,32 @@
         </w:numPr>
         <w:spacing w:line="276" w:lineRule="auto"/>
         <w:ind w:left="0" w:firstLine="0"/>
-        <w:rPr>
-          <w:rFonts w:asciiTheme="minorHAnsi" w:hAnsiTheme="minorHAnsi"/>
-        </w:rPr>
-      </w:pPr>
-      <w:r>
-        <w:rPr>
-          <w:rFonts w:asciiTheme="minorHAnsi" w:hAnsiTheme="minorHAnsi"/>
-        </w:rPr>
-        <w:t>As our application will consist of a minimum of three videos/photos in the regression test; we will require a separate s</w:t>
-      </w:r>
-      <w:r>
-        <w:rPr>
-          <w:rFonts w:asciiTheme="minorHAnsi" w:hAnsiTheme="minorHAnsi"/>
-        </w:rPr>
-        <w:t>ubject for each of these pictures/videos.  This will ensure there are at least three subjects used as a test subject.  This will ensure our application works for more than one person and will be convenient as we are a group of three people.  More people wi</w:t>
-      </w:r>
-      <w:r>
-        <w:rPr>
-          <w:rFonts w:asciiTheme="minorHAnsi" w:hAnsiTheme="minorHAnsi"/>
-        </w:rPr>
-        <w:t>ll be added and more videos will be taken with respect to the necessary regression test.</w:t>
+        <w:jc w:val="both"/>
+        <w:rPr>
+          <w:rFonts w:asciiTheme="minorHAnsi" w:hAnsiTheme="minorHAnsi"/>
+        </w:rPr>
+      </w:pPr>
+      <w:r>
+        <w:rPr>
+          <w:rFonts w:asciiTheme="minorHAnsi" w:hAnsiTheme="minorHAnsi"/>
+        </w:rPr>
+        <w:t>As our application will consist of a minimum of three videos/photos in the regression test; we will require a separate subject for each of these pictures/videos.  This will ensure there are at least three subjects used as a test subject.  This will ensure our application works for more than one person and will be convenient as we are a group of three people.  More people will be added and more videos will be taken with respect to the necessary regression test.</w:t>
       </w:r>
     </w:p>
     <w:p>
       <w:pPr>
         <w:pStyle w:val="Heading1"/>
         <w:spacing w:line="276" w:lineRule="auto"/>
-        <w:rPr>
-          <w:rFonts w:asciiTheme="minorHAnsi" w:hAnsiTheme="minorHAnsi"/>
-        </w:rPr>
-      </w:pPr>
-      <w:r>
-        <w:rPr>
-          <w:rFonts w:asciiTheme="minorHAnsi" w:hAnsiTheme="minorHAnsi"/>
-        </w:rPr>
+        <w:jc w:val="both"/>
+        <w:rPr>
+          <w:rFonts w:asciiTheme="minorHAnsi" w:hAnsiTheme="minorHAnsi"/>
+        </w:rPr>
+      </w:pPr>
+      <w:r>
+        <w:rPr>
+          <w:rFonts w:asciiTheme="minorHAnsi" w:hAnsiTheme="minorHAnsi"/>
+        </w:rPr>
+        <w:lastRenderedPageBreak/>
         <w:t>Evaluation of R</w:t>
       </w:r>
       <w:r>
@@ -2071,33 +2467,30 @@
         </w:numPr>
         <w:spacing w:line="276" w:lineRule="auto"/>
         <w:ind w:left="0" w:firstLine="0"/>
-        <w:rPr>
-          <w:rFonts w:asciiTheme="minorHAnsi" w:hAnsiTheme="minorHAnsi"/>
-        </w:rPr>
-      </w:pPr>
-      <w:r>
-        <w:rPr>
-          <w:rFonts w:asciiTheme="minorHAnsi" w:hAnsiTheme="minorHAnsi"/>
-        </w:rPr>
-        <w:t xml:space="preserve">Our results will be evaluated by comparing what we have created with the definition of success.  If our application falls short of </w:t>
-      </w:r>
-      <w:r>
-        <w:rPr>
-          <w:rFonts w:asciiTheme="minorHAnsi" w:hAnsiTheme="minorHAnsi"/>
-        </w:rPr>
-        <w:t>creating acceptable driver's license photos, the problem that caused us to fall short will need to be investigated.  Furthermore, if it's necessary we will also perform facial recognition on past photos to ensure that users are unable to replace their phot</w:t>
-      </w:r>
-      <w:r>
-        <w:rPr>
-          <w:rFonts w:asciiTheme="minorHAnsi" w:hAnsiTheme="minorHAnsi"/>
-        </w:rPr>
-        <w:t>o with a picture of someone else. Essentially our results will be evaluated based on how close we get to creating an acceptable driver's license photo with a background.  This background will be of varying colors.  Some backgrounds will be unacceptable due</w:t>
-      </w:r>
-      <w:r>
-        <w:rPr>
-          <w:rFonts w:asciiTheme="minorHAnsi" w:hAnsiTheme="minorHAnsi"/>
-        </w:rPr>
-        <w:t xml:space="preserve"> to them being close in color to hair or skin.  If the display does not change, it may be impossible to recognize a face correctly.</w:t>
+        <w:jc w:val="both"/>
+        <w:rPr>
+          <w:rFonts w:asciiTheme="minorHAnsi" w:hAnsiTheme="minorHAnsi"/>
+        </w:rPr>
+      </w:pPr>
+      <w:r>
+        <w:rPr>
+          <w:rFonts w:asciiTheme="minorHAnsi" w:hAnsiTheme="minorHAnsi"/>
+        </w:rPr>
+        <w:t xml:space="preserve">Our results will be evaluated by comparing what we have created with the definition of success.  If our application falls short of creating acceptable driver's license photos, the problem that caused us to fall short will need to be investigated.  Furthermore, if it's necessary we will also perform facial recognition on past photos to ensure that users are unable to replace their photo with a picture of someone else. Essentially our results will be evaluated based on how close we get to </w:t>
+      </w:r>
+      <w:proofErr w:type="gramStart"/>
+      <w:r>
+        <w:rPr>
+          <w:rFonts w:asciiTheme="minorHAnsi" w:hAnsiTheme="minorHAnsi"/>
+        </w:rPr>
+        <w:t>creating</w:t>
+      </w:r>
+      <w:proofErr w:type="gramEnd"/>
+      <w:r>
+        <w:rPr>
+          <w:rFonts w:asciiTheme="minorHAnsi" w:hAnsiTheme="minorHAnsi"/>
+        </w:rPr>
+        <w:t xml:space="preserve"> an acceptable driver's license photo with a background.  This background will be of varying colors.  Some backgrounds will be unacceptable due to them being close in color to hair or skin.  If the display does not change, it may be impossible to recognize a face correctly.</w:t>
       </w:r>
     </w:p>
     <w:p>
@@ -2109,27 +2502,23 @@
         </w:numPr>
         <w:spacing w:line="276" w:lineRule="auto"/>
         <w:ind w:left="0" w:firstLine="0"/>
-        <w:rPr>
-          <w:rFonts w:asciiTheme="minorHAnsi" w:hAnsiTheme="minorHAnsi"/>
-        </w:rPr>
-      </w:pPr>
-      <w:r>
-        <w:rPr>
-          <w:rFonts w:asciiTheme="minorHAnsi" w:hAnsiTheme="minorHAnsi"/>
-        </w:rPr>
-        <w:t>Furthermore, the initial results of our application will be compared manually.  However, in the future we will automatically</w:t>
-      </w:r>
-      <w:r>
-        <w:rPr>
-          <w:rFonts w:asciiTheme="minorHAnsi" w:hAnsiTheme="minorHAnsi"/>
-        </w:rPr>
-        <w:t xml:space="preserve"> compare previous successful results with the most recent result.  This will allow us to potentially speed up development and create an acceptable solution to this problem.</w:t>
+        <w:jc w:val="both"/>
+        <w:rPr>
+          <w:rFonts w:asciiTheme="minorHAnsi" w:hAnsiTheme="minorHAnsi"/>
+        </w:rPr>
+      </w:pPr>
+      <w:r>
+        <w:rPr>
+          <w:rFonts w:asciiTheme="minorHAnsi" w:hAnsiTheme="minorHAnsi"/>
+        </w:rPr>
+        <w:t>Furthermore, the initial results of our application will be compared manually.  However, in the future we will automatically compare previous successful results with the most recent result.  This will allow us to potentially speed up development and create an acceptable solution to this problem.</w:t>
       </w:r>
     </w:p>
     <w:p>
       <w:pPr>
         <w:pStyle w:val="Heading1"/>
         <w:spacing w:line="276" w:lineRule="auto"/>
+        <w:jc w:val="both"/>
         <w:rPr>
           <w:rFonts w:asciiTheme="minorHAnsi" w:hAnsiTheme="minorHAnsi"/>
         </w:rPr>
@@ -2152,8 +2541,6 @@
         </w:rPr>
         <w:t>ing the Application</w:t>
       </w:r>
-      <w:bookmarkStart w:id="3" w:name="_GoBack"/>
-      <w:bookmarkEnd w:id="3"/>
     </w:p>
     <w:p>
       <w:pPr>
@@ -2164,27 +2551,16 @@
         </w:numPr>
         <w:spacing w:line="276" w:lineRule="auto"/>
         <w:ind w:left="0" w:firstLine="0"/>
-        <w:rPr>
-          <w:rFonts w:asciiTheme="minorHAnsi" w:hAnsiTheme="minorHAnsi"/>
-        </w:rPr>
-      </w:pPr>
-      <w:r>
-        <w:rPr>
-          <w:rFonts w:asciiTheme="minorHAnsi" w:hAnsiTheme="minorHAnsi"/>
-        </w:rPr>
-        <w:t>The success rate of our appl</w:t>
-      </w:r>
-      <w:r>
-        <w:rPr>
-          <w:rFonts w:asciiTheme="minorHAnsi" w:hAnsiTheme="minorHAnsi"/>
-        </w:rPr>
-        <w:t>ication will be improved.  Furthermore, we will ensure that our results are comparable with the previous results or manually input them as the new base image.  This will allow for fast development and it will ensure the quality of our application.  After o</w:t>
-      </w:r>
-      <w:r>
-        <w:rPr>
-          <w:rFonts w:asciiTheme="minorHAnsi" w:hAnsiTheme="minorHAnsi"/>
-        </w:rPr>
-        <w:t xml:space="preserve">ur application is successful with a large majority of faces, the application will no longer need to be “improved” as it will be good enough.  </w:t>
+        <w:jc w:val="both"/>
+        <w:rPr>
+          <w:rFonts w:asciiTheme="minorHAnsi" w:hAnsiTheme="minorHAnsi"/>
+        </w:rPr>
+      </w:pPr>
+      <w:r>
+        <w:rPr>
+          <w:rFonts w:asciiTheme="minorHAnsi" w:hAnsiTheme="minorHAnsi"/>
+        </w:rPr>
+        <w:t xml:space="preserve">The success rate of our application will be improved.  Furthermore, we will ensure that our results are comparable with the previous results or manually input them as the new base image.  This will allow for fast development and it will ensure the quality of our application.  After our application is successful with a large majority of faces, the application will no longer need to be “improved” as it will be good enough.  </w:t>
       </w:r>
     </w:p>
     <w:p>
@@ -2196,27 +2572,16 @@
         </w:numPr>
         <w:spacing w:line="276" w:lineRule="auto"/>
         <w:ind w:left="0" w:firstLine="0"/>
-        <w:rPr>
-          <w:rFonts w:asciiTheme="minorHAnsi" w:hAnsiTheme="minorHAnsi"/>
-        </w:rPr>
-      </w:pPr>
-      <w:r>
-        <w:rPr>
-          <w:rFonts w:asciiTheme="minorHAnsi" w:hAnsiTheme="minorHAnsi"/>
-        </w:rPr>
-        <w:t>Furthermore based on the initial results; how quickly we can attain our goal we plan to add specific features.  S</w:t>
-      </w:r>
-      <w:r>
-        <w:rPr>
-          <w:rFonts w:asciiTheme="minorHAnsi" w:hAnsiTheme="minorHAnsi"/>
-        </w:rPr>
-        <w:t>pecifically running on an Android device and supporting multiple device types and Android OS.  Also, as we want to improve the perception a user has over their picture; we will potentially allow them to do some image editing on the final picture.  This edi</w:t>
-      </w:r>
-      <w:r>
-        <w:rPr>
-          <w:rFonts w:asciiTheme="minorHAnsi" w:hAnsiTheme="minorHAnsi"/>
-        </w:rPr>
-        <w:t xml:space="preserve">ting naturally must be compliant with the aforementioned requirements. </w:t>
+        <w:jc w:val="both"/>
+        <w:rPr>
+          <w:rFonts w:asciiTheme="minorHAnsi" w:hAnsiTheme="minorHAnsi"/>
+        </w:rPr>
+      </w:pPr>
+      <w:r>
+        <w:rPr>
+          <w:rFonts w:asciiTheme="minorHAnsi" w:hAnsiTheme="minorHAnsi"/>
+        </w:rPr>
+        <w:t xml:space="preserve">Furthermore based on the initial results; how quickly we can attain our goal we plan to add specific features.  Specifically running on an Android device and supporting multiple device types and Android OS.  Also, as we want to improve the perception a user has over their picture; we will potentially allow them to do some image editing on the final picture.  This editing naturally must be compliant with the aforementioned requirements. </w:t>
       </w:r>
     </w:p>
     <w:p>
@@ -2228,52 +2593,59 @@
         </w:numPr>
         <w:spacing w:line="276" w:lineRule="auto"/>
         <w:ind w:left="0" w:firstLine="0"/>
-        <w:rPr>
-          <w:rFonts w:asciiTheme="minorHAnsi" w:hAnsiTheme="minorHAnsi"/>
-        </w:rPr>
-      </w:pPr>
-      <w:r>
-        <w:rPr>
-          <w:rFonts w:asciiTheme="minorHAnsi" w:hAnsiTheme="minorHAnsi"/>
-        </w:rPr>
-        <w:t>We will also ensure compliance to the ICAO standards.  This will ensure that our product is usable and acceptable to the state of Iowa.  Furthermore, if performance becomes an issue we</w:t>
-      </w:r>
-      <w:r>
-        <w:rPr>
-          <w:rFonts w:asciiTheme="minorHAnsi" w:hAnsiTheme="minorHAnsi"/>
-        </w:rPr>
-        <w:t xml:space="preserve"> will measure various aspects of our application and ensure the quality of our project.  This will provide for a solution that meets federal requirements and will ensure that our project is a success.  These standards include the size of a picture needed f</w:t>
-      </w:r>
-      <w:r>
-        <w:rPr>
-          <w:rFonts w:asciiTheme="minorHAnsi" w:hAnsiTheme="minorHAnsi"/>
-        </w:rPr>
-        <w:t xml:space="preserve">or a driver's license and the background image that needs to be included.  We hope to print at least one imaginary driver's license to prove the concept </w:t>
-      </w:r>
-      <w:r>
-        <w:rPr>
-          <w:rFonts w:asciiTheme="minorHAnsi" w:hAnsiTheme="minorHAnsi"/>
-        </w:rPr>
-        <w:lastRenderedPageBreak/>
-        <w:t>we have created.  We plan to display video of us taking the picture input</w:t>
-      </w:r>
-      <w:r>
-        <w:rPr>
-          <w:rFonts w:asciiTheme="minorHAnsi" w:hAnsiTheme="minorHAnsi"/>
-        </w:rPr>
-        <w:t>ing it into a driver's licens</w:t>
-      </w:r>
-      <w:r>
-        <w:rPr>
-          <w:rFonts w:asciiTheme="minorHAnsi" w:hAnsiTheme="minorHAnsi"/>
-        </w:rPr>
-        <w:t>e format and displaying the resulting image.</w:t>
+        <w:jc w:val="both"/>
+        <w:rPr>
+          <w:rFonts w:asciiTheme="minorHAnsi" w:hAnsiTheme="minorHAnsi"/>
+        </w:rPr>
+      </w:pPr>
+      <w:r>
+        <w:rPr>
+          <w:rFonts w:asciiTheme="minorHAnsi" w:hAnsiTheme="minorHAnsi"/>
+        </w:rPr>
+        <w:t>We will also ensure compliance to the ICAO standards.  This will ensure that our product is usable and acceptable to the state of Iowa.  Furthermore, if performance becomes an issue we will measure various aspects of our application and ensure the quality of our project.  This will provide for a solution that meets federal requirements and will ensure that our project is a success.  These standards include the size of a picture needed for a driver's license and the background image that needs to be included.  We hope to print at least one imaginary driver's license to prove the concept we have created.  We plan to display video of us taking the picture</w:t>
+      </w:r>
+      <w:r>
+        <w:rPr>
+          <w:rFonts w:asciiTheme="minorHAnsi" w:hAnsiTheme="minorHAnsi"/>
+        </w:rPr>
+        <w:t>,</w:t>
+      </w:r>
+      <w:r>
+        <w:rPr>
+          <w:rFonts w:asciiTheme="minorHAnsi" w:hAnsiTheme="minorHAnsi"/>
+        </w:rPr>
+        <w:t xml:space="preserve"> </w:t>
+      </w:r>
+      <w:r>
+        <w:rPr>
+          <w:rFonts w:asciiTheme="minorHAnsi" w:hAnsiTheme="minorHAnsi"/>
+        </w:rPr>
+        <w:t>inputting</w:t>
+      </w:r>
+      <w:r>
+        <w:rPr>
+          <w:rFonts w:asciiTheme="minorHAnsi" w:hAnsiTheme="minorHAnsi"/>
+        </w:rPr>
+        <w:t xml:space="preserve"> it into a driver's license format</w:t>
+      </w:r>
+      <w:r>
+        <w:rPr>
+          <w:rFonts w:asciiTheme="minorHAnsi" w:hAnsiTheme="minorHAnsi"/>
+        </w:rPr>
+        <w:t>,</w:t>
+      </w:r>
+      <w:r>
+        <w:rPr>
+          <w:rFonts w:asciiTheme="minorHAnsi" w:hAnsiTheme="minorHAnsi"/>
+        </w:rPr>
+        <w:t xml:space="preserve"> and displaying the resulting image.</w:t>
       </w:r>
     </w:p>
     <w:p>
       <w:pPr>
         <w:widowControl/>
         <w:suppressAutoHyphens w:val="0"/>
+        <w:jc w:val="both"/>
         <w:rPr>
           <w:rFonts w:asciiTheme="minorHAnsi" w:hAnsiTheme="minorHAnsi"/>
         </w:rPr>
@@ -2289,6 +2661,10 @@
       <w:sdtPr>
         <w:rPr>
           <w:rFonts w:asciiTheme="minorHAnsi" w:hAnsiTheme="minorHAnsi"/>
+          <w:b w:val="0"/>
+          <w:bCs w:val="0"/>
+          <w:sz w:val="24"/>
+          <w:szCs w:val="24"/>
         </w:rPr>
         <w:id w:val="-1234004794"/>
         <w:docPartObj>
@@ -2296,18 +2672,12 @@
           <w:docPartUnique/>
         </w:docPartObj>
       </w:sdtPr>
-      <w:sdtEndPr>
-        <w:rPr>
-          <w:b w:val="0"/>
-          <w:bCs w:val="0"/>
-          <w:sz w:val="24"/>
-          <w:szCs w:val="24"/>
-        </w:rPr>
-      </w:sdtEndPr>
+      <w:sdtEndPr/>
       <w:sdtContent>
         <w:p>
           <w:pPr>
             <w:pStyle w:val="Heading1"/>
+            <w:jc w:val="both"/>
             <w:rPr>
               <w:rFonts w:asciiTheme="minorHAnsi" w:hAnsiTheme="minorHAnsi"/>
             </w:rPr>
@@ -2322,17 +2692,13 @@
         <w:sdt>
           <w:sdtPr>
             <w:rPr>
-              <w:rFonts w:asciiTheme="minorHAnsi" w:hAnsiTheme="minorHAnsi"/>
+              <w:rFonts w:asciiTheme="minorHAnsi" w:hAnsiTheme="minorHAnsi" w:cs="FreeSans"/>
+              <w:szCs w:val="24"/>
             </w:rPr>
             <w:id w:val="-573587230"/>
             <w:bibliography/>
           </w:sdtPr>
-          <w:sdtEndPr>
-            <w:rPr>
-              <w:rFonts w:cs="FreeSans"/>
-              <w:szCs w:val="24"/>
-            </w:rPr>
-          </w:sdtEndPr>
+          <w:sdtEndPr/>
           <w:sdtContent>
             <w:p>
               <w:pPr>
@@ -2529,6 +2895,7 @@
             </w:p>
             <w:p>
               <w:pPr>
+                <w:jc w:val="both"/>
                 <w:rPr>
                   <w:rFonts w:asciiTheme="minorHAnsi" w:hAnsiTheme="minorHAnsi"/>
                 </w:rPr>
@@ -2550,13 +2917,14 @@
     <w:p>
       <w:pPr>
         <w:pStyle w:val="TextBody"/>
+        <w:jc w:val="both"/>
         <w:rPr>
           <w:rFonts w:asciiTheme="minorHAnsi" w:hAnsiTheme="minorHAnsi"/>
         </w:rPr>
       </w:pPr>
     </w:p>
     <w:sectPr>
-      <w:footerReference w:type="default" r:id="rId12"/>
+      <w:footerReference w:type="default" r:id="rId13"/>
       <w:pgSz w:w="12240" w:h="15840"/>
       <w:pgMar w:top="1134" w:right="1134" w:bottom="1134" w:left="1134" w:header="0" w:footer="0" w:gutter="0"/>
       <w:pgNumType w:start="0"/>
@@ -2631,7 +2999,7 @@
         <w:noProof/>
         <w:color w:val="5B9BD5" w:themeColor="accent1"/>
       </w:rPr>
-      <w:t>9</w:t>
+      <w:t>6</w:t>
     </w:r>
     <w:r>
       <w:rPr>
@@ -3754,7 +4122,6 @@
   <w:style w:type="character" w:default="1" w:styleId="DefaultParagraphFont">
     <w:name w:val="Default Paragraph Font"/>
     <w:uiPriority w:val="1"/>
-    <w:semiHidden/>
     <w:unhideWhenUsed/>
   </w:style>
   <w:style w:type="table" w:default="1" w:styleId="TableNormal">
@@ -4211,13 +4578,6 @@
 
 <file path=word/glossary/fontTable.xml><?xml version="1.0" encoding="utf-8"?>
 <w:fonts xmlns:mc="http://schemas.openxmlformats.org/markup-compatibility/2006" xmlns:r="http://schemas.openxmlformats.org/officeDocument/2006/relationships" xmlns:w="http://schemas.openxmlformats.org/wordprocessingml/2006/main" xmlns:w14="http://schemas.microsoft.com/office/word/2010/wordml" xmlns:w15="http://schemas.microsoft.com/office/word/2012/wordml" mc:Ignorable="w14 w15">
-  <w:font w:name="Times New Roman">
-    <w:panose1 w:val="02020603050405020304"/>
-    <w:charset w:val="00"/>
-    <w:family w:val="roman"/>
-    <w:pitch w:val="variable"/>
-    <w:sig w:usb0="E0002AFF" w:usb1="C0007841" w:usb2="00000009" w:usb3="00000000" w:csb0="000001FF" w:csb1="00000000"/>
-  </w:font>
   <w:font w:name="Symbol">
     <w:panose1 w:val="05050102010706020507"/>
     <w:charset w:val="02"/>
@@ -4225,12 +4585,19 @@
     <w:pitch w:val="variable"/>
     <w:sig w:usb0="00000000" w:usb1="10000000" w:usb2="00000000" w:usb3="00000000" w:csb0="80000000" w:csb1="00000000"/>
   </w:font>
+  <w:font w:name="Times New Roman">
+    <w:panose1 w:val="02020603050405020304"/>
+    <w:charset w:val="00"/>
+    <w:family w:val="roman"/>
+    <w:pitch w:val="variable"/>
+    <w:sig w:usb0="E0002EFF" w:usb1="C0007843" w:usb2="00000009" w:usb3="00000000" w:csb0="000001FF" w:csb1="00000000"/>
+  </w:font>
   <w:font w:name="Courier New">
     <w:panose1 w:val="02070309020205020404"/>
     <w:charset w:val="00"/>
     <w:family w:val="modern"/>
     <w:pitch w:val="fixed"/>
-    <w:sig w:usb0="E0002AFF" w:usb1="C0007843" w:usb2="00000009" w:usb3="00000000" w:csb0="000001FF" w:csb1="00000000"/>
+    <w:sig w:usb0="E0002EFF" w:usb1="C0007843" w:usb2="00000009" w:usb3="00000000" w:csb0="000001FF" w:csb1="00000000"/>
   </w:font>
   <w:font w:name="Wingdings">
     <w:panose1 w:val="05000000000000000000"/>
@@ -4275,11 +4642,13 @@
     <w:sig w:usb0="E1002EFF" w:usb1="C000605B" w:usb2="00000029" w:usb3="00000000" w:csb0="000101FF" w:csb1="00000000"/>
   </w:font>
   <w:font w:name="Mangal">
-    <w:panose1 w:val="02040503050203030202"/>
-    <w:charset w:val="00"/>
+    <w:altName w:val="Courier10 BT"/>
+    <w:panose1 w:val="00000400000000000000"/>
+    <w:charset w:val="01"/>
     <w:family w:val="roman"/>
+    <w:notTrueType/>
     <w:pitch w:val="variable"/>
-    <w:sig w:usb0="00008003" w:usb1="00000000" w:usb2="00000000" w:usb3="00000000" w:csb0="00000001" w:csb1="00000000"/>
+    <w:sig w:usb0="00002000" w:usb1="00000000" w:usb2="00000000" w:usb3="00000000" w:csb0="00000000" w:csb1="00000000"/>
   </w:font>
   <w:font w:name="Calibri">
     <w:panose1 w:val="020F0502020204030204"/>
@@ -4314,6 +4683,7 @@
   <w:rsids>
     <w:rsidRoot w:val="00113859"/>
     <w:rsid w:val="00113859"/>
+    <w:rsid w:val="00D22C36"/>
     <w:rsid w:val="00F25775"/>
   </w:rsids>
   <m:mathPr>
@@ -5188,7 +5558,7 @@
 </file>
 
 <file path=customXml/itemProps2.xml><?xml version="1.0" encoding="utf-8"?>
-<ds:datastoreItem xmlns:ds="http://schemas.openxmlformats.org/officeDocument/2006/customXml" ds:itemID="{093EF431-0EC2-4B17-913F-328A09AAC0E8}">
+<ds:datastoreItem xmlns:ds="http://schemas.openxmlformats.org/officeDocument/2006/customXml" ds:itemID="{155175F0-0653-4B74-9FE7-FFED59270EE3}">
   <ds:schemaRefs>
     <ds:schemaRef ds:uri="http://schemas.openxmlformats.org/officeDocument/2006/bibliography"/>
   </ds:schemaRefs>

</xml_diff>

<commit_message>
Added start of conclusion.
</commit_message>
<xml_diff>
--- a/Paper/OverallPaper.docx
+++ b/Paper/OverallPaper.docx
@@ -29,191 +29,494 @@
           <w:r>
             <w:rPr>
               <w:noProof/>
+              <w:lang w:eastAsia="en-US" w:bidi="ar-SA"/>
             </w:rPr>
-            <w:pict>
-              <v:shapetype id="_x0000_t202" coordsize="21600,21600" o:spt="202" path="m,l,21600r21600,l21600,xe">
-                <v:stroke joinstyle="miter"/>
-                <v:path gradientshapeok="t" o:connecttype="rect"/>
-              </v:shapetype>
-              <v:shape id="Text Box 4" o:spid="_x0000_s1026" type="#_x0000_t202" alt="Cover page content layout" style="position:absolute;left:0;text-align:left;margin-left:0;margin-top:0;width:553.9pt;height:256.3pt;z-index:-251658240;visibility:visible;mso-wrap-style:square;mso-width-percent:906;mso-height-percent:0;mso-top-percent:510;mso-wrap-distance-left:9pt;mso-wrap-distance-top:0;mso-wrap-distance-right:9pt;mso-wrap-distance-bottom:0;mso-position-horizontal:center;mso-position-horizontal-relative:page;mso-position-vertical-relative:page;mso-width-percent:906;mso-height-percent:0;mso-top-percent:510;mso-width-relative:page;mso-height-relative:margin;v-text-anchor:top" o:gfxdata="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" filled="f" stroked="f" strokeweight=".5pt">
-                <v:textbox style="mso-fit-shape-to-text:t" inset="0,0,0,0">
-                  <w:txbxContent>
-                    <w:tbl>
-                      <w:tblPr>
-                        <w:tblW w:w="5000" w:type="pct"/>
-                        <w:tblCellMar>
-                          <w:left w:w="0" w:type="dxa"/>
-                          <w:right w:w="0" w:type="dxa"/>
-                        </w:tblCellMar>
-                        <w:tblLook w:val="04A0" w:firstRow="1" w:lastRow="0" w:firstColumn="1" w:lastColumn="0" w:noHBand="0" w:noVBand="1"/>
-                      </w:tblPr>
-                      <w:tblGrid>
-                        <w:gridCol w:w="821"/>
-                        <w:gridCol w:w="10278"/>
-                      </w:tblGrid>
-                      <w:tr>
-                        <w:trPr>
-                          <w:trHeight w:val="2376"/>
-                        </w:trPr>
-                        <w:tc>
-                          <w:tcPr>
-                            <w:tcW w:w="370" w:type="pct"/>
-                            <w:shd w:val="clear" w:color="auto" w:fill="5B9BD5" w:themeFill="accent1"/>
-                          </w:tcPr>
-                          <w:p/>
-                        </w:tc>
-                        <w:sdt>
-                          <w:sdtPr>
-                            <w:rPr>
-                              <w:rFonts w:asciiTheme="majorHAnsi" w:hAnsiTheme="majorHAnsi"/>
-                              <w:color w:val="FFFFFF" w:themeColor="background1"/>
-                              <w:sz w:val="96"/>
-                              <w:szCs w:val="96"/>
-                            </w:rPr>
-                            <w:alias w:val="Title"/>
-                            <w:tag w:val=""/>
-                            <w:id w:val="739824258"/>
-                            <w:placeholder>
-                              <w:docPart w:val="FBC744DA221D433986D1EEC9623B9E0F"/>
-                            </w:placeholder>
-                            <w:dataBinding w:prefixMappings="xmlns:ns0='http://purl.org/dc/elements/1.1/' xmlns:ns1='http://schemas.openxmlformats.org/package/2006/metadata/core-properties' " w:xpath="/ns1:coreProperties[1]/ns0:title[1]" w:storeItemID="{6C3C8BC8-F283-45AE-878A-BAB7291924A1}"/>
-                            <w:text/>
-                          </w:sdtPr>
-                          <w:sdtEndPr/>
-                          <w:sdtContent>
+            <mc:AlternateContent>
+              <mc:Choice Requires="wps">
+                <w:drawing>
+                  <wp:anchor distT="0" distB="0" distL="114300" distR="114300" simplePos="0" relativeHeight="251658240" behindDoc="1" locked="0" layoutInCell="1" allowOverlap="1">
+                    <wp:simplePos x="0" y="0"/>
+                    <wp:positionH relativeFrom="page">
+                      <wp:align>center</wp:align>
+                    </wp:positionH>
+                    <mc:AlternateContent>
+                      <mc:Choice Requires="wp14">
+                        <wp:positionV relativeFrom="page">
+                          <wp14:pctPosVOffset>51000</wp14:pctPosVOffset>
+                        </wp:positionV>
+                      </mc:Choice>
+                      <mc:Fallback>
+                        <wp:positionV relativeFrom="page">
+                          <wp:posOffset>5129530</wp:posOffset>
+                        </wp:positionV>
+                      </mc:Fallback>
+                    </mc:AlternateContent>
+                    <wp:extent cx="7037070" cy="3028950"/>
+                    <wp:effectExtent l="0" t="0" r="6985" b="12700"/>
+                    <wp:wrapNone/>
+                    <wp:docPr id="5" name="Text Box 4" descr="Cover page content layout"/>
+                    <wp:cNvGraphicFramePr>
+                      <a:graphicFrameLocks xmlns:a="http://schemas.openxmlformats.org/drawingml/2006/main"/>
+                    </wp:cNvGraphicFramePr>
+                    <a:graphic xmlns:a="http://schemas.openxmlformats.org/drawingml/2006/main">
+                      <a:graphicData uri="http://schemas.microsoft.com/office/word/2010/wordprocessingShape">
+                        <wps:wsp>
+                          <wps:cNvSpPr txBox="1">
+                            <a:spLocks/>
+                          </wps:cNvSpPr>
+                          <wps:spPr>
+                            <a:xfrm>
+                              <a:off x="0" y="0"/>
+                              <a:ext cx="7037070" cy="3028950"/>
+                            </a:xfrm>
+                            <a:prstGeom prst="rect">
+                              <a:avLst/>
+                            </a:prstGeom>
+                            <a:noFill/>
+                            <a:ln w="6350">
+                              <a:noFill/>
+                            </a:ln>
+                            <a:effectLst/>
+                          </wps:spPr>
+                          <wps:style>
+                            <a:lnRef idx="0">
+                              <a:schemeClr val="accent1"/>
+                            </a:lnRef>
+                            <a:fillRef idx="0">
+                              <a:schemeClr val="accent1"/>
+                            </a:fillRef>
+                            <a:effectRef idx="0">
+                              <a:schemeClr val="accent1"/>
+                            </a:effectRef>
+                            <a:fontRef idx="minor">
+                              <a:schemeClr val="dk1"/>
+                            </a:fontRef>
+                          </wps:style>
+                          <wps:txbx>
+                            <w:txbxContent>
+                              <w:tbl>
+                                <w:tblPr>
+                                  <w:tblW w:w="5000" w:type="pct"/>
+                                  <w:tblCellMar>
+                                    <w:left w:w="0" w:type="dxa"/>
+                                    <w:right w:w="0" w:type="dxa"/>
+                                  </w:tblCellMar>
+                                  <w:tblLook w:val="04A0" w:firstRow="1" w:lastRow="0" w:firstColumn="1" w:lastColumn="0" w:noHBand="0" w:noVBand="1"/>
+                                </w:tblPr>
+                                <w:tblGrid>
+                                  <w:gridCol w:w="820"/>
+                                  <w:gridCol w:w="10259"/>
+                                </w:tblGrid>
+                                <w:tr>
+                                  <w:trPr>
+                                    <w:trHeight w:val="2376"/>
+                                  </w:trPr>
+                                  <w:tc>
+                                    <w:tcPr>
+                                      <w:tcW w:w="370" w:type="pct"/>
+                                      <w:shd w:val="clear" w:color="auto" w:fill="5B9BD5" w:themeFill="accent1"/>
+                                    </w:tcPr>
+                                    <w:p/>
+                                  </w:tc>
+                                  <w:sdt>
+                                    <w:sdtPr>
+                                      <w:rPr>
+                                        <w:rFonts w:asciiTheme="majorHAnsi" w:hAnsiTheme="majorHAnsi"/>
+                                        <w:color w:val="FFFFFF" w:themeColor="background1"/>
+                                        <w:sz w:val="96"/>
+                                        <w:szCs w:val="96"/>
+                                      </w:rPr>
+                                      <w:alias w:val="Title"/>
+                                      <w:tag w:val=""/>
+                                      <w:id w:val="739824258"/>
+                                      <w:placeholder>
+                                        <w:docPart w:val="FBC744DA221D433986D1EEC9623B9E0F"/>
+                                      </w:placeholder>
+                                      <w:dataBinding w:prefixMappings="xmlns:ns0='http://purl.org/dc/elements/1.1/' xmlns:ns1='http://schemas.openxmlformats.org/package/2006/metadata/core-properties' " w:xpath="/ns1:coreProperties[1]/ns0:title[1]" w:storeItemID="{6C3C8BC8-F283-45AE-878A-BAB7291924A1}"/>
+                                      <w:text/>
+                                    </w:sdtPr>
+                                    <w:sdtEndPr/>
+                                    <w:sdtContent>
+                                      <w:tc>
+                                        <w:tcPr>
+                                          <w:tcW w:w="4630" w:type="pct"/>
+                                          <w:shd w:val="clear" w:color="auto" w:fill="404040" w:themeFill="text1" w:themeFillTint="BF"/>
+                                        </w:tcPr>
+                                        <w:p>
+                                          <w:pPr>
+                                            <w:pStyle w:val="NoSpacing"/>
+                                            <w:spacing w:before="240" w:line="216" w:lineRule="auto"/>
+                                            <w:ind w:left="360" w:right="360"/>
+                                            <w:contextualSpacing/>
+                                            <w:rPr>
+                                              <w:rFonts w:asciiTheme="majorHAnsi" w:hAnsiTheme="majorHAnsi"/>
+                                              <w:color w:val="FFFFFF" w:themeColor="background1"/>
+                                              <w:sz w:val="96"/>
+                                              <w:szCs w:val="96"/>
+                                            </w:rPr>
+                                          </w:pPr>
+                                          <w:r>
+                                            <w:rPr>
+                                              <w:rFonts w:asciiTheme="majorHAnsi" w:hAnsiTheme="majorHAnsi"/>
+                                              <w:color w:val="FFFFFF" w:themeColor="background1"/>
+                                              <w:sz w:val="96"/>
+                                              <w:szCs w:val="96"/>
+                                            </w:rPr>
+                                            <w:t>Virtual Backdrop</w:t>
+                                          </w:r>
+                                        </w:p>
+                                      </w:tc>
+                                    </w:sdtContent>
+                                  </w:sdt>
+                                </w:tr>
+                                <w:tr>
+                                  <w:trPr>
+                                    <w:trHeight w:hRule="exact" w:val="648"/>
+                                  </w:trPr>
+                                  <w:tc>
+                                    <w:tcPr>
+                                      <w:tcW w:w="370" w:type="pct"/>
+                                      <w:shd w:val="clear" w:color="auto" w:fill="5B9BD5" w:themeFill="accent1"/>
+                                    </w:tcPr>
+                                    <w:p/>
+                                  </w:tc>
+                                  <w:tc>
+                                    <w:tcPr>
+                                      <w:tcW w:w="4630" w:type="pct"/>
+                                      <w:shd w:val="clear" w:color="auto" w:fill="404040" w:themeFill="text1" w:themeFillTint="BF"/>
+                                      <w:vAlign w:val="bottom"/>
+                                    </w:tcPr>
+                                    <w:p>
+                                      <w:pPr>
+                                        <w:ind w:left="360" w:right="360"/>
+                                        <w:rPr>
+                                          <w:color w:val="FFFFFF" w:themeColor="background1"/>
+                                          <w:sz w:val="28"/>
+                                          <w:szCs w:val="28"/>
+                                        </w:rPr>
+                                      </w:pPr>
+                                    </w:p>
+                                  </w:tc>
+                                </w:tr>
+                                <w:tr>
+                                  <w:tc>
+                                    <w:tcPr>
+                                      <w:tcW w:w="370" w:type="pct"/>
+                                      <w:shd w:val="clear" w:color="auto" w:fill="5B9BD5" w:themeFill="accent1"/>
+                                    </w:tcPr>
+                                    <w:p/>
+                                  </w:tc>
+                                  <w:tc>
+                                    <w:tcPr>
+                                      <w:tcW w:w="4630" w:type="pct"/>
+                                      <w:shd w:val="clear" w:color="auto" w:fill="404040" w:themeFill="text1" w:themeFillTint="BF"/>
+                                      <w:vAlign w:val="bottom"/>
+                                    </w:tcPr>
+                                    <w:p>
+                                      <w:pPr>
+                                        <w:pStyle w:val="NoSpacing"/>
+                                        <w:spacing w:line="288" w:lineRule="auto"/>
+                                        <w:ind w:left="360" w:right="360"/>
+                                        <w:rPr>
+                                          <w:color w:val="FFFFFF" w:themeColor="background1"/>
+                                          <w:sz w:val="28"/>
+                                          <w:szCs w:val="28"/>
+                                        </w:rPr>
+                                      </w:pPr>
+                                      <w:sdt>
+                                        <w:sdtPr>
+                                          <w:rPr>
+                                            <w:color w:val="FFFFFF" w:themeColor="background1"/>
+                                            <w:sz w:val="28"/>
+                                            <w:szCs w:val="28"/>
+                                          </w:rPr>
+                                          <w:alias w:val="Author"/>
+                                          <w:tag w:val=""/>
+                                          <w:id w:val="942812742"/>
+                                          <w:placeholder>
+                                            <w:docPart w:val="77C6E8AD58384D0DA8BB41B586496E2E"/>
+                                          </w:placeholder>
+                                          <w:dataBinding w:prefixMappings="xmlns:ns0='http://purl.org/dc/elements/1.1/' xmlns:ns1='http://schemas.openxmlformats.org/package/2006/metadata/core-properties' " w:xpath="/ns1:coreProperties[1]/ns0:creator[1]" w:storeItemID="{6C3C8BC8-F283-45AE-878A-BAB7291924A1}"/>
+                                          <w:text/>
+                                        </w:sdtPr>
+                                        <w:sdtEndPr/>
+                                        <w:sdtContent>
+                                          <w:r>
+                                            <w:rPr>
+                                              <w:color w:val="FFFFFF" w:themeColor="background1"/>
+                                              <w:sz w:val="28"/>
+                                              <w:szCs w:val="28"/>
+                                            </w:rPr>
+                                            <w:t xml:space="preserve">Edward </w:t>
+                                          </w:r>
+                                          <w:proofErr w:type="spellStart"/>
+                                          <w:r>
+                                            <w:rPr>
+                                              <w:color w:val="FFFFFF" w:themeColor="background1"/>
+                                              <w:sz w:val="28"/>
+                                              <w:szCs w:val="28"/>
+                                            </w:rPr>
+                                            <w:t>Jezisek</w:t>
+                                          </w:r>
+                                          <w:proofErr w:type="spellEnd"/>
+                                          <w:r>
+                                            <w:rPr>
+                                              <w:color w:val="FFFFFF" w:themeColor="background1"/>
+                                              <w:sz w:val="28"/>
+                                              <w:szCs w:val="28"/>
+                                            </w:rPr>
+                                            <w:t>, Nichole Dugan, Brian Schulte</w:t>
+                                          </w:r>
+                                        </w:sdtContent>
+                                      </w:sdt>
+                                    </w:p>
+                                    <w:sdt>
+                                      <w:sdtPr>
+                                        <w:rPr>
+                                          <w:color w:val="FFFFFF" w:themeColor="background1"/>
+                                          <w:sz w:val="28"/>
+                                          <w:szCs w:val="28"/>
+                                        </w:rPr>
+                                        <w:alias w:val="Course title"/>
+                                        <w:tag w:val=""/>
+                                        <w:id w:val="-15923909"/>
+                                        <w:placeholder>
+                                          <w:docPart w:val="DA58F4172C7C4E9EA290089D4A977336"/>
+                                        </w:placeholder>
+                                        <w:dataBinding w:prefixMappings="xmlns:ns0='http://purl.org/dc/elements/1.1/' xmlns:ns1='http://schemas.openxmlformats.org/package/2006/metadata/core-properties' " w:xpath="/ns1:coreProperties[1]/ns1:category[1]" w:storeItemID="{6C3C8BC8-F283-45AE-878A-BAB7291924A1}"/>
+                                        <w:text/>
+                                      </w:sdtPr>
+                                      <w:sdtEndPr/>
+                                      <w:sdtContent>
+                                        <w:p>
+                                          <w:pPr>
+                                            <w:pStyle w:val="NoSpacing"/>
+                                            <w:spacing w:line="288" w:lineRule="auto"/>
+                                            <w:ind w:left="360" w:right="360"/>
+                                            <w:rPr>
+                                              <w:color w:val="FFFFFF" w:themeColor="background1"/>
+                                              <w:sz w:val="28"/>
+                                              <w:szCs w:val="28"/>
+                                            </w:rPr>
+                                          </w:pPr>
+                                          <w:proofErr w:type="spellStart"/>
+                                          <w:r>
+                                            <w:rPr>
+                                              <w:color w:val="FFFFFF" w:themeColor="background1"/>
+                                              <w:sz w:val="28"/>
+                                              <w:szCs w:val="28"/>
+                                            </w:rPr>
+                                            <w:t>CprE</w:t>
+                                          </w:r>
+                                          <w:proofErr w:type="spellEnd"/>
+                                          <w:r>
+                                            <w:rPr>
+                                              <w:color w:val="FFFFFF" w:themeColor="background1"/>
+                                              <w:sz w:val="28"/>
+                                              <w:szCs w:val="28"/>
+                                            </w:rPr>
+                                            <w:t xml:space="preserve"> 575</w:t>
+                                          </w:r>
+                                        </w:p>
+                                      </w:sdtContent>
+                                    </w:sdt>
+                                    <w:sdt>
+                                      <w:sdtPr>
+                                        <w:rPr>
+                                          <w:color w:val="FFFFFF" w:themeColor="background1"/>
+                                          <w:sz w:val="28"/>
+                                          <w:szCs w:val="28"/>
+                                        </w:rPr>
+                                        <w:alias w:val="Date"/>
+                                        <w:tag w:val=""/>
+                                        <w:id w:val="748164578"/>
+                                        <w:placeholder>
+                                          <w:docPart w:val="719E60947B57470AA733ECF0F2E0ABBB"/>
+                                        </w:placeholder>
+                                        <w:dataBinding w:prefixMappings="xmlns:ns0='http://schemas.microsoft.com/office/2006/coverPageProps' " w:xpath="/ns0:CoverPageProperties[1]/ns0:PublishDate[1]" w:storeItemID="{55AF091B-3C7A-41E3-B477-F2FDAA23CFDA}"/>
+                                        <w:date w:fullDate="2016-03-10T00:00:00Z">
+                                          <w:dateFormat w:val="M/d/yy"/>
+                                          <w:lid w:val="en-US"/>
+                                          <w:storeMappedDataAs w:val="dateTime"/>
+                                          <w:calendar w:val="gregorian"/>
+                                        </w:date>
+                                      </w:sdtPr>
+                                      <w:sdtEndPr/>
+                                      <w:sdtContent>
+                                        <w:p>
+                                          <w:pPr>
+                                            <w:pStyle w:val="NoSpacing"/>
+                                            <w:spacing w:after="240" w:line="288" w:lineRule="auto"/>
+                                            <w:ind w:left="360" w:right="360"/>
+                                            <w:rPr>
+                                              <w:color w:val="FFFFFF" w:themeColor="background1"/>
+                                              <w:sz w:val="28"/>
+                                              <w:szCs w:val="28"/>
+                                            </w:rPr>
+                                          </w:pPr>
+                                          <w:r>
+                                            <w:rPr>
+                                              <w:color w:val="FFFFFF" w:themeColor="background1"/>
+                                              <w:sz w:val="28"/>
+                                              <w:szCs w:val="28"/>
+                                            </w:rPr>
+                                            <w:t>3/10/16</w:t>
+                                          </w:r>
+                                        </w:p>
+                                      </w:sdtContent>
+                                    </w:sdt>
+                                  </w:tc>
+                                </w:tr>
+                              </w:tbl>
+                              <w:p/>
+                            </w:txbxContent>
+                          </wps:txbx>
+                          <wps:bodyPr rot="0" spcFirstLastPara="0" vertOverflow="overflow" horzOverflow="overflow" vert="horz" wrap="square" lIns="0" tIns="0" rIns="0" bIns="0" numCol="1" spcCol="0" rtlCol="0" fromWordArt="0" anchor="t" anchorCtr="0" forceAA="0" compatLnSpc="1">
+                            <a:prstTxWarp prst="textNoShape">
+                              <a:avLst/>
+                            </a:prstTxWarp>
+                            <a:spAutoFit/>
+                          </wps:bodyPr>
+                        </wps:wsp>
+                      </a:graphicData>
+                    </a:graphic>
+                    <wp14:sizeRelH relativeFrom="page">
+                      <wp14:pctWidth>90600</wp14:pctWidth>
+                    </wp14:sizeRelH>
+                    <wp14:sizeRelV relativeFrom="margin">
+                      <wp14:pctHeight>0</wp14:pctHeight>
+                    </wp14:sizeRelV>
+                  </wp:anchor>
+                </w:drawing>
+              </mc:Choice>
+              <mc:Fallback>
+                <w:pict>
+                  <v:shapetype id="_x0000_t202" coordsize="21600,21600" o:spt="202" path="m,l,21600r21600,l21600,xe">
+                    <v:stroke joinstyle="miter"/>
+                    <v:path gradientshapeok="t" o:connecttype="rect"/>
+                  </v:shapetype>
+                  <v:shape id="Text Box 4" o:spid="_x0000_s1026" type="#_x0000_t202" alt="Cover page content layout" style="position:absolute;left:0;text-align:left;margin-left:0;margin-top:0;width:554.1pt;height:238.5pt;z-index:-251658240;visibility:visible;mso-wrap-style:square;mso-width-percent:906;mso-height-percent:0;mso-top-percent:510;mso-wrap-distance-left:9pt;mso-wrap-distance-top:0;mso-wrap-distance-right:9pt;mso-wrap-distance-bottom:0;mso-position-horizontal:center;mso-position-horizontal-relative:page;mso-position-vertical-relative:page;mso-width-percent:906;mso-height-percent:0;mso-top-percent:510;mso-width-relative:page;mso-height-relative:margin;v-text-anchor:top" o:gfxdata="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" filled="f" stroked="f" strokeweight=".5pt">
+                    <v:path arrowok="t"/>
+                    <v:textbox style="mso-fit-shape-to-text:t" inset="0,0,0,0">
+                      <w:txbxContent>
+                        <w:tbl>
+                          <w:tblPr>
+                            <w:tblW w:w="5000" w:type="pct"/>
+                            <w:tblCellMar>
+                              <w:left w:w="0" w:type="dxa"/>
+                              <w:right w:w="0" w:type="dxa"/>
+                            </w:tblCellMar>
+                            <w:tblLook w:val="04A0" w:firstRow="1" w:lastRow="0" w:firstColumn="1" w:lastColumn="0" w:noHBand="0" w:noVBand="1"/>
+                          </w:tblPr>
+                          <w:tblGrid>
+                            <w:gridCol w:w="820"/>
+                            <w:gridCol w:w="10259"/>
+                          </w:tblGrid>
+                          <w:tr>
+                            <w:trPr>
+                              <w:trHeight w:val="2376"/>
+                            </w:trPr>
+                            <w:tc>
+                              <w:tcPr>
+                                <w:tcW w:w="370" w:type="pct"/>
+                                <w:shd w:val="clear" w:color="auto" w:fill="5B9BD5" w:themeFill="accent1"/>
+                              </w:tcPr>
+                              <w:p/>
+                            </w:tc>
+                            <w:sdt>
+                              <w:sdtPr>
+                                <w:rPr>
+                                  <w:rFonts w:asciiTheme="majorHAnsi" w:hAnsiTheme="majorHAnsi"/>
+                                  <w:color w:val="FFFFFF" w:themeColor="background1"/>
+                                  <w:sz w:val="96"/>
+                                  <w:szCs w:val="96"/>
+                                </w:rPr>
+                                <w:alias w:val="Title"/>
+                                <w:tag w:val=""/>
+                                <w:id w:val="739824258"/>
+                                <w:placeholder>
+                                  <w:docPart w:val="FBC744DA221D433986D1EEC9623B9E0F"/>
+                                </w:placeholder>
+                                <w:dataBinding w:prefixMappings="xmlns:ns0='http://purl.org/dc/elements/1.1/' xmlns:ns1='http://schemas.openxmlformats.org/package/2006/metadata/core-properties' " w:xpath="/ns1:coreProperties[1]/ns0:title[1]" w:storeItemID="{6C3C8BC8-F283-45AE-878A-BAB7291924A1}"/>
+                                <w:text/>
+                              </w:sdtPr>
+                              <w:sdtEndPr/>
+                              <w:sdtContent>
+                                <w:tc>
+                                  <w:tcPr>
+                                    <w:tcW w:w="4630" w:type="pct"/>
+                                    <w:shd w:val="clear" w:color="auto" w:fill="404040" w:themeFill="text1" w:themeFillTint="BF"/>
+                                  </w:tcPr>
+                                  <w:p>
+                                    <w:pPr>
+                                      <w:pStyle w:val="NoSpacing"/>
+                                      <w:spacing w:before="240" w:line="216" w:lineRule="auto"/>
+                                      <w:ind w:left="360" w:right="360"/>
+                                      <w:contextualSpacing/>
+                                      <w:rPr>
+                                        <w:rFonts w:asciiTheme="majorHAnsi" w:hAnsiTheme="majorHAnsi"/>
+                                        <w:color w:val="FFFFFF" w:themeColor="background1"/>
+                                        <w:sz w:val="96"/>
+                                        <w:szCs w:val="96"/>
+                                      </w:rPr>
+                                    </w:pPr>
+                                    <w:r>
+                                      <w:rPr>
+                                        <w:rFonts w:asciiTheme="majorHAnsi" w:hAnsiTheme="majorHAnsi"/>
+                                        <w:color w:val="FFFFFF" w:themeColor="background1"/>
+                                        <w:sz w:val="96"/>
+                                        <w:szCs w:val="96"/>
+                                      </w:rPr>
+                                      <w:t>Virtual Backdrop</w:t>
+                                    </w:r>
+                                  </w:p>
+                                </w:tc>
+                              </w:sdtContent>
+                            </w:sdt>
+                          </w:tr>
+                          <w:tr>
+                            <w:trPr>
+                              <w:trHeight w:hRule="exact" w:val="648"/>
+                            </w:trPr>
+                            <w:tc>
+                              <w:tcPr>
+                                <w:tcW w:w="370" w:type="pct"/>
+                                <w:shd w:val="clear" w:color="auto" w:fill="5B9BD5" w:themeFill="accent1"/>
+                              </w:tcPr>
+                              <w:p/>
+                            </w:tc>
                             <w:tc>
                               <w:tcPr>
                                 <w:tcW w:w="4630" w:type="pct"/>
                                 <w:shd w:val="clear" w:color="auto" w:fill="404040" w:themeFill="text1" w:themeFillTint="BF"/>
+                                <w:vAlign w:val="bottom"/>
                               </w:tcPr>
                               <w:p>
                                 <w:pPr>
-                                  <w:pStyle w:val="NoSpacing"/>
-                                  <w:spacing w:before="240" w:line="216" w:lineRule="auto"/>
                                   <w:ind w:left="360" w:right="360"/>
-                                  <w:contextualSpacing/>
-                                  <w:rPr>
-                                    <w:rFonts w:asciiTheme="majorHAnsi" w:hAnsiTheme="majorHAnsi"/>
-                                    <w:color w:val="FFFFFF" w:themeColor="background1"/>
-                                    <w:sz w:val="96"/>
-                                    <w:szCs w:val="96"/>
-                                  </w:rPr>
-                                </w:pPr>
-                                <w:r>
-                                  <w:rPr>
-                                    <w:rFonts w:asciiTheme="majorHAnsi" w:hAnsiTheme="majorHAnsi"/>
-                                    <w:color w:val="FFFFFF" w:themeColor="background1"/>
-                                    <w:sz w:val="96"/>
-                                    <w:szCs w:val="96"/>
-                                  </w:rPr>
-                                  <w:t>Virtual Backdrop</w:t>
-                                </w:r>
-                              </w:p>
-                            </w:tc>
-                          </w:sdtContent>
-                        </w:sdt>
-                      </w:tr>
-                      <w:tr>
-                        <w:trPr>
-                          <w:trHeight w:hRule="exact" w:val="648"/>
-                        </w:trPr>
-                        <w:tc>
-                          <w:tcPr>
-                            <w:tcW w:w="370" w:type="pct"/>
-                            <w:shd w:val="clear" w:color="auto" w:fill="5B9BD5" w:themeFill="accent1"/>
-                          </w:tcPr>
-                          <w:p/>
-                        </w:tc>
-                        <w:tc>
-                          <w:tcPr>
-                            <w:tcW w:w="4630" w:type="pct"/>
-                            <w:shd w:val="clear" w:color="auto" w:fill="404040" w:themeFill="text1" w:themeFillTint="BF"/>
-                            <w:vAlign w:val="bottom"/>
-                          </w:tcPr>
-                          <w:p>
-                            <w:pPr>
-                              <w:ind w:left="360" w:right="360"/>
-                              <w:rPr>
-                                <w:color w:val="FFFFFF" w:themeColor="background1"/>
-                                <w:sz w:val="28"/>
-                                <w:szCs w:val="28"/>
-                              </w:rPr>
-                            </w:pPr>
-                          </w:p>
-                        </w:tc>
-                      </w:tr>
-                      <w:tr>
-                        <w:tc>
-                          <w:tcPr>
-                            <w:tcW w:w="370" w:type="pct"/>
-                            <w:shd w:val="clear" w:color="auto" w:fill="5B9BD5" w:themeFill="accent1"/>
-                          </w:tcPr>
-                          <w:p/>
-                        </w:tc>
-                        <w:tc>
-                          <w:tcPr>
-                            <w:tcW w:w="4630" w:type="pct"/>
-                            <w:shd w:val="clear" w:color="auto" w:fill="404040" w:themeFill="text1" w:themeFillTint="BF"/>
-                            <w:vAlign w:val="bottom"/>
-                          </w:tcPr>
-                          <w:p>
-                            <w:pPr>
-                              <w:pStyle w:val="NoSpacing"/>
-                              <w:spacing w:line="288" w:lineRule="auto"/>
-                              <w:ind w:left="360" w:right="360"/>
-                              <w:rPr>
-                                <w:color w:val="FFFFFF" w:themeColor="background1"/>
-                                <w:sz w:val="28"/>
-                                <w:szCs w:val="28"/>
-                              </w:rPr>
-                            </w:pPr>
-                            <w:sdt>
-                              <w:sdtPr>
-                                <w:rPr>
-                                  <w:color w:val="FFFFFF" w:themeColor="background1"/>
-                                  <w:sz w:val="28"/>
-                                  <w:szCs w:val="28"/>
-                                </w:rPr>
-                                <w:alias w:val="Author"/>
-                                <w:tag w:val=""/>
-                                <w:id w:val="942812742"/>
-                                <w:placeholder>
-                                  <w:docPart w:val="77C6E8AD58384D0DA8BB41B586496E2E"/>
-                                </w:placeholder>
-                                <w:dataBinding w:prefixMappings="xmlns:ns0='http://purl.org/dc/elements/1.1/' xmlns:ns1='http://schemas.openxmlformats.org/package/2006/metadata/core-properties' " w:xpath="/ns1:coreProperties[1]/ns0:creator[1]" w:storeItemID="{6C3C8BC8-F283-45AE-878A-BAB7291924A1}"/>
-                                <w:text/>
-                              </w:sdtPr>
-                              <w:sdtEndPr/>
-                              <w:sdtContent>
-                                <w:r>
                                   <w:rPr>
                                     <w:color w:val="FFFFFF" w:themeColor="background1"/>
                                     <w:sz w:val="28"/>
                                     <w:szCs w:val="28"/>
                                   </w:rPr>
-                                  <w:t>Edward Jezisek, Nichole Dugan, Brian Schulte</w:t>
-                                </w:r>
-                              </w:sdtContent>
-                            </w:sdt>
-                          </w:p>
-                          <w:sdt>
-                            <w:sdtPr>
-                              <w:rPr>
-                                <w:color w:val="FFFFFF" w:themeColor="background1"/>
-                                <w:sz w:val="28"/>
-                                <w:szCs w:val="28"/>
-                              </w:rPr>
-                              <w:alias w:val="Course title"/>
-                              <w:tag w:val=""/>
-                              <w:id w:val="-15923909"/>
-                              <w:placeholder>
-                                <w:docPart w:val="DA58F4172C7C4E9EA290089D4A977336"/>
-                              </w:placeholder>
-                              <w:dataBinding w:prefixMappings="xmlns:ns0='http://purl.org/dc/elements/1.1/' xmlns:ns1='http://schemas.openxmlformats.org/package/2006/metadata/core-properties' " w:xpath="/ns1:coreProperties[1]/ns1:category[1]" w:storeItemID="{6C3C8BC8-F283-45AE-878A-BAB7291924A1}"/>
-                              <w:text/>
-                            </w:sdtPr>
-                            <w:sdtEndPr/>
-                            <w:sdtContent>
+                                </w:pPr>
+                              </w:p>
+                            </w:tc>
+                          </w:tr>
+                          <w:tr>
+                            <w:tc>
+                              <w:tcPr>
+                                <w:tcW w:w="370" w:type="pct"/>
+                                <w:shd w:val="clear" w:color="auto" w:fill="5B9BD5" w:themeFill="accent1"/>
+                              </w:tcPr>
+                              <w:p/>
+                            </w:tc>
+                            <w:tc>
+                              <w:tcPr>
+                                <w:tcW w:w="4630" w:type="pct"/>
+                                <w:shd w:val="clear" w:color="auto" w:fill="404040" w:themeFill="text1" w:themeFillTint="BF"/>
+                                <w:vAlign w:val="bottom"/>
+                              </w:tcPr>
                               <w:p>
                                 <w:pPr>
                                   <w:pStyle w:val="NoSpacing"/>
@@ -225,71 +528,159 @@
                                     <w:szCs w:val="28"/>
                                   </w:rPr>
                                 </w:pPr>
-                                <w:r>
+                                <w:sdt>
+                                  <w:sdtPr>
+                                    <w:rPr>
+                                      <w:color w:val="FFFFFF" w:themeColor="background1"/>
+                                      <w:sz w:val="28"/>
+                                      <w:szCs w:val="28"/>
+                                    </w:rPr>
+                                    <w:alias w:val="Author"/>
+                                    <w:tag w:val=""/>
+                                    <w:id w:val="942812742"/>
+                                    <w:placeholder>
+                                      <w:docPart w:val="77C6E8AD58384D0DA8BB41B586496E2E"/>
+                                    </w:placeholder>
+                                    <w:dataBinding w:prefixMappings="xmlns:ns0='http://purl.org/dc/elements/1.1/' xmlns:ns1='http://schemas.openxmlformats.org/package/2006/metadata/core-properties' " w:xpath="/ns1:coreProperties[1]/ns0:creator[1]" w:storeItemID="{6C3C8BC8-F283-45AE-878A-BAB7291924A1}"/>
+                                    <w:text/>
+                                  </w:sdtPr>
+                                  <w:sdtEndPr/>
+                                  <w:sdtContent>
+                                    <w:r>
+                                      <w:rPr>
+                                        <w:color w:val="FFFFFF" w:themeColor="background1"/>
+                                        <w:sz w:val="28"/>
+                                        <w:szCs w:val="28"/>
+                                      </w:rPr>
+                                      <w:t xml:space="preserve">Edward </w:t>
+                                    </w:r>
+                                    <w:proofErr w:type="spellStart"/>
+                                    <w:r>
+                                      <w:rPr>
+                                        <w:color w:val="FFFFFF" w:themeColor="background1"/>
+                                        <w:sz w:val="28"/>
+                                        <w:szCs w:val="28"/>
+                                      </w:rPr>
+                                      <w:t>Jezisek</w:t>
+                                    </w:r>
+                                    <w:proofErr w:type="spellEnd"/>
+                                    <w:r>
+                                      <w:rPr>
+                                        <w:color w:val="FFFFFF" w:themeColor="background1"/>
+                                        <w:sz w:val="28"/>
+                                        <w:szCs w:val="28"/>
+                                      </w:rPr>
+                                      <w:t>, Nichole Dugan, Brian Schulte</w:t>
+                                    </w:r>
+                                  </w:sdtContent>
+                                </w:sdt>
+                              </w:p>
+                              <w:sdt>
+                                <w:sdtPr>
                                   <w:rPr>
                                     <w:color w:val="FFFFFF" w:themeColor="background1"/>
                                     <w:sz w:val="28"/>
                                     <w:szCs w:val="28"/>
                                   </w:rPr>
-                                  <w:t>CprE 575</w:t>
-                                </w:r>
-                              </w:p>
-                            </w:sdtContent>
-                          </w:sdt>
-                          <w:sdt>
-                            <w:sdtPr>
-                              <w:rPr>
-                                <w:color w:val="FFFFFF" w:themeColor="background1"/>
-                                <w:sz w:val="28"/>
-                                <w:szCs w:val="28"/>
-                              </w:rPr>
-                              <w:alias w:val="Date"/>
-                              <w:tag w:val=""/>
-                              <w:id w:val="748164578"/>
-                              <w:placeholder>
-                                <w:docPart w:val="719E60947B57470AA733ECF0F2E0ABBB"/>
-                              </w:placeholder>
-                              <w:dataBinding w:prefixMappings="xmlns:ns0='http://schemas.microsoft.com/office/2006/coverPageProps' " w:xpath="/ns0:CoverPageProperties[1]/ns0:PublishDate[1]" w:storeItemID="{55AF091B-3C7A-41E3-B477-F2FDAA23CFDA}"/>
-                              <w:date w:fullDate="2016-03-10T00:00:00Z">
-                                <w:dateFormat w:val="M/d/yy"/>
-                                <w:lid w:val="en-US"/>
-                                <w:storeMappedDataAs w:val="dateTime"/>
-                                <w:calendar w:val="gregorian"/>
-                              </w:date>
-                            </w:sdtPr>
-                            <w:sdtEndPr/>
-                            <w:sdtContent>
-                              <w:p>
-                                <w:pPr>
-                                  <w:pStyle w:val="NoSpacing"/>
-                                  <w:spacing w:after="240" w:line="288" w:lineRule="auto"/>
-                                  <w:ind w:left="360" w:right="360"/>
+                                  <w:alias w:val="Course title"/>
+                                  <w:tag w:val=""/>
+                                  <w:id w:val="-15923909"/>
+                                  <w:placeholder>
+                                    <w:docPart w:val="DA58F4172C7C4E9EA290089D4A977336"/>
+                                  </w:placeholder>
+                                  <w:dataBinding w:prefixMappings="xmlns:ns0='http://purl.org/dc/elements/1.1/' xmlns:ns1='http://schemas.openxmlformats.org/package/2006/metadata/core-properties' " w:xpath="/ns1:coreProperties[1]/ns1:category[1]" w:storeItemID="{6C3C8BC8-F283-45AE-878A-BAB7291924A1}"/>
+                                  <w:text/>
+                                </w:sdtPr>
+                                <w:sdtEndPr/>
+                                <w:sdtContent>
+                                  <w:p>
+                                    <w:pPr>
+                                      <w:pStyle w:val="NoSpacing"/>
+                                      <w:spacing w:line="288" w:lineRule="auto"/>
+                                      <w:ind w:left="360" w:right="360"/>
+                                      <w:rPr>
+                                        <w:color w:val="FFFFFF" w:themeColor="background1"/>
+                                        <w:sz w:val="28"/>
+                                        <w:szCs w:val="28"/>
+                                      </w:rPr>
+                                    </w:pPr>
+                                    <w:proofErr w:type="spellStart"/>
+                                    <w:r>
+                                      <w:rPr>
+                                        <w:color w:val="FFFFFF" w:themeColor="background1"/>
+                                        <w:sz w:val="28"/>
+                                        <w:szCs w:val="28"/>
+                                      </w:rPr>
+                                      <w:t>CprE</w:t>
+                                    </w:r>
+                                    <w:proofErr w:type="spellEnd"/>
+                                    <w:r>
+                                      <w:rPr>
+                                        <w:color w:val="FFFFFF" w:themeColor="background1"/>
+                                        <w:sz w:val="28"/>
+                                        <w:szCs w:val="28"/>
+                                      </w:rPr>
+                                      <w:t xml:space="preserve"> 575</w:t>
+                                    </w:r>
+                                  </w:p>
+                                </w:sdtContent>
+                              </w:sdt>
+                              <w:sdt>
+                                <w:sdtPr>
                                   <w:rPr>
                                     <w:color w:val="FFFFFF" w:themeColor="background1"/>
                                     <w:sz w:val="28"/>
                                     <w:szCs w:val="28"/>
                                   </w:rPr>
-                                </w:pPr>
-                                <w:r>
-                                  <w:rPr>
-                                    <w:color w:val="FFFFFF" w:themeColor="background1"/>
-                                    <w:sz w:val="28"/>
-                                    <w:szCs w:val="28"/>
-                                  </w:rPr>
-                                  <w:t>3/10/16</w:t>
-                                </w:r>
-                              </w:p>
-                            </w:sdtContent>
-                          </w:sdt>
-                        </w:tc>
-                      </w:tr>
-                    </w:tbl>
-                    <w:p/>
-                  </w:txbxContent>
-                </v:textbox>
-                <w10:wrap anchorx="page" anchory="page"/>
-              </v:shape>
-            </w:pict>
+                                  <w:alias w:val="Date"/>
+                                  <w:tag w:val=""/>
+                                  <w:id w:val="748164578"/>
+                                  <w:placeholder>
+                                    <w:docPart w:val="719E60947B57470AA733ECF0F2E0ABBB"/>
+                                  </w:placeholder>
+                                  <w:dataBinding w:prefixMappings="xmlns:ns0='http://schemas.microsoft.com/office/2006/coverPageProps' " w:xpath="/ns0:CoverPageProperties[1]/ns0:PublishDate[1]" w:storeItemID="{55AF091B-3C7A-41E3-B477-F2FDAA23CFDA}"/>
+                                  <w:date w:fullDate="2016-03-10T00:00:00Z">
+                                    <w:dateFormat w:val="M/d/yy"/>
+                                    <w:lid w:val="en-US"/>
+                                    <w:storeMappedDataAs w:val="dateTime"/>
+                                    <w:calendar w:val="gregorian"/>
+                                  </w:date>
+                                </w:sdtPr>
+                                <w:sdtEndPr/>
+                                <w:sdtContent>
+                                  <w:p>
+                                    <w:pPr>
+                                      <w:pStyle w:val="NoSpacing"/>
+                                      <w:spacing w:after="240" w:line="288" w:lineRule="auto"/>
+                                      <w:ind w:left="360" w:right="360"/>
+                                      <w:rPr>
+                                        <w:color w:val="FFFFFF" w:themeColor="background1"/>
+                                        <w:sz w:val="28"/>
+                                        <w:szCs w:val="28"/>
+                                      </w:rPr>
+                                    </w:pPr>
+                                    <w:r>
+                                      <w:rPr>
+                                        <w:color w:val="FFFFFF" w:themeColor="background1"/>
+                                        <w:sz w:val="28"/>
+                                        <w:szCs w:val="28"/>
+                                      </w:rPr>
+                                      <w:t>3/10/16</w:t>
+                                    </w:r>
+                                  </w:p>
+                                </w:sdtContent>
+                              </w:sdt>
+                            </w:tc>
+                          </w:tr>
+                        </w:tbl>
+                        <w:p/>
+                      </w:txbxContent>
+                    </v:textbox>
+                    <w10:wrap anchorx="page" anchory="page"/>
+                  </v:shape>
+                </w:pict>
+              </mc:Fallback>
+            </mc:AlternateContent>
           </w:r>
         </w:p>
         <w:p>
@@ -482,33 +873,150 @@
       <w:r>
         <w:rPr>
           <w:noProof/>
-        </w:rPr>
-        <w:pict>
-          <v:shape id="_x0000_s1028" type="#_x0000_t202" style="position:absolute;left:0;text-align:left;margin-left:391.1pt;margin-top:216.45pt;width:100.5pt;height:.05pt;z-index:251660288;mso-position-horizontal-relative:text;mso-position-vertical-relative:text" stroked="f">
-            <v:textbox style="mso-fit-shape-to-text:t" inset="0,0,0,0">
-              <w:txbxContent>
-                <w:p>
-                  <w:pPr>
-                    <w:pStyle w:val="Caption"/>
-                    <w:jc w:val="center"/>
-                  </w:pPr>
-                  <w:r>
-                    <w:t xml:space="preserve">Figure </w:t>
-                  </w:r>
-                  <w:fldSimple w:instr=" SEQ Figure \* ARABIC ">
-                    <w:r>
-                      <w:rPr>
-                        <w:noProof/>
-                      </w:rPr>
-                      <w:t>1</w:t>
-                    </w:r>
-                  </w:fldSimple>
-                </w:p>
-              </w:txbxContent>
-            </v:textbox>
-            <w10:wrap type="square"/>
-          </v:shape>
-        </w:pict>
+          <w:lang w:eastAsia="en-US" w:bidi="ar-SA"/>
+        </w:rPr>
+        <mc:AlternateContent>
+          <mc:Choice Requires="wps">
+            <w:drawing>
+              <wp:anchor distT="0" distB="0" distL="114300" distR="114300" simplePos="0" relativeHeight="251660288" behindDoc="0" locked="0" layoutInCell="1" allowOverlap="1">
+                <wp:simplePos x="0" y="0"/>
+                <wp:positionH relativeFrom="column">
+                  <wp:posOffset>4966970</wp:posOffset>
+                </wp:positionH>
+                <wp:positionV relativeFrom="paragraph">
+                  <wp:posOffset>2748915</wp:posOffset>
+                </wp:positionV>
+                <wp:extent cx="1276350" cy="327660"/>
+                <wp:effectExtent l="635" t="0" r="0" b="0"/>
+                <wp:wrapSquare wrapText="bothSides"/>
+                <wp:docPr id="4" name="Text Box 4"/>
+                <wp:cNvGraphicFramePr>
+                  <a:graphicFrameLocks xmlns:a="http://schemas.openxmlformats.org/drawingml/2006/main"/>
+                </wp:cNvGraphicFramePr>
+                <a:graphic xmlns:a="http://schemas.openxmlformats.org/drawingml/2006/main">
+                  <a:graphicData uri="http://schemas.microsoft.com/office/word/2010/wordprocessingShape">
+                    <wps:wsp>
+                      <wps:cNvSpPr txBox="1">
+                        <a:spLocks noChangeArrowheads="1"/>
+                      </wps:cNvSpPr>
+                      <wps:spPr bwMode="auto">
+                        <a:xfrm>
+                          <a:off x="0" y="0"/>
+                          <a:ext cx="1276350" cy="327660"/>
+                        </a:xfrm>
+                        <a:prstGeom prst="rect">
+                          <a:avLst/>
+                        </a:prstGeom>
+                        <a:solidFill>
+                          <a:srgbClr val="FFFFFF"/>
+                        </a:solidFill>
+                        <a:ln>
+                          <a:noFill/>
+                        </a:ln>
+                        <a:extLst>
+                          <a:ext uri="{91240B29-F687-4F45-9708-019B960494DF}">
+                            <a14:hiddenLine xmlns:a14="http://schemas.microsoft.com/office/drawing/2010/main" w="9525">
+                              <a:solidFill>
+                                <a:srgbClr val="000000"/>
+                              </a:solidFill>
+                              <a:miter lim="800000"/>
+                              <a:headEnd/>
+                              <a:tailEnd/>
+                            </a14:hiddenLine>
+                          </a:ext>
+                        </a:extLst>
+                      </wps:spPr>
+                      <wps:txbx>
+                        <w:txbxContent>
+                          <w:p>
+                            <w:pPr>
+                              <w:pStyle w:val="Caption"/>
+                              <w:jc w:val="center"/>
+                            </w:pPr>
+                            <w:r>
+                              <w:t xml:space="preserve">Figure </w:t>
+                            </w:r>
+                            <w:r>
+                              <w:fldChar w:fldCharType="begin"/>
+                            </w:r>
+                            <w:r>
+                              <w:instrText xml:space="preserve"> SEQ Figure \* ARABIC </w:instrText>
+                            </w:r>
+                            <w:r>
+                              <w:fldChar w:fldCharType="separate"/>
+                            </w:r>
+                            <w:r>
+                              <w:rPr>
+                                <w:noProof/>
+                              </w:rPr>
+                              <w:t>1</w:t>
+                            </w:r>
+                            <w:r>
+                              <w:rPr>
+                                <w:noProof/>
+                              </w:rPr>
+                              <w:fldChar w:fldCharType="end"/>
+                            </w:r>
+                          </w:p>
+                        </w:txbxContent>
+                      </wps:txbx>
+                      <wps:bodyPr rot="0" vert="horz" wrap="square" lIns="0" tIns="0" rIns="0" bIns="0" anchor="t" anchorCtr="0" upright="1">
+                        <a:spAutoFit/>
+                      </wps:bodyPr>
+                    </wps:wsp>
+                  </a:graphicData>
+                </a:graphic>
+                <wp14:sizeRelH relativeFrom="page">
+                  <wp14:pctWidth>0</wp14:pctWidth>
+                </wp14:sizeRelH>
+                <wp14:sizeRelV relativeFrom="page">
+                  <wp14:pctHeight>0</wp14:pctHeight>
+                </wp14:sizeRelV>
+              </wp:anchor>
+            </w:drawing>
+          </mc:Choice>
+          <mc:Fallback>
+            <w:pict>
+              <v:shape id="_x0000_s1027" type="#_x0000_t202" style="position:absolute;left:0;text-align:left;margin-left:391.1pt;margin-top:216.45pt;width:100.5pt;height:25.8pt;z-index:251660288;visibility:visible;mso-wrap-style:square;mso-width-percent:0;mso-height-percent:0;mso-wrap-distance-left:9pt;mso-wrap-distance-top:0;mso-wrap-distance-right:9pt;mso-wrap-distance-bottom:0;mso-position-horizontal:absolute;mso-position-horizontal-relative:text;mso-position-vertical:absolute;mso-position-vertical-relative:text;mso-width-percent:0;mso-height-percent:0;mso-width-relative:page;mso-height-relative:page;v-text-anchor:top" o:gfxdata="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" stroked="f">
+                <v:textbox style="mso-fit-shape-to-text:t" inset="0,0,0,0">
+                  <w:txbxContent>
+                    <w:p>
+                      <w:pPr>
+                        <w:pStyle w:val="Caption"/>
+                        <w:jc w:val="center"/>
+                      </w:pPr>
+                      <w:r>
+                        <w:t xml:space="preserve">Figure </w:t>
+                      </w:r>
+                      <w:r>
+                        <w:fldChar w:fldCharType="begin"/>
+                      </w:r>
+                      <w:r>
+                        <w:instrText xml:space="preserve"> SEQ Figure \* ARABIC </w:instrText>
+                      </w:r>
+                      <w:r>
+                        <w:fldChar w:fldCharType="separate"/>
+                      </w:r>
+                      <w:r>
+                        <w:rPr>
+                          <w:noProof/>
+                        </w:rPr>
+                        <w:t>1</w:t>
+                      </w:r>
+                      <w:r>
+                        <w:rPr>
+                          <w:noProof/>
+                        </w:rPr>
+                        <w:fldChar w:fldCharType="end"/>
+                      </w:r>
+                    </w:p>
+                  </w:txbxContent>
+                </v:textbox>
+                <w10:wrap type="square"/>
+              </v:shape>
+            </w:pict>
+          </mc:Fallback>
+        </mc:AlternateContent>
       </w:r>
       <w:r>
         <w:rPr>
@@ -843,7 +1351,61 @@
         <w:rPr>
           <w:rFonts w:asciiTheme="minorHAnsi" w:hAnsiTheme="minorHAnsi"/>
         </w:rPr>
-        <w:t xml:space="preserve">The first way is an algorithm by the identity solution vendor, MorphoTrust USA. MorphoTrust currently provides physical credentials for 80% of the jurisdictions in the United States. MorphoTrust is looking to expand their business by providing this virtual backdrop solution. In a patent filed in 2015, the algorithm for the virtual backdrop solution is to try to estimate the foreground and background of the image. To determine the difference between the two, Alpha matting is applied to the image. Their algorithm also tries to estimate hair pixels, facial pixels, and other foreground pixels using a formula that utilizes a convex hull algorithm. It also uses a cross algorithm to figure out where the chin is located on the subject and again trying to figure out where the face exists in the foreground. The algorithm also tries to determine the background by using </w:t>
+        <w:t>The first way is an algorithm by the identi</w:t>
+      </w:r>
+      <w:r>
+        <w:rPr>
+          <w:rFonts w:asciiTheme="minorHAnsi" w:hAnsiTheme="minorHAnsi"/>
+        </w:rPr>
+        <w:t xml:space="preserve">ty solution vendor, </w:t>
+      </w:r>
+      <w:proofErr w:type="spellStart"/>
+      <w:r>
+        <w:rPr>
+          <w:rFonts w:asciiTheme="minorHAnsi" w:hAnsiTheme="minorHAnsi"/>
+        </w:rPr>
+        <w:t>MorphoTrust</w:t>
+      </w:r>
+      <w:proofErr w:type="spellEnd"/>
+      <w:r>
+        <w:rPr>
+          <w:rFonts w:asciiTheme="minorHAnsi" w:hAnsiTheme="minorHAnsi"/>
+        </w:rPr>
+        <w:t xml:space="preserve"> </w:t>
+      </w:r>
+      <w:r>
+        <w:rPr>
+          <w:rFonts w:asciiTheme="minorHAnsi" w:hAnsiTheme="minorHAnsi"/>
+        </w:rPr>
+        <w:t xml:space="preserve">USA. </w:t>
+      </w:r>
+      <w:proofErr w:type="spellStart"/>
+      <w:r>
+        <w:rPr>
+          <w:rFonts w:asciiTheme="minorHAnsi" w:hAnsiTheme="minorHAnsi"/>
+        </w:rPr>
+        <w:t>MorphoTrust</w:t>
+      </w:r>
+      <w:proofErr w:type="spellEnd"/>
+      <w:r>
+        <w:rPr>
+          <w:rFonts w:asciiTheme="minorHAnsi" w:hAnsiTheme="minorHAnsi"/>
+        </w:rPr>
+        <w:t xml:space="preserve"> currently provides physical credentials for 80% of the jurisdictions in the United States. </w:t>
+      </w:r>
+      <w:proofErr w:type="spellStart"/>
+      <w:r>
+        <w:rPr>
+          <w:rFonts w:asciiTheme="minorHAnsi" w:hAnsiTheme="minorHAnsi"/>
+        </w:rPr>
+        <w:t>MorphoTrust</w:t>
+      </w:r>
+      <w:proofErr w:type="spellEnd"/>
+      <w:r>
+        <w:rPr>
+          <w:rFonts w:asciiTheme="minorHAnsi" w:hAnsiTheme="minorHAnsi"/>
+        </w:rPr>
+        <w:t xml:space="preserve"> is looking to expand their business by providing this virtual backdrop solution. In a patent filed in 2015, the algorithm for the virtual backdrop solution is to try to estimate the foreground and background of the image. To determine the difference between the two, Alpha matting is applied to the image. Their algorithm also tries to estimate hair pixels, facial pixels, and other foreground pixels using a formula that utilizes a convex hull algorithm. It also uses a cross algorithm to figure out where the chin is located on the subject and again trying to figure out where the face exists in the foreground. The algorithm also tries to determine the background by using </w:t>
       </w:r>
       <w:r>
         <w:rPr>
@@ -879,15 +1441,26 @@
           <w:rFonts w:asciiTheme="minorHAnsi" w:hAnsiTheme="minorHAnsi"/>
           <w:color w:val="000000"/>
         </w:rPr>
-        <w:t xml:space="preserve"> the team found was a paper from a Korean university. This algorithm uses a code book to try to determine smaller portions of the image to try to determine background for each smaller image, in a similar fashion to solving our Sudoku problem. Each of the smaller units is a vector, and uses vector rotation about a center of rotation for the vector. Reviewing the author's work, the background does not appear to be completely removed from the images, so the algorithms appear </w:t>
-      </w:r>
-      <w:r>
+        <w:t xml:space="preserve"> the team found was a paper from a Korean university. This algorithm uses a code book to try to determine smaller portions of the image to try to determine background for each smaller image, in a similar fashion to solving our Sudoku problem. Each of the smaller units is a vector, and uses vector rotation about a center of rotation for the vector. Reviewing the author's work, the background does not appear to be completely removed from the images, so the algorithms appear that they could use more work.</w:t>
+      </w:r>
+    </w:p>
+    <w:p>
+      <w:pPr>
+        <w:pStyle w:val="TextBody"/>
+        <w:spacing w:line="276" w:lineRule="auto"/>
+        <w:jc w:val="both"/>
         <w:rPr>
           <w:rFonts w:asciiTheme="minorHAnsi" w:hAnsiTheme="minorHAnsi"/>
           <w:color w:val="000000"/>
         </w:rPr>
+      </w:pPr>
+      <w:r>
+        <w:rPr>
+          <w:rFonts w:asciiTheme="minorHAnsi" w:hAnsiTheme="minorHAnsi"/>
+          <w:color w:val="000000"/>
+        </w:rPr>
         <w:lastRenderedPageBreak/>
-        <w:t>that they could use more work.</w:t>
+        <w:t xml:space="preserve">The third algorithm we found was a paper written for Microsoft Research. This paper deals with removing the background image in videos. Their algorithm again seeks to determine the difference between the foreground and the background of the image. The algorithm uses a Gaussian mixture model to try to determine if a pixel belongs to the foreground or the background. </w:t>
       </w:r>
     </w:p>
     <w:p>
@@ -905,7 +1478,55 @@
           <w:rFonts w:asciiTheme="minorHAnsi" w:hAnsiTheme="minorHAnsi"/>
           <w:color w:val="000000"/>
         </w:rPr>
-        <w:t xml:space="preserve">The third algorithm we found was a paper written for Microsoft Research. This paper deals with removing the background image in videos. Their algorithm again seeks to determine the difference between the foreground and the background of the image. The algorithm uses a Gaussian mixture model to try to determine if a pixel belongs to the foreground or the background. </w:t>
+        <w:t xml:space="preserve">Our team believes the shortcomings of these algorithms give us opportunities to improve on existing techniques. Our team will use our knowledge from this class in C++ and </w:t>
+      </w:r>
+      <w:proofErr w:type="spellStart"/>
+      <w:r>
+        <w:rPr>
+          <w:rFonts w:asciiTheme="minorHAnsi" w:hAnsiTheme="minorHAnsi"/>
+          <w:color w:val="000000"/>
+        </w:rPr>
+        <w:t>OpenCV</w:t>
+      </w:r>
+      <w:proofErr w:type="spellEnd"/>
+      <w:r>
+        <w:rPr>
+          <w:rFonts w:asciiTheme="minorHAnsi" w:hAnsiTheme="minorHAnsi"/>
+          <w:color w:val="000000"/>
+        </w:rPr>
+        <w:t xml:space="preserve"> to try to determine the subject by using video techniques in </w:t>
+      </w:r>
+      <w:proofErr w:type="spellStart"/>
+      <w:r>
+        <w:rPr>
+          <w:rFonts w:asciiTheme="minorHAnsi" w:hAnsiTheme="minorHAnsi"/>
+          <w:color w:val="000000"/>
+        </w:rPr>
+        <w:t>OpenCV</w:t>
+      </w:r>
+      <w:proofErr w:type="spellEnd"/>
+      <w:r>
+        <w:rPr>
+          <w:rFonts w:asciiTheme="minorHAnsi" w:hAnsiTheme="minorHAnsi"/>
+          <w:color w:val="000000"/>
+        </w:rPr>
+        <w:t>. Our team also has a strong mathematical and programming background to give us a fresh perspective on this challenge.</w:t>
+      </w:r>
+    </w:p>
+    <w:p>
+      <w:pPr>
+        <w:pStyle w:val="Heading1"/>
+        <w:spacing w:line="276" w:lineRule="auto"/>
+        <w:jc w:val="both"/>
+        <w:rPr>
+          <w:rFonts w:asciiTheme="minorHAnsi" w:hAnsiTheme="minorHAnsi"/>
+        </w:rPr>
+      </w:pPr>
+      <w:r>
+        <w:rPr>
+          <w:rFonts w:asciiTheme="minorHAnsi" w:hAnsiTheme="minorHAnsi"/>
+        </w:rPr>
+        <w:t>Previous Experience</w:t>
       </w:r>
     </w:p>
     <w:p>
@@ -915,47 +1536,41 @@
         <w:jc w:val="both"/>
         <w:rPr>
           <w:rFonts w:asciiTheme="minorHAnsi" w:hAnsiTheme="minorHAnsi"/>
-          <w:color w:val="000000"/>
-        </w:rPr>
-      </w:pPr>
-      <w:r>
-        <w:rPr>
-          <w:rFonts w:asciiTheme="minorHAnsi" w:hAnsiTheme="minorHAnsi"/>
-          <w:color w:val="000000"/>
-        </w:rPr>
-        <w:t>Our team believes the shortcomings of these algorithms give us opportunities to improve on existing techniques. Our team will use our knowledge from this class in C++ and OpenCV to try to determine the subject by using video techniques in OpenCV. Our team also has a strong mathematical and programming background to give us a fresh perspective on this challenge.</w:t>
-      </w:r>
-    </w:p>
-    <w:p>
-      <w:pPr>
-        <w:pStyle w:val="Heading1"/>
-        <w:spacing w:line="276" w:lineRule="auto"/>
-        <w:jc w:val="both"/>
-        <w:rPr>
-          <w:rFonts w:asciiTheme="minorHAnsi" w:hAnsiTheme="minorHAnsi"/>
-        </w:rPr>
-      </w:pPr>
-      <w:r>
-        <w:rPr>
-          <w:rFonts w:asciiTheme="minorHAnsi" w:hAnsiTheme="minorHAnsi"/>
-        </w:rPr>
-        <w:t>Previous Experience</w:t>
-      </w:r>
-    </w:p>
-    <w:p>
-      <w:pPr>
-        <w:pStyle w:val="TextBody"/>
-        <w:spacing w:line="276" w:lineRule="auto"/>
-        <w:jc w:val="both"/>
-        <w:rPr>
-          <w:rFonts w:asciiTheme="minorHAnsi" w:hAnsiTheme="minorHAnsi"/>
-        </w:rPr>
-      </w:pPr>
-      <w:r>
-        <w:rPr>
-          <w:rFonts w:asciiTheme="minorHAnsi" w:hAnsiTheme="minorHAnsi"/>
-        </w:rPr>
-        <w:t>Our team is comprised of three people: Edward Jezisek, Nichole Dugan and Brian Schulte.  Edward Jezisek has experience with Mobile experience and a strong interest in developing consumer based applications.  He is currently a programmer for Verizon Wireless, is incredibly interested in Algorithms, Data Structures, overall systems architecture and learning more.  Some of his Android applications have been featured on Fox news and XDA-Developers.</w:t>
+        </w:rPr>
+      </w:pPr>
+      <w:r>
+        <w:rPr>
+          <w:rFonts w:asciiTheme="minorHAnsi" w:hAnsiTheme="minorHAnsi"/>
+        </w:rPr>
+        <w:t xml:space="preserve">Our team is comprised of three people: Edward </w:t>
+      </w:r>
+      <w:proofErr w:type="spellStart"/>
+      <w:r>
+        <w:rPr>
+          <w:rFonts w:asciiTheme="minorHAnsi" w:hAnsiTheme="minorHAnsi"/>
+        </w:rPr>
+        <w:t>Jezisek</w:t>
+      </w:r>
+      <w:proofErr w:type="spellEnd"/>
+      <w:r>
+        <w:rPr>
+          <w:rFonts w:asciiTheme="minorHAnsi" w:hAnsiTheme="minorHAnsi"/>
+        </w:rPr>
+        <w:t xml:space="preserve">, Nichole Dugan and Brian Schulte.  Edward </w:t>
+      </w:r>
+      <w:proofErr w:type="spellStart"/>
+      <w:r>
+        <w:rPr>
+          <w:rFonts w:asciiTheme="minorHAnsi" w:hAnsiTheme="minorHAnsi"/>
+        </w:rPr>
+        <w:t>Jezisek</w:t>
+      </w:r>
+      <w:proofErr w:type="spellEnd"/>
+      <w:r>
+        <w:rPr>
+          <w:rFonts w:asciiTheme="minorHAnsi" w:hAnsiTheme="minorHAnsi"/>
+        </w:rPr>
+        <w:t xml:space="preserve"> has experience with Mobile experience and a strong interest in developing consumer based applications.  He is currently a programmer for Verizon Wireless, is incredibly interested in Algorithms, Data Structures, overall systems architecture and learning more.  Some of his Android applications have been featured on Fox news and XDA-Developers.</w:t>
       </w:r>
     </w:p>
     <w:p>
@@ -1091,14 +1706,7 @@
         <w:rPr>
           <w:rFonts w:asciiTheme="minorHAnsi" w:hAnsiTheme="minorHAnsi"/>
         </w:rPr>
-        <w:t xml:space="preserve">be used for their license. Users will be able to use a camera to capture video or upload a previously saved </w:t>
-      </w:r>
-      <w:r>
-        <w:rPr>
-          <w:rFonts w:asciiTheme="minorHAnsi" w:hAnsiTheme="minorHAnsi"/>
-        </w:rPr>
-        <w:lastRenderedPageBreak/>
-        <w:t>photo. Once the picture is loaded into the application we will be able to manipulate it to conform to the Iowa DOT standards.</w:t>
+        <w:t>be used for their license. Users will be able to use a camera to capture video or upload a previously saved photo. Once the picture is loaded into the application we will be able to manipulate it to conform to the Iowa DOT standards.</w:t>
       </w:r>
     </w:p>
     <w:p>
@@ -1118,6 +1726,7 @@
         <w:rPr>
           <w:rFonts w:asciiTheme="minorHAnsi" w:hAnsiTheme="minorHAnsi"/>
         </w:rPr>
+        <w:lastRenderedPageBreak/>
         <w:t xml:space="preserve">Phase II </w:t>
       </w:r>
       <w:r>
@@ -1329,6 +1938,10 @@
         <w:jc w:val="center"/>
       </w:pPr>
       <w:r>
+        <w:rPr>
+          <w:noProof/>
+          <w:lang w:eastAsia="en-US" w:bidi="ar-SA"/>
+        </w:rPr>
         <w:drawing>
           <wp:inline distT="0" distB="0" distL="0" distR="0" wp14:anchorId="665478AD" wp14:editId="51A669A0">
             <wp:extent cx="3329940" cy="1752600"/>
@@ -1420,14 +2033,27 @@
       <w:r>
         <w:t xml:space="preserve">Figure </w:t>
       </w:r>
-      <w:fldSimple w:instr=" SEQ Figure \* ARABIC ">
-        <w:r>
-          <w:rPr>
-            <w:noProof/>
-          </w:rPr>
-          <w:t>2</w:t>
-        </w:r>
-      </w:fldSimple>
+      <w:r>
+        <w:fldChar w:fldCharType="begin"/>
+      </w:r>
+      <w:r>
+        <w:instrText xml:space="preserve"> SEQ Figure \* ARABIC </w:instrText>
+      </w:r>
+      <w:r>
+        <w:fldChar w:fldCharType="separate"/>
+      </w:r>
+      <w:r>
+        <w:rPr>
+          <w:noProof/>
+        </w:rPr>
+        <w:t>2</w:t>
+      </w:r>
+      <w:r>
+        <w:rPr>
+          <w:noProof/>
+        </w:rPr>
+        <w:fldChar w:fldCharType="end"/>
+      </w:r>
       <w:bookmarkEnd w:id="2"/>
     </w:p>
     <w:p>
@@ -1535,10 +2161,22 @@
         <w:rPr>
           <w:rFonts w:asciiTheme="minorHAnsi" w:hAnsiTheme="minorHAnsi"/>
         </w:rPr>
+        <w:instrText xml:space="preserve"> \* MERGEFORMAT </w:instrText>
+      </w:r>
+      <w:r>
+        <w:rPr>
+          <w:rFonts w:asciiTheme="minorHAnsi" w:hAnsiTheme="minorHAnsi"/>
+        </w:rPr>
         <w:fldChar w:fldCharType="separate"/>
       </w:r>
       <w:r>
-        <w:t xml:space="preserve">Figure </w:t>
+        <w:rPr>
+          <w:rFonts w:asciiTheme="minorHAnsi" w:hAnsiTheme="minorHAnsi"/>
+        </w:rPr>
+        <w:t>Figure</w:t>
+      </w:r>
+      <w:r>
+        <w:t xml:space="preserve"> </w:t>
       </w:r>
       <w:r>
         <w:rPr>
@@ -1630,48 +2268,103 @@
       <w:r>
         <w:t xml:space="preserve">Figure </w:t>
       </w:r>
-      <w:r>
+      <w:fldSimple w:instr=" SEQ Figure \* ARABIC ">
+        <w:r>
+          <w:rPr>
+            <w:noProof/>
+          </w:rPr>
+          <w:t>3</w:t>
+        </w:r>
+      </w:fldSimple>
+      <w:bookmarkEnd w:id="5"/>
+    </w:p>
+    <w:p>
+      <w:pPr>
+        <w:spacing w:line="276" w:lineRule="auto"/>
+        <w:jc w:val="both"/>
+        <w:rPr>
+          <w:rFonts w:asciiTheme="minorHAnsi" w:hAnsiTheme="minorHAnsi"/>
+        </w:rPr>
+      </w:pPr>
+      <w:r>
+        <w:rPr>
+          <w:rFonts w:asciiTheme="minorHAnsi" w:hAnsiTheme="minorHAnsi"/>
+        </w:rPr>
+        <w:t>A typical driver’s license station with the photo back</w:t>
+      </w:r>
+      <w:r>
+        <w:rPr>
+          <w:rFonts w:asciiTheme="minorHAnsi" w:hAnsiTheme="minorHAnsi"/>
+        </w:rPr>
+        <w:t xml:space="preserve">drop is shown in </w:t>
+      </w:r>
+      <w:r>
+        <w:rPr>
+          <w:rFonts w:asciiTheme="minorHAnsi" w:hAnsiTheme="minorHAnsi"/>
+        </w:rPr>
         <w:fldChar w:fldCharType="begin"/>
       </w:r>
       <w:r>
-        <w:instrText xml:space="preserve"> SEQ Figure \* ARABIC </w:instrText>
-      </w:r>
-      <w:r>
+        <w:rPr>
+          <w:rFonts w:asciiTheme="minorHAnsi" w:hAnsiTheme="minorHAnsi"/>
+        </w:rPr>
+        <w:instrText xml:space="preserve"> REF _Ref444934619 \h </w:instrText>
+      </w:r>
+      <w:r>
+        <w:rPr>
+          <w:rFonts w:asciiTheme="minorHAnsi" w:hAnsiTheme="minorHAnsi"/>
+        </w:rPr>
+      </w:r>
+      <w:r>
+        <w:rPr>
+          <w:rFonts w:asciiTheme="minorHAnsi" w:hAnsiTheme="minorHAnsi"/>
+        </w:rPr>
+        <w:instrText xml:space="preserve"> \* MERGEFORMAT </w:instrText>
+      </w:r>
+      <w:r>
+        <w:rPr>
+          <w:rFonts w:asciiTheme="minorHAnsi" w:hAnsiTheme="minorHAnsi"/>
+        </w:rPr>
         <w:fldChar w:fldCharType="separate"/>
       </w:r>
       <w:r>
         <w:rPr>
+          <w:rFonts w:asciiTheme="minorHAnsi" w:hAnsiTheme="minorHAnsi"/>
+        </w:rPr>
+        <w:t>Figure</w:t>
+      </w:r>
+      <w:r>
+        <w:t xml:space="preserve"> </w:t>
+      </w:r>
+      <w:r>
+        <w:rPr>
           <w:noProof/>
         </w:rPr>
-        <w:t>3</w:t>
-      </w:r>
-      <w:r>
-        <w:rPr>
-          <w:noProof/>
+        <w:t>4</w:t>
+      </w:r>
+      <w:r>
+        <w:rPr>
+          <w:rFonts w:asciiTheme="minorHAnsi" w:hAnsiTheme="minorHAnsi"/>
         </w:rPr>
         <w:fldChar w:fldCharType="end"/>
       </w:r>
-      <w:bookmarkEnd w:id="5"/>
-    </w:p>
-    <w:p>
-      <w:pPr>
-        <w:spacing w:line="276" w:lineRule="auto"/>
-        <w:jc w:val="both"/>
-        <w:rPr>
-          <w:rFonts w:asciiTheme="minorHAnsi" w:hAnsiTheme="minorHAnsi"/>
-        </w:rPr>
-      </w:pPr>
-      <w:r>
-        <w:rPr>
-          <w:rFonts w:asciiTheme="minorHAnsi" w:hAnsiTheme="minorHAnsi"/>
-        </w:rPr>
-        <w:t>A typical driver’s license station with the photo back</w:t>
-      </w:r>
-      <w:r>
-        <w:rPr>
-          <w:rFonts w:asciiTheme="minorHAnsi" w:hAnsiTheme="minorHAnsi"/>
-        </w:rPr>
-        <w:t xml:space="preserve">drop is shown in </w:t>
+      <w:r>
+        <w:rPr>
+          <w:rFonts w:asciiTheme="minorHAnsi" w:hAnsiTheme="minorHAnsi"/>
+        </w:rPr>
+        <w:t>.</w:t>
+      </w:r>
+      <w:r>
+        <w:rPr>
+          <w:rFonts w:asciiTheme="minorHAnsi" w:hAnsiTheme="minorHAnsi"/>
+        </w:rPr>
+        <w:t xml:space="preserve"> You can see from the image that the blue backdrop is placed behind the camera in order to e</w:t>
+      </w:r>
+      <w:r>
+        <w:rPr>
+          <w:rFonts w:asciiTheme="minorHAnsi" w:hAnsiTheme="minorHAnsi"/>
+        </w:rPr>
+        <w:t xml:space="preserve">nsure that the photo in </w:t>
       </w:r>
       <w:r>
         <w:rPr>
@@ -1683,12 +2376,18 @@
         <w:rPr>
           <w:rFonts w:asciiTheme="minorHAnsi" w:hAnsiTheme="minorHAnsi"/>
         </w:rPr>
-        <w:instrText xml:space="preserve"> REF _Ref444934619 \h </w:instrText>
-      </w:r>
-      <w:r>
-        <w:rPr>
-          <w:rFonts w:asciiTheme="minorHAnsi" w:hAnsiTheme="minorHAnsi"/>
-        </w:rPr>
+        <w:instrText xml:space="preserve"> REF _Ref444934586 \h </w:instrText>
+      </w:r>
+      <w:r>
+        <w:rPr>
+          <w:rFonts w:asciiTheme="minorHAnsi" w:hAnsiTheme="minorHAnsi"/>
+        </w:rPr>
+      </w:r>
+      <w:r>
+        <w:rPr>
+          <w:rFonts w:asciiTheme="minorHAnsi" w:hAnsiTheme="minorHAnsi"/>
+        </w:rPr>
+        <w:instrText xml:space="preserve"> \* MERGEFORMAT </w:instrText>
       </w:r>
       <w:r>
         <w:rPr>
@@ -1697,63 +2396,13 @@
         <w:fldChar w:fldCharType="separate"/>
       </w:r>
       <w:r>
-        <w:t xml:space="preserve">Figure </w:t>
-      </w:r>
-      <w:r>
-        <w:rPr>
-          <w:noProof/>
-        </w:rPr>
-        <w:t>4</w:t>
-      </w:r>
-      <w:r>
-        <w:rPr>
-          <w:rFonts w:asciiTheme="minorHAnsi" w:hAnsiTheme="minorHAnsi"/>
-        </w:rPr>
-        <w:fldChar w:fldCharType="end"/>
-      </w:r>
-      <w:r>
-        <w:rPr>
-          <w:rFonts w:asciiTheme="minorHAnsi" w:hAnsiTheme="minorHAnsi"/>
-        </w:rPr>
-        <w:t>.</w:t>
-      </w:r>
-      <w:r>
-        <w:rPr>
-          <w:rFonts w:asciiTheme="minorHAnsi" w:hAnsiTheme="minorHAnsi"/>
-        </w:rPr>
-        <w:t xml:space="preserve"> You can see from the image that the blue backdrop is placed behind the camera in order to e</w:t>
-      </w:r>
-      <w:r>
-        <w:rPr>
-          <w:rFonts w:asciiTheme="minorHAnsi" w:hAnsiTheme="minorHAnsi"/>
-        </w:rPr>
-        <w:t xml:space="preserve">nsure that the photo in </w:t>
-      </w:r>
-      <w:r>
-        <w:rPr>
-          <w:rFonts w:asciiTheme="minorHAnsi" w:hAnsiTheme="minorHAnsi"/>
-        </w:rPr>
-        <w:fldChar w:fldCharType="begin"/>
-      </w:r>
-      <w:r>
-        <w:rPr>
-          <w:rFonts w:asciiTheme="minorHAnsi" w:hAnsiTheme="minorHAnsi"/>
-        </w:rPr>
-        <w:instrText xml:space="preserve"> REF _Ref444934586 \h </w:instrText>
-      </w:r>
-      <w:r>
-        <w:rPr>
-          <w:rFonts w:asciiTheme="minorHAnsi" w:hAnsiTheme="minorHAnsi"/>
-        </w:rPr>
-      </w:r>
-      <w:r>
-        <w:rPr>
-          <w:rFonts w:asciiTheme="minorHAnsi" w:hAnsiTheme="minorHAnsi"/>
-        </w:rPr>
-        <w:fldChar w:fldCharType="separate"/>
-      </w:r>
-      <w:r>
-        <w:t xml:space="preserve">Figure </w:t>
+        <w:rPr>
+          <w:rFonts w:asciiTheme="minorHAnsi" w:hAnsiTheme="minorHAnsi"/>
+        </w:rPr>
+        <w:t>Figure</w:t>
+      </w:r>
+      <w:r>
+        <w:t xml:space="preserve"> </w:t>
       </w:r>
       <w:r>
         <w:rPr>
@@ -1844,27 +2493,14 @@
       <w:r>
         <w:t xml:space="preserve">Figure </w:t>
       </w:r>
-      <w:r>
-        <w:fldChar w:fldCharType="begin"/>
-      </w:r>
-      <w:r>
-        <w:instrText xml:space="preserve"> SEQ Figure \* ARABIC </w:instrText>
-      </w:r>
-      <w:r>
-        <w:fldChar w:fldCharType="separate"/>
-      </w:r>
-      <w:r>
-        <w:rPr>
-          <w:noProof/>
-        </w:rPr>
-        <w:t>4</w:t>
-      </w:r>
-      <w:r>
-        <w:rPr>
-          <w:noProof/>
-        </w:rPr>
-        <w:fldChar w:fldCharType="end"/>
-      </w:r>
+      <w:fldSimple w:instr=" SEQ Figure \* ARABIC ">
+        <w:r>
+          <w:rPr>
+            <w:noProof/>
+          </w:rPr>
+          <w:t>4</w:t>
+        </w:r>
+      </w:fldSimple>
       <w:bookmarkEnd w:id="6"/>
     </w:p>
     <w:p>
@@ -1912,6 +2548,12 @@
         </w:rPr>
         <w:t xml:space="preserve"> </w:t>
       </w:r>
+      <w:r>
+        <w:rPr>
+          <w:rFonts w:asciiTheme="minorHAnsi" w:hAnsiTheme="minorHAnsi"/>
+        </w:rPr>
+        <w:t>In the video, you can see how the kiosk needs to have a particular configuration in its location.</w:t>
+      </w:r>
     </w:p>
     <w:p>
       <w:pPr>
@@ -1942,6 +2584,7 @@
         <w:rPr>
           <w:rFonts w:asciiTheme="minorHAnsi" w:hAnsiTheme="minorHAnsi"/>
         </w:rPr>
+        <w:lastRenderedPageBreak/>
         <w:t>Hardware Requirements</w:t>
       </w:r>
     </w:p>
@@ -1964,14 +2607,21 @@
         <w:rPr>
           <w:rFonts w:asciiTheme="minorHAnsi" w:hAnsiTheme="minorHAnsi"/>
         </w:rPr>
-        <w:t xml:space="preserve">Photos on driver’s licenses need to be at least 72 dpi. </w:t>
-      </w:r>
-      <w:r>
-        <w:rPr>
-          <w:rFonts w:asciiTheme="minorHAnsi" w:hAnsiTheme="minorHAnsi"/>
-        </w:rPr>
-        <w:lastRenderedPageBreak/>
-        <w:t>Although dpi is a printer specification, the camera needs to be able to produce pictures with a ppi equivalent to the 72 dpi requirement. To produce this level of quality, the camera will need to support at least 1 megapixel</w:t>
+        <w:t xml:space="preserve">Photos on driver’s licenses need to be at least 72 dpi. Although dpi is a printer specification, the camera needs to be able to produce pictures with a </w:t>
+      </w:r>
+      <w:proofErr w:type="spellStart"/>
+      <w:r>
+        <w:rPr>
+          <w:rFonts w:asciiTheme="minorHAnsi" w:hAnsiTheme="minorHAnsi"/>
+        </w:rPr>
+        <w:t>ppi</w:t>
+      </w:r>
+      <w:proofErr w:type="spellEnd"/>
+      <w:r>
+        <w:rPr>
+          <w:rFonts w:asciiTheme="minorHAnsi" w:hAnsiTheme="minorHAnsi"/>
+        </w:rPr>
+        <w:t xml:space="preserve"> equivalent to the 72 dpi requirement. To produce this level of quality, the camera will need to support at least 1 megapixel</w:t>
       </w:r>
       <w:r>
         <w:rPr>
@@ -2001,7 +2651,21 @@
         <w:rPr>
           <w:rFonts w:asciiTheme="minorHAnsi" w:hAnsiTheme="minorHAnsi"/>
         </w:rPr>
-        <w:t>.  For our project to be successful; we need to be able to process all of the drivers in Iowa in a one month time period.  As there are 2.3 million drivers we need to be able to process 8 Terabytes worth of pictures in a one month time period.  In addition, if this is to scale to multiple states; we need to make sure that our solution is distributive and able to scale/be run on multiple machines.  Our initial product will run on the Ubuntu O/S, but future releases may need to use Redhat to ensure scalability.</w:t>
+        <w:t xml:space="preserve">.  For our project to be successful; we need to be able to process all of the drivers in Iowa in a one month time period.  As there are 2.3 million drivers we need to be able to process 8 Terabytes worth of pictures in a one month time period.  In addition, if this is to scale to multiple states; we need to make sure that our solution is distributive and able to scale/be run on multiple machines.  Our initial product will run on the Ubuntu O/S, but future releases may need to use </w:t>
+      </w:r>
+      <w:proofErr w:type="spellStart"/>
+      <w:r>
+        <w:rPr>
+          <w:rFonts w:asciiTheme="minorHAnsi" w:hAnsiTheme="minorHAnsi"/>
+        </w:rPr>
+        <w:t>Redhat</w:t>
+      </w:r>
+      <w:proofErr w:type="spellEnd"/>
+      <w:r>
+        <w:rPr>
+          <w:rFonts w:asciiTheme="minorHAnsi" w:hAnsiTheme="minorHAnsi"/>
+        </w:rPr>
+        <w:t xml:space="preserve"> to ensure scalability.</w:t>
       </w:r>
     </w:p>
     <w:p>
@@ -2033,7 +2697,21 @@
         <w:rPr>
           <w:rFonts w:asciiTheme="minorHAnsi" w:hAnsiTheme="minorHAnsi"/>
         </w:rPr>
-        <w:t>Our application will be created using C++ and the gcc (Ubuntu 4.8.4</w:t>
+        <w:t xml:space="preserve">Our application will be created using C++ and the </w:t>
+      </w:r>
+      <w:proofErr w:type="spellStart"/>
+      <w:r>
+        <w:rPr>
+          <w:rFonts w:asciiTheme="minorHAnsi" w:hAnsiTheme="minorHAnsi"/>
+        </w:rPr>
+        <w:t>gcc</w:t>
+      </w:r>
+      <w:proofErr w:type="spellEnd"/>
+      <w:r>
+        <w:rPr>
+          <w:rFonts w:asciiTheme="minorHAnsi" w:hAnsiTheme="minorHAnsi"/>
+        </w:rPr>
+        <w:t xml:space="preserve"> (Ubuntu 4.8.4</w:t>
       </w:r>
       <w:r>
         <w:rPr>
@@ -2045,7 +2723,35 @@
         <w:rPr>
           <w:rFonts w:asciiTheme="minorHAnsi" w:hAnsiTheme="minorHAnsi"/>
         </w:rPr>
-        <w:t xml:space="preserve">, the OpenCV 3.1.0 library and Boost.  This will allow us to use the library based functions inside of OpenCV and develop intermediary tests for our application using the Boost::Test framework.  Finally, we will provide several videos/pictures that can be used in our application to ensure that the provided photos meet necessary standards.  Some of the processing will need to be done on the device as to prevent the server from receiving and processing too much of the required load.  </w:t>
+        <w:t xml:space="preserve">, the </w:t>
+      </w:r>
+      <w:proofErr w:type="spellStart"/>
+      <w:r>
+        <w:rPr>
+          <w:rFonts w:asciiTheme="minorHAnsi" w:hAnsiTheme="minorHAnsi"/>
+        </w:rPr>
+        <w:t>OpenCV</w:t>
+      </w:r>
+      <w:proofErr w:type="spellEnd"/>
+      <w:r>
+        <w:rPr>
+          <w:rFonts w:asciiTheme="minorHAnsi" w:hAnsiTheme="minorHAnsi"/>
+        </w:rPr>
+        <w:t xml:space="preserve"> 3.1.0 library and Boost.  This will allow us to use the library based functions inside of </w:t>
+      </w:r>
+      <w:proofErr w:type="spellStart"/>
+      <w:r>
+        <w:rPr>
+          <w:rFonts w:asciiTheme="minorHAnsi" w:hAnsiTheme="minorHAnsi"/>
+        </w:rPr>
+        <w:t>OpenCV</w:t>
+      </w:r>
+      <w:proofErr w:type="spellEnd"/>
+      <w:r>
+        <w:rPr>
+          <w:rFonts w:asciiTheme="minorHAnsi" w:hAnsiTheme="minorHAnsi"/>
+        </w:rPr>
+        <w:t xml:space="preserve"> and develop intermediary tests for our application using the Boost::Test framework.  Finally, we will provide several videos/pictures that can be used in our application to ensure that the provided photos meet necessary standards.  Some of the processing will need to be done on the device as to prevent the server from receiving and processing too much of the required load.  </w:t>
       </w:r>
     </w:p>
     <w:p>
@@ -2147,14 +2853,14 @@
         <w:rPr>
           <w:rFonts w:asciiTheme="minorHAnsi" w:hAnsiTheme="minorHAnsi"/>
         </w:rPr>
-        <w:t xml:space="preserve">input.  We will compare the output to the result and have a threshold for differences.  If there are too many differences, the smoke test will have failed. This will run for several small subsets of images.  Furthermore, we will have tests that should fail. These tests will include pictures without anyone included.  We will perform these tests with random objects entering the screen, and more than one individual in the picture.  These tests will give a fast turnaround regarding whether or not a feature </w:t>
+        <w:t xml:space="preserve">input.  We will compare the output to the result and have a threshold for differences.  If there are too many differences, the smoke test will have failed. This will run for several small subsets of images.  Furthermore, we will have </w:t>
       </w:r>
       <w:r>
         <w:rPr>
           <w:rFonts w:asciiTheme="minorHAnsi" w:hAnsiTheme="minorHAnsi"/>
         </w:rPr>
         <w:lastRenderedPageBreak/>
-        <w:t>was successfully included.  If the pictures are different enough a comparison image will be displayed to the developer.  This will allow the developer to either accept or reject the new image.</w:t>
+        <w:t>tests that should fail. These tests will include pictures without anyone included.  We will perform these tests with random objects entering the screen, and more than one individual in the picture.  These tests will give a fast turnaround regarding whether or not a feature was successfully included.  If the pictures are different enough a comparison image will be displayed to the developer.  This will allow the developer to either accept or reject the new image.</w:t>
       </w:r>
     </w:p>
     <w:p>
@@ -2322,22 +3028,6 @@
     </w:p>
     <w:p>
       <w:pPr>
-        <w:pStyle w:val="Heading1"/>
-        <w:spacing w:line="276" w:lineRule="auto"/>
-        <w:jc w:val="both"/>
-        <w:rPr>
-          <w:rFonts w:asciiTheme="minorHAnsi" w:hAnsiTheme="minorHAnsi"/>
-        </w:rPr>
-      </w:pPr>
-      <w:r>
-        <w:rPr>
-          <w:rFonts w:asciiTheme="minorHAnsi" w:hAnsiTheme="minorHAnsi"/>
-        </w:rPr>
-        <w:t>Test Subjects</w:t>
-      </w:r>
-    </w:p>
-    <w:p>
-      <w:pPr>
         <w:pStyle w:val="TextBody"/>
         <w:numPr>
           <w:ilvl w:val="0"/>
@@ -2354,15 +3044,90 @@
         <w:rPr>
           <w:rFonts w:asciiTheme="minorHAnsi" w:hAnsiTheme="minorHAnsi"/>
         </w:rPr>
-        <w:t xml:space="preserve">As our application will consist of a minimum of three videos/photos in the regression test; we will </w:t>
-      </w:r>
-      <w:r>
-        <w:rPr>
-          <w:rFonts w:asciiTheme="minorHAnsi" w:hAnsiTheme="minorHAnsi"/>
-        </w:rPr>
         <w:lastRenderedPageBreak/>
-        <w:t>require a separate subject for each of these pictures/videos.  This will ensure there are at least three subjects used as a test subject.  This will ensure our application works for more than one person and will be convenient as we are a group of three people.  More people will be added and more videos will be taken with respect to the necessary regression test.</w:t>
-      </w:r>
+        <w:t>Preliminary results of testing with a background subtraction yielded the results shown in Figure 5.</w:t>
+      </w:r>
+    </w:p>
+    <w:p>
+      <w:pPr>
+        <w:pStyle w:val="TextBody"/>
+        <w:keepNext/>
+        <w:numPr>
+          <w:ilvl w:val="0"/>
+          <w:numId w:val="1"/>
+        </w:numPr>
+        <w:spacing w:line="276" w:lineRule="auto"/>
+        <w:ind w:left="0" w:firstLine="0"/>
+        <w:jc w:val="both"/>
+      </w:pPr>
+      <w:r>
+        <w:rPr>
+          <w:rFonts w:asciiTheme="minorHAnsi" w:hAnsiTheme="minorHAnsi"/>
+          <w:noProof/>
+          <w:lang w:eastAsia="en-US" w:bidi="ar-SA"/>
+        </w:rPr>
+        <w:drawing>
+          <wp:inline distT="0" distB="0" distL="0" distR="0" wp14:anchorId="12C6B89A" wp14:editId="6CA4947B">
+            <wp:extent cx="6096000" cy="4572000"/>
+            <wp:effectExtent l="0" t="0" r="0" b="0"/>
+            <wp:docPr id="6" name="Picture 6"/>
+            <wp:cNvGraphicFramePr>
+              <a:graphicFrameLocks xmlns:a="http://schemas.openxmlformats.org/drawingml/2006/main" noChangeAspect="1"/>
+            </wp:cNvGraphicFramePr>
+            <a:graphic xmlns:a="http://schemas.openxmlformats.org/drawingml/2006/main">
+              <a:graphicData uri="http://schemas.openxmlformats.org/drawingml/2006/picture">
+                <pic:pic xmlns:pic="http://schemas.openxmlformats.org/drawingml/2006/picture">
+                  <pic:nvPicPr>
+                    <pic:cNvPr id="6" name="TestInput5_avi_display.jpg"/>
+                    <pic:cNvPicPr/>
+                  </pic:nvPicPr>
+                  <pic:blipFill>
+                    <a:blip r:embed="rId13">
+                      <a:extLst>
+                        <a:ext uri="{28A0092B-C50C-407E-A947-70E740481C1C}">
+                          <a14:useLocalDpi xmlns:a14="http://schemas.microsoft.com/office/drawing/2010/main" val="0"/>
+                        </a:ext>
+                      </a:extLst>
+                    </a:blip>
+                    <a:stretch>
+                      <a:fillRect/>
+                    </a:stretch>
+                  </pic:blipFill>
+                  <pic:spPr>
+                    <a:xfrm>
+                      <a:off x="0" y="0"/>
+                      <a:ext cx="6096000" cy="4572000"/>
+                    </a:xfrm>
+                    <a:prstGeom prst="rect">
+                      <a:avLst/>
+                    </a:prstGeom>
+                  </pic:spPr>
+                </pic:pic>
+              </a:graphicData>
+            </a:graphic>
+          </wp:inline>
+        </w:drawing>
+      </w:r>
+    </w:p>
+    <w:p>
+      <w:pPr>
+        <w:pStyle w:val="Caption"/>
+        <w:jc w:val="center"/>
+        <w:rPr>
+          <w:rFonts w:asciiTheme="minorHAnsi" w:hAnsiTheme="minorHAnsi"/>
+        </w:rPr>
+      </w:pPr>
+      <w:r>
+        <w:t xml:space="preserve">Figure </w:t>
+      </w:r>
+      <w:fldSimple w:instr=" SEQ Figure \* ARABIC ">
+        <w:r>
+          <w:rPr>
+            <w:noProof/>
+          </w:rPr>
+          <w:t>5</w:t>
+        </w:r>
+      </w:fldSimple>
     </w:p>
     <w:p>
       <w:pPr>
@@ -2377,13 +3142,7 @@
         <w:rPr>
           <w:rFonts w:asciiTheme="minorHAnsi" w:hAnsiTheme="minorHAnsi"/>
         </w:rPr>
-        <w:t>Evaluation of R</w:t>
-      </w:r>
-      <w:r>
-        <w:rPr>
-          <w:rFonts w:asciiTheme="minorHAnsi" w:hAnsiTheme="minorHAnsi"/>
-        </w:rPr>
-        <w:t>esults</w:t>
+        <w:t>Test Subjects</w:t>
       </w:r>
     </w:p>
     <w:p>
@@ -2404,7 +3163,29 @@
         <w:rPr>
           <w:rFonts w:asciiTheme="minorHAnsi" w:hAnsiTheme="minorHAnsi"/>
         </w:rPr>
-        <w:t>Our results will be evaluated by comparing what we have created with the definition of success.  If our application falls short of creating acceptable driver's license photos, the problem that caused us to fall short will need to be investigated.  Furthermore, if it's necessary we will also perform facial recognition on past photos to ensure that users are unable to replace their photo with a picture of someone else. Essentially our results will be evaluated based on how close we get to creating an acceptable driver's license photo with a background.  This background will be of varying colors.  Some backgrounds will be unacceptable due to them being close in color to hair or skin.  If the display does not change, it may be impossible to recognize a face correctly.</w:t>
+        <w:t>As our application will consist of a minimum of three videos/photos in the regression test; we will require a separate subject for each of these pictures/videos.  This will ensure there are at least three subjects used as a test subject.  This will ensure our application works for more than one person and will be convenient as we are a group of three people.  More people will be added and more videos will be taken with respect to the necessary regression test.</w:t>
+      </w:r>
+    </w:p>
+    <w:p>
+      <w:pPr>
+        <w:pStyle w:val="Heading1"/>
+        <w:spacing w:line="276" w:lineRule="auto"/>
+        <w:jc w:val="both"/>
+        <w:rPr>
+          <w:rFonts w:asciiTheme="minorHAnsi" w:hAnsiTheme="minorHAnsi"/>
+        </w:rPr>
+      </w:pPr>
+      <w:r>
+        <w:rPr>
+          <w:rFonts w:asciiTheme="minorHAnsi" w:hAnsiTheme="minorHAnsi"/>
+        </w:rPr>
+        <w:t>Evaluation of R</w:t>
+      </w:r>
+      <w:r>
+        <w:rPr>
+          <w:rFonts w:asciiTheme="minorHAnsi" w:hAnsiTheme="minorHAnsi"/>
+        </w:rPr>
+        <w:t>esults</w:t>
       </w:r>
     </w:p>
     <w:p>
@@ -2425,35 +3206,40 @@
         <w:rPr>
           <w:rFonts w:asciiTheme="minorHAnsi" w:hAnsiTheme="minorHAnsi"/>
         </w:rPr>
-        <w:t>Furthermore, the initial results of our application will be compared manually.  However, in the future we will automatically compare previous successful results with the most recent result.  This will allow us to potentially speed up development and create an acceptable solution to this problem.</w:t>
-      </w:r>
-    </w:p>
-    <w:p>
-      <w:pPr>
-        <w:pStyle w:val="Heading1"/>
-        <w:spacing w:line="276" w:lineRule="auto"/>
-        <w:jc w:val="both"/>
-        <w:rPr>
-          <w:rFonts w:asciiTheme="minorHAnsi" w:hAnsiTheme="minorHAnsi"/>
-        </w:rPr>
-      </w:pPr>
-      <w:r>
-        <w:rPr>
-          <w:rFonts w:asciiTheme="minorHAnsi" w:hAnsiTheme="minorHAnsi"/>
-        </w:rPr>
-        <w:t>I</w:t>
-      </w:r>
-      <w:r>
-        <w:rPr>
-          <w:rFonts w:asciiTheme="minorHAnsi" w:hAnsiTheme="minorHAnsi"/>
-        </w:rPr>
-        <w:t>mprov</w:t>
-      </w:r>
-      <w:r>
-        <w:rPr>
-          <w:rFonts w:asciiTheme="minorHAnsi" w:hAnsiTheme="minorHAnsi"/>
-        </w:rPr>
-        <w:t>ing the Application</w:t>
+        <w:t xml:space="preserve">Our results will be evaluated by comparing what we have created with the definition of success.  If our application falls short of creating acceptable driver's license photos, the problem that caused us to fall short will need to be investigated.  Furthermore, if it's necessary we will also perform facial recognition on past photos to ensure that users are unable to replace their photo with a picture of someone else. </w:t>
+      </w:r>
+      <w:r>
+        <w:rPr>
+          <w:rFonts w:asciiTheme="minorHAnsi" w:hAnsiTheme="minorHAnsi"/>
+        </w:rPr>
+        <w:t>Our</w:t>
+      </w:r>
+      <w:r>
+        <w:rPr>
+          <w:rFonts w:asciiTheme="minorHAnsi" w:hAnsiTheme="minorHAnsi"/>
+        </w:rPr>
+        <w:t xml:space="preserve"> results will be evaluated based on how close we get to </w:t>
+      </w:r>
+      <w:proofErr w:type="gramStart"/>
+      <w:r>
+        <w:rPr>
+          <w:rFonts w:asciiTheme="minorHAnsi" w:hAnsiTheme="minorHAnsi"/>
+        </w:rPr>
+        <w:t>creating</w:t>
+      </w:r>
+      <w:proofErr w:type="gramEnd"/>
+      <w:r>
+        <w:rPr>
+          <w:rFonts w:asciiTheme="minorHAnsi" w:hAnsiTheme="minorHAnsi"/>
+        </w:rPr>
+        <w:t xml:space="preserve"> an acceptable driver's license photo with a background.  This background will be of varying colors.  Some backgrounds will be unacceptable </w:t>
+      </w:r>
+      <w:r>
+        <w:rPr>
+          <w:rFonts w:asciiTheme="minorHAnsi" w:hAnsiTheme="minorHAnsi"/>
+        </w:rPr>
+        <w:lastRenderedPageBreak/>
+        <w:t>due to them being close in color to hair or skin.  If the display does not change, it may be impossible to recognize a face correctly.</w:t>
       </w:r>
     </w:p>
     <w:p>
@@ -2474,7 +3260,35 @@
         <w:rPr>
           <w:rFonts w:asciiTheme="minorHAnsi" w:hAnsiTheme="minorHAnsi"/>
         </w:rPr>
-        <w:t xml:space="preserve">The success rate of our application will be improved.  Furthermore, we will ensure that our results are comparable with the previous results or manually input them as the new base image.  This will allow for fast development and it will ensure the quality of our application.  After our application is successful with a large majority of faces, the application will no longer need to be “improved” as it will be good enough.  </w:t>
+        <w:t>Furthermore, the initial results of our application will be compared manually.  However, in the future we will automatically compare previous successful results with the most recent result.  This will allow us to potentially speed up development and create an acceptable solution to this problem.</w:t>
+      </w:r>
+    </w:p>
+    <w:p>
+      <w:pPr>
+        <w:pStyle w:val="Heading1"/>
+        <w:spacing w:line="276" w:lineRule="auto"/>
+        <w:jc w:val="both"/>
+        <w:rPr>
+          <w:rFonts w:asciiTheme="minorHAnsi" w:hAnsiTheme="minorHAnsi"/>
+        </w:rPr>
+      </w:pPr>
+      <w:r>
+        <w:rPr>
+          <w:rFonts w:asciiTheme="minorHAnsi" w:hAnsiTheme="minorHAnsi"/>
+        </w:rPr>
+        <w:t>I</w:t>
+      </w:r>
+      <w:r>
+        <w:rPr>
+          <w:rFonts w:asciiTheme="minorHAnsi" w:hAnsiTheme="minorHAnsi"/>
+        </w:rPr>
+        <w:t>mprov</w:t>
+      </w:r>
+      <w:r>
+        <w:rPr>
+          <w:rFonts w:asciiTheme="minorHAnsi" w:hAnsiTheme="minorHAnsi"/>
+        </w:rPr>
+        <w:t>ing the Application</w:t>
       </w:r>
     </w:p>
     <w:p>
@@ -2495,19 +3309,7 @@
         <w:rPr>
           <w:rFonts w:asciiTheme="minorHAnsi" w:hAnsiTheme="minorHAnsi"/>
         </w:rPr>
-        <w:t>Furthermore</w:t>
-      </w:r>
-      <w:r>
-        <w:rPr>
-          <w:rFonts w:asciiTheme="minorHAnsi" w:hAnsiTheme="minorHAnsi"/>
-        </w:rPr>
-        <w:t>,</w:t>
-      </w:r>
-      <w:r>
-        <w:rPr>
-          <w:rFonts w:asciiTheme="minorHAnsi" w:hAnsiTheme="minorHAnsi"/>
-        </w:rPr>
-        <w:t xml:space="preserve"> based on the initial results; how quickly we can attain our goal we plan to add specific features.  Specifically running on an Android device and supporting multiple device types and Android OS.  Also, as we want to improve the perception a user has over their picture; we will potentially allow them to do some image editing on the final picture.  This editing naturally must be compliant with the aforementioned requirements. </w:t>
+        <w:t xml:space="preserve">The success rate of our application will be improved.  Furthermore, we will ensure that our results are comparable with the previous results or manually input them as the new base image.  This will allow for fast development and it will ensure the quality of our application.  After our application is successful with a large majority of faces, the application will no longer need to be “improved” as it will be good enough.  </w:t>
       </w:r>
     </w:p>
     <w:p>
@@ -2528,19 +3330,7 @@
         <w:rPr>
           <w:rFonts w:asciiTheme="minorHAnsi" w:hAnsiTheme="minorHAnsi"/>
         </w:rPr>
-        <w:t xml:space="preserve">We will also ensure compliance to the ICAO standards.  This will ensure that our product is usable and acceptable to the state of Iowa.  </w:t>
-      </w:r>
-      <w:r>
-        <w:rPr>
-          <w:rFonts w:asciiTheme="minorHAnsi" w:hAnsiTheme="minorHAnsi"/>
-        </w:rPr>
-        <w:t>I</w:t>
-      </w:r>
-      <w:r>
-        <w:rPr>
-          <w:rFonts w:asciiTheme="minorHAnsi" w:hAnsiTheme="minorHAnsi"/>
-        </w:rPr>
-        <w:t>f performance becomes an issue</w:t>
+        <w:t>Furthermore</w:t>
       </w:r>
       <w:r>
         <w:rPr>
@@ -2552,60 +3342,7 @@
         <w:rPr>
           <w:rFonts w:asciiTheme="minorHAnsi" w:hAnsiTheme="minorHAnsi"/>
         </w:rPr>
-        <w:t xml:space="preserve"> we will measure various aspects of our application and ensure the quality of our project.  This will provide for a solution that meets federal requirements and will ensure that our project is a success.  These standards include the size of a picture needed for a driver's license and the background image that needs to be included.  We hope to print at least one imaginary driver's license to prove the concept we have created.  We plan to display video of us taking the picture</w:t>
-      </w:r>
-      <w:r>
-        <w:rPr>
-          <w:rFonts w:asciiTheme="minorHAnsi" w:hAnsiTheme="minorHAnsi"/>
-        </w:rPr>
-        <w:t>,</w:t>
-      </w:r>
-      <w:r>
-        <w:rPr>
-          <w:rFonts w:asciiTheme="minorHAnsi" w:hAnsiTheme="minorHAnsi"/>
-        </w:rPr>
-        <w:t xml:space="preserve"> </w:t>
-      </w:r>
-      <w:r>
-        <w:rPr>
-          <w:rFonts w:asciiTheme="minorHAnsi" w:hAnsiTheme="minorHAnsi"/>
-        </w:rPr>
-        <w:t>inputting</w:t>
-      </w:r>
-      <w:r>
-        <w:rPr>
-          <w:rFonts w:asciiTheme="minorHAnsi" w:hAnsiTheme="minorHAnsi"/>
-        </w:rPr>
-        <w:t xml:space="preserve"> it into a driver's license format</w:t>
-      </w:r>
-      <w:r>
-        <w:rPr>
-          <w:rFonts w:asciiTheme="minorHAnsi" w:hAnsiTheme="minorHAnsi"/>
-        </w:rPr>
-        <w:t>,</w:t>
-      </w:r>
-      <w:r>
-        <w:rPr>
-          <w:rFonts w:asciiTheme="minorHAnsi" w:hAnsiTheme="minorHAnsi"/>
-        </w:rPr>
-        <w:t xml:space="preserve"> and displaying the resulting image.</w:t>
-      </w:r>
-    </w:p>
-    <w:p>
-      <w:pPr>
-        <w:pStyle w:val="Heading1"/>
-        <w:spacing w:line="276" w:lineRule="auto"/>
-        <w:jc w:val="both"/>
-        <w:rPr>
-          <w:rFonts w:asciiTheme="minorHAnsi" w:hAnsiTheme="minorHAnsi"/>
-        </w:rPr>
-      </w:pPr>
-      <w:r>
-        <w:rPr>
-          <w:rFonts w:asciiTheme="minorHAnsi" w:hAnsiTheme="minorHAnsi"/>
-        </w:rPr>
-        <w:lastRenderedPageBreak/>
-        <w:t>Additional Tools</w:t>
+        <w:t xml:space="preserve"> based on the initial results; how quickly we can attain our goal we plan to add specific features.  Specifically running on an Android device and supporting multiple device types and Android OS.  Also, as we want to improve the perception a user has over their picture; we will potentially allow them to do some image editing on the final picture.  This editing naturally must be compliant with the aforementioned requirements. </w:t>
       </w:r>
     </w:p>
     <w:p>
@@ -2626,7 +3363,83 @@
         <w:rPr>
           <w:rFonts w:asciiTheme="minorHAnsi" w:hAnsiTheme="minorHAnsi"/>
         </w:rPr>
-        <w:t>In addition to the software requirements and tools listed above, our team will utilize a few other tools to assist with project management and development.</w:t>
+        <w:t xml:space="preserve">We will also ensure compliance to the ICAO standards.  This will ensure that our product is usable and acceptable to the state of Iowa.  </w:t>
+      </w:r>
+      <w:r>
+        <w:rPr>
+          <w:rFonts w:asciiTheme="minorHAnsi" w:hAnsiTheme="minorHAnsi"/>
+        </w:rPr>
+        <w:t>I</w:t>
+      </w:r>
+      <w:r>
+        <w:rPr>
+          <w:rFonts w:asciiTheme="minorHAnsi" w:hAnsiTheme="minorHAnsi"/>
+        </w:rPr>
+        <w:t>f performance becomes an issue</w:t>
+      </w:r>
+      <w:r>
+        <w:rPr>
+          <w:rFonts w:asciiTheme="minorHAnsi" w:hAnsiTheme="minorHAnsi"/>
+        </w:rPr>
+        <w:t>,</w:t>
+      </w:r>
+      <w:r>
+        <w:rPr>
+          <w:rFonts w:asciiTheme="minorHAnsi" w:hAnsiTheme="minorHAnsi"/>
+        </w:rPr>
+        <w:t xml:space="preserve"> we will measure various aspects of our application and ensure the quality of our project.  This will provide for a solution that meets federal requirements and will ensure that our project is a success.  These standards include the size of a picture needed for a driver's license and the background image that needs to be included.  We hope to print at least one imaginary driver's license to prove the concept we have created.  We plan to display video of us taking the picture</w:t>
+      </w:r>
+      <w:r>
+        <w:rPr>
+          <w:rFonts w:asciiTheme="minorHAnsi" w:hAnsiTheme="minorHAnsi"/>
+        </w:rPr>
+        <w:t>,</w:t>
+      </w:r>
+      <w:r>
+        <w:rPr>
+          <w:rFonts w:asciiTheme="minorHAnsi" w:hAnsiTheme="minorHAnsi"/>
+        </w:rPr>
+        <w:t xml:space="preserve"> </w:t>
+      </w:r>
+      <w:r>
+        <w:rPr>
+          <w:rFonts w:asciiTheme="minorHAnsi" w:hAnsiTheme="minorHAnsi"/>
+        </w:rPr>
+        <w:t>inputting</w:t>
+      </w:r>
+      <w:r>
+        <w:rPr>
+          <w:rFonts w:asciiTheme="minorHAnsi" w:hAnsiTheme="minorHAnsi"/>
+        </w:rPr>
+        <w:t xml:space="preserve"> it into a driver's license format</w:t>
+      </w:r>
+      <w:r>
+        <w:rPr>
+          <w:rFonts w:asciiTheme="minorHAnsi" w:hAnsiTheme="minorHAnsi"/>
+        </w:rPr>
+        <w:t>,</w:t>
+      </w:r>
+      <w:r>
+        <w:rPr>
+          <w:rFonts w:asciiTheme="minorHAnsi" w:hAnsiTheme="minorHAnsi"/>
+        </w:rPr>
+        <w:t xml:space="preserve"> and displaying the resulting image.</w:t>
+      </w:r>
+    </w:p>
+    <w:p>
+      <w:pPr>
+        <w:pStyle w:val="Heading1"/>
+        <w:spacing w:line="276" w:lineRule="auto"/>
+        <w:jc w:val="both"/>
+        <w:rPr>
+          <w:rFonts w:asciiTheme="minorHAnsi" w:hAnsiTheme="minorHAnsi"/>
+        </w:rPr>
+      </w:pPr>
+      <w:r>
+        <w:rPr>
+          <w:rFonts w:asciiTheme="minorHAnsi" w:hAnsiTheme="minorHAnsi"/>
+        </w:rPr>
+        <w:t>Additional Tools</w:t>
       </w:r>
     </w:p>
     <w:p>
@@ -2647,7 +3460,7 @@
         <w:rPr>
           <w:rFonts w:asciiTheme="minorHAnsi" w:hAnsiTheme="minorHAnsi"/>
         </w:rPr>
-        <w:t>GitHub will be used for version control. All documents, presentations, and source code will be maintained by version control.</w:t>
+        <w:t>In addition to the software requirements and tools listed above, our team will utilize a few other tools to assist with project management and development.</w:t>
       </w:r>
     </w:p>
     <w:p>
@@ -2664,11 +3477,25 @@
           <w:rFonts w:asciiTheme="minorHAnsi" w:hAnsiTheme="minorHAnsi"/>
         </w:rPr>
       </w:pPr>
-      <w:r>
-        <w:rPr>
-          <w:rFonts w:asciiTheme="minorHAnsi" w:hAnsiTheme="minorHAnsi"/>
-        </w:rPr>
-        <w:t>Microsoft Office will be used for developing project papers and presentations.</w:t>
+      <w:proofErr w:type="spellStart"/>
+      <w:r>
+        <w:rPr>
+          <w:rFonts w:asciiTheme="minorHAnsi" w:hAnsiTheme="minorHAnsi"/>
+        </w:rPr>
+        <w:t>GitHub</w:t>
+      </w:r>
+      <w:proofErr w:type="spellEnd"/>
+      <w:r>
+        <w:rPr>
+          <w:rFonts w:asciiTheme="minorHAnsi" w:hAnsiTheme="minorHAnsi"/>
+        </w:rPr>
+        <w:t xml:space="preserve"> will be used for version control. All documents, presentations, and source code will be maintained by version control.</w:t>
+      </w:r>
+      <w:r>
+        <w:rPr>
+          <w:rFonts w:asciiTheme="minorHAnsi" w:hAnsiTheme="minorHAnsi"/>
+        </w:rPr>
+        <w:t xml:space="preserve"> This ensures collaboration between team members is done efficiently as possible and that all members of the team can participate by adding their changes easily.</w:t>
       </w:r>
     </w:p>
     <w:p>
@@ -2689,28 +3516,88 @@
         <w:rPr>
           <w:rFonts w:asciiTheme="minorHAnsi" w:hAnsiTheme="minorHAnsi"/>
         </w:rPr>
-        <w:t>Project deadlines and issues will be tracked in Yodiz, a web-based project management tool.</w:t>
+        <w:t>Microsoft Office will be used for developing project papers and presentations.</w:t>
+      </w:r>
+      <w:r>
+        <w:rPr>
+          <w:rFonts w:asciiTheme="minorHAnsi" w:hAnsiTheme="minorHAnsi"/>
+        </w:rPr>
+        <w:t xml:space="preserve"> All members of the team had access to the Microsoft Office suite by virtue of being Iowa State students. Word is also a standard for writing of documents in most environments. </w:t>
+      </w:r>
+    </w:p>
+    <w:p>
+      <w:pPr>
+        <w:pStyle w:val="TextBody"/>
+        <w:numPr>
+          <w:ilvl w:val="0"/>
+          <w:numId w:val="1"/>
+        </w:numPr>
+        <w:spacing w:line="276" w:lineRule="auto"/>
+        <w:ind w:left="0" w:firstLine="0"/>
+        <w:jc w:val="both"/>
+        <w:rPr>
+          <w:rFonts w:asciiTheme="minorHAnsi" w:hAnsiTheme="minorHAnsi"/>
+        </w:rPr>
+      </w:pPr>
+      <w:r>
+        <w:rPr>
+          <w:rFonts w:asciiTheme="minorHAnsi" w:hAnsiTheme="minorHAnsi"/>
+        </w:rPr>
+        <w:t xml:space="preserve">Project deadlines and issues will be tracked in </w:t>
+      </w:r>
+      <w:proofErr w:type="spellStart"/>
+      <w:r>
+        <w:rPr>
+          <w:rFonts w:asciiTheme="minorHAnsi" w:hAnsiTheme="minorHAnsi"/>
+        </w:rPr>
+        <w:t>Yodiz</w:t>
+      </w:r>
+      <w:proofErr w:type="spellEnd"/>
+      <w:r>
+        <w:rPr>
+          <w:rFonts w:asciiTheme="minorHAnsi" w:hAnsiTheme="minorHAnsi"/>
+        </w:rPr>
+        <w:t>, a web-based project management tool.</w:t>
+      </w:r>
+      <w:r>
+        <w:rPr>
+          <w:rFonts w:asciiTheme="minorHAnsi" w:hAnsiTheme="minorHAnsi"/>
+        </w:rPr>
+        <w:t xml:space="preserve"> This allows the team to assign specific tasks to each member of the group and ensure that deadlines are met. </w:t>
+      </w:r>
+    </w:p>
+    <w:p>
+      <w:pPr>
+        <w:pStyle w:val="Heading1"/>
+      </w:pPr>
+      <w:r>
+        <w:lastRenderedPageBreak/>
+        <w:t>Conclusion</w:t>
+      </w:r>
+    </w:p>
+    <w:p>
+      <w:pPr>
+        <w:pStyle w:val="NoSpacing"/>
+      </w:pPr>
+      <w:r>
+        <w:rPr>
+          <w:color w:val="auto"/>
+          <w:sz w:val="24"/>
+          <w:szCs w:val="24"/>
+        </w:rPr>
+        <w:t xml:space="preserve">This project will have useful applications not only for the citizens of the state of Iowa, but also for all citizens if the application can have widespread adoption. </w:t>
+      </w:r>
+      <w:r>
+        <w:rPr>
+          <w:color w:val="auto"/>
+          <w:sz w:val="24"/>
+          <w:szCs w:val="24"/>
+        </w:rPr>
+        <w:t xml:space="preserve">We believe that our team’s combination of now only computer science and engineering techniques give us an advantage in figuring out a solution to this problem, but researching how other teams have tried to solve this problem unsuccessfully and improving on their techniques. </w:t>
       </w:r>
       <w:bookmarkStart w:id="8" w:name="_GoBack"/>
       <w:bookmarkEnd w:id="8"/>
-    </w:p>
-    <w:p>
-      <w:pPr>
-        <w:widowControl/>
-        <w:suppressAutoHyphens w:val="0"/>
-        <w:jc w:val="both"/>
-        <w:rPr>
-          <w:rFonts w:asciiTheme="minorHAnsi" w:hAnsiTheme="minorHAnsi"/>
-          <w:b/>
-          <w:bCs/>
-          <w:sz w:val="36"/>
-          <w:szCs w:val="36"/>
-        </w:rPr>
-      </w:pPr>
-      <w:r>
-        <w:rPr>
-          <w:rFonts w:asciiTheme="minorHAnsi" w:hAnsiTheme="minorHAnsi"/>
-        </w:rPr>
+      <w:r>
         <w:br w:type="page"/>
       </w:r>
     </w:p>
@@ -2981,7 +3868,7 @@
       </w:pPr>
     </w:p>
     <w:sectPr>
-      <w:footerReference w:type="default" r:id="rId13"/>
+      <w:footerReference w:type="default" r:id="rId14"/>
       <w:pgSz w:w="12240" w:h="15840"/>
       <w:pgMar w:top="1134" w:right="1134" w:bottom="1134" w:left="1134" w:header="0" w:footer="0" w:gutter="0"/>
       <w:pgNumType w:start="0"/>
@@ -3056,7 +3943,7 @@
         <w:noProof/>
         <w:color w:val="5B9BD5" w:themeColor="accent1"/>
       </w:rPr>
-      <w:t>10</w:t>
+      <w:t>3</w:t>
     </w:r>
     <w:r>
       <w:rPr>
@@ -4185,6 +5072,7 @@
   <w:style w:type="character" w:default="1" w:styleId="DefaultParagraphFont">
     <w:name w:val="Default Paragraph Font"/>
     <w:uiPriority w:val="1"/>
+    <w:semiHidden/>
     <w:unhideWhenUsed/>
   </w:style>
   <w:style w:type="table" w:default="1" w:styleId="TableNormal">
@@ -4653,14 +5541,14 @@
     <w:charset w:val="00"/>
     <w:family w:val="roman"/>
     <w:pitch w:val="variable"/>
-    <w:sig w:usb0="E0002EFF" w:usb1="C0007843" w:usb2="00000009" w:usb3="00000000" w:csb0="000001FF" w:csb1="00000000"/>
+    <w:sig w:usb0="E0002AFF" w:usb1="C0007841" w:usb2="00000009" w:usb3="00000000" w:csb0="000001FF" w:csb1="00000000"/>
   </w:font>
   <w:font w:name="Courier New">
     <w:panose1 w:val="02070309020205020404"/>
     <w:charset w:val="00"/>
     <w:family w:val="modern"/>
     <w:pitch w:val="fixed"/>
-    <w:sig w:usb0="E0002EFF" w:usb1="C0007843" w:usb2="00000009" w:usb3="00000000" w:csb0="000001FF" w:csb1="00000000"/>
+    <w:sig w:usb0="E0002AFF" w:usb1="C0007843" w:usb2="00000009" w:usb3="00000000" w:csb0="000001FF" w:csb1="00000000"/>
   </w:font>
   <w:font w:name="Wingdings">
     <w:panose1 w:val="05000000000000000000"/>
@@ -4705,13 +5593,11 @@
     <w:sig w:usb0="E1002EFF" w:usb1="C000605B" w:usb2="00000029" w:usb3="00000000" w:csb0="000101FF" w:csb1="00000000"/>
   </w:font>
   <w:font w:name="Mangal">
-    <w:altName w:val="Courier10 BT"/>
-    <w:panose1 w:val="00000400000000000000"/>
-    <w:charset w:val="01"/>
+    <w:panose1 w:val="02040503050203030202"/>
+    <w:charset w:val="00"/>
     <w:family w:val="roman"/>
-    <w:notTrueType/>
     <w:pitch w:val="variable"/>
-    <w:sig w:usb0="00002000" w:usb1="00000000" w:usb2="00000000" w:usb3="00000000" w:csb0="00000000" w:csb1="00000000"/>
+    <w:sig w:usb0="00008003" w:usb1="00000000" w:usb2="00000000" w:usb3="00000000" w:csb0="00000001" w:csb1="00000000"/>
   </w:font>
   <w:font w:name="Calibri">
     <w:panose1 w:val="020F0502020204030204"/>
@@ -4748,6 +5634,7 @@
     <w:rsid w:val="00113859"/>
     <w:rsid w:val="00D22C36"/>
     <w:rsid w:val="00F25775"/>
+    <w:rsid w:val="00F71E1A"/>
   </w:rsids>
   <m:mathPr>
     <m:mathFont m:val="Cambria Math"/>
@@ -5621,7 +6508,7 @@
 </file>
 
 <file path=customXml/itemProps2.xml><?xml version="1.0" encoding="utf-8"?>
-<ds:datastoreItem xmlns:ds="http://schemas.openxmlformats.org/officeDocument/2006/customXml" ds:itemID="{97951AB3-DF19-47CD-828A-B10F441A3098}">
+<ds:datastoreItem xmlns:ds="http://schemas.openxmlformats.org/officeDocument/2006/customXml" ds:itemID="{8DC4D594-C540-4443-901F-0DC039FA927E}">
   <ds:schemaRefs>
     <ds:schemaRef ds:uri="http://schemas.openxmlformats.org/officeDocument/2006/bibliography"/>
   </ds:schemaRefs>

</xml_diff>

<commit_message>
Added conclusion. Over 10 pages now.
</commit_message>
<xml_diff>
--- a/Paper/OverallPaper.docx
+++ b/Paper/OverallPaper.docx
@@ -788,7 +788,19 @@
         <w:rPr>
           <w:rFonts w:asciiTheme="minorHAnsi" w:hAnsiTheme="minorHAnsi"/>
         </w:rPr>
-        <w:t>Costs will be reduced, the speed will be increased an</w:t>
+        <w:t>Costs will be reduced, the speed will be increased</w:t>
+      </w:r>
+      <w:r>
+        <w:rPr>
+          <w:rFonts w:asciiTheme="minorHAnsi" w:hAnsiTheme="minorHAnsi"/>
+        </w:rPr>
+        <w:t>,</w:t>
+      </w:r>
+      <w:r>
+        <w:rPr>
+          <w:rFonts w:asciiTheme="minorHAnsi" w:hAnsiTheme="minorHAnsi"/>
+        </w:rPr>
+        <w:t xml:space="preserve"> an</w:t>
       </w:r>
       <w:r>
         <w:rPr>
@@ -936,14 +948,27 @@
                             <w:r>
                               <w:t xml:space="preserve">Figure </w:t>
                             </w:r>
-                            <w:fldSimple w:instr=" SEQ Figure \* ARABIC ">
-                              <w:r>
-                                <w:rPr>
-                                  <w:noProof/>
-                                </w:rPr>
-                                <w:t>1</w:t>
-                              </w:r>
-                            </w:fldSimple>
+                            <w:r>
+                              <w:fldChar w:fldCharType="begin"/>
+                            </w:r>
+                            <w:r>
+                              <w:instrText xml:space="preserve"> SEQ Figure \* ARABIC </w:instrText>
+                            </w:r>
+                            <w:r>
+                              <w:fldChar w:fldCharType="separate"/>
+                            </w:r>
+                            <w:r>
+                              <w:rPr>
+                                <w:noProof/>
+                              </w:rPr>
+                              <w:t>1</w:t>
+                            </w:r>
+                            <w:r>
+                              <w:rPr>
+                                <w:noProof/>
+                              </w:rPr>
+                              <w:fldChar w:fldCharType="end"/>
+                            </w:r>
                           </w:p>
                         </w:txbxContent>
                       </wps:txbx>
@@ -1428,7 +1453,133 @@
           <w:rFonts w:asciiTheme="minorHAnsi" w:hAnsiTheme="minorHAnsi"/>
           <w:color w:val="000000"/>
         </w:rPr>
-        <w:t xml:space="preserve"> the team found was a paper from a Korean university. This algorithm uses a code book to try to determine smaller portions of the image to try to determine background for each smaller image, in a similar fashion to solving our Sudoku problem. Each of the smaller units is a vector, and uses vector rotation about a center of rotation for the vector. Reviewing the author's work, the background does not appear to be completely removed from the images, so the algorithms appear that they could use more work.</w:t>
+        <w:t xml:space="preserve"> th</w:t>
+      </w:r>
+      <w:r>
+        <w:rPr>
+          <w:rFonts w:asciiTheme="minorHAnsi" w:hAnsiTheme="minorHAnsi"/>
+          <w:color w:val="000000"/>
+        </w:rPr>
+        <w:t xml:space="preserve">e team found was a paper from </w:t>
+      </w:r>
+      <w:r>
+        <w:rPr>
+          <w:rFonts w:asciiTheme="minorHAnsi" w:hAnsiTheme="minorHAnsi"/>
+          <w:color w:val="000000"/>
+        </w:rPr>
+        <w:t xml:space="preserve">Incheon National </w:t>
+      </w:r>
+      <w:proofErr w:type="spellStart"/>
+      <w:r>
+        <w:rPr>
+          <w:rFonts w:asciiTheme="minorHAnsi" w:hAnsiTheme="minorHAnsi"/>
+          <w:color w:val="000000"/>
+        </w:rPr>
+        <w:t>Unversity</w:t>
+      </w:r>
+      <w:proofErr w:type="spellEnd"/>
+      <w:r>
+        <w:rPr>
+          <w:rFonts w:asciiTheme="minorHAnsi" w:hAnsiTheme="minorHAnsi"/>
+          <w:color w:val="000000"/>
+        </w:rPr>
+        <w:t xml:space="preserve"> in Korean</w:t>
+      </w:r>
+      <w:r>
+        <w:rPr>
+          <w:rFonts w:asciiTheme="minorHAnsi" w:hAnsiTheme="minorHAnsi"/>
+          <w:color w:val="000000"/>
+        </w:rPr>
+        <w:t xml:space="preserve">. </w:t>
+      </w:r>
+      <w:r>
+        <w:rPr>
+          <w:rFonts w:asciiTheme="minorHAnsi" w:hAnsiTheme="minorHAnsi"/>
+          <w:color w:val="000000"/>
+        </w:rPr>
+        <w:t xml:space="preserve">The authors </w:t>
+      </w:r>
+      <w:proofErr w:type="spellStart"/>
+      <w:r>
+        <w:rPr>
+          <w:rFonts w:asciiTheme="minorHAnsi" w:hAnsiTheme="minorHAnsi"/>
+          <w:color w:val="000000"/>
+        </w:rPr>
+        <w:t>Jeong</w:t>
+      </w:r>
+      <w:proofErr w:type="spellEnd"/>
+      <w:r>
+        <w:rPr>
+          <w:rFonts w:asciiTheme="minorHAnsi" w:hAnsiTheme="minorHAnsi"/>
+          <w:color w:val="000000"/>
+        </w:rPr>
+        <w:t xml:space="preserve">-In Park </w:t>
+      </w:r>
+      <w:r>
+        <w:rPr>
+          <w:rFonts w:asciiTheme="minorHAnsi" w:hAnsiTheme="minorHAnsi"/>
+          <w:color w:val="000000"/>
+        </w:rPr>
+        <w:t xml:space="preserve">and </w:t>
+      </w:r>
+      <w:proofErr w:type="spellStart"/>
+      <w:r>
+        <w:rPr>
+          <w:rFonts w:asciiTheme="minorHAnsi" w:hAnsiTheme="minorHAnsi"/>
+          <w:color w:val="000000"/>
+        </w:rPr>
+        <w:t>Jin-Tak</w:t>
+      </w:r>
+      <w:proofErr w:type="spellEnd"/>
+      <w:r>
+        <w:rPr>
+          <w:rFonts w:asciiTheme="minorHAnsi" w:hAnsiTheme="minorHAnsi"/>
+          <w:color w:val="000000"/>
+        </w:rPr>
+        <w:t xml:space="preserve"> Choi </w:t>
+      </w:r>
+      <w:r>
+        <w:rPr>
+          <w:rFonts w:asciiTheme="minorHAnsi" w:hAnsiTheme="minorHAnsi"/>
+          <w:color w:val="000000"/>
+        </w:rPr>
+        <w:t xml:space="preserve">used an </w:t>
+      </w:r>
+      <w:r>
+        <w:rPr>
+          <w:rFonts w:asciiTheme="minorHAnsi" w:hAnsiTheme="minorHAnsi"/>
+          <w:color w:val="000000"/>
+        </w:rPr>
+        <w:t xml:space="preserve">algorithm </w:t>
+      </w:r>
+      <w:r>
+        <w:rPr>
+          <w:rFonts w:asciiTheme="minorHAnsi" w:hAnsiTheme="minorHAnsi"/>
+          <w:color w:val="000000"/>
+        </w:rPr>
+        <w:t>that utilized</w:t>
+      </w:r>
+      <w:r>
+        <w:rPr>
+          <w:rFonts w:asciiTheme="minorHAnsi" w:hAnsiTheme="minorHAnsi"/>
+          <w:color w:val="000000"/>
+        </w:rPr>
+        <w:t xml:space="preserve"> a code book to try to determine smaller portions of the image to try to determine background for each smaller image, in a similar fashion to solving our Sudoku problem. Each of the smaller units is a vector, and uses vector rotation about a center of rotation for the vector. Reviewing the author's work, the background does not appear to be completely removed from the images, so the algorithms appear that they could use more work.</w:t>
+      </w:r>
+      <w:r>
+        <w:rPr>
+          <w:rFonts w:asciiTheme="minorHAnsi" w:hAnsiTheme="minorHAnsi"/>
+          <w:color w:val="000000"/>
+        </w:rPr>
+        <w:t xml:space="preserve"> </w:t>
+      </w:r>
+      <w:r>
+        <w:rPr>
+          <w:rFonts w:asciiTheme="minorHAnsi" w:hAnsiTheme="minorHAnsi"/>
+          <w:color w:val="000000"/>
+        </w:rPr>
+        <w:lastRenderedPageBreak/>
+        <w:t>The authors also noted that their algorithms appear to be slower than they would optimally like. The paper also notes limitations of dealing with clusters of regions next to each other. Ideally, the smaller vectors would need to know something about the blocks around them in order to make better guesses about the background of the image as a whole. Splitting up the image processing into blocks would allow for the algorithm to be multi-threaded, which would give this approach an advantage over other algorithms.</w:t>
       </w:r>
     </w:p>
     <w:p>
@@ -1446,214 +1597,341 @@
           <w:rFonts w:asciiTheme="minorHAnsi" w:hAnsiTheme="minorHAnsi"/>
           <w:color w:val="000000"/>
         </w:rPr>
+        <w:t>The third algorithm we found was a paper</w:t>
+      </w:r>
+      <w:r>
+        <w:rPr>
+          <w:rFonts w:asciiTheme="minorHAnsi" w:hAnsiTheme="minorHAnsi"/>
+          <w:color w:val="000000"/>
+        </w:rPr>
+        <w:t xml:space="preserve"> written for Microsoft Research written by authors </w:t>
+      </w:r>
+      <w:r>
+        <w:rPr>
+          <w:rFonts w:asciiTheme="minorHAnsi" w:hAnsiTheme="minorHAnsi"/>
+          <w:color w:val="000000"/>
+        </w:rPr>
+        <w:t>Jian Sun</w:t>
+      </w:r>
+      <w:r>
+        <w:rPr>
+          <w:rFonts w:asciiTheme="minorHAnsi" w:hAnsiTheme="minorHAnsi"/>
+          <w:color w:val="000000"/>
+        </w:rPr>
+        <w:t>,</w:t>
+      </w:r>
+      <w:r>
+        <w:rPr>
+          <w:rFonts w:asciiTheme="minorHAnsi" w:hAnsiTheme="minorHAnsi"/>
+          <w:color w:val="000000"/>
+        </w:rPr>
+        <w:t xml:space="preserve"> </w:t>
+      </w:r>
+      <w:proofErr w:type="spellStart"/>
+      <w:r>
+        <w:rPr>
+          <w:rFonts w:asciiTheme="minorHAnsi" w:hAnsiTheme="minorHAnsi"/>
+          <w:color w:val="000000"/>
+        </w:rPr>
+        <w:t>Weiwei</w:t>
+      </w:r>
+      <w:proofErr w:type="spellEnd"/>
+      <w:r>
+        <w:rPr>
+          <w:rFonts w:asciiTheme="minorHAnsi" w:hAnsiTheme="minorHAnsi"/>
+          <w:color w:val="000000"/>
+        </w:rPr>
+        <w:t xml:space="preserve"> Zhang</w:t>
+      </w:r>
+      <w:r>
+        <w:rPr>
+          <w:rFonts w:asciiTheme="minorHAnsi" w:hAnsiTheme="minorHAnsi"/>
+          <w:color w:val="000000"/>
+        </w:rPr>
+        <w:t>,</w:t>
+      </w:r>
+      <w:r>
+        <w:rPr>
+          <w:rFonts w:asciiTheme="minorHAnsi" w:hAnsiTheme="minorHAnsi"/>
+          <w:color w:val="000000"/>
+        </w:rPr>
+        <w:t xml:space="preserve"> </w:t>
+      </w:r>
+      <w:proofErr w:type="spellStart"/>
+      <w:r>
+        <w:rPr>
+          <w:rFonts w:asciiTheme="minorHAnsi" w:hAnsiTheme="minorHAnsi"/>
+          <w:color w:val="000000"/>
+        </w:rPr>
+        <w:t>Xiaoou</w:t>
+      </w:r>
+      <w:proofErr w:type="spellEnd"/>
+      <w:r>
+        <w:rPr>
+          <w:rFonts w:asciiTheme="minorHAnsi" w:hAnsiTheme="minorHAnsi"/>
+          <w:color w:val="000000"/>
+        </w:rPr>
+        <w:t xml:space="preserve"> Tang</w:t>
+      </w:r>
+      <w:r>
+        <w:rPr>
+          <w:rFonts w:asciiTheme="minorHAnsi" w:hAnsiTheme="minorHAnsi"/>
+          <w:color w:val="000000"/>
+        </w:rPr>
+        <w:t>, and</w:t>
+      </w:r>
+      <w:r>
+        <w:rPr>
+          <w:rFonts w:asciiTheme="minorHAnsi" w:hAnsiTheme="minorHAnsi"/>
+          <w:color w:val="000000"/>
+        </w:rPr>
+        <w:t xml:space="preserve"> Heung-Yeung Shum</w:t>
+      </w:r>
+      <w:r>
+        <w:rPr>
+          <w:rFonts w:asciiTheme="minorHAnsi" w:hAnsiTheme="minorHAnsi"/>
+          <w:color w:val="000000"/>
+        </w:rPr>
+        <w:t>.</w:t>
+      </w:r>
+      <w:r>
+        <w:rPr>
+          <w:rFonts w:asciiTheme="minorHAnsi" w:hAnsiTheme="minorHAnsi"/>
+          <w:color w:val="000000"/>
+        </w:rPr>
+        <w:t xml:space="preserve"> This paper deals with removing the background image in videos. Their algorithm again seeks to determine the difference between the foreground and the background of the image. </w:t>
+      </w:r>
+      <w:r>
+        <w:rPr>
+          <w:rFonts w:asciiTheme="minorHAnsi" w:hAnsiTheme="minorHAnsi"/>
+          <w:color w:val="000000"/>
+        </w:rPr>
+        <w:t xml:space="preserve">The authors note that the background subtraction is relatively easy to do with videos if the algorithm has two cameras trained on an object, but note that most people do not have two webcams hooked up to their computers. </w:t>
+      </w:r>
+      <w:r>
+        <w:rPr>
+          <w:rFonts w:asciiTheme="minorHAnsi" w:hAnsiTheme="minorHAnsi"/>
+          <w:color w:val="000000"/>
+        </w:rPr>
+        <w:t xml:space="preserve">The algorithm uses a Gaussian mixture model to try to determine if a pixel belongs to the foreground or the background. </w:t>
+      </w:r>
+      <w:r>
+        <w:rPr>
+          <w:rFonts w:asciiTheme="minorHAnsi" w:hAnsiTheme="minorHAnsi"/>
+          <w:color w:val="000000"/>
+        </w:rPr>
+        <w:t xml:space="preserve">The authors note that sudden changes in lighting is the biggest hurdle to overcome with their algorithm. </w:t>
+      </w:r>
+    </w:p>
+    <w:p>
+      <w:pPr>
+        <w:pStyle w:val="TextBody"/>
+        <w:spacing w:line="276" w:lineRule="auto"/>
+        <w:jc w:val="both"/>
+        <w:rPr>
+          <w:rFonts w:asciiTheme="minorHAnsi" w:hAnsiTheme="minorHAnsi"/>
+          <w:color w:val="000000"/>
+        </w:rPr>
+      </w:pPr>
+      <w:r>
+        <w:rPr>
+          <w:rFonts w:asciiTheme="minorHAnsi" w:hAnsiTheme="minorHAnsi"/>
+          <w:color w:val="000000"/>
+        </w:rPr>
+        <w:t xml:space="preserve">Our team believes the shortcomings of these algorithms give us opportunities to improve on existing techniques. Our team will use our knowledge from this class in C++ and </w:t>
+      </w:r>
+      <w:proofErr w:type="spellStart"/>
+      <w:r>
+        <w:rPr>
+          <w:rFonts w:asciiTheme="minorHAnsi" w:hAnsiTheme="minorHAnsi"/>
+          <w:color w:val="000000"/>
+        </w:rPr>
+        <w:t>OpenCV</w:t>
+      </w:r>
+      <w:proofErr w:type="spellEnd"/>
+      <w:r>
+        <w:rPr>
+          <w:rFonts w:asciiTheme="minorHAnsi" w:hAnsiTheme="minorHAnsi"/>
+          <w:color w:val="000000"/>
+        </w:rPr>
+        <w:t xml:space="preserve"> to try to determine the subject by using video techniques in </w:t>
+      </w:r>
+      <w:proofErr w:type="spellStart"/>
+      <w:r>
+        <w:rPr>
+          <w:rFonts w:asciiTheme="minorHAnsi" w:hAnsiTheme="minorHAnsi"/>
+          <w:color w:val="000000"/>
+        </w:rPr>
+        <w:t>OpenCV</w:t>
+      </w:r>
+      <w:proofErr w:type="spellEnd"/>
+      <w:r>
+        <w:rPr>
+          <w:rFonts w:asciiTheme="minorHAnsi" w:hAnsiTheme="minorHAnsi"/>
+          <w:color w:val="000000"/>
+        </w:rPr>
+        <w:t>. Our team also has a strong mathematical and programming background to give us a fresh perspective on this challenge.</w:t>
+      </w:r>
+    </w:p>
+    <w:p>
+      <w:pPr>
+        <w:pStyle w:val="Heading1"/>
+        <w:spacing w:line="276" w:lineRule="auto"/>
+        <w:jc w:val="both"/>
+        <w:rPr>
+          <w:rFonts w:asciiTheme="minorHAnsi" w:hAnsiTheme="minorHAnsi"/>
+        </w:rPr>
+      </w:pPr>
+      <w:r>
+        <w:rPr>
+          <w:rFonts w:asciiTheme="minorHAnsi" w:hAnsiTheme="minorHAnsi"/>
+        </w:rPr>
+        <w:t>Previous Experience</w:t>
+      </w:r>
+    </w:p>
+    <w:p>
+      <w:pPr>
+        <w:pStyle w:val="TextBody"/>
+        <w:spacing w:line="276" w:lineRule="auto"/>
+        <w:jc w:val="both"/>
+        <w:rPr>
+          <w:rFonts w:asciiTheme="minorHAnsi" w:hAnsiTheme="minorHAnsi"/>
+        </w:rPr>
+      </w:pPr>
+      <w:r>
+        <w:rPr>
+          <w:rFonts w:asciiTheme="minorHAnsi" w:hAnsiTheme="minorHAnsi"/>
+        </w:rPr>
+        <w:t xml:space="preserve">Our team is comprised of three people: Edward </w:t>
+      </w:r>
+      <w:proofErr w:type="spellStart"/>
+      <w:r>
+        <w:rPr>
+          <w:rFonts w:asciiTheme="minorHAnsi" w:hAnsiTheme="minorHAnsi"/>
+        </w:rPr>
+        <w:t>Jezisek</w:t>
+      </w:r>
+      <w:proofErr w:type="spellEnd"/>
+      <w:r>
+        <w:rPr>
+          <w:rFonts w:asciiTheme="minorHAnsi" w:hAnsiTheme="minorHAnsi"/>
+        </w:rPr>
+        <w:t xml:space="preserve">, Nichole Dugan and Brian Schulte.  Edward </w:t>
+      </w:r>
+      <w:proofErr w:type="spellStart"/>
+      <w:r>
+        <w:rPr>
+          <w:rFonts w:asciiTheme="minorHAnsi" w:hAnsiTheme="minorHAnsi"/>
+        </w:rPr>
+        <w:t>Jezisek</w:t>
+      </w:r>
+      <w:proofErr w:type="spellEnd"/>
+      <w:r>
+        <w:rPr>
+          <w:rFonts w:asciiTheme="minorHAnsi" w:hAnsiTheme="minorHAnsi"/>
+        </w:rPr>
+        <w:t xml:space="preserve"> has experience with Mobile experience and a strong interest in developing consumer based applications.  He is currently a programmer for Verizon Wireless, is incredibly interested in Algorithms, Data Structures, overall systems architecture and learning more.  Some of his Android applications have been featured on Fox news and XDA-Developers.</w:t>
+      </w:r>
+    </w:p>
+    <w:p>
+      <w:pPr>
+        <w:pStyle w:val="TextBody"/>
+        <w:spacing w:line="276" w:lineRule="auto"/>
+        <w:jc w:val="both"/>
+        <w:rPr>
+          <w:rFonts w:asciiTheme="minorHAnsi" w:hAnsiTheme="minorHAnsi"/>
+        </w:rPr>
+      </w:pPr>
+      <w:r>
+        <w:rPr>
+          <w:rFonts w:asciiTheme="minorHAnsi" w:hAnsiTheme="minorHAnsi"/>
+        </w:rPr>
+        <w:t>Nichole Dugan is a C# developer working for the state of Iowa in the Department of Transportation. She has been working with driver’s license issuance since 2007 and has helped with the facial recognition program in the state of Iowa. She has also worked with vendors for the state of Iowa implementing self-service kiosks for the state, and recently has worked with a vendor to interface with the state of Iowa’s system of record for the mobile driver’s license project.</w:t>
+      </w:r>
+    </w:p>
+    <w:p>
+      <w:pPr>
+        <w:pStyle w:val="TextBody"/>
+        <w:spacing w:line="276" w:lineRule="auto"/>
+        <w:jc w:val="both"/>
+        <w:rPr>
+          <w:rFonts w:asciiTheme="minorHAnsi" w:hAnsiTheme="minorHAnsi"/>
+        </w:rPr>
+      </w:pPr>
+      <w:r>
+        <w:rPr>
+          <w:rFonts w:asciiTheme="minorHAnsi" w:hAnsiTheme="minorHAnsi"/>
+        </w:rPr>
+        <w:t>Brian Schulte is a software engineer for General Dynamics Mission Systems. He has experience in C++ and JAVA. In addition to his programming skills, Brian has a minor in Math and strong skills</w:t>
+      </w:r>
+      <w:r>
+        <w:rPr>
+          <w:rFonts w:asciiTheme="minorHAnsi" w:hAnsiTheme="minorHAnsi"/>
+        </w:rPr>
+        <w:t xml:space="preserve"> and experience</w:t>
+      </w:r>
+      <w:r>
+        <w:rPr>
+          <w:rFonts w:asciiTheme="minorHAnsi" w:hAnsiTheme="minorHAnsi"/>
+        </w:rPr>
+        <w:t xml:space="preserve"> in developing algorithms. </w:t>
+      </w:r>
+      <w:r>
+        <w:rPr>
+          <w:rFonts w:asciiTheme="minorHAnsi" w:hAnsiTheme="minorHAnsi"/>
+        </w:rPr>
+        <w:t xml:space="preserve">Brian’s experience </w:t>
+      </w:r>
+      <w:r>
+        <w:rPr>
+          <w:rFonts w:asciiTheme="minorHAnsi" w:hAnsiTheme="minorHAnsi"/>
+        </w:rPr>
+        <w:t xml:space="preserve">in </w:t>
+      </w:r>
+      <w:r>
+        <w:rPr>
+          <w:rFonts w:asciiTheme="minorHAnsi" w:hAnsiTheme="minorHAnsi"/>
+        </w:rPr>
+        <w:t>systems engineering will also help with managing the project, project requirements and system testing.</w:t>
+      </w:r>
+    </w:p>
+    <w:p>
+      <w:pPr>
+        <w:pStyle w:val="Heading1"/>
+        <w:spacing w:line="276" w:lineRule="auto"/>
+        <w:jc w:val="both"/>
+        <w:rPr>
+          <w:rFonts w:asciiTheme="minorHAnsi" w:hAnsiTheme="minorHAnsi"/>
+        </w:rPr>
+      </w:pPr>
+      <w:r>
+        <w:rPr>
+          <w:rFonts w:asciiTheme="minorHAnsi" w:hAnsiTheme="minorHAnsi"/>
+        </w:rPr>
+        <w:t>Approach</w:t>
+      </w:r>
+    </w:p>
+    <w:p>
+      <w:pPr>
+        <w:pStyle w:val="TextBody"/>
+        <w:spacing w:line="276" w:lineRule="auto"/>
+        <w:jc w:val="both"/>
+        <w:rPr>
+          <w:rFonts w:asciiTheme="minorHAnsi" w:hAnsiTheme="minorHAnsi"/>
+        </w:rPr>
+      </w:pPr>
+      <w:r>
+        <w:rPr>
+          <w:rFonts w:asciiTheme="minorHAnsi" w:hAnsiTheme="minorHAnsi"/>
+        </w:rPr>
+        <w:t xml:space="preserve">Our proposed approach to this project is two-pronged. First, we want to research current algorithms </w:t>
+      </w:r>
+      <w:r>
+        <w:rPr>
+          <w:rFonts w:asciiTheme="minorHAnsi" w:hAnsiTheme="minorHAnsi"/>
+        </w:rPr>
         <w:lastRenderedPageBreak/>
-        <w:t xml:space="preserve">The third algorithm we found was a paper written for Microsoft Research. This paper deals with removing the background image in videos. Their algorithm again seeks to determine the difference between the foreground and the background of the image. The algorithm uses a Gaussian mixture model to try to determine if a pixel belongs to the foreground or the background. </w:t>
-      </w:r>
-    </w:p>
-    <w:p>
-      <w:pPr>
-        <w:pStyle w:val="TextBody"/>
-        <w:spacing w:line="276" w:lineRule="auto"/>
-        <w:jc w:val="both"/>
-        <w:rPr>
-          <w:rFonts w:asciiTheme="minorHAnsi" w:hAnsiTheme="minorHAnsi"/>
-          <w:color w:val="000000"/>
-        </w:rPr>
-      </w:pPr>
-      <w:r>
-        <w:rPr>
-          <w:rFonts w:asciiTheme="minorHAnsi" w:hAnsiTheme="minorHAnsi"/>
-          <w:color w:val="000000"/>
-        </w:rPr>
-        <w:t xml:space="preserve">Our team believes the shortcomings of these algorithms give us opportunities to improve on existing techniques. Our team will use our knowledge from this class in C++ and </w:t>
-      </w:r>
-      <w:proofErr w:type="spellStart"/>
-      <w:r>
-        <w:rPr>
-          <w:rFonts w:asciiTheme="minorHAnsi" w:hAnsiTheme="minorHAnsi"/>
-          <w:color w:val="000000"/>
-        </w:rPr>
-        <w:t>OpenCV</w:t>
-      </w:r>
-      <w:proofErr w:type="spellEnd"/>
-      <w:r>
-        <w:rPr>
-          <w:rFonts w:asciiTheme="minorHAnsi" w:hAnsiTheme="minorHAnsi"/>
-          <w:color w:val="000000"/>
-        </w:rPr>
-        <w:t xml:space="preserve"> to try to determine the subject by using video techniques in </w:t>
-      </w:r>
-      <w:proofErr w:type="spellStart"/>
-      <w:r>
-        <w:rPr>
-          <w:rFonts w:asciiTheme="minorHAnsi" w:hAnsiTheme="minorHAnsi"/>
-          <w:color w:val="000000"/>
-        </w:rPr>
-        <w:t>OpenCV</w:t>
-      </w:r>
-      <w:proofErr w:type="spellEnd"/>
-      <w:r>
-        <w:rPr>
-          <w:rFonts w:asciiTheme="minorHAnsi" w:hAnsiTheme="minorHAnsi"/>
-          <w:color w:val="000000"/>
-        </w:rPr>
-        <w:t>. Our team also has a strong mathematical and programming background to give us a fresh perspective on this challenge.</w:t>
-      </w:r>
-    </w:p>
-    <w:p>
-      <w:pPr>
-        <w:pStyle w:val="Heading1"/>
-        <w:spacing w:line="276" w:lineRule="auto"/>
-        <w:jc w:val="both"/>
-        <w:rPr>
-          <w:rFonts w:asciiTheme="minorHAnsi" w:hAnsiTheme="minorHAnsi"/>
-        </w:rPr>
-      </w:pPr>
-      <w:r>
-        <w:rPr>
-          <w:rFonts w:asciiTheme="minorHAnsi" w:hAnsiTheme="minorHAnsi"/>
-        </w:rPr>
-        <w:t>Previous Experience</w:t>
-      </w:r>
-    </w:p>
-    <w:p>
-      <w:pPr>
-        <w:pStyle w:val="TextBody"/>
-        <w:spacing w:line="276" w:lineRule="auto"/>
-        <w:jc w:val="both"/>
-        <w:rPr>
-          <w:rFonts w:asciiTheme="minorHAnsi" w:hAnsiTheme="minorHAnsi"/>
-        </w:rPr>
-      </w:pPr>
-      <w:r>
-        <w:rPr>
-          <w:rFonts w:asciiTheme="minorHAnsi" w:hAnsiTheme="minorHAnsi"/>
-        </w:rPr>
-        <w:t xml:space="preserve">Our team is comprised of three people: Edward </w:t>
-      </w:r>
-      <w:proofErr w:type="spellStart"/>
-      <w:r>
-        <w:rPr>
-          <w:rFonts w:asciiTheme="minorHAnsi" w:hAnsiTheme="minorHAnsi"/>
-        </w:rPr>
-        <w:t>Jezisek</w:t>
-      </w:r>
-      <w:proofErr w:type="spellEnd"/>
-      <w:r>
-        <w:rPr>
-          <w:rFonts w:asciiTheme="minorHAnsi" w:hAnsiTheme="minorHAnsi"/>
-        </w:rPr>
-        <w:t xml:space="preserve">, Nichole Dugan and Brian Schulte.  Edward </w:t>
-      </w:r>
-      <w:proofErr w:type="spellStart"/>
-      <w:r>
-        <w:rPr>
-          <w:rFonts w:asciiTheme="minorHAnsi" w:hAnsiTheme="minorHAnsi"/>
-        </w:rPr>
-        <w:t>Jezisek</w:t>
-      </w:r>
-      <w:proofErr w:type="spellEnd"/>
-      <w:r>
-        <w:rPr>
-          <w:rFonts w:asciiTheme="minorHAnsi" w:hAnsiTheme="minorHAnsi"/>
-        </w:rPr>
-        <w:t xml:space="preserve"> has experience with Mobile experience and a strong interest in developing consumer based applications.  He is currently a programmer for Verizon Wireless, is incredibly interested in Algorithms, Data Structures, overall systems architecture and learning more.  Some of his Android applications have been featured on Fox news and XDA-Developers.</w:t>
-      </w:r>
-    </w:p>
-    <w:p>
-      <w:pPr>
-        <w:pStyle w:val="TextBody"/>
-        <w:spacing w:line="276" w:lineRule="auto"/>
-        <w:jc w:val="both"/>
-        <w:rPr>
-          <w:rFonts w:asciiTheme="minorHAnsi" w:hAnsiTheme="minorHAnsi"/>
-        </w:rPr>
-      </w:pPr>
-      <w:r>
-        <w:rPr>
-          <w:rFonts w:asciiTheme="minorHAnsi" w:hAnsiTheme="minorHAnsi"/>
-        </w:rPr>
-        <w:t>Nichole Dugan is a C# developer working for the state of Iowa in the Department of Transportation. She has been working with driver’s license issuance since 2007 and has helped with the facial recognition program in the state of Iowa. She has also worked with vendors for the state of Iowa implementing self-service kiosks for the state, and recently has worked with a vendor to interface with the state of Iowa’s system of record for the mobile driver’s license project.</w:t>
-      </w:r>
-    </w:p>
-    <w:p>
-      <w:pPr>
-        <w:pStyle w:val="TextBody"/>
-        <w:spacing w:line="276" w:lineRule="auto"/>
-        <w:jc w:val="both"/>
-        <w:rPr>
-          <w:rFonts w:asciiTheme="minorHAnsi" w:hAnsiTheme="minorHAnsi"/>
-        </w:rPr>
-      </w:pPr>
-      <w:r>
-        <w:rPr>
-          <w:rFonts w:asciiTheme="minorHAnsi" w:hAnsiTheme="minorHAnsi"/>
-        </w:rPr>
-        <w:t>Brian Schulte is a software engineer for General Dynamics Mission Systems. He has experience in C++ and JAVA. In addition to his programming skills, Brian has a minor in Math and strong skills</w:t>
-      </w:r>
-      <w:r>
-        <w:rPr>
-          <w:rFonts w:asciiTheme="minorHAnsi" w:hAnsiTheme="minorHAnsi"/>
-        </w:rPr>
-        <w:t xml:space="preserve"> and experience</w:t>
-      </w:r>
-      <w:r>
-        <w:rPr>
-          <w:rFonts w:asciiTheme="minorHAnsi" w:hAnsiTheme="minorHAnsi"/>
-        </w:rPr>
-        <w:t xml:space="preserve"> in developing algorithms. </w:t>
-      </w:r>
-      <w:r>
-        <w:rPr>
-          <w:rFonts w:asciiTheme="minorHAnsi" w:hAnsiTheme="minorHAnsi"/>
-        </w:rPr>
-        <w:t xml:space="preserve">Brian’s experience </w:t>
-      </w:r>
-      <w:r>
-        <w:rPr>
-          <w:rFonts w:asciiTheme="minorHAnsi" w:hAnsiTheme="minorHAnsi"/>
-        </w:rPr>
-        <w:t xml:space="preserve">in </w:t>
-      </w:r>
-      <w:bookmarkStart w:id="2" w:name="_GoBack"/>
-      <w:bookmarkEnd w:id="2"/>
-      <w:r>
-        <w:rPr>
-          <w:rFonts w:asciiTheme="minorHAnsi" w:hAnsiTheme="minorHAnsi"/>
-        </w:rPr>
-        <w:t>systems engineering will also help with managing the project, project requirements and system testing.</w:t>
-      </w:r>
-    </w:p>
-    <w:p>
-      <w:pPr>
-        <w:pStyle w:val="Heading1"/>
-        <w:spacing w:line="276" w:lineRule="auto"/>
-        <w:jc w:val="both"/>
-        <w:rPr>
-          <w:rFonts w:asciiTheme="minorHAnsi" w:hAnsiTheme="minorHAnsi"/>
-        </w:rPr>
-      </w:pPr>
-      <w:r>
-        <w:rPr>
-          <w:rFonts w:asciiTheme="minorHAnsi" w:hAnsiTheme="minorHAnsi"/>
-        </w:rPr>
-        <w:t>Approach</w:t>
-      </w:r>
-    </w:p>
-    <w:p>
-      <w:pPr>
-        <w:pStyle w:val="TextBody"/>
-        <w:spacing w:line="276" w:lineRule="auto"/>
-        <w:jc w:val="both"/>
-        <w:rPr>
-          <w:rFonts w:asciiTheme="minorHAnsi" w:hAnsiTheme="minorHAnsi"/>
-        </w:rPr>
-      </w:pPr>
-      <w:r>
-        <w:rPr>
-          <w:rFonts w:asciiTheme="minorHAnsi" w:hAnsiTheme="minorHAnsi"/>
-        </w:rPr>
-        <w:t>Our proposed approach to this project is two-pronged. First, we want to research current algorithms being used as well as if said current algorithms could be modified to accomplish the goal. Secondly, we want to design a high-level process that is streamlined, scale-able and secure for users to import pictures taken with many types of cameras in many environments, manipulate them easily (like clicking a button rather than manually altering)</w:t>
+        <w:t>being used as well as if said current algorithms could be modified to accomplish the goal. Secondly, we want to design a high-level process that is streamlined, scale-able and secure for users to import pictures taken with many types of cameras in many environments, manipulate them easily (like clicking a button rather than manually altering)</w:t>
       </w:r>
       <w:r>
         <w:rPr>
@@ -1739,7 +2017,6 @@
         <w:rPr>
           <w:rFonts w:asciiTheme="minorHAnsi" w:hAnsiTheme="minorHAnsi"/>
         </w:rPr>
-        <w:lastRenderedPageBreak/>
         <w:t>Phase 2</w:t>
       </w:r>
       <w:r>
@@ -2090,58 +2367,71 @@
           <w:rFonts w:asciiTheme="minorHAnsi" w:hAnsiTheme="minorHAnsi"/>
         </w:rPr>
       </w:pPr>
-      <w:bookmarkStart w:id="3" w:name="_Ref444941970"/>
+      <w:bookmarkStart w:id="2" w:name="_Ref444941970"/>
       <w:r>
         <w:t xml:space="preserve">Figure </w:t>
       </w:r>
-      <w:fldSimple w:instr=" SEQ Figure \* ARABIC ">
-        <w:r>
-          <w:rPr>
-            <w:noProof/>
-          </w:rPr>
-          <w:t>2</w:t>
-        </w:r>
-      </w:fldSimple>
+      <w:r>
+        <w:fldChar w:fldCharType="begin"/>
+      </w:r>
+      <w:r>
+        <w:instrText xml:space="preserve"> SEQ Figure \* ARABIC </w:instrText>
+      </w:r>
+      <w:r>
+        <w:fldChar w:fldCharType="separate"/>
+      </w:r>
+      <w:r>
+        <w:rPr>
+          <w:noProof/>
+        </w:rPr>
+        <w:t>2</w:t>
+      </w:r>
+      <w:r>
+        <w:rPr>
+          <w:noProof/>
+        </w:rPr>
+        <w:fldChar w:fldCharType="end"/>
+      </w:r>
+      <w:bookmarkEnd w:id="2"/>
+    </w:p>
+    <w:p>
+      <w:pPr>
+        <w:pStyle w:val="Heading1"/>
+        <w:spacing w:line="276" w:lineRule="auto"/>
+        <w:jc w:val="both"/>
+        <w:rPr>
+          <w:rFonts w:asciiTheme="minorHAnsi" w:hAnsiTheme="minorHAnsi"/>
+        </w:rPr>
+      </w:pPr>
+      <w:r>
+        <w:rPr>
+          <w:rFonts w:asciiTheme="minorHAnsi" w:hAnsiTheme="minorHAnsi"/>
+        </w:rPr>
+        <w:t>Overall Requirements</w:t>
+      </w:r>
+    </w:p>
+    <w:p>
+      <w:pPr>
+        <w:pStyle w:val="TextBody"/>
+        <w:spacing w:line="276" w:lineRule="auto"/>
+        <w:jc w:val="both"/>
+      </w:pPr>
+      <w:r>
+        <w:rPr>
+          <w:rFonts w:asciiTheme="minorHAnsi" w:hAnsiTheme="minorHAnsi"/>
+        </w:rPr>
+        <w:t xml:space="preserve">The </w:t>
+      </w:r>
+      <w:bookmarkStart w:id="3" w:name="OLE_LINK3"/>
+      <w:bookmarkStart w:id="4" w:name="OLE_LINK4"/>
+      <w:r>
+        <w:rPr>
+          <w:rFonts w:asciiTheme="minorHAnsi" w:hAnsiTheme="minorHAnsi"/>
+        </w:rPr>
+        <w:t xml:space="preserve">AAMVA </w:t>
+      </w:r>
       <w:bookmarkEnd w:id="3"/>
-    </w:p>
-    <w:p>
-      <w:pPr>
-        <w:pStyle w:val="Heading1"/>
-        <w:spacing w:line="276" w:lineRule="auto"/>
-        <w:jc w:val="both"/>
-        <w:rPr>
-          <w:rFonts w:asciiTheme="minorHAnsi" w:hAnsiTheme="minorHAnsi"/>
-        </w:rPr>
-      </w:pPr>
-      <w:r>
-        <w:rPr>
-          <w:rFonts w:asciiTheme="minorHAnsi" w:hAnsiTheme="minorHAnsi"/>
-        </w:rPr>
-        <w:t>Overall Requirements</w:t>
-      </w:r>
-    </w:p>
-    <w:p>
-      <w:pPr>
-        <w:pStyle w:val="TextBody"/>
-        <w:spacing w:line="276" w:lineRule="auto"/>
-        <w:jc w:val="both"/>
-      </w:pPr>
-      <w:r>
-        <w:rPr>
-          <w:rFonts w:asciiTheme="minorHAnsi" w:hAnsiTheme="minorHAnsi"/>
-        </w:rPr>
-        <w:t xml:space="preserve">The </w:t>
-      </w:r>
-      <w:bookmarkStart w:id="4" w:name="OLE_LINK3"/>
-      <w:bookmarkStart w:id="5" w:name="OLE_LINK4"/>
-      <w:r>
-        <w:rPr>
-          <w:rFonts w:asciiTheme="minorHAnsi" w:hAnsiTheme="minorHAnsi"/>
-        </w:rPr>
-        <w:t xml:space="preserve">AAMVA </w:t>
-      </w:r>
       <w:bookmarkEnd w:id="4"/>
-      <w:bookmarkEnd w:id="5"/>
       <w:r>
         <w:rPr>
           <w:rFonts w:asciiTheme="minorHAnsi" w:hAnsiTheme="minorHAnsi"/>
@@ -2152,7 +2442,14 @@
         <w:rPr>
           <w:rFonts w:asciiTheme="minorHAnsi" w:hAnsiTheme="minorHAnsi"/>
         </w:rPr>
-        <w:t>r’s license photos is stated as, “</w:t>
+        <w:t xml:space="preserve">r’s license photos </w:t>
+      </w:r>
+      <w:r>
+        <w:rPr>
+          <w:rFonts w:asciiTheme="minorHAnsi" w:hAnsiTheme="minorHAnsi"/>
+        </w:rPr>
+        <w:lastRenderedPageBreak/>
+        <w:t>is stated as, “</w:t>
       </w:r>
       <w:r>
         <w:rPr>
@@ -2257,7 +2554,6 @@
           <w:noProof/>
           <w:lang w:eastAsia="en-US" w:bidi="ar-SA"/>
         </w:rPr>
-        <w:lastRenderedPageBreak/>
         <w:drawing>
           <wp:inline distT="0" distB="0" distL="0" distR="0" wp14:anchorId="5B76C349" wp14:editId="762EA46D">
             <wp:extent cx="822579" cy="1077463"/>
@@ -2312,32 +2608,19 @@
           <w:rFonts w:asciiTheme="minorHAnsi" w:hAnsiTheme="minorHAnsi"/>
         </w:rPr>
       </w:pPr>
-      <w:bookmarkStart w:id="6" w:name="_Ref444934586"/>
+      <w:bookmarkStart w:id="5" w:name="_Ref444934586"/>
       <w:r>
         <w:t xml:space="preserve">Figure </w:t>
       </w:r>
-      <w:r>
-        <w:fldChar w:fldCharType="begin"/>
-      </w:r>
-      <w:r>
-        <w:instrText xml:space="preserve"> SEQ Figure \* ARABIC </w:instrText>
-      </w:r>
-      <w:r>
-        <w:fldChar w:fldCharType="separate"/>
-      </w:r>
-      <w:r>
-        <w:rPr>
-          <w:noProof/>
-        </w:rPr>
-        <w:t>3</w:t>
-      </w:r>
-      <w:r>
-        <w:rPr>
-          <w:noProof/>
-        </w:rPr>
-        <w:fldChar w:fldCharType="end"/>
-      </w:r>
-      <w:bookmarkEnd w:id="6"/>
+      <w:fldSimple w:instr=" SEQ Figure \* ARABIC ">
+        <w:r>
+          <w:rPr>
+            <w:noProof/>
+          </w:rPr>
+          <w:t>3</w:t>
+        </w:r>
+      </w:fldSimple>
+      <w:bookmarkEnd w:id="5"/>
     </w:p>
     <w:p>
       <w:pPr>
@@ -2550,32 +2833,19 @@
           <w:rFonts w:asciiTheme="minorHAnsi" w:hAnsiTheme="minorHAnsi"/>
         </w:rPr>
       </w:pPr>
-      <w:bookmarkStart w:id="7" w:name="_Ref444934619"/>
+      <w:bookmarkStart w:id="6" w:name="_Ref444934619"/>
       <w:r>
         <w:t xml:space="preserve">Figure </w:t>
       </w:r>
-      <w:r>
-        <w:fldChar w:fldCharType="begin"/>
-      </w:r>
-      <w:r>
-        <w:instrText xml:space="preserve"> SEQ Figure \* ARABIC </w:instrText>
-      </w:r>
-      <w:r>
-        <w:fldChar w:fldCharType="separate"/>
-      </w:r>
-      <w:r>
-        <w:rPr>
-          <w:noProof/>
-        </w:rPr>
-        <w:t>4</w:t>
-      </w:r>
-      <w:r>
-        <w:rPr>
-          <w:noProof/>
-        </w:rPr>
-        <w:fldChar w:fldCharType="end"/>
-      </w:r>
-      <w:bookmarkEnd w:id="7"/>
+      <w:fldSimple w:instr=" SEQ Figure \* ARABIC ">
+        <w:r>
+          <w:rPr>
+            <w:noProof/>
+          </w:rPr>
+          <w:t>4</w:t>
+        </w:r>
+      </w:fldSimple>
+      <w:bookmarkEnd w:id="6"/>
     </w:p>
     <w:p>
       <w:pPr>
@@ -2642,6 +2912,7 @@
         <w:rPr>
           <w:rFonts w:asciiTheme="minorHAnsi" w:hAnsiTheme="minorHAnsi"/>
         </w:rPr>
+        <w:lastRenderedPageBreak/>
         <w:t xml:space="preserve">In addition to the kiosks, the state of Iowa has recently introduced a pilot program to allow for mobile driver’s licenses. One of the suggested features has been allowing the user to take a photo from their device and use that as their driver’s license photo. </w:t>
       </w:r>
     </w:p>
@@ -2658,7 +2929,6 @@
         <w:rPr>
           <w:rFonts w:asciiTheme="minorHAnsi" w:hAnsiTheme="minorHAnsi"/>
         </w:rPr>
-        <w:lastRenderedPageBreak/>
         <w:t>Hardware Requirements</w:t>
       </w:r>
     </w:p>
@@ -2894,6 +3164,7 @@
         <w:rPr>
           <w:rFonts w:asciiTheme="minorHAnsi" w:hAnsiTheme="minorHAnsi"/>
         </w:rPr>
+        <w:lastRenderedPageBreak/>
         <w:t>Test Plan</w:t>
       </w:r>
     </w:p>
@@ -2927,14 +3198,7 @@
         <w:rPr>
           <w:rFonts w:asciiTheme="minorHAnsi" w:hAnsiTheme="minorHAnsi"/>
         </w:rPr>
-        <w:t xml:space="preserve">input.  We will compare the output to the result and have a threshold for differences.  If there are too many differences, the smoke test will have failed. This will run for several small subsets of images.  Furthermore, we will have </w:t>
-      </w:r>
-      <w:r>
-        <w:rPr>
-          <w:rFonts w:asciiTheme="minorHAnsi" w:hAnsiTheme="minorHAnsi"/>
-        </w:rPr>
-        <w:lastRenderedPageBreak/>
-        <w:t>tests that should fail. These tests will include pictures without anyone included.  We will perform these tests with random objects entering the screen, and more than one individual in the picture.  These tests will give a fast turnaround regarding whether or not a feature was successfully included.  If the pictures are different enough a comparison image will be displayed to the developer.  This will allow the developer to either accept or reject the new image.</w:t>
+        <w:t>input.  We will compare the output to the result and have a threshold for differences.  If there are too many differences, the smoke test will have failed. This will run for several small subsets of images.  Furthermore, we will have tests that should fail. These tests will include pictures without anyone included.  We will perform these tests with random objects entering the screen, and more than one individual in the picture.  These tests will give a fast turnaround regarding whether or not a feature was successfully included.  If the pictures are different enough a comparison image will be displayed to the developer.  This will allow the developer to either accept or reject the new image.</w:t>
       </w:r>
     </w:p>
     <w:p>
@@ -3062,6 +3326,7 @@
         <w:rPr>
           <w:rFonts w:asciiTheme="minorHAnsi" w:hAnsiTheme="minorHAnsi"/>
         </w:rPr>
+        <w:lastRenderedPageBreak/>
         <w:t>Test C</w:t>
       </w:r>
       <w:r>
@@ -3091,13 +3356,29 @@
           <w:rFonts w:asciiTheme="minorHAnsi" w:hAnsiTheme="minorHAnsi"/>
         </w:rPr>
       </w:pPr>
-      <w:bookmarkStart w:id="8" w:name="__DdeLink__160_246192128"/>
-      <w:bookmarkEnd w:id="8"/>
+      <w:bookmarkStart w:id="7" w:name="__DdeLink__160_246192128"/>
+      <w:bookmarkEnd w:id="7"/>
       <w:r>
         <w:rPr>
           <w:rFonts w:asciiTheme="minorHAnsi" w:hAnsiTheme="minorHAnsi"/>
         </w:rPr>
         <w:t>Our application will consist of a minimum of three videos/photos in the regression test.  These videos/photos will be of each team member.  The reason for this is to ensure the quality of our solution.  We will likely add more videos/photos as test evidence, but at this point three photos/videos will be required for the successful completion of our application.</w:t>
+      </w:r>
+    </w:p>
+    <w:p>
+      <w:pPr>
+        <w:pStyle w:val="Heading1"/>
+        <w:spacing w:line="276" w:lineRule="auto"/>
+        <w:jc w:val="both"/>
+        <w:rPr>
+          <w:rFonts w:asciiTheme="minorHAnsi" w:hAnsiTheme="minorHAnsi"/>
+        </w:rPr>
+      </w:pPr>
+      <w:r>
+        <w:rPr>
+          <w:rFonts w:asciiTheme="minorHAnsi" w:hAnsiTheme="minorHAnsi"/>
+        </w:rPr>
+        <w:t>Test Subjects</w:t>
       </w:r>
     </w:p>
     <w:p>
@@ -3118,8 +3399,358 @@
         <w:rPr>
           <w:rFonts w:asciiTheme="minorHAnsi" w:hAnsiTheme="minorHAnsi"/>
         </w:rPr>
+        <w:t>As our application will consist of a minimum of three videos/photos in the regression test; we will require a separate subject for each of these pictures/videos.  This will ensure there are at least three subjects used as a test subject.  This will ensure our application works for more than one person and will be convenient as we are a group of three people.  More people will be added and more videos will be taken with respect to the necessary regression test.</w:t>
+      </w:r>
+    </w:p>
+    <w:p>
+      <w:pPr>
+        <w:pStyle w:val="Heading1"/>
+        <w:spacing w:line="276" w:lineRule="auto"/>
+        <w:jc w:val="both"/>
+        <w:rPr>
+          <w:rFonts w:asciiTheme="minorHAnsi" w:hAnsiTheme="minorHAnsi"/>
+        </w:rPr>
+      </w:pPr>
+      <w:r>
+        <w:rPr>
+          <w:rFonts w:asciiTheme="minorHAnsi" w:hAnsiTheme="minorHAnsi"/>
+        </w:rPr>
+        <w:t>Evaluation of R</w:t>
+      </w:r>
+      <w:r>
+        <w:rPr>
+          <w:rFonts w:asciiTheme="minorHAnsi" w:hAnsiTheme="minorHAnsi"/>
+        </w:rPr>
+        <w:t>esults</w:t>
+      </w:r>
+    </w:p>
+    <w:p>
+      <w:pPr>
+        <w:pStyle w:val="TextBody"/>
+        <w:numPr>
+          <w:ilvl w:val="0"/>
+          <w:numId w:val="1"/>
+        </w:numPr>
+        <w:spacing w:line="276" w:lineRule="auto"/>
+        <w:ind w:left="0" w:firstLine="0"/>
+        <w:jc w:val="both"/>
+        <w:rPr>
+          <w:rFonts w:asciiTheme="minorHAnsi" w:hAnsiTheme="minorHAnsi"/>
+        </w:rPr>
+      </w:pPr>
+      <w:r>
+        <w:rPr>
+          <w:rFonts w:asciiTheme="minorHAnsi" w:hAnsiTheme="minorHAnsi"/>
+        </w:rPr>
+        <w:t xml:space="preserve">Our results will be evaluated by comparing what we have created with the definition of success.  If our application falls short of creating acceptable driver's license photos, the problem that caused us to fall short will need to be investigated.  Furthermore, if it's necessary we will also perform facial recognition on past photos to ensure that users are unable to replace their photo with a picture of someone else. </w:t>
+      </w:r>
+      <w:r>
+        <w:rPr>
+          <w:rFonts w:asciiTheme="minorHAnsi" w:hAnsiTheme="minorHAnsi"/>
+        </w:rPr>
+        <w:t>Our</w:t>
+      </w:r>
+      <w:r>
+        <w:rPr>
+          <w:rFonts w:asciiTheme="minorHAnsi" w:hAnsiTheme="minorHAnsi"/>
+        </w:rPr>
+        <w:t xml:space="preserve"> results will be evaluated based on how close we get to </w:t>
+      </w:r>
+      <w:proofErr w:type="gramStart"/>
+      <w:r>
+        <w:rPr>
+          <w:rFonts w:asciiTheme="minorHAnsi" w:hAnsiTheme="minorHAnsi"/>
+        </w:rPr>
+        <w:t>creating</w:t>
+      </w:r>
+      <w:proofErr w:type="gramEnd"/>
+      <w:r>
+        <w:rPr>
+          <w:rFonts w:asciiTheme="minorHAnsi" w:hAnsiTheme="minorHAnsi"/>
+        </w:rPr>
+        <w:t xml:space="preserve"> an acceptable driver's license photo with a background.  This background will be of varying colors.  Some backgrounds will be unacceptable due to them being close in color to hair or skin.  If the display does not change, it may be impossible to recognize a face correctly.</w:t>
+      </w:r>
+    </w:p>
+    <w:p>
+      <w:pPr>
+        <w:pStyle w:val="TextBody"/>
+        <w:numPr>
+          <w:ilvl w:val="0"/>
+          <w:numId w:val="1"/>
+        </w:numPr>
+        <w:spacing w:line="276" w:lineRule="auto"/>
+        <w:ind w:left="0" w:firstLine="0"/>
+        <w:jc w:val="both"/>
+        <w:rPr>
+          <w:rFonts w:asciiTheme="minorHAnsi" w:hAnsiTheme="minorHAnsi"/>
+        </w:rPr>
+      </w:pPr>
+      <w:r>
+        <w:rPr>
+          <w:rFonts w:asciiTheme="minorHAnsi" w:hAnsiTheme="minorHAnsi"/>
+        </w:rPr>
+        <w:t>Furthermore, the initial results of our application will be compared manually.  However, in the future we will automatically compare previous successful results with the most recent result.  This will allow us to potentially speed up development and create an acceptable solution to this problem.</w:t>
+      </w:r>
+    </w:p>
+    <w:p>
+      <w:pPr>
+        <w:pStyle w:val="Heading1"/>
+        <w:spacing w:line="276" w:lineRule="auto"/>
+        <w:jc w:val="both"/>
+        <w:rPr>
+          <w:rFonts w:asciiTheme="minorHAnsi" w:hAnsiTheme="minorHAnsi"/>
+        </w:rPr>
+      </w:pPr>
+      <w:r>
+        <w:rPr>
+          <w:rFonts w:asciiTheme="minorHAnsi" w:hAnsiTheme="minorHAnsi"/>
+        </w:rPr>
+        <w:t>I</w:t>
+      </w:r>
+      <w:r>
+        <w:rPr>
+          <w:rFonts w:asciiTheme="minorHAnsi" w:hAnsiTheme="minorHAnsi"/>
+        </w:rPr>
+        <w:t>mprov</w:t>
+      </w:r>
+      <w:r>
+        <w:rPr>
+          <w:rFonts w:asciiTheme="minorHAnsi" w:hAnsiTheme="minorHAnsi"/>
+        </w:rPr>
+        <w:t>ing the Application</w:t>
+      </w:r>
+    </w:p>
+    <w:p>
+      <w:pPr>
+        <w:pStyle w:val="TextBody"/>
+        <w:numPr>
+          <w:ilvl w:val="0"/>
+          <w:numId w:val="1"/>
+        </w:numPr>
+        <w:spacing w:line="276" w:lineRule="auto"/>
+        <w:ind w:left="0" w:firstLine="0"/>
+        <w:jc w:val="both"/>
+        <w:rPr>
+          <w:rFonts w:asciiTheme="minorHAnsi" w:hAnsiTheme="minorHAnsi"/>
+        </w:rPr>
+      </w:pPr>
+      <w:r>
+        <w:rPr>
+          <w:rFonts w:asciiTheme="minorHAnsi" w:hAnsiTheme="minorHAnsi"/>
+        </w:rPr>
+        <w:t xml:space="preserve">The success rate of our application will be improved.  Furthermore, we will ensure that our results are comparable with the previous results or manually input them as the new base image.  This will allow for fast development and it will ensure the quality of our application.  After our application is successful with a large majority of faces, the application will no longer need to be “improved” as it will be good enough.  </w:t>
+      </w:r>
+    </w:p>
+    <w:p>
+      <w:pPr>
+        <w:pStyle w:val="TextBody"/>
+        <w:numPr>
+          <w:ilvl w:val="0"/>
+          <w:numId w:val="1"/>
+        </w:numPr>
+        <w:spacing w:line="276" w:lineRule="auto"/>
+        <w:ind w:left="0" w:firstLine="0"/>
+        <w:jc w:val="both"/>
+        <w:rPr>
+          <w:rFonts w:asciiTheme="minorHAnsi" w:hAnsiTheme="minorHAnsi"/>
+        </w:rPr>
+      </w:pPr>
+      <w:r>
+        <w:rPr>
+          <w:rFonts w:asciiTheme="minorHAnsi" w:hAnsiTheme="minorHAnsi"/>
+        </w:rPr>
+        <w:t>Furthermore</w:t>
+      </w:r>
+      <w:r>
+        <w:rPr>
+          <w:rFonts w:asciiTheme="minorHAnsi" w:hAnsiTheme="minorHAnsi"/>
+        </w:rPr>
+        <w:t>,</w:t>
+      </w:r>
+      <w:r>
+        <w:rPr>
+          <w:rFonts w:asciiTheme="minorHAnsi" w:hAnsiTheme="minorHAnsi"/>
+        </w:rPr>
+        <w:t xml:space="preserve"> based on the initial results; how quickly we can attain our goal we plan to add specific features.  Specifically running on an Android device and supporting multiple device types and Android OS.  Also, as we want to improve the perception a user has over their picture; we will potentially allow them to do some image editing on the final picture.  This editing naturally must be compliant with the aforementioned requirements. </w:t>
+      </w:r>
+    </w:p>
+    <w:p>
+      <w:pPr>
+        <w:pStyle w:val="TextBody"/>
+        <w:numPr>
+          <w:ilvl w:val="0"/>
+          <w:numId w:val="1"/>
+        </w:numPr>
+        <w:spacing w:line="276" w:lineRule="auto"/>
+        <w:ind w:left="0" w:firstLine="0"/>
+        <w:jc w:val="both"/>
+        <w:rPr>
+          <w:rFonts w:asciiTheme="minorHAnsi" w:hAnsiTheme="minorHAnsi"/>
+        </w:rPr>
+      </w:pPr>
+      <w:r>
+        <w:rPr>
+          <w:rFonts w:asciiTheme="minorHAnsi" w:hAnsiTheme="minorHAnsi"/>
+        </w:rPr>
         <w:lastRenderedPageBreak/>
+        <w:t xml:space="preserve">We will also ensure compliance to the ICAO standards.  This will ensure that our product is usable and acceptable to the state of Iowa.  </w:t>
+      </w:r>
+      <w:r>
+        <w:rPr>
+          <w:rFonts w:asciiTheme="minorHAnsi" w:hAnsiTheme="minorHAnsi"/>
+        </w:rPr>
+        <w:t>I</w:t>
+      </w:r>
+      <w:r>
+        <w:rPr>
+          <w:rFonts w:asciiTheme="minorHAnsi" w:hAnsiTheme="minorHAnsi"/>
+        </w:rPr>
+        <w:t>f performance becomes an issue</w:t>
+      </w:r>
+      <w:r>
+        <w:rPr>
+          <w:rFonts w:asciiTheme="minorHAnsi" w:hAnsiTheme="minorHAnsi"/>
+        </w:rPr>
+        <w:t>,</w:t>
+      </w:r>
+      <w:r>
+        <w:rPr>
+          <w:rFonts w:asciiTheme="minorHAnsi" w:hAnsiTheme="minorHAnsi"/>
+        </w:rPr>
+        <w:t xml:space="preserve"> we will measure various aspects of our application and ensure the quality of our project.  This will provide for a solution that meets federal requirements and will ensure that our project is a success.  These standards include the size of a picture needed for a driver's license and the background image that needs to be included.  We hope to print at least one imaginary driver's license to prove the concept we have created.  We plan to display video of us taking the picture</w:t>
+      </w:r>
+      <w:r>
+        <w:rPr>
+          <w:rFonts w:asciiTheme="minorHAnsi" w:hAnsiTheme="minorHAnsi"/>
+        </w:rPr>
+        <w:t>,</w:t>
+      </w:r>
+      <w:r>
+        <w:rPr>
+          <w:rFonts w:asciiTheme="minorHAnsi" w:hAnsiTheme="minorHAnsi"/>
+        </w:rPr>
+        <w:t xml:space="preserve"> </w:t>
+      </w:r>
+      <w:r>
+        <w:rPr>
+          <w:rFonts w:asciiTheme="minorHAnsi" w:hAnsiTheme="minorHAnsi"/>
+        </w:rPr>
+        <w:t>inputting</w:t>
+      </w:r>
+      <w:r>
+        <w:rPr>
+          <w:rFonts w:asciiTheme="minorHAnsi" w:hAnsiTheme="minorHAnsi"/>
+        </w:rPr>
+        <w:t xml:space="preserve"> it into a driver's license format</w:t>
+      </w:r>
+      <w:r>
+        <w:rPr>
+          <w:rFonts w:asciiTheme="minorHAnsi" w:hAnsiTheme="minorHAnsi"/>
+        </w:rPr>
+        <w:t>,</w:t>
+      </w:r>
+      <w:r>
+        <w:rPr>
+          <w:rFonts w:asciiTheme="minorHAnsi" w:hAnsiTheme="minorHAnsi"/>
+        </w:rPr>
+        <w:t xml:space="preserve"> and displaying the resulting image.</w:t>
+      </w:r>
+    </w:p>
+    <w:p>
+      <w:pPr>
+        <w:pStyle w:val="Heading1"/>
+        <w:rPr>
+          <w:rFonts w:asciiTheme="minorHAnsi" w:hAnsiTheme="minorHAnsi"/>
+        </w:rPr>
+      </w:pPr>
+      <w:r>
+        <w:rPr>
+          <w:rFonts w:asciiTheme="minorHAnsi" w:hAnsiTheme="minorHAnsi"/>
+        </w:rPr>
+        <w:t>Preliminary Results</w:t>
+      </w:r>
+    </w:p>
+    <w:p>
+      <w:pPr>
+        <w:pStyle w:val="NoSpacing"/>
+        <w:spacing w:line="276" w:lineRule="auto"/>
+        <w:jc w:val="both"/>
+        <w:rPr>
+          <w:color w:val="auto"/>
+          <w:sz w:val="24"/>
+          <w:szCs w:val="24"/>
+        </w:rPr>
+      </w:pPr>
+      <w:r>
+        <w:rPr>
+          <w:color w:val="auto"/>
+          <w:sz w:val="24"/>
+          <w:szCs w:val="24"/>
+        </w:rPr>
+        <w:t xml:space="preserve">Coding has already begun on the Virtual Backdrop program. The coding is using the MOG2 background subtraction algorithm available in </w:t>
+      </w:r>
+      <w:proofErr w:type="spellStart"/>
+      <w:r>
+        <w:rPr>
+          <w:color w:val="auto"/>
+          <w:sz w:val="24"/>
+          <w:szCs w:val="24"/>
+        </w:rPr>
+        <w:t>OpenCV</w:t>
+      </w:r>
+      <w:proofErr w:type="spellEnd"/>
+      <w:r>
+        <w:rPr>
+          <w:color w:val="auto"/>
+          <w:sz w:val="24"/>
+          <w:szCs w:val="24"/>
+        </w:rPr>
+        <w:t xml:space="preserve">. In addition, the project is using a facial detecting algorithm using </w:t>
+      </w:r>
+      <w:proofErr w:type="spellStart"/>
+      <w:r>
+        <w:rPr>
+          <w:color w:val="auto"/>
+          <w:sz w:val="24"/>
+          <w:szCs w:val="24"/>
+        </w:rPr>
+        <w:t>Haar</w:t>
+      </w:r>
+      <w:proofErr w:type="spellEnd"/>
+      <w:r>
+        <w:rPr>
+          <w:color w:val="auto"/>
+          <w:sz w:val="24"/>
+          <w:szCs w:val="24"/>
+        </w:rPr>
+        <w:t xml:space="preserve"> Cascades. These combined approaches try to determine the background of the image from the video by focusing on the non-moving aspects in the background versus the moving aspect in the foreground. The algorithm secondarily uses facial recognition and determines that everything within the bounding ellipse of the face is not in the background. </w:t>
+      </w:r>
+    </w:p>
+    <w:p>
+      <w:pPr>
+        <w:pStyle w:val="TextBody"/>
+        <w:numPr>
+          <w:ilvl w:val="0"/>
+          <w:numId w:val="1"/>
+        </w:numPr>
+        <w:spacing w:line="276" w:lineRule="auto"/>
+        <w:ind w:left="0" w:firstLine="0"/>
+        <w:jc w:val="both"/>
+        <w:rPr>
+          <w:rFonts w:asciiTheme="minorHAnsi" w:hAnsiTheme="minorHAnsi"/>
+        </w:rPr>
+      </w:pPr>
+      <w:r>
+        <w:rPr>
+          <w:rFonts w:asciiTheme="minorHAnsi" w:hAnsiTheme="minorHAnsi"/>
+        </w:rPr>
         <w:t>Preliminary results of testing with a background subtraction yielded the results shown in Figure 5.</w:t>
+      </w:r>
+      <w:r>
+        <w:rPr>
+          <w:rFonts w:asciiTheme="minorHAnsi" w:hAnsiTheme="minorHAnsi"/>
+        </w:rPr>
+        <w:t xml:space="preserve"> As you can see, the algorithm while doing a fairly decent job, still improperly identifies some of the subjects facial features as being part of the background. It also incorrectly determines pieces of the background are in the foreground.</w:t>
       </w:r>
     </w:p>
     <w:p>
@@ -3140,8 +3771,9 @@
           <w:noProof/>
           <w:lang w:eastAsia="en-US" w:bidi="ar-SA"/>
         </w:rPr>
+        <w:lastRenderedPageBreak/>
         <w:drawing>
-          <wp:inline distT="0" distB="0" distL="0" distR="0" wp14:anchorId="12C6B89A" wp14:editId="6CA4947B">
+          <wp:inline distT="0" distB="0" distL="0" distR="0" wp14:anchorId="06B0707D" wp14:editId="39D81871">
             <wp:extent cx="6096000" cy="4572000"/>
             <wp:effectExtent l="0" t="0" r="0" b="0"/>
             <wp:docPr id="6" name="Picture 6"/>
@@ -3218,6 +3850,18 @@
     </w:p>
     <w:p>
       <w:pPr>
+        <w:pStyle w:val="NoSpacing"/>
+        <w:spacing w:line="276" w:lineRule="auto"/>
+        <w:jc w:val="both"/>
+        <w:rPr>
+          <w:color w:val="auto"/>
+          <w:sz w:val="24"/>
+          <w:szCs w:val="24"/>
+        </w:rPr>
+      </w:pPr>
+    </w:p>
+    <w:p>
+      <w:pPr>
         <w:pStyle w:val="Heading1"/>
         <w:spacing w:line="276" w:lineRule="auto"/>
         <w:jc w:val="both"/>
@@ -3229,7 +3873,7 @@
         <w:rPr>
           <w:rFonts w:asciiTheme="minorHAnsi" w:hAnsiTheme="minorHAnsi"/>
         </w:rPr>
-        <w:t>Test Subjects</w:t>
+        <w:t>Additional Tools</w:t>
       </w:r>
     </w:p>
     <w:p>
@@ -3250,29 +3894,7 @@
         <w:rPr>
           <w:rFonts w:asciiTheme="minorHAnsi" w:hAnsiTheme="minorHAnsi"/>
         </w:rPr>
-        <w:t>As our application will consist of a minimum of three videos/photos in the regression test; we will require a separate subject for each of these pictures/videos.  This will ensure there are at least three subjects used as a test subject.  This will ensure our application works for more than one person and will be convenient as we are a group of three people.  More people will be added and more videos will be taken with respect to the necessary regression test.</w:t>
-      </w:r>
-    </w:p>
-    <w:p>
-      <w:pPr>
-        <w:pStyle w:val="Heading1"/>
-        <w:spacing w:line="276" w:lineRule="auto"/>
-        <w:jc w:val="both"/>
-        <w:rPr>
-          <w:rFonts w:asciiTheme="minorHAnsi" w:hAnsiTheme="minorHAnsi"/>
-        </w:rPr>
-      </w:pPr>
-      <w:r>
-        <w:rPr>
-          <w:rFonts w:asciiTheme="minorHAnsi" w:hAnsiTheme="minorHAnsi"/>
-        </w:rPr>
-        <w:t>Evaluation of R</w:t>
-      </w:r>
-      <w:r>
-        <w:rPr>
-          <w:rFonts w:asciiTheme="minorHAnsi" w:hAnsiTheme="minorHAnsi"/>
-        </w:rPr>
-        <w:t>esults</w:t>
+        <w:t>In addition to the software requirements and tools listed above, our team will utilize a few other tools to assist with project management and development.</w:t>
       </w:r>
     </w:p>
     <w:p>
@@ -3293,40 +3915,13 @@
         <w:rPr>
           <w:rFonts w:asciiTheme="minorHAnsi" w:hAnsiTheme="minorHAnsi"/>
         </w:rPr>
-        <w:t xml:space="preserve">Our results will be evaluated by comparing what we have created with the definition of success.  If our application falls short of creating acceptable driver's license photos, the problem that caused us to fall short will need to be investigated.  Furthermore, if it's necessary we will also perform facial recognition on past photos to ensure that users are unable to replace their photo with a picture of someone else. </w:t>
-      </w:r>
-      <w:r>
-        <w:rPr>
-          <w:rFonts w:asciiTheme="minorHAnsi" w:hAnsiTheme="minorHAnsi"/>
-        </w:rPr>
-        <w:t>Our</w:t>
-      </w:r>
-      <w:r>
-        <w:rPr>
-          <w:rFonts w:asciiTheme="minorHAnsi" w:hAnsiTheme="minorHAnsi"/>
-        </w:rPr>
-        <w:t xml:space="preserve"> results will be evaluated based on how close we get to </w:t>
-      </w:r>
-      <w:proofErr w:type="gramStart"/>
-      <w:r>
-        <w:rPr>
-          <w:rFonts w:asciiTheme="minorHAnsi" w:hAnsiTheme="minorHAnsi"/>
-        </w:rPr>
-        <w:t>creating</w:t>
-      </w:r>
-      <w:proofErr w:type="gramEnd"/>
-      <w:r>
-        <w:rPr>
-          <w:rFonts w:asciiTheme="minorHAnsi" w:hAnsiTheme="minorHAnsi"/>
-        </w:rPr>
-        <w:t xml:space="preserve"> an acceptable driver's license photo with a background.  This background will be of varying colors.  Some backgrounds will be unacceptable </w:t>
-      </w:r>
-      <w:r>
-        <w:rPr>
-          <w:rFonts w:asciiTheme="minorHAnsi" w:hAnsiTheme="minorHAnsi"/>
-        </w:rPr>
-        <w:lastRenderedPageBreak/>
-        <w:t>due to them being close in color to hair or skin.  If the display does not change, it may be impossible to recognize a face correctly.</w:t>
+        <w:t>GitHub will be used for version control. All documents, presentations, and source code will be maintained by version control.</w:t>
+      </w:r>
+      <w:r>
+        <w:rPr>
+          <w:rFonts w:asciiTheme="minorHAnsi" w:hAnsiTheme="minorHAnsi"/>
+        </w:rPr>
+        <w:t xml:space="preserve"> This ensures collaboration between team members is done efficiently as possible and that all members of the team can participate by adding their changes easily.</w:t>
       </w:r>
     </w:p>
     <w:p>
@@ -3347,35 +3942,13 @@
         <w:rPr>
           <w:rFonts w:asciiTheme="minorHAnsi" w:hAnsiTheme="minorHAnsi"/>
         </w:rPr>
-        <w:t>Furthermore, the initial results of our application will be compared manually.  However, in the future we will automatically compare previous successful results with the most recent result.  This will allow us to potentially speed up development and create an acceptable solution to this problem.</w:t>
-      </w:r>
-    </w:p>
-    <w:p>
-      <w:pPr>
-        <w:pStyle w:val="Heading1"/>
-        <w:spacing w:line="276" w:lineRule="auto"/>
-        <w:jc w:val="both"/>
-        <w:rPr>
-          <w:rFonts w:asciiTheme="minorHAnsi" w:hAnsiTheme="minorHAnsi"/>
-        </w:rPr>
-      </w:pPr>
-      <w:r>
-        <w:rPr>
-          <w:rFonts w:asciiTheme="minorHAnsi" w:hAnsiTheme="minorHAnsi"/>
-        </w:rPr>
-        <w:t>I</w:t>
-      </w:r>
-      <w:r>
-        <w:rPr>
-          <w:rFonts w:asciiTheme="minorHAnsi" w:hAnsiTheme="minorHAnsi"/>
-        </w:rPr>
-        <w:t>mprov</w:t>
-      </w:r>
-      <w:r>
-        <w:rPr>
-          <w:rFonts w:asciiTheme="minorHAnsi" w:hAnsiTheme="minorHAnsi"/>
-        </w:rPr>
-        <w:t>ing the Application</w:t>
+        <w:t>Microsoft Office will be used for developing project papers and presentations.</w:t>
+      </w:r>
+      <w:r>
+        <w:rPr>
+          <w:rFonts w:asciiTheme="minorHAnsi" w:hAnsiTheme="minorHAnsi"/>
+        </w:rPr>
+        <w:t xml:space="preserve"> All members of the team had access to the Microsoft Office suite by virtue of being Iowa State students. Word is also a standard for writing of documents in most environments. </w:t>
       </w:r>
     </w:p>
     <w:p>
@@ -3396,232 +3969,6 @@
         <w:rPr>
           <w:rFonts w:asciiTheme="minorHAnsi" w:hAnsiTheme="minorHAnsi"/>
         </w:rPr>
-        <w:t xml:space="preserve">The success rate of our application will be improved.  Furthermore, we will ensure that our results are comparable with the previous results or manually input them as the new base image.  This will allow for fast development and it will ensure the quality of our application.  After our application is successful with a large majority of faces, the application will no longer need to be “improved” as it will be good enough.  </w:t>
-      </w:r>
-    </w:p>
-    <w:p>
-      <w:pPr>
-        <w:pStyle w:val="TextBody"/>
-        <w:numPr>
-          <w:ilvl w:val="0"/>
-          <w:numId w:val="1"/>
-        </w:numPr>
-        <w:spacing w:line="276" w:lineRule="auto"/>
-        <w:ind w:left="0" w:firstLine="0"/>
-        <w:jc w:val="both"/>
-        <w:rPr>
-          <w:rFonts w:asciiTheme="minorHAnsi" w:hAnsiTheme="minorHAnsi"/>
-        </w:rPr>
-      </w:pPr>
-      <w:r>
-        <w:rPr>
-          <w:rFonts w:asciiTheme="minorHAnsi" w:hAnsiTheme="minorHAnsi"/>
-        </w:rPr>
-        <w:t>Furthermore</w:t>
-      </w:r>
-      <w:r>
-        <w:rPr>
-          <w:rFonts w:asciiTheme="minorHAnsi" w:hAnsiTheme="minorHAnsi"/>
-        </w:rPr>
-        <w:t>,</w:t>
-      </w:r>
-      <w:r>
-        <w:rPr>
-          <w:rFonts w:asciiTheme="minorHAnsi" w:hAnsiTheme="minorHAnsi"/>
-        </w:rPr>
-        <w:t xml:space="preserve"> based on the initial results; how quickly we can attain our goal we plan to add specific features.  Specifically running on an Android device and supporting multiple device types and Android OS.  Also, as we want to improve the perception a user has over their picture; we will potentially allow them to do some image editing on the final picture.  This editing naturally must be compliant with the aforementioned requirements. </w:t>
-      </w:r>
-    </w:p>
-    <w:p>
-      <w:pPr>
-        <w:pStyle w:val="TextBody"/>
-        <w:numPr>
-          <w:ilvl w:val="0"/>
-          <w:numId w:val="1"/>
-        </w:numPr>
-        <w:spacing w:line="276" w:lineRule="auto"/>
-        <w:ind w:left="0" w:firstLine="0"/>
-        <w:jc w:val="both"/>
-        <w:rPr>
-          <w:rFonts w:asciiTheme="minorHAnsi" w:hAnsiTheme="minorHAnsi"/>
-        </w:rPr>
-      </w:pPr>
-      <w:r>
-        <w:rPr>
-          <w:rFonts w:asciiTheme="minorHAnsi" w:hAnsiTheme="minorHAnsi"/>
-        </w:rPr>
-        <w:t xml:space="preserve">We will also ensure compliance to the ICAO standards.  This will ensure that our product is usable and acceptable to the state of Iowa.  </w:t>
-      </w:r>
-      <w:r>
-        <w:rPr>
-          <w:rFonts w:asciiTheme="minorHAnsi" w:hAnsiTheme="minorHAnsi"/>
-        </w:rPr>
-        <w:t>I</w:t>
-      </w:r>
-      <w:r>
-        <w:rPr>
-          <w:rFonts w:asciiTheme="minorHAnsi" w:hAnsiTheme="minorHAnsi"/>
-        </w:rPr>
-        <w:t>f performance becomes an issue</w:t>
-      </w:r>
-      <w:r>
-        <w:rPr>
-          <w:rFonts w:asciiTheme="minorHAnsi" w:hAnsiTheme="minorHAnsi"/>
-        </w:rPr>
-        <w:t>,</w:t>
-      </w:r>
-      <w:r>
-        <w:rPr>
-          <w:rFonts w:asciiTheme="minorHAnsi" w:hAnsiTheme="minorHAnsi"/>
-        </w:rPr>
-        <w:t xml:space="preserve"> we will measure various aspects of our application and ensure the quality of our project.  This will provide for a solution that meets federal requirements and will ensure that our project is a success.  These standards include the size of a picture needed for a driver's license and the background image that needs to be included.  We hope to print at least one imaginary driver's license to prove the concept we have created.  We plan to display video of us taking the picture</w:t>
-      </w:r>
-      <w:r>
-        <w:rPr>
-          <w:rFonts w:asciiTheme="minorHAnsi" w:hAnsiTheme="minorHAnsi"/>
-        </w:rPr>
-        <w:t>,</w:t>
-      </w:r>
-      <w:r>
-        <w:rPr>
-          <w:rFonts w:asciiTheme="minorHAnsi" w:hAnsiTheme="minorHAnsi"/>
-        </w:rPr>
-        <w:t xml:space="preserve"> </w:t>
-      </w:r>
-      <w:r>
-        <w:rPr>
-          <w:rFonts w:asciiTheme="minorHAnsi" w:hAnsiTheme="minorHAnsi"/>
-        </w:rPr>
-        <w:t>inputting</w:t>
-      </w:r>
-      <w:r>
-        <w:rPr>
-          <w:rFonts w:asciiTheme="minorHAnsi" w:hAnsiTheme="minorHAnsi"/>
-        </w:rPr>
-        <w:t xml:space="preserve"> it into a driver's license format</w:t>
-      </w:r>
-      <w:r>
-        <w:rPr>
-          <w:rFonts w:asciiTheme="minorHAnsi" w:hAnsiTheme="minorHAnsi"/>
-        </w:rPr>
-        <w:t>,</w:t>
-      </w:r>
-      <w:r>
-        <w:rPr>
-          <w:rFonts w:asciiTheme="minorHAnsi" w:hAnsiTheme="minorHAnsi"/>
-        </w:rPr>
-        <w:t xml:space="preserve"> and displaying the resulting image.</w:t>
-      </w:r>
-    </w:p>
-    <w:p>
-      <w:pPr>
-        <w:pStyle w:val="Heading1"/>
-        <w:spacing w:line="276" w:lineRule="auto"/>
-        <w:jc w:val="both"/>
-        <w:rPr>
-          <w:rFonts w:asciiTheme="minorHAnsi" w:hAnsiTheme="minorHAnsi"/>
-        </w:rPr>
-      </w:pPr>
-      <w:r>
-        <w:rPr>
-          <w:rFonts w:asciiTheme="minorHAnsi" w:hAnsiTheme="minorHAnsi"/>
-        </w:rPr>
-        <w:t>Additional Tools</w:t>
-      </w:r>
-    </w:p>
-    <w:p>
-      <w:pPr>
-        <w:pStyle w:val="TextBody"/>
-        <w:numPr>
-          <w:ilvl w:val="0"/>
-          <w:numId w:val="1"/>
-        </w:numPr>
-        <w:spacing w:line="276" w:lineRule="auto"/>
-        <w:ind w:left="0" w:firstLine="0"/>
-        <w:jc w:val="both"/>
-        <w:rPr>
-          <w:rFonts w:asciiTheme="minorHAnsi" w:hAnsiTheme="minorHAnsi"/>
-        </w:rPr>
-      </w:pPr>
-      <w:r>
-        <w:rPr>
-          <w:rFonts w:asciiTheme="minorHAnsi" w:hAnsiTheme="minorHAnsi"/>
-        </w:rPr>
-        <w:t>In addition to the software requirements and tools listed above, our team will utilize a few other tools to assist with project management and development.</w:t>
-      </w:r>
-    </w:p>
-    <w:p>
-      <w:pPr>
-        <w:pStyle w:val="TextBody"/>
-        <w:numPr>
-          <w:ilvl w:val="0"/>
-          <w:numId w:val="1"/>
-        </w:numPr>
-        <w:spacing w:line="276" w:lineRule="auto"/>
-        <w:ind w:left="0" w:firstLine="0"/>
-        <w:jc w:val="both"/>
-        <w:rPr>
-          <w:rFonts w:asciiTheme="minorHAnsi" w:hAnsiTheme="minorHAnsi"/>
-        </w:rPr>
-      </w:pPr>
-      <w:r>
-        <w:rPr>
-          <w:rFonts w:asciiTheme="minorHAnsi" w:hAnsiTheme="minorHAnsi"/>
-        </w:rPr>
-        <w:t>GitHub will be used for version control. All documents, presentations, and source code will be maintained by version control.</w:t>
-      </w:r>
-      <w:r>
-        <w:rPr>
-          <w:rFonts w:asciiTheme="minorHAnsi" w:hAnsiTheme="minorHAnsi"/>
-        </w:rPr>
-        <w:t xml:space="preserve"> This ensures collaboration between team members is done efficiently as possible and that all members of the team can participate by adding their changes easily.</w:t>
-      </w:r>
-    </w:p>
-    <w:p>
-      <w:pPr>
-        <w:pStyle w:val="TextBody"/>
-        <w:numPr>
-          <w:ilvl w:val="0"/>
-          <w:numId w:val="1"/>
-        </w:numPr>
-        <w:spacing w:line="276" w:lineRule="auto"/>
-        <w:ind w:left="0" w:firstLine="0"/>
-        <w:jc w:val="both"/>
-        <w:rPr>
-          <w:rFonts w:asciiTheme="minorHAnsi" w:hAnsiTheme="minorHAnsi"/>
-        </w:rPr>
-      </w:pPr>
-      <w:r>
-        <w:rPr>
-          <w:rFonts w:asciiTheme="minorHAnsi" w:hAnsiTheme="minorHAnsi"/>
-        </w:rPr>
-        <w:t>Microsoft Office will be used for developing project papers and presentations.</w:t>
-      </w:r>
-      <w:r>
-        <w:rPr>
-          <w:rFonts w:asciiTheme="minorHAnsi" w:hAnsiTheme="minorHAnsi"/>
-        </w:rPr>
-        <w:t xml:space="preserve"> All members of the team had access to the Microsoft Office suite by virtue of being Iowa State students. Word is also a standard for writing of documents in most environments. </w:t>
-      </w:r>
-    </w:p>
-    <w:p>
-      <w:pPr>
-        <w:pStyle w:val="TextBody"/>
-        <w:numPr>
-          <w:ilvl w:val="0"/>
-          <w:numId w:val="1"/>
-        </w:numPr>
-        <w:spacing w:line="276" w:lineRule="auto"/>
-        <w:ind w:left="0" w:firstLine="0"/>
-        <w:jc w:val="both"/>
-        <w:rPr>
-          <w:rFonts w:asciiTheme="minorHAnsi" w:hAnsiTheme="minorHAnsi"/>
-        </w:rPr>
-      </w:pPr>
-      <w:r>
-        <w:rPr>
-          <w:rFonts w:asciiTheme="minorHAnsi" w:hAnsiTheme="minorHAnsi"/>
-        </w:rPr>
         <w:t xml:space="preserve">Project deadlines and issues will be tracked in </w:t>
       </w:r>
       <w:proofErr w:type="spellStart"/>
@@ -3657,6 +4004,7 @@
     <w:p>
       <w:pPr>
         <w:pStyle w:val="NoSpacing"/>
+        <w:spacing w:line="276" w:lineRule="auto"/>
       </w:pPr>
       <w:r>
         <w:rPr>
@@ -3674,6 +4022,34 @@
         </w:rPr>
         <w:t xml:space="preserve">We believe that our team’s combination of now only computer science and engineering techniques give us an advantage in figuring out a solution to this problem, but researching how other teams have tried to solve this problem unsuccessfully and improving on their techniques. </w:t>
       </w:r>
+      <w:r>
+        <w:rPr>
+          <w:color w:val="auto"/>
+          <w:sz w:val="24"/>
+          <w:szCs w:val="24"/>
+        </w:rPr>
+        <w:t xml:space="preserve">Also by using industry standard tools such as </w:t>
+      </w:r>
+      <w:proofErr w:type="spellStart"/>
+      <w:r>
+        <w:rPr>
+          <w:color w:val="auto"/>
+          <w:sz w:val="24"/>
+          <w:szCs w:val="24"/>
+        </w:rPr>
+        <w:t>Git</w:t>
+      </w:r>
+      <w:proofErr w:type="spellEnd"/>
+      <w:r>
+        <w:rPr>
+          <w:color w:val="auto"/>
+          <w:sz w:val="24"/>
+          <w:szCs w:val="24"/>
+        </w:rPr>
+        <w:t>, Microsoft Office, and issue tracking software, we believe we will be able to manage our project effectively and use our resources to their full potential. Our team looks forward to using the techniques learned in this class to apply to a real world problem and achieve a working solution.</w:t>
+      </w:r>
+      <w:bookmarkStart w:id="8" w:name="_GoBack"/>
+      <w:bookmarkEnd w:id="8"/>
       <w:r>
         <w:br w:type="page"/>
       </w:r>
@@ -4020,7 +4396,7 @@
         <w:noProof/>
         <w:color w:val="5B9BD5" w:themeColor="accent1"/>
       </w:rPr>
-      <w:t>9</w:t>
+      <w:t>12</w:t>
     </w:r>
     <w:r>
       <w:rPr>
@@ -5670,7 +6046,7 @@
     <w:sig w:usb0="E1002EFF" w:usb1="C000605B" w:usb2="00000029" w:usb3="00000000" w:csb0="000101FF" w:csb1="00000000"/>
   </w:font>
   <w:font w:name="Mangal">
-    <w:altName w:val="Courier10 BT"/>
+    <w:altName w:val="Courier New"/>
     <w:panose1 w:val="00000400000000000000"/>
     <w:charset w:val="01"/>
     <w:family w:val="roman"/>
@@ -5714,6 +6090,7 @@
     <w:rsid w:val="00D22C36"/>
     <w:rsid w:val="00F25775"/>
     <w:rsid w:val="00F71E1A"/>
+    <w:rsid w:val="00FB2568"/>
   </w:rsids>
   <m:mathPr>
     <m:mathFont m:val="Cambria Math"/>
@@ -6587,7 +6964,7 @@
 </file>
 
 <file path=customXml/itemProps2.xml><?xml version="1.0" encoding="utf-8"?>
-<ds:datastoreItem xmlns:ds="http://schemas.openxmlformats.org/officeDocument/2006/customXml" ds:itemID="{94988076-9653-4E3A-BADB-DC12D8D53FD2}">
+<ds:datastoreItem xmlns:ds="http://schemas.openxmlformats.org/officeDocument/2006/customXml" ds:itemID="{B97C9F5F-E803-4835-8925-0A97F3A143DA}">
   <ds:schemaRefs>
     <ds:schemaRef ds:uri="http://schemas.openxmlformats.org/officeDocument/2006/bibliography"/>
   </ds:schemaRefs>

</xml_diff>

<commit_message>
Add paper changes and photo outputs
</commit_message>
<xml_diff>
--- a/Paper/OverallPaper.docx
+++ b/Paper/OverallPaper.docx
@@ -247,25 +247,7 @@
                                               <w:sz w:val="28"/>
                                               <w:szCs w:val="28"/>
                                             </w:rPr>
-                                            <w:t xml:space="preserve">Edward </w:t>
-                                          </w:r>
-                                          <w:proofErr w:type="spellStart"/>
-                                          <w:r>
-                                            <w:rPr>
-                                              <w:color w:val="FFFFFF" w:themeColor="background1"/>
-                                              <w:sz w:val="28"/>
-                                              <w:szCs w:val="28"/>
-                                            </w:rPr>
-                                            <w:t>Jezisek</w:t>
-                                          </w:r>
-                                          <w:proofErr w:type="spellEnd"/>
-                                          <w:r>
-                                            <w:rPr>
-                                              <w:color w:val="FFFFFF" w:themeColor="background1"/>
-                                              <w:sz w:val="28"/>
-                                              <w:szCs w:val="28"/>
-                                            </w:rPr>
-                                            <w:t>, Nichole Dugan, Brian Schulte</w:t>
+                                            <w:t>Edward Jezisek, Nichole Dugan, Brian Schulte</w:t>
                                           </w:r>
                                         </w:sdtContent>
                                       </w:sdt>
@@ -299,23 +281,13 @@
                                               <w:szCs w:val="28"/>
                                             </w:rPr>
                                           </w:pPr>
-                                          <w:proofErr w:type="spellStart"/>
                                           <w:r>
                                             <w:rPr>
                                               <w:color w:val="FFFFFF" w:themeColor="background1"/>
                                               <w:sz w:val="28"/>
                                               <w:szCs w:val="28"/>
                                             </w:rPr>
-                                            <w:t>CprE</w:t>
-                                          </w:r>
-                                          <w:proofErr w:type="spellEnd"/>
-                                          <w:r>
-                                            <w:rPr>
-                                              <w:color w:val="FFFFFF" w:themeColor="background1"/>
-                                              <w:sz w:val="28"/>
-                                              <w:szCs w:val="28"/>
-                                            </w:rPr>
-                                            <w:t xml:space="preserve"> 575</w:t>
+                                            <w:t>CprE 575</w:t>
                                           </w:r>
                                         </w:p>
                                       </w:sdtContent>
@@ -552,25 +524,7 @@
                                         <w:sz w:val="28"/>
                                         <w:szCs w:val="28"/>
                                       </w:rPr>
-                                      <w:t xml:space="preserve">Edward </w:t>
-                                    </w:r>
-                                    <w:proofErr w:type="spellStart"/>
-                                    <w:r>
-                                      <w:rPr>
-                                        <w:color w:val="FFFFFF" w:themeColor="background1"/>
-                                        <w:sz w:val="28"/>
-                                        <w:szCs w:val="28"/>
-                                      </w:rPr>
-                                      <w:t>Jezisek</w:t>
-                                    </w:r>
-                                    <w:proofErr w:type="spellEnd"/>
-                                    <w:r>
-                                      <w:rPr>
-                                        <w:color w:val="FFFFFF" w:themeColor="background1"/>
-                                        <w:sz w:val="28"/>
-                                        <w:szCs w:val="28"/>
-                                      </w:rPr>
-                                      <w:t>, Nichole Dugan, Brian Schulte</w:t>
+                                      <w:t>Edward Jezisek, Nichole Dugan, Brian Schulte</w:t>
                                     </w:r>
                                   </w:sdtContent>
                                 </w:sdt>
@@ -604,23 +558,13 @@
                                         <w:szCs w:val="28"/>
                                       </w:rPr>
                                     </w:pPr>
-                                    <w:proofErr w:type="spellStart"/>
                                     <w:r>
                                       <w:rPr>
                                         <w:color w:val="FFFFFF" w:themeColor="background1"/>
                                         <w:sz w:val="28"/>
                                         <w:szCs w:val="28"/>
                                       </w:rPr>
-                                      <w:t>CprE</w:t>
-                                    </w:r>
-                                    <w:proofErr w:type="spellEnd"/>
-                                    <w:r>
-                                      <w:rPr>
-                                        <w:color w:val="FFFFFF" w:themeColor="background1"/>
-                                        <w:sz w:val="28"/>
-                                        <w:szCs w:val="28"/>
-                                      </w:rPr>
-                                      <w:t xml:space="preserve"> 575</w:t>
+                                      <w:t>CprE 575</w:t>
                                     </w:r>
                                   </w:p>
                                 </w:sdtContent>
@@ -746,7 +690,25 @@
         <w:rPr>
           <w:rFonts w:asciiTheme="minorHAnsi" w:hAnsiTheme="minorHAnsi"/>
         </w:rPr>
-        <w:t>Virtual Backdrop eliminates the need to spend hours at the Driv</w:t>
+        <w:t xml:space="preserve">The team’s </w:t>
+      </w:r>
+      <w:r>
+        <w:rPr>
+          <w:rFonts w:asciiTheme="minorHAnsi" w:hAnsiTheme="minorHAnsi"/>
+        </w:rPr>
+        <w:t xml:space="preserve">Virtual Backdrop </w:t>
+      </w:r>
+      <w:r>
+        <w:rPr>
+          <w:rFonts w:asciiTheme="minorHAnsi" w:hAnsiTheme="minorHAnsi"/>
+        </w:rPr>
+        <w:t>project will eliminate</w:t>
+      </w:r>
+      <w:r>
+        <w:rPr>
+          <w:rFonts w:asciiTheme="minorHAnsi" w:hAnsiTheme="minorHAnsi"/>
+        </w:rPr>
+        <w:t xml:space="preserve"> the need to spend hours at the Driv</w:t>
       </w:r>
       <w:r>
         <w:rPr>
@@ -770,13 +732,37 @@
         <w:rPr>
           <w:rFonts w:asciiTheme="minorHAnsi" w:hAnsiTheme="minorHAnsi"/>
         </w:rPr>
-        <w:t>other people to take photos.</w:t>
-      </w:r>
-      <w:r>
-        <w:rPr>
-          <w:rFonts w:asciiTheme="minorHAnsi" w:hAnsiTheme="minorHAnsi"/>
-        </w:rPr>
-        <w:t xml:space="preserve"> It does this by creating professional grade driver's license photos using a picture from a cell phone.</w:t>
+        <w:t xml:space="preserve">other </w:t>
+      </w:r>
+      <w:r>
+        <w:rPr>
+          <w:rFonts w:asciiTheme="minorHAnsi" w:hAnsiTheme="minorHAnsi"/>
+        </w:rPr>
+        <w:t>driver’s license staff</w:t>
+      </w:r>
+      <w:r>
+        <w:rPr>
+          <w:rFonts w:asciiTheme="minorHAnsi" w:hAnsiTheme="minorHAnsi"/>
+        </w:rPr>
+        <w:t xml:space="preserve"> to take photos.</w:t>
+      </w:r>
+      <w:r>
+        <w:rPr>
+          <w:rFonts w:asciiTheme="minorHAnsi" w:hAnsiTheme="minorHAnsi"/>
+        </w:rPr>
+        <w:t xml:space="preserve"> It does this by creating </w:t>
+      </w:r>
+      <w:r>
+        <w:rPr>
+          <w:rFonts w:asciiTheme="minorHAnsi" w:hAnsiTheme="minorHAnsi"/>
+        </w:rPr>
+        <w:t xml:space="preserve">a </w:t>
+      </w:r>
+      <w:r>
+        <w:rPr>
+          <w:rFonts w:asciiTheme="minorHAnsi" w:hAnsiTheme="minorHAnsi"/>
+        </w:rPr>
+        <w:t>professional grade driver's license photo using a picture from a cell phone.</w:t>
       </w:r>
       <w:r>
         <w:rPr>
@@ -788,7 +774,31 @@
         <w:rPr>
           <w:rFonts w:asciiTheme="minorHAnsi" w:hAnsiTheme="minorHAnsi"/>
         </w:rPr>
-        <w:t>Costs will be reduced, the speed will be increased</w:t>
+        <w:t>Benefits to this project include reduced c</w:t>
+      </w:r>
+      <w:r>
+        <w:rPr>
+          <w:rFonts w:asciiTheme="minorHAnsi" w:hAnsiTheme="minorHAnsi"/>
+        </w:rPr>
+        <w:t>osts</w:t>
+      </w:r>
+      <w:r>
+        <w:rPr>
+          <w:rFonts w:asciiTheme="minorHAnsi" w:hAnsiTheme="minorHAnsi"/>
+        </w:rPr>
+        <w:t xml:space="preserve"> in DMV staff</w:t>
+      </w:r>
+      <w:r>
+        <w:rPr>
+          <w:rFonts w:asciiTheme="minorHAnsi" w:hAnsiTheme="minorHAnsi"/>
+        </w:rPr>
+        <w:t xml:space="preserve">, </w:t>
+      </w:r>
+      <w:r>
+        <w:rPr>
+          <w:rFonts w:asciiTheme="minorHAnsi" w:hAnsiTheme="minorHAnsi"/>
+        </w:rPr>
+        <w:t>decreased time spent at the DMV</w:t>
       </w:r>
       <w:r>
         <w:rPr>
@@ -806,7 +816,19 @@
         <w:rPr>
           <w:rFonts w:asciiTheme="minorHAnsi" w:hAnsiTheme="minorHAnsi"/>
         </w:rPr>
-        <w:t xml:space="preserve">d your photo will look better. </w:t>
+        <w:t xml:space="preserve">d </w:t>
+      </w:r>
+      <w:r>
+        <w:rPr>
+          <w:rFonts w:asciiTheme="minorHAnsi" w:hAnsiTheme="minorHAnsi"/>
+        </w:rPr>
+        <w:t>a license photo you are proud to have.</w:t>
+      </w:r>
+      <w:r>
+        <w:rPr>
+          <w:rFonts w:asciiTheme="minorHAnsi" w:hAnsiTheme="minorHAnsi"/>
+        </w:rPr>
+        <w:t xml:space="preserve"> </w:t>
       </w:r>
       <w:r>
         <w:rPr>
@@ -824,7 +846,25 @@
         <w:rPr>
           <w:rFonts w:asciiTheme="minorHAnsi" w:hAnsiTheme="minorHAnsi"/>
         </w:rPr>
-        <w:t>s License Station.  We also are aiming to ensure that hair is included inside the picture as many currently used approaches have had issues with people's hair.</w:t>
+        <w:t xml:space="preserve">s License Station.  </w:t>
+      </w:r>
+      <w:r>
+        <w:rPr>
+          <w:rFonts w:asciiTheme="minorHAnsi" w:hAnsiTheme="minorHAnsi"/>
+        </w:rPr>
+        <w:t>Several attempts have been made at</w:t>
+      </w:r>
+      <w:r>
+        <w:rPr>
+          <w:rFonts w:asciiTheme="minorHAnsi" w:hAnsiTheme="minorHAnsi"/>
+        </w:rPr>
+        <w:t xml:space="preserve"> this concept in the past, but the</w:t>
+      </w:r>
+      <w:r>
+        <w:rPr>
+          <w:rFonts w:asciiTheme="minorHAnsi" w:hAnsiTheme="minorHAnsi"/>
+        </w:rPr>
+        <w:t xml:space="preserve"> main drawback to many of the alternatives is that hair is often cropped out of the picture.</w:t>
       </w:r>
     </w:p>
     <w:p>
@@ -840,7 +880,31 @@
         <w:rPr>
           <w:rFonts w:asciiTheme="minorHAnsi" w:hAnsiTheme="minorHAnsi"/>
         </w:rPr>
-        <w:t>Virtual Backdrop will specifically be used to separate the background from pictures/videos.  This will allow it to be used in other applications besides giving a backdrop for Driver's license photos.  However, the primary purpose of this application is to allow users to use their own photos as their driver's license photo.</w:t>
+        <w:t xml:space="preserve">Virtual Backdrop will specifically be used to separate the background from pictures/videos.  This will allow it to be used in </w:t>
+      </w:r>
+      <w:r>
+        <w:rPr>
+          <w:rFonts w:asciiTheme="minorHAnsi" w:hAnsiTheme="minorHAnsi"/>
+        </w:rPr>
+        <w:t xml:space="preserve">applications </w:t>
+      </w:r>
+      <w:r>
+        <w:rPr>
+          <w:rFonts w:asciiTheme="minorHAnsi" w:hAnsiTheme="minorHAnsi"/>
+        </w:rPr>
+        <w:t xml:space="preserve">other </w:t>
+      </w:r>
+      <w:r>
+        <w:rPr>
+          <w:rFonts w:asciiTheme="minorHAnsi" w:hAnsiTheme="minorHAnsi"/>
+        </w:rPr>
+        <w:t>than providing a</w:t>
+      </w:r>
+      <w:r>
+        <w:rPr>
+          <w:rFonts w:asciiTheme="minorHAnsi" w:hAnsiTheme="minorHAnsi"/>
+        </w:rPr>
+        <w:t xml:space="preserve"> backdrop for Driver's license photos.  However, the primary purpose of this application is to allow users to use their own photos as their driver's license photo.</w:t>
       </w:r>
     </w:p>
     <w:p>
@@ -873,7 +937,31 @@
         <w:rPr>
           <w:rFonts w:asciiTheme="minorHAnsi" w:hAnsiTheme="minorHAnsi"/>
         </w:rPr>
-        <w:t>Self-service kiosks are becoming more and more popular in states across the US. This project will focus only on kiosks being used by the state of Iowa. Currently, the following services are offered at kiosk locations:</w:t>
+        <w:t>Self-service k</w:t>
+      </w:r>
+      <w:r>
+        <w:rPr>
+          <w:rFonts w:asciiTheme="minorHAnsi" w:hAnsiTheme="minorHAnsi"/>
+        </w:rPr>
+        <w:t>iosks are becoming</w:t>
+      </w:r>
+      <w:r>
+        <w:rPr>
+          <w:rFonts w:asciiTheme="minorHAnsi" w:hAnsiTheme="minorHAnsi"/>
+        </w:rPr>
+        <w:t xml:space="preserve"> popular in states across the US</w:t>
+      </w:r>
+      <w:r>
+        <w:rPr>
+          <w:rFonts w:asciiTheme="minorHAnsi" w:hAnsiTheme="minorHAnsi"/>
+        </w:rPr>
+        <w:t xml:space="preserve"> to give citizens a convenient choice in renewing or replacing their driver’s licenses</w:t>
+      </w:r>
+      <w:r>
+        <w:rPr>
+          <w:rFonts w:asciiTheme="minorHAnsi" w:hAnsiTheme="minorHAnsi"/>
+        </w:rPr>
+        <w:t>. This project will focus only on kiosks being used by the state of Iowa. Currently, the following services are offered at kiosk locations:</w:t>
       </w:r>
       <w:r>
         <w:rPr>
@@ -948,27 +1036,14 @@
                             <w:r>
                               <w:t xml:space="preserve">Figure </w:t>
                             </w:r>
-                            <w:r>
-                              <w:fldChar w:fldCharType="begin"/>
-                            </w:r>
-                            <w:r>
-                              <w:instrText xml:space="preserve"> SEQ Figure \* ARABIC </w:instrText>
-                            </w:r>
-                            <w:r>
-                              <w:fldChar w:fldCharType="separate"/>
-                            </w:r>
-                            <w:r>
-                              <w:rPr>
-                                <w:noProof/>
-                              </w:rPr>
-                              <w:t>1</w:t>
-                            </w:r>
-                            <w:r>
-                              <w:rPr>
-                                <w:noProof/>
-                              </w:rPr>
-                              <w:fldChar w:fldCharType="end"/>
-                            </w:r>
+                            <w:fldSimple w:instr=" SEQ Figure \* ARABIC ">
+                              <w:r>
+                                <w:rPr>
+                                  <w:noProof/>
+                                </w:rPr>
+                                <w:t>1</w:t>
+                              </w:r>
+                            </w:fldSimple>
                           </w:p>
                         </w:txbxContent>
                       </wps:txbx>
@@ -1000,27 +1075,14 @@
                       <w:r>
                         <w:t xml:space="preserve">Figure </w:t>
                       </w:r>
-                      <w:r>
-                        <w:fldChar w:fldCharType="begin"/>
-                      </w:r>
-                      <w:r>
-                        <w:instrText xml:space="preserve"> SEQ Figure \* ARABIC </w:instrText>
-                      </w:r>
-                      <w:r>
-                        <w:fldChar w:fldCharType="separate"/>
-                      </w:r>
-                      <w:r>
-                        <w:rPr>
-                          <w:noProof/>
-                        </w:rPr>
-                        <w:t>1</w:t>
-                      </w:r>
-                      <w:r>
-                        <w:rPr>
-                          <w:noProof/>
-                        </w:rPr>
-                        <w:fldChar w:fldCharType="end"/>
-                      </w:r>
+                      <w:fldSimple w:instr=" SEQ Figure \* ARABIC ">
+                        <w:r>
+                          <w:rPr>
+                            <w:noProof/>
+                          </w:rPr>
+                          <w:t>1</w:t>
+                        </w:r>
+                      </w:fldSimple>
                     </w:p>
                   </w:txbxContent>
                 </v:textbox>
@@ -1249,6 +1311,12 @@
         </w:rPr>
         <w:t>Although anyone between 18 and 70 can use the kiosks, the system is designed to target drivers between the ages of 18 and 30 who routinely download applications and tend to choose self-service over in person interactions. The typical kiosk user also likes to avoid time wasted at the Driver’s License Station. We are specifically targeting users with Android based smart phones and anyone who currently uses a kiosk to replace their driver's license photo.  At the current time, kiosks need to have a standing our mounted backdrop behind the photos and Virtual Backdrop could help eliminate this.</w:t>
       </w:r>
+      <w:r>
+        <w:rPr>
+          <w:rFonts w:asciiTheme="minorHAnsi" w:hAnsiTheme="minorHAnsi"/>
+        </w:rPr>
+        <w:t xml:space="preserve"> (Iowa Department of Transportation)</w:t>
+      </w:r>
     </w:p>
     <w:p>
       <w:pPr>
@@ -1292,7 +1360,25 @@
         <w:rPr>
           <w:rFonts w:asciiTheme="minorHAnsi" w:hAnsiTheme="minorHAnsi"/>
         </w:rPr>
-        <w:t>s license for residents of the State of Iowa.  This application can further be used to create a database for facial recognition.  The pictures we create will meet the standards for a driver's license and in doing so, will meet the standards for facial recognition.</w:t>
+        <w:t>s license for residents of the s</w:t>
+      </w:r>
+      <w:r>
+        <w:rPr>
+          <w:rFonts w:asciiTheme="minorHAnsi" w:hAnsiTheme="minorHAnsi"/>
+        </w:rPr>
+        <w:t xml:space="preserve">tate of Iowa.  This application can further be used to </w:t>
+      </w:r>
+      <w:r>
+        <w:rPr>
+          <w:rFonts w:asciiTheme="minorHAnsi" w:hAnsiTheme="minorHAnsi"/>
+        </w:rPr>
+        <w:t>populate</w:t>
+      </w:r>
+      <w:r>
+        <w:rPr>
+          <w:rFonts w:asciiTheme="minorHAnsi" w:hAnsiTheme="minorHAnsi"/>
+        </w:rPr>
+        <w:t xml:space="preserve"> a database for facial recognition.  The pictures we create will meet the standards for a driver's license and in doing so, will meet the standards for facial recognition.</w:t>
       </w:r>
     </w:p>
     <w:p>
@@ -1308,7 +1394,13 @@
         <w:rPr>
           <w:rFonts w:asciiTheme="minorHAnsi" w:hAnsiTheme="minorHAnsi"/>
         </w:rPr>
-        <w:t xml:space="preserve">Specifically, with the introduction of new technologies that require a photo with a high enough quality to be included in biometric databases used for facial recognition, photos will need to remove artifacts from their backgrounds to create consistent images of faces. Previously, colored backdrops were used to ensure noise was reduced from the photos. But this places significant limitations on the photos that can be used in the databases and the process to take said photos (i.e. cellphone cameras cannot be used). Ideally, software could be created to identify faces, remove backgrounds and produce a uniform virtual backdrop for the photo regardless of the composition of the original photo. One specific hurdle to overcome is that current algorithms can sometimes get confused with a person's hair and fill in the hair with the backdrop color instead of leaving the alone. </w:t>
+        <w:t>W</w:t>
+      </w:r>
+      <w:r>
+        <w:rPr>
+          <w:rFonts w:asciiTheme="minorHAnsi" w:hAnsiTheme="minorHAnsi"/>
+        </w:rPr>
+        <w:t xml:space="preserve">ith the introduction of new technologies that require a photo with a high enough quality to be included in biometric databases used for facial recognition, photos will need to remove artifacts from their backgrounds to create consistent images of faces. Previously, colored backdrops were used to ensure noise was reduced from the photos. But this places significant limitations on the photos that can be used in the databases and the process to take said photos (i.e. cellphone cameras cannot be used). Ideally, software could be created to identify faces, remove backgrounds and produce a uniform virtual backdrop for the photo regardless of the composition of the original photo. One specific hurdle to overcome is that current algorithms can sometimes get confused with a person's hair and fill in the hair with the backdrop color instead of leaving the alone. </w:t>
       </w:r>
     </w:p>
     <w:p>
@@ -1369,55 +1461,13 @@
         <w:rPr>
           <w:rFonts w:asciiTheme="minorHAnsi" w:hAnsiTheme="minorHAnsi"/>
         </w:rPr>
-        <w:t xml:space="preserve">ty solution vendor, </w:t>
-      </w:r>
-      <w:proofErr w:type="spellStart"/>
-      <w:r>
-        <w:rPr>
-          <w:rFonts w:asciiTheme="minorHAnsi" w:hAnsiTheme="minorHAnsi"/>
-        </w:rPr>
-        <w:t>MorphoTrust</w:t>
-      </w:r>
-      <w:proofErr w:type="spellEnd"/>
-      <w:r>
-        <w:rPr>
-          <w:rFonts w:asciiTheme="minorHAnsi" w:hAnsiTheme="minorHAnsi"/>
-        </w:rPr>
-        <w:t xml:space="preserve"> </w:t>
-      </w:r>
-      <w:r>
-        <w:rPr>
-          <w:rFonts w:asciiTheme="minorHAnsi" w:hAnsiTheme="minorHAnsi"/>
-        </w:rPr>
-        <w:t xml:space="preserve">USA. </w:t>
-      </w:r>
-      <w:proofErr w:type="spellStart"/>
-      <w:r>
-        <w:rPr>
-          <w:rFonts w:asciiTheme="minorHAnsi" w:hAnsiTheme="minorHAnsi"/>
-        </w:rPr>
-        <w:t>MorphoTrust</w:t>
-      </w:r>
-      <w:proofErr w:type="spellEnd"/>
-      <w:r>
-        <w:rPr>
-          <w:rFonts w:asciiTheme="minorHAnsi" w:hAnsiTheme="minorHAnsi"/>
-        </w:rPr>
-        <w:t xml:space="preserve"> currently provides physical credentials for 80% of the jurisdictions in the United States. </w:t>
-      </w:r>
-      <w:proofErr w:type="spellStart"/>
-      <w:r>
-        <w:rPr>
-          <w:rFonts w:asciiTheme="minorHAnsi" w:hAnsiTheme="minorHAnsi"/>
-        </w:rPr>
-        <w:t>MorphoTrust</w:t>
-      </w:r>
-      <w:proofErr w:type="spellEnd"/>
-      <w:r>
-        <w:rPr>
-          <w:rFonts w:asciiTheme="minorHAnsi" w:hAnsiTheme="minorHAnsi"/>
-        </w:rPr>
-        <w:t xml:space="preserve"> is looking to expand their business by providing this virtual backdrop solution. In a patent filed in 2015, the algorithm for the virtual backdrop solution is to try to estimate the foreground and background of the image. To determine the difference between the two, Alpha matting is applied to the image. Their algorithm also tries to estimate hair pixels, facial pixels, and other foreground pixels using a formula that utilizes a convex hull algorithm. It also uses a cross algorithm to figure out where the chin is located on the subject and again trying to figure out where the face exists in the foreground. The algorithm also tries to determine the background by using </w:t>
+        <w:t xml:space="preserve">ty solution vendor, MorphoTrust </w:t>
+      </w:r>
+      <w:r>
+        <w:rPr>
+          <w:rFonts w:asciiTheme="minorHAnsi" w:hAnsiTheme="minorHAnsi"/>
+        </w:rPr>
+        <w:t xml:space="preserve">USA. MorphoTrust currently provides physical credentials for 80% of the jurisdictions in the United States. MorphoTrust is looking to expand their business by providing this virtual backdrop solution. In a patent filed in 2015, the algorithm for the virtual backdrop solution is to try to estimate the foreground and background of the image. To determine the difference between the two, Alpha matting is applied to the image. Their algorithm also tries to estimate hair pixels, facial pixels, and other foreground pixels using a formula that utilizes a convex hull algorithm. It also uses a cross algorithm to figure out where the chin is located on the subject and again trying to figure out where the face exists in the foreground. The algorithm also tries to determine the background by using </w:t>
       </w:r>
       <w:r>
         <w:rPr>
@@ -1430,6 +1480,12 @@
           <w:rFonts w:asciiTheme="minorHAnsi" w:hAnsiTheme="minorHAnsi"/>
         </w:rPr>
         <w:t>vectors and pixel intensity. It also uses neighborhood matching to try to determine similar pixels in a region. Their approach seems to be a good starting point, but as of yet, the company does not appear to have a working prototype.</w:t>
+      </w:r>
+      <w:r>
+        <w:rPr>
+          <w:rFonts w:asciiTheme="minorHAnsi" w:hAnsiTheme="minorHAnsi"/>
+        </w:rPr>
+        <w:t xml:space="preserve"> (MorphoTrust USA)</w:t>
       </w:r>
     </w:p>
     <w:p>
@@ -1467,76 +1523,49 @@
           <w:rFonts w:asciiTheme="minorHAnsi" w:hAnsiTheme="minorHAnsi"/>
           <w:color w:val="000000"/>
         </w:rPr>
-        <w:t xml:space="preserve">Incheon National </w:t>
-      </w:r>
-      <w:proofErr w:type="spellStart"/>
+        <w:t>Incheon National Unversity</w:t>
+      </w:r>
       <w:r>
         <w:rPr>
           <w:rFonts w:asciiTheme="minorHAnsi" w:hAnsiTheme="minorHAnsi"/>
           <w:color w:val="000000"/>
         </w:rPr>
-        <w:t>Unversity</w:t>
-      </w:r>
-      <w:proofErr w:type="spellEnd"/>
+        <w:t xml:space="preserve"> in Korean</w:t>
+      </w:r>
       <w:r>
         <w:rPr>
           <w:rFonts w:asciiTheme="minorHAnsi" w:hAnsiTheme="minorHAnsi"/>
           <w:color w:val="000000"/>
         </w:rPr>
-        <w:t xml:space="preserve"> in Korean</w:t>
+        <w:t xml:space="preserve">. </w:t>
       </w:r>
       <w:r>
         <w:rPr>
           <w:rFonts w:asciiTheme="minorHAnsi" w:hAnsiTheme="minorHAnsi"/>
           <w:color w:val="000000"/>
         </w:rPr>
-        <w:t xml:space="preserve">. </w:t>
+        <w:t xml:space="preserve">The authors </w:t>
       </w:r>
       <w:r>
         <w:rPr>
           <w:rFonts w:asciiTheme="minorHAnsi" w:hAnsiTheme="minorHAnsi"/>
           <w:color w:val="000000"/>
         </w:rPr>
-        <w:t xml:space="preserve">The authors </w:t>
-      </w:r>
-      <w:proofErr w:type="spellStart"/>
+        <w:t xml:space="preserve">Jeong-In Park </w:t>
+      </w:r>
       <w:r>
         <w:rPr>
           <w:rFonts w:asciiTheme="minorHAnsi" w:hAnsiTheme="minorHAnsi"/>
           <w:color w:val="000000"/>
         </w:rPr>
-        <w:t>Jeong</w:t>
-      </w:r>
-      <w:proofErr w:type="spellEnd"/>
+        <w:t xml:space="preserve">and </w:t>
+      </w:r>
       <w:r>
         <w:rPr>
           <w:rFonts w:asciiTheme="minorHAnsi" w:hAnsiTheme="minorHAnsi"/>
           <w:color w:val="000000"/>
         </w:rPr>
-        <w:t xml:space="preserve">-In Park </w:t>
-      </w:r>
-      <w:r>
-        <w:rPr>
-          <w:rFonts w:asciiTheme="minorHAnsi" w:hAnsiTheme="minorHAnsi"/>
-          <w:color w:val="000000"/>
-        </w:rPr>
-        <w:t xml:space="preserve">and </w:t>
-      </w:r>
-      <w:proofErr w:type="spellStart"/>
-      <w:r>
-        <w:rPr>
-          <w:rFonts w:asciiTheme="minorHAnsi" w:hAnsiTheme="minorHAnsi"/>
-          <w:color w:val="000000"/>
-        </w:rPr>
-        <w:t>Jin-Tak</w:t>
-      </w:r>
-      <w:proofErr w:type="spellEnd"/>
-      <w:r>
-        <w:rPr>
-          <w:rFonts w:asciiTheme="minorHAnsi" w:hAnsiTheme="minorHAnsi"/>
-          <w:color w:val="000000"/>
-        </w:rPr>
-        <w:t xml:space="preserve"> Choi </w:t>
+        <w:t xml:space="preserve">Jin-Tak Choi </w:t>
       </w:r>
       <w:r>
         <w:rPr>
@@ -1581,6 +1610,13 @@
         <w:lastRenderedPageBreak/>
         <w:t>The authors also noted that their algorithms appear to be slower than they would optimally like. The paper also notes limitations of dealing with clusters of regions next to each other. Ideally, the smaller vectors would need to know something about the blocks around them in order to make better guesses about the background of the image as a whole. Splitting up the image processing into blocks would allow for the algorithm to be multi-threaded, which would give this approach an advantage over other algorithms.</w:t>
       </w:r>
+      <w:r>
+        <w:rPr>
+          <w:rFonts w:asciiTheme="minorHAnsi" w:hAnsiTheme="minorHAnsi"/>
+          <w:color w:val="000000"/>
+        </w:rPr>
+        <w:t xml:space="preserve"> (Jeong-In Park)</w:t>
+      </w:r>
     </w:p>
     <w:p>
       <w:pPr>
@@ -1625,102 +1661,77 @@
           <w:rFonts w:asciiTheme="minorHAnsi" w:hAnsiTheme="minorHAnsi"/>
           <w:color w:val="000000"/>
         </w:rPr>
-        <w:t xml:space="preserve"> </w:t>
-      </w:r>
-      <w:proofErr w:type="spellStart"/>
+        <w:t xml:space="preserve"> Weiwei Zhang</w:t>
+      </w:r>
       <w:r>
         <w:rPr>
           <w:rFonts w:asciiTheme="minorHAnsi" w:hAnsiTheme="minorHAnsi"/>
           <w:color w:val="000000"/>
         </w:rPr>
-        <w:t>Weiwei</w:t>
-      </w:r>
-      <w:proofErr w:type="spellEnd"/>
+        <w:t>,</w:t>
+      </w:r>
       <w:r>
         <w:rPr>
           <w:rFonts w:asciiTheme="minorHAnsi" w:hAnsiTheme="minorHAnsi"/>
           <w:color w:val="000000"/>
         </w:rPr>
-        <w:t xml:space="preserve"> Zhang</w:t>
+        <w:t xml:space="preserve"> Xiaoou Tang</w:t>
       </w:r>
       <w:r>
         <w:rPr>
           <w:rFonts w:asciiTheme="minorHAnsi" w:hAnsiTheme="minorHAnsi"/>
           <w:color w:val="000000"/>
         </w:rPr>
-        <w:t>,</w:t>
+        <w:t>, and</w:t>
       </w:r>
       <w:r>
         <w:rPr>
           <w:rFonts w:asciiTheme="minorHAnsi" w:hAnsiTheme="minorHAnsi"/>
           <w:color w:val="000000"/>
         </w:rPr>
-        <w:t xml:space="preserve"> </w:t>
-      </w:r>
-      <w:proofErr w:type="spellStart"/>
+        <w:t xml:space="preserve"> Heung-Yeung Shum</w:t>
+      </w:r>
       <w:r>
         <w:rPr>
           <w:rFonts w:asciiTheme="minorHAnsi" w:hAnsiTheme="minorHAnsi"/>
           <w:color w:val="000000"/>
         </w:rPr>
-        <w:t>Xiaoou</w:t>
-      </w:r>
-      <w:proofErr w:type="spellEnd"/>
+        <w:t>.</w:t>
+      </w:r>
       <w:r>
         <w:rPr>
           <w:rFonts w:asciiTheme="minorHAnsi" w:hAnsiTheme="minorHAnsi"/>
           <w:color w:val="000000"/>
         </w:rPr>
-        <w:t xml:space="preserve"> Tang</w:t>
+        <w:t xml:space="preserve"> This paper deals with removing the background image in videos. Their algorithm again seeks to determine the difference between the foreground and the background of the image. </w:t>
       </w:r>
       <w:r>
         <w:rPr>
           <w:rFonts w:asciiTheme="minorHAnsi" w:hAnsiTheme="minorHAnsi"/>
           <w:color w:val="000000"/>
         </w:rPr>
-        <w:t>, and</w:t>
+        <w:t xml:space="preserve">The authors note that the background subtraction is relatively easy to do with videos if the algorithm has two cameras trained on an object, but note that most people do not have two webcams hooked up to their computers. </w:t>
       </w:r>
       <w:r>
         <w:rPr>
           <w:rFonts w:asciiTheme="minorHAnsi" w:hAnsiTheme="minorHAnsi"/>
           <w:color w:val="000000"/>
         </w:rPr>
-        <w:t xml:space="preserve"> Heung-Yeung Shum</w:t>
+        <w:t xml:space="preserve">The algorithm uses a Gaussian mixture model to try to determine if a pixel belongs to the foreground or the background. </w:t>
       </w:r>
       <w:r>
         <w:rPr>
           <w:rFonts w:asciiTheme="minorHAnsi" w:hAnsiTheme="minorHAnsi"/>
           <w:color w:val="000000"/>
         </w:rPr>
-        <w:t>.</w:t>
+        <w:t xml:space="preserve">The authors note that sudden changes in lighting is the biggest hurdle to overcome with their algorithm. </w:t>
       </w:r>
       <w:r>
         <w:rPr>
           <w:rFonts w:asciiTheme="minorHAnsi" w:hAnsiTheme="minorHAnsi"/>
           <w:color w:val="000000"/>
         </w:rPr>
-        <w:t xml:space="preserve"> This paper deals with removing the background image in videos. Their algorithm again seeks to determine the difference between the foreground and the background of the image. </w:t>
-      </w:r>
-      <w:r>
-        <w:rPr>
-          <w:rFonts w:asciiTheme="minorHAnsi" w:hAnsiTheme="minorHAnsi"/>
-          <w:color w:val="000000"/>
-        </w:rPr>
-        <w:t xml:space="preserve">The authors note that the background subtraction is relatively easy to do with videos if the algorithm has two cameras trained on an object, but note that most people do not have two webcams hooked up to their computers. </w:t>
-      </w:r>
-      <w:r>
-        <w:rPr>
-          <w:rFonts w:asciiTheme="minorHAnsi" w:hAnsiTheme="minorHAnsi"/>
-          <w:color w:val="000000"/>
-        </w:rPr>
-        <w:t xml:space="preserve">The algorithm uses a Gaussian mixture model to try to determine if a pixel belongs to the foreground or the background. </w:t>
-      </w:r>
-      <w:r>
-        <w:rPr>
-          <w:rFonts w:asciiTheme="minorHAnsi" w:hAnsiTheme="minorHAnsi"/>
-          <w:color w:val="000000"/>
-        </w:rPr>
-        <w:t xml:space="preserve">The authors note that sudden changes in lighting is the biggest hurdle to overcome with their algorithm. </w:t>
+        <w:t>(Jian Sun)</w:t>
       </w:r>
     </w:p>
     <w:p>
@@ -1738,39 +1749,7 @@
           <w:rFonts w:asciiTheme="minorHAnsi" w:hAnsiTheme="minorHAnsi"/>
           <w:color w:val="000000"/>
         </w:rPr>
-        <w:t xml:space="preserve">Our team believes the shortcomings of these algorithms give us opportunities to improve on existing techniques. Our team will use our knowledge from this class in C++ and </w:t>
-      </w:r>
-      <w:proofErr w:type="spellStart"/>
-      <w:r>
-        <w:rPr>
-          <w:rFonts w:asciiTheme="minorHAnsi" w:hAnsiTheme="minorHAnsi"/>
-          <w:color w:val="000000"/>
-        </w:rPr>
-        <w:t>OpenCV</w:t>
-      </w:r>
-      <w:proofErr w:type="spellEnd"/>
-      <w:r>
-        <w:rPr>
-          <w:rFonts w:asciiTheme="minorHAnsi" w:hAnsiTheme="minorHAnsi"/>
-          <w:color w:val="000000"/>
-        </w:rPr>
-        <w:t xml:space="preserve"> to try to determine the subject by using video techniques in </w:t>
-      </w:r>
-      <w:proofErr w:type="spellStart"/>
-      <w:r>
-        <w:rPr>
-          <w:rFonts w:asciiTheme="minorHAnsi" w:hAnsiTheme="minorHAnsi"/>
-          <w:color w:val="000000"/>
-        </w:rPr>
-        <w:t>OpenCV</w:t>
-      </w:r>
-      <w:proofErr w:type="spellEnd"/>
-      <w:r>
-        <w:rPr>
-          <w:rFonts w:asciiTheme="minorHAnsi" w:hAnsiTheme="minorHAnsi"/>
-          <w:color w:val="000000"/>
-        </w:rPr>
-        <w:t>. Our team also has a strong mathematical and programming background to give us a fresh perspective on this challenge.</w:t>
+        <w:t>Our team believes the shortcomings of these algorithms give us opportunities to improve on existing techniques. Our team will use our knowledge from this class in C++ and OpenCV to try to determine the subject by using video techniques in OpenCV. Our team also has a strong mathematical and programming background to give us a fresh perspective on this challenge.</w:t>
       </w:r>
     </w:p>
     <w:p>
@@ -1802,35 +1781,61 @@
         <w:rPr>
           <w:rFonts w:asciiTheme="minorHAnsi" w:hAnsiTheme="minorHAnsi"/>
         </w:rPr>
-        <w:t xml:space="preserve">Our team is comprised of three people: Edward </w:t>
-      </w:r>
-      <w:proofErr w:type="spellStart"/>
-      <w:r>
-        <w:rPr>
-          <w:rFonts w:asciiTheme="minorHAnsi" w:hAnsiTheme="minorHAnsi"/>
-        </w:rPr>
-        <w:t>Jezisek</w:t>
-      </w:r>
-      <w:proofErr w:type="spellEnd"/>
-      <w:r>
-        <w:rPr>
-          <w:rFonts w:asciiTheme="minorHAnsi" w:hAnsiTheme="minorHAnsi"/>
-        </w:rPr>
-        <w:t xml:space="preserve">, Nichole Dugan and Brian Schulte.  Edward </w:t>
-      </w:r>
-      <w:proofErr w:type="spellStart"/>
-      <w:r>
-        <w:rPr>
-          <w:rFonts w:asciiTheme="minorHAnsi" w:hAnsiTheme="minorHAnsi"/>
-        </w:rPr>
-        <w:t>Jezisek</w:t>
-      </w:r>
-      <w:proofErr w:type="spellEnd"/>
-      <w:r>
-        <w:rPr>
-          <w:rFonts w:asciiTheme="minorHAnsi" w:hAnsiTheme="minorHAnsi"/>
-        </w:rPr>
-        <w:t xml:space="preserve"> has experience with Mobile experience and a strong interest in developing consumer based applications.  He is currently a programmer for Verizon Wireless, is incredibly interested in Algorithms, Data Structures, overall systems architecture and learning more.  Some of his Android applications have been featured on Fox news and XDA-Developers.</w:t>
+        <w:t>Our team is comprised of three people: Edward Jezisek, Nichole Dugan and Brian Schulte.  Edward Jezise</w:t>
+      </w:r>
+      <w:r>
+        <w:rPr>
+          <w:rFonts w:asciiTheme="minorHAnsi" w:hAnsiTheme="minorHAnsi"/>
+        </w:rPr>
+        <w:t>k has experience with mobile development</w:t>
+      </w:r>
+      <w:r>
+        <w:rPr>
+          <w:rFonts w:asciiTheme="minorHAnsi" w:hAnsiTheme="minorHAnsi"/>
+        </w:rPr>
+        <w:t xml:space="preserve"> and a strong interest in developing consumer based applications.  He is currently a programmer for Verizon Wireles</w:t>
+      </w:r>
+      <w:r>
+        <w:rPr>
+          <w:rFonts w:asciiTheme="minorHAnsi" w:hAnsiTheme="minorHAnsi"/>
+        </w:rPr>
+        <w:t>s, and</w:t>
+      </w:r>
+      <w:r>
+        <w:rPr>
+          <w:rFonts w:asciiTheme="minorHAnsi" w:hAnsiTheme="minorHAnsi"/>
+        </w:rPr>
+        <w:t xml:space="preserve"> is incredibly interested in a</w:t>
+      </w:r>
+      <w:r>
+        <w:rPr>
+          <w:rFonts w:asciiTheme="minorHAnsi" w:hAnsiTheme="minorHAnsi"/>
+        </w:rPr>
+        <w:t xml:space="preserve">lgorithms, </w:t>
+      </w:r>
+      <w:r>
+        <w:rPr>
+          <w:rFonts w:asciiTheme="minorHAnsi" w:hAnsiTheme="minorHAnsi"/>
+        </w:rPr>
+        <w:t>data s</w:t>
+      </w:r>
+      <w:r>
+        <w:rPr>
+          <w:rFonts w:asciiTheme="minorHAnsi" w:hAnsiTheme="minorHAnsi"/>
+        </w:rPr>
+        <w:t>tructures, overall systems architecture</w:t>
+      </w:r>
+      <w:r>
+        <w:rPr>
+          <w:rFonts w:asciiTheme="minorHAnsi" w:hAnsiTheme="minorHAnsi"/>
+        </w:rPr>
+        <w:t>,</w:t>
+      </w:r>
+      <w:r>
+        <w:rPr>
+          <w:rFonts w:asciiTheme="minorHAnsi" w:hAnsiTheme="minorHAnsi"/>
+        </w:rPr>
+        <w:t xml:space="preserve"> and learning more.  Some of his Android applications have been featured on Fox news and XDA-Developers.</w:t>
       </w:r>
     </w:p>
     <w:p>
@@ -1931,7 +1936,43 @@
           <w:rFonts w:asciiTheme="minorHAnsi" w:hAnsiTheme="minorHAnsi"/>
         </w:rPr>
         <w:lastRenderedPageBreak/>
-        <w:t>being used as well as if said current algorithms could be modified to accomplish the goal. Secondly, we want to design a high-level process that is streamlined, scale-able and secure for users to import pictures taken with many types of cameras in many environments, manipulate them easily (like clicking a button rather than manually altering)</w:t>
+        <w:t>being used</w:t>
+      </w:r>
+      <w:r>
+        <w:rPr>
+          <w:rFonts w:asciiTheme="minorHAnsi" w:hAnsiTheme="minorHAnsi"/>
+        </w:rPr>
+        <w:t>, as well determine if these</w:t>
+      </w:r>
+      <w:r>
+        <w:rPr>
+          <w:rFonts w:asciiTheme="minorHAnsi" w:hAnsiTheme="minorHAnsi"/>
+        </w:rPr>
+        <w:t xml:space="preserve"> algorithms could be modified to accomplish </w:t>
+      </w:r>
+      <w:r>
+        <w:rPr>
+          <w:rFonts w:asciiTheme="minorHAnsi" w:hAnsiTheme="minorHAnsi"/>
+        </w:rPr>
+        <w:t>our</w:t>
+      </w:r>
+      <w:r>
+        <w:rPr>
+          <w:rFonts w:asciiTheme="minorHAnsi" w:hAnsiTheme="minorHAnsi"/>
+        </w:rPr>
+        <w:t xml:space="preserve"> goal. Secondly, we want to design a high-level process that is streamlined, </w:t>
+      </w:r>
+      <w:r>
+        <w:rPr>
+          <w:rFonts w:asciiTheme="minorHAnsi" w:hAnsiTheme="minorHAnsi"/>
+        </w:rPr>
+        <w:t>scalable</w:t>
+      </w:r>
+      <w:r>
+        <w:rPr>
+          <w:rFonts w:asciiTheme="minorHAnsi" w:hAnsiTheme="minorHAnsi"/>
+        </w:rPr>
+        <w:t xml:space="preserve"> and secure for users to import pictures taken with many types of cameras in many environments, manipulate them easily (like clicking a button rather than manually altering)</w:t>
       </w:r>
       <w:r>
         <w:rPr>
@@ -2254,6 +2295,13 @@
           <w:szCs w:val="24"/>
         </w:rPr>
         <w:t>be imposed.</w:t>
+      </w:r>
+      <w:r>
+        <w:rPr>
+          <w:rFonts w:asciiTheme="minorHAnsi" w:hAnsiTheme="minorHAnsi" w:cs="FreeSans"/>
+          <w:szCs w:val="24"/>
+        </w:rPr>
+        <w:t xml:space="preserve"> (American Association of Motor Vehicle Administrators)</w:t>
       </w:r>
     </w:p>
     <w:p>
@@ -2371,27 +2419,14 @@
       <w:r>
         <w:t xml:space="preserve">Figure </w:t>
       </w:r>
-      <w:r>
-        <w:fldChar w:fldCharType="begin"/>
-      </w:r>
-      <w:r>
-        <w:instrText xml:space="preserve"> SEQ Figure \* ARABIC </w:instrText>
-      </w:r>
-      <w:r>
-        <w:fldChar w:fldCharType="separate"/>
-      </w:r>
-      <w:r>
-        <w:rPr>
-          <w:noProof/>
-        </w:rPr>
-        <w:t>2</w:t>
-      </w:r>
-      <w:r>
-        <w:rPr>
-          <w:noProof/>
-        </w:rPr>
-        <w:fldChar w:fldCharType="end"/>
-      </w:r>
+      <w:fldSimple w:instr=" SEQ Figure \* ARABIC ">
+        <w:r>
+          <w:rPr>
+            <w:noProof/>
+          </w:rPr>
+          <w:t>2</w:t>
+        </w:r>
+      </w:fldSimple>
       <w:bookmarkEnd w:id="2"/>
     </w:p>
     <w:p>
@@ -2436,20 +2471,20 @@
         <w:rPr>
           <w:rFonts w:asciiTheme="minorHAnsi" w:hAnsiTheme="minorHAnsi"/>
         </w:rPr>
-        <w:t>(American Association of Motor Vehicle Administrators) is the governing body regulating driver’s license documents. According to AAMVA standards, the background for drive</w:t>
-      </w:r>
-      <w:r>
-        <w:rPr>
-          <w:rFonts w:asciiTheme="minorHAnsi" w:hAnsiTheme="minorHAnsi"/>
-        </w:rPr>
-        <w:t xml:space="preserve">r’s license photos </w:t>
+        <w:t xml:space="preserve">(American Association of Motor Vehicle Administrators) is the governing body regulating </w:t>
       </w:r>
       <w:r>
         <w:rPr>
           <w:rFonts w:asciiTheme="minorHAnsi" w:hAnsiTheme="minorHAnsi"/>
         </w:rPr>
         <w:lastRenderedPageBreak/>
-        <w:t>is stated as, “</w:t>
+        <w:t>driver’s license documents. According to AAMVA standards, the background for drive</w:t>
+      </w:r>
+      <w:r>
+        <w:rPr>
+          <w:rFonts w:asciiTheme="minorHAnsi" w:hAnsiTheme="minorHAnsi"/>
+        </w:rPr>
+        <w:t>r’s license photos is stated as, “</w:t>
       </w:r>
       <w:r>
         <w:rPr>
@@ -2462,6 +2497,12 @@
           <w:rFonts w:asciiTheme="minorHAnsi" w:hAnsiTheme="minorHAnsi"/>
         </w:rPr>
         <w:t xml:space="preserve">te background is a requirement”. </w:t>
+      </w:r>
+      <w:r>
+        <w:rPr>
+          <w:rFonts w:asciiTheme="minorHAnsi" w:hAnsiTheme="minorHAnsi"/>
+        </w:rPr>
+        <w:t xml:space="preserve"> (American Association of Motor Vehicle Administrators)</w:t>
       </w:r>
     </w:p>
     <w:p>
@@ -2612,14 +2653,27 @@
       <w:r>
         <w:t xml:space="preserve">Figure </w:t>
       </w:r>
-      <w:fldSimple w:instr=" SEQ Figure \* ARABIC ">
-        <w:r>
-          <w:rPr>
-            <w:noProof/>
-          </w:rPr>
-          <w:t>3</w:t>
-        </w:r>
-      </w:fldSimple>
+      <w:r>
+        <w:fldChar w:fldCharType="begin"/>
+      </w:r>
+      <w:r>
+        <w:instrText xml:space="preserve"> SEQ Figure \* ARABIC </w:instrText>
+      </w:r>
+      <w:r>
+        <w:fldChar w:fldCharType="separate"/>
+      </w:r>
+      <w:r>
+        <w:rPr>
+          <w:noProof/>
+        </w:rPr>
+        <w:t>3</w:t>
+      </w:r>
+      <w:r>
+        <w:rPr>
+          <w:noProof/>
+        </w:rPr>
+        <w:fldChar w:fldCharType="end"/>
+      </w:r>
       <w:bookmarkEnd w:id="5"/>
     </w:p>
     <w:p>
@@ -2837,14 +2891,27 @@
       <w:r>
         <w:t xml:space="preserve">Figure </w:t>
       </w:r>
-      <w:fldSimple w:instr=" SEQ Figure \* ARABIC ">
-        <w:r>
-          <w:rPr>
-            <w:noProof/>
-          </w:rPr>
-          <w:t>4</w:t>
-        </w:r>
-      </w:fldSimple>
+      <w:r>
+        <w:fldChar w:fldCharType="begin"/>
+      </w:r>
+      <w:r>
+        <w:instrText xml:space="preserve"> SEQ Figure \* ARABIC </w:instrText>
+      </w:r>
+      <w:r>
+        <w:fldChar w:fldCharType="separate"/>
+      </w:r>
+      <w:r>
+        <w:rPr>
+          <w:noProof/>
+        </w:rPr>
+        <w:t>4</w:t>
+      </w:r>
+      <w:r>
+        <w:rPr>
+          <w:noProof/>
+        </w:rPr>
+        <w:fldChar w:fldCharType="end"/>
+      </w:r>
       <w:bookmarkEnd w:id="6"/>
     </w:p>
     <w:p>
@@ -2896,7 +2963,20 @@
         <w:rPr>
           <w:rFonts w:asciiTheme="minorHAnsi" w:hAnsiTheme="minorHAnsi"/>
         </w:rPr>
-        <w:t>In the video, you can see how the kiosk needs to have a particular configuration in its location.</w:t>
+        <w:t xml:space="preserve">In the video, you can see how the kiosk needs to have a particular </w:t>
+      </w:r>
+      <w:r>
+        <w:rPr>
+          <w:rFonts w:asciiTheme="minorHAnsi" w:hAnsiTheme="minorHAnsi"/>
+        </w:rPr>
+        <w:lastRenderedPageBreak/>
+        <w:t>configuration in its location.</w:t>
+      </w:r>
+      <w:r>
+        <w:rPr>
+          <w:rFonts w:asciiTheme="minorHAnsi" w:hAnsiTheme="minorHAnsi"/>
+        </w:rPr>
+        <w:t xml:space="preserve"> (KCCI)</w:t>
       </w:r>
     </w:p>
     <w:p>
@@ -2912,7 +2992,6 @@
         <w:rPr>
           <w:rFonts w:asciiTheme="minorHAnsi" w:hAnsiTheme="minorHAnsi"/>
         </w:rPr>
-        <w:lastRenderedPageBreak/>
         <w:t xml:space="preserve">In addition to the kiosks, the state of Iowa has recently introduced a pilot program to allow for mobile driver’s licenses. One of the suggested features has been allowing the user to take a photo from their device and use that as their driver’s license photo. </w:t>
       </w:r>
     </w:p>
@@ -2951,21 +3030,7 @@
         <w:rPr>
           <w:rFonts w:asciiTheme="minorHAnsi" w:hAnsiTheme="minorHAnsi"/>
         </w:rPr>
-        <w:t xml:space="preserve">Photos on driver’s licenses need to be at least 72 dpi. Although dpi is a printer specification, the camera needs to be able to produce pictures with a </w:t>
-      </w:r>
-      <w:proofErr w:type="spellStart"/>
-      <w:r>
-        <w:rPr>
-          <w:rFonts w:asciiTheme="minorHAnsi" w:hAnsiTheme="minorHAnsi"/>
-        </w:rPr>
-        <w:t>ppi</w:t>
-      </w:r>
-      <w:proofErr w:type="spellEnd"/>
-      <w:r>
-        <w:rPr>
-          <w:rFonts w:asciiTheme="minorHAnsi" w:hAnsiTheme="minorHAnsi"/>
-        </w:rPr>
-        <w:t xml:space="preserve"> equivalent to the 72 dpi requirement. To produce this level of quality, the camera will need to support at least 1 megapixel</w:t>
+        <w:t>Photos on driver’s licenses need to be at least 72 dpi. Although dpi is a printer specification, the camera needs to be able to produce pictures with a ppi equivalent to the 72 dpi requirement. To produce this level of quality, the camera will need to support at least 1 megapixel</w:t>
       </w:r>
       <w:r>
         <w:rPr>
@@ -2995,21 +3060,7 @@
         <w:rPr>
           <w:rFonts w:asciiTheme="minorHAnsi" w:hAnsiTheme="minorHAnsi"/>
         </w:rPr>
-        <w:t xml:space="preserve">.  For our project to be successful; we need to be able to process all of the drivers in Iowa in a one month time period.  As there are 2.3 million drivers we need to be able to process 8 Terabytes worth of pictures in a one month time period.  In addition, if this is to scale to multiple states; we need to make sure that our solution is distributive and able to scale/be run on multiple machines.  Our initial product will run on the Ubuntu O/S, but future releases may need to use </w:t>
-      </w:r>
-      <w:proofErr w:type="spellStart"/>
-      <w:r>
-        <w:rPr>
-          <w:rFonts w:asciiTheme="minorHAnsi" w:hAnsiTheme="minorHAnsi"/>
-        </w:rPr>
-        <w:t>Redhat</w:t>
-      </w:r>
-      <w:proofErr w:type="spellEnd"/>
-      <w:r>
-        <w:rPr>
-          <w:rFonts w:asciiTheme="minorHAnsi" w:hAnsiTheme="minorHAnsi"/>
-        </w:rPr>
-        <w:t xml:space="preserve"> to ensure scalability.</w:t>
+        <w:t>.  For our project to be successful; we need to be able to process all of the drivers in Iowa in a one month time period.  As there are 2.3 million drivers we need to be able to process 8 Terabytes worth of pictures in a one month time period.  In addition, if this is to scale to multiple states; we need to make sure that our solution is distributive and able to scale/be run on multiple machines.  Our initial product will run on the Ubuntu O/S, but future releases may need to use Redhat to ensure scalability.</w:t>
       </w:r>
     </w:p>
     <w:p>
@@ -3041,21 +3092,7 @@
         <w:rPr>
           <w:rFonts w:asciiTheme="minorHAnsi" w:hAnsiTheme="minorHAnsi"/>
         </w:rPr>
-        <w:t xml:space="preserve">Our application will be created using C++ and the </w:t>
-      </w:r>
-      <w:proofErr w:type="spellStart"/>
-      <w:r>
-        <w:rPr>
-          <w:rFonts w:asciiTheme="minorHAnsi" w:hAnsiTheme="minorHAnsi"/>
-        </w:rPr>
-        <w:t>gcc</w:t>
-      </w:r>
-      <w:proofErr w:type="spellEnd"/>
-      <w:r>
-        <w:rPr>
-          <w:rFonts w:asciiTheme="minorHAnsi" w:hAnsiTheme="minorHAnsi"/>
-        </w:rPr>
-        <w:t xml:space="preserve"> (Ubuntu 4.8.4</w:t>
+        <w:t>Our application will be created using C++ and the gcc (Ubuntu 4.8.4</w:t>
       </w:r>
       <w:r>
         <w:rPr>
@@ -3067,35 +3104,7 @@
         <w:rPr>
           <w:rFonts w:asciiTheme="minorHAnsi" w:hAnsiTheme="minorHAnsi"/>
         </w:rPr>
-        <w:t xml:space="preserve">, the </w:t>
-      </w:r>
-      <w:proofErr w:type="spellStart"/>
-      <w:r>
-        <w:rPr>
-          <w:rFonts w:asciiTheme="minorHAnsi" w:hAnsiTheme="minorHAnsi"/>
-        </w:rPr>
-        <w:t>OpenCV</w:t>
-      </w:r>
-      <w:proofErr w:type="spellEnd"/>
-      <w:r>
-        <w:rPr>
-          <w:rFonts w:asciiTheme="minorHAnsi" w:hAnsiTheme="minorHAnsi"/>
-        </w:rPr>
-        <w:t xml:space="preserve"> 3.1.0 library and Boost.  This will allow us to use the library based functions inside of </w:t>
-      </w:r>
-      <w:proofErr w:type="spellStart"/>
-      <w:r>
-        <w:rPr>
-          <w:rFonts w:asciiTheme="minorHAnsi" w:hAnsiTheme="minorHAnsi"/>
-        </w:rPr>
-        <w:t>OpenCV</w:t>
-      </w:r>
-      <w:proofErr w:type="spellEnd"/>
-      <w:r>
-        <w:rPr>
-          <w:rFonts w:asciiTheme="minorHAnsi" w:hAnsiTheme="minorHAnsi"/>
-        </w:rPr>
-        <w:t xml:space="preserve"> and develop intermediary tests for our application using the Boost::Test framework.  Finally, we will provide several videos/pictures that can be used in our application to ensure that the provided photos meet necessary standards.  Some of the processing will need to be done on the device as to prevent the server from receiving and processing too much of the required load.  </w:t>
+        <w:t xml:space="preserve">, the OpenCV 3.1.0 library and Boost.  This will allow us to use the library based functions inside of OpenCV and develop intermediary tests for our application using the Boost::Test framework.  Finally, we will provide several videos/pictures that can be used in our application to ensure that the provided photos meet necessary standards.  Some of the processing will need to be done on the device as to prevent the server from receiving and processing too much of the required load.  </w:t>
       </w:r>
     </w:p>
     <w:p>
@@ -3442,7 +3451,57 @@
         <w:rPr>
           <w:rFonts w:asciiTheme="minorHAnsi" w:hAnsiTheme="minorHAnsi"/>
         </w:rPr>
-        <w:t xml:space="preserve">Our results will be evaluated by comparing what we have created with the definition of success.  If our application falls short of creating acceptable driver's license photos, the problem that caused us to fall short will need to be investigated.  Furthermore, if it's necessary we will also perform facial recognition on past photos to ensure that users are unable to replace their photo with a picture of someone else. </w:t>
+        <w:t>Our results will be evaluated by comparing what we have create</w:t>
+      </w:r>
+      <w:r>
+        <w:rPr>
+          <w:rFonts w:asciiTheme="minorHAnsi" w:hAnsiTheme="minorHAnsi"/>
+        </w:rPr>
+        <w:t>d with a standard driver’s license photo</w:t>
+      </w:r>
+      <w:r>
+        <w:rPr>
+          <w:rFonts w:asciiTheme="minorHAnsi" w:hAnsiTheme="minorHAnsi"/>
+        </w:rPr>
+        <w:t>.  If our application falls short of crea</w:t>
+      </w:r>
+      <w:r>
+        <w:rPr>
+          <w:rFonts w:asciiTheme="minorHAnsi" w:hAnsiTheme="minorHAnsi"/>
+        </w:rPr>
+        <w:t>ting acceptable</w:t>
+      </w:r>
+      <w:r>
+        <w:rPr>
+          <w:rFonts w:asciiTheme="minorHAnsi" w:hAnsiTheme="minorHAnsi"/>
+        </w:rPr>
+        <w:t xml:space="preserve"> photos</w:t>
+      </w:r>
+      <w:r>
+        <w:rPr>
+          <w:rFonts w:asciiTheme="minorHAnsi" w:hAnsiTheme="minorHAnsi"/>
+        </w:rPr>
+        <w:t xml:space="preserve"> with a blue backdrop</w:t>
+      </w:r>
+      <w:r>
+        <w:rPr>
+          <w:rFonts w:asciiTheme="minorHAnsi" w:hAnsiTheme="minorHAnsi"/>
+        </w:rPr>
+        <w:t>, the problem will need to be investigated.  Furthermore, if it's necessary</w:t>
+      </w:r>
+      <w:r>
+        <w:rPr>
+          <w:rFonts w:asciiTheme="minorHAnsi" w:hAnsiTheme="minorHAnsi"/>
+        </w:rPr>
+        <w:t>,</w:t>
+      </w:r>
+      <w:bookmarkStart w:id="8" w:name="_GoBack"/>
+      <w:bookmarkEnd w:id="8"/>
+      <w:r>
+        <w:rPr>
+          <w:rFonts w:asciiTheme="minorHAnsi" w:hAnsiTheme="minorHAnsi"/>
+        </w:rPr>
+        <w:t xml:space="preserve"> we will also perform facial recognition on past photos to ensure that users are unable to replace their photo with a picture of someone else. </w:t>
       </w:r>
       <w:r>
         <w:rPr>
@@ -3454,21 +3513,19 @@
         <w:rPr>
           <w:rFonts w:asciiTheme="minorHAnsi" w:hAnsiTheme="minorHAnsi"/>
         </w:rPr>
-        <w:t xml:space="preserve"> results will be evaluated based on how close we get to </w:t>
-      </w:r>
-      <w:proofErr w:type="gramStart"/>
-      <w:r>
-        <w:rPr>
-          <w:rFonts w:asciiTheme="minorHAnsi" w:hAnsiTheme="minorHAnsi"/>
-        </w:rPr>
-        <w:t>creating</w:t>
-      </w:r>
-      <w:proofErr w:type="gramEnd"/>
-      <w:r>
-        <w:rPr>
-          <w:rFonts w:asciiTheme="minorHAnsi" w:hAnsiTheme="minorHAnsi"/>
-        </w:rPr>
-        <w:t xml:space="preserve"> an acceptable driver's license photo with a background.  This background will be of varying colors.  Some backgrounds will be unacceptable due to them being close in color to hair or skin.  If the display does not change, it may be impossible to recognize a face correctly.</w:t>
+        <w:t xml:space="preserve"> results will be evaluated based on how </w:t>
+      </w:r>
+      <w:r>
+        <w:rPr>
+          <w:rFonts w:asciiTheme="minorHAnsi" w:hAnsiTheme="minorHAnsi"/>
+        </w:rPr>
+        <w:t>accurately we can create</w:t>
+      </w:r>
+      <w:r>
+        <w:rPr>
+          <w:rFonts w:asciiTheme="minorHAnsi" w:hAnsiTheme="minorHAnsi"/>
+        </w:rPr>
+        <w:t xml:space="preserve"> a driver's license photo with a background.  This background will be of varying colors.  Some backgrounds will be unacceptable due to them being close in color to hair or skin.  If the display does not change, it may be impossible to recognize a face correctly.</w:t>
       </w:r>
     </w:p>
     <w:p>
@@ -3489,7 +3546,25 @@
         <w:rPr>
           <w:rFonts w:asciiTheme="minorHAnsi" w:hAnsiTheme="minorHAnsi"/>
         </w:rPr>
-        <w:t>Furthermore, the initial results of our application will be compared manually.  However, in the future we will automatically compare previous successful results with the most recent result.  This will allow us to potentially speed up development and create an acceptable solution to this problem.</w:t>
+        <w:t>T</w:t>
+      </w:r>
+      <w:r>
+        <w:rPr>
+          <w:rFonts w:asciiTheme="minorHAnsi" w:hAnsiTheme="minorHAnsi"/>
+        </w:rPr>
+        <w:t>he initial results of our application will be compared manually</w:t>
+      </w:r>
+      <w:r>
+        <w:rPr>
+          <w:rFonts w:asciiTheme="minorHAnsi" w:hAnsiTheme="minorHAnsi"/>
+        </w:rPr>
+        <w:t xml:space="preserve"> as a final evaluation metric</w:t>
+      </w:r>
+      <w:r>
+        <w:rPr>
+          <w:rFonts w:asciiTheme="minorHAnsi" w:hAnsiTheme="minorHAnsi"/>
+        </w:rPr>
+        <w:t>.  However, in the future we will automatically compare previous successful results with the most recent result.  This will allow us to potentially speed up development and create an acceptable solution to this problem.</w:t>
       </w:r>
     </w:p>
     <w:p>
@@ -3538,7 +3613,37 @@
         <w:rPr>
           <w:rFonts w:asciiTheme="minorHAnsi" w:hAnsiTheme="minorHAnsi"/>
         </w:rPr>
-        <w:t xml:space="preserve">The success rate of our application will be improved.  Furthermore, we will ensure that our results are comparable with the previous results or manually input them as the new base image.  This will allow for fast development and it will ensure the quality of our application.  After our application is successful with a large majority of faces, the application will no longer need to be “improved” as it will be good enough.  </w:t>
+        <w:t>After our initial goals are met, we will try to improve our application.</w:t>
+      </w:r>
+      <w:r>
+        <w:rPr>
+          <w:rFonts w:asciiTheme="minorHAnsi" w:hAnsiTheme="minorHAnsi"/>
+        </w:rPr>
+        <w:t xml:space="preserve">  </w:t>
+      </w:r>
+      <w:r>
+        <w:rPr>
+          <w:rFonts w:asciiTheme="minorHAnsi" w:hAnsiTheme="minorHAnsi"/>
+        </w:rPr>
+        <w:t>We</w:t>
+      </w:r>
+      <w:r>
+        <w:rPr>
+          <w:rFonts w:asciiTheme="minorHAnsi" w:hAnsiTheme="minorHAnsi"/>
+        </w:rPr>
+        <w:t xml:space="preserve"> will ensure that our results are comparable with the previous results or manually input them as the new base image.  This will allow for fast development and it will ensure the quality of our application.  After our application is successful with a large majority of faces, the application will no longer need to be “improved” </w:t>
+      </w:r>
+      <w:r>
+        <w:rPr>
+          <w:rFonts w:asciiTheme="minorHAnsi" w:hAnsiTheme="minorHAnsi"/>
+        </w:rPr>
+        <w:t>and will be ready for production implementation</w:t>
+      </w:r>
+      <w:r>
+        <w:rPr>
+          <w:rFonts w:asciiTheme="minorHAnsi" w:hAnsiTheme="minorHAnsi"/>
+        </w:rPr>
+        <w:t xml:space="preserve">.  </w:t>
       </w:r>
     </w:p>
     <w:p>
@@ -3559,19 +3664,37 @@
         <w:rPr>
           <w:rFonts w:asciiTheme="minorHAnsi" w:hAnsiTheme="minorHAnsi"/>
         </w:rPr>
-        <w:t>Furthermore</w:t>
-      </w:r>
-      <w:r>
-        <w:rPr>
-          <w:rFonts w:asciiTheme="minorHAnsi" w:hAnsiTheme="minorHAnsi"/>
-        </w:rPr>
-        <w:t>,</w:t>
-      </w:r>
-      <w:r>
-        <w:rPr>
-          <w:rFonts w:asciiTheme="minorHAnsi" w:hAnsiTheme="minorHAnsi"/>
-        </w:rPr>
-        <w:t xml:space="preserve"> based on the initial results; how quickly we can attain our goal we plan to add specific features.  Specifically running on an Android device and supporting multiple device types and Android OS.  Also, as we want to improve the perception a user has over their picture; we will potentially allow them to do some image editing on the final picture.  This editing naturally must be compliant with the aforementioned requirements. </w:t>
+        <w:t>If we are able to meet the first phases of our project early, we will look into additional features.</w:t>
+      </w:r>
+      <w:r>
+        <w:rPr>
+          <w:rFonts w:asciiTheme="minorHAnsi" w:hAnsiTheme="minorHAnsi"/>
+        </w:rPr>
+        <w:t xml:space="preserve">  Specifically</w:t>
+      </w:r>
+      <w:r>
+        <w:rPr>
+          <w:rFonts w:asciiTheme="minorHAnsi" w:hAnsiTheme="minorHAnsi"/>
+        </w:rPr>
+        <w:t xml:space="preserve">, we would like to include having the application running on multiple </w:t>
+      </w:r>
+      <w:r>
+        <w:rPr>
+          <w:rFonts w:asciiTheme="minorHAnsi" w:hAnsiTheme="minorHAnsi"/>
+        </w:rPr>
+        <w:t>Android device</w:t>
+      </w:r>
+      <w:r>
+        <w:rPr>
+          <w:rFonts w:asciiTheme="minorHAnsi" w:hAnsiTheme="minorHAnsi"/>
+        </w:rPr>
+        <w:t>s and OSes</w:t>
+      </w:r>
+      <w:r>
+        <w:rPr>
+          <w:rFonts w:asciiTheme="minorHAnsi" w:hAnsiTheme="minorHAnsi"/>
+        </w:rPr>
+        <w:t xml:space="preserve">.  Also, as we want to improve the perception a user has over their picture; we will potentially allow them to do some image editing on the final picture.  This editing naturally must be compliant with the aforementioned requirements. </w:t>
       </w:r>
     </w:p>
     <w:p>
@@ -3593,7 +3716,19 @@
           <w:rFonts w:asciiTheme="minorHAnsi" w:hAnsiTheme="minorHAnsi"/>
         </w:rPr>
         <w:lastRenderedPageBreak/>
-        <w:t xml:space="preserve">We will also ensure compliance to the ICAO standards.  This will ensure that our product is usable and acceptable to the state of Iowa.  </w:t>
+        <w:t xml:space="preserve">We will also </w:t>
+      </w:r>
+      <w:r>
+        <w:rPr>
+          <w:rFonts w:asciiTheme="minorHAnsi" w:hAnsiTheme="minorHAnsi"/>
+        </w:rPr>
+        <w:t>maintain</w:t>
+      </w:r>
+      <w:r>
+        <w:rPr>
+          <w:rFonts w:asciiTheme="minorHAnsi" w:hAnsiTheme="minorHAnsi"/>
+        </w:rPr>
+        <w:t xml:space="preserve"> compliance to the ICAO standards.  This will ensure that our product is usable and acceptable to the state of Iowa.  </w:t>
       </w:r>
       <w:r>
         <w:rPr>
@@ -3617,7 +3752,19 @@
         <w:rPr>
           <w:rFonts w:asciiTheme="minorHAnsi" w:hAnsiTheme="minorHAnsi"/>
         </w:rPr>
-        <w:t xml:space="preserve"> we will measure various aspects of our application and ensure the quality of our project.  This will provide for a solution that meets federal requirements and will ensure that our project is a success.  These standards include the size of a picture needed for a driver's license and the background image that needs to be included.  We hope to print at least one imaginary driver's license to prove the concept we have created.  We plan to display video of us taking the picture</w:t>
+        <w:t xml:space="preserve"> we will measure various aspects of our application and </w:t>
+      </w:r>
+      <w:r>
+        <w:rPr>
+          <w:rFonts w:asciiTheme="minorHAnsi" w:hAnsiTheme="minorHAnsi"/>
+        </w:rPr>
+        <w:t>make modifications to provide a</w:t>
+      </w:r>
+      <w:r>
+        <w:rPr>
+          <w:rFonts w:asciiTheme="minorHAnsi" w:hAnsiTheme="minorHAnsi"/>
+        </w:rPr>
+        <w:t xml:space="preserve"> quality project.  This will provide for a solution that meets federal requirements and will ensure that our project is a success.  These standards include the size of a picture needed for a driver's license and the background image that needs to be included.  We hope to print at least one imaginary driver's license to prove the concept we have created.  We plan to display video of us taking the picture</w:t>
       </w:r>
       <w:r>
         <w:rPr>
@@ -3687,43 +3834,7 @@
           <w:sz w:val="24"/>
           <w:szCs w:val="24"/>
         </w:rPr>
-        <w:t xml:space="preserve">Coding has already begun on the Virtual Backdrop program. The coding is using the MOG2 background subtraction algorithm available in </w:t>
-      </w:r>
-      <w:proofErr w:type="spellStart"/>
-      <w:r>
-        <w:rPr>
-          <w:color w:val="auto"/>
-          <w:sz w:val="24"/>
-          <w:szCs w:val="24"/>
-        </w:rPr>
-        <w:t>OpenCV</w:t>
-      </w:r>
-      <w:proofErr w:type="spellEnd"/>
-      <w:r>
-        <w:rPr>
-          <w:color w:val="auto"/>
-          <w:sz w:val="24"/>
-          <w:szCs w:val="24"/>
-        </w:rPr>
-        <w:t xml:space="preserve">. In addition, the project is using a facial detecting algorithm using </w:t>
-      </w:r>
-      <w:proofErr w:type="spellStart"/>
-      <w:r>
-        <w:rPr>
-          <w:color w:val="auto"/>
-          <w:sz w:val="24"/>
-          <w:szCs w:val="24"/>
-        </w:rPr>
-        <w:t>Haar</w:t>
-      </w:r>
-      <w:proofErr w:type="spellEnd"/>
-      <w:r>
-        <w:rPr>
-          <w:color w:val="auto"/>
-          <w:sz w:val="24"/>
-          <w:szCs w:val="24"/>
-        </w:rPr>
-        <w:t xml:space="preserve"> Cascades. These combined approaches try to determine the background of the image from the video by focusing on the non-moving aspects in the background versus the moving aspect in the foreground. The algorithm secondarily uses facial recognition and determines that everything within the bounding ellipse of the face is not in the background. </w:t>
+        <w:t xml:space="preserve">Coding has already begun on the Virtual Backdrop program. The coding is using the MOG2 background subtraction algorithm available in OpenCV. In addition, the project is using a facial detecting algorithm using Haar Cascades. These combined approaches try to determine the background of the image from the video by focusing on the non-moving aspects in the background versus the moving aspect in the foreground. The algorithm secondarily uses facial recognition and determines that everything within the bounding ellipse of the face is not in the background. </w:t>
       </w:r>
     </w:p>
     <w:p>
@@ -3744,13 +3855,7 @@
         <w:rPr>
           <w:rFonts w:asciiTheme="minorHAnsi" w:hAnsiTheme="minorHAnsi"/>
         </w:rPr>
-        <w:t>Preliminary results of testing with a background subtraction yielded the results shown in Figure 5.</w:t>
-      </w:r>
-      <w:r>
-        <w:rPr>
-          <w:rFonts w:asciiTheme="minorHAnsi" w:hAnsiTheme="minorHAnsi"/>
-        </w:rPr>
-        <w:t xml:space="preserve"> As you can see, the algorithm while doing a fairly decent job, still improperly identifies some of the subjects facial features as being part of the background. It also incorrectly determines pieces of the background are in the foreground.</w:t>
+        <w:t>Preliminary results of testing with a background subtraction yielded the results shown in Figure 5. As you can see, the algorithm while doing a fairly decent job, still improperly identifies some of the subjects facial features as being part of the background. It also incorrectly determines pieces of the background are in the foreground.</w:t>
       </w:r>
     </w:p>
     <w:p>
@@ -3826,27 +3931,14 @@
       <w:r>
         <w:t xml:space="preserve">Figure </w:t>
       </w:r>
-      <w:r>
-        <w:fldChar w:fldCharType="begin"/>
-      </w:r>
-      <w:r>
-        <w:instrText xml:space="preserve"> SEQ Figure \* ARABIC </w:instrText>
-      </w:r>
-      <w:r>
-        <w:fldChar w:fldCharType="separate"/>
-      </w:r>
-      <w:r>
-        <w:rPr>
-          <w:noProof/>
-        </w:rPr>
-        <w:t>5</w:t>
-      </w:r>
-      <w:r>
-        <w:rPr>
-          <w:noProof/>
-        </w:rPr>
-        <w:fldChar w:fldCharType="end"/>
-      </w:r>
+      <w:fldSimple w:instr=" SEQ Figure \* ARABIC ">
+        <w:r>
+          <w:rPr>
+            <w:noProof/>
+          </w:rPr>
+          <w:t>5</w:t>
+        </w:r>
+      </w:fldSimple>
     </w:p>
     <w:p>
       <w:pPr>
@@ -3969,21 +4061,7 @@
         <w:rPr>
           <w:rFonts w:asciiTheme="minorHAnsi" w:hAnsiTheme="minorHAnsi"/>
         </w:rPr>
-        <w:t xml:space="preserve">Project deadlines and issues will be tracked in </w:t>
-      </w:r>
-      <w:proofErr w:type="spellStart"/>
-      <w:r>
-        <w:rPr>
-          <w:rFonts w:asciiTheme="minorHAnsi" w:hAnsiTheme="minorHAnsi"/>
-        </w:rPr>
-        <w:t>Yodiz</w:t>
-      </w:r>
-      <w:proofErr w:type="spellEnd"/>
-      <w:r>
-        <w:rPr>
-          <w:rFonts w:asciiTheme="minorHAnsi" w:hAnsiTheme="minorHAnsi"/>
-        </w:rPr>
-        <w:t>, a web-based project management tool.</w:t>
+        <w:t>Project deadlines and issues will be tracked in Yodiz, a web-based project management tool.</w:t>
       </w:r>
       <w:r>
         <w:rPr>
@@ -4028,28 +4106,8 @@
           <w:sz w:val="24"/>
           <w:szCs w:val="24"/>
         </w:rPr>
-        <w:t xml:space="preserve">Also by using industry standard tools such as </w:t>
-      </w:r>
-      <w:proofErr w:type="spellStart"/>
-      <w:r>
-        <w:rPr>
-          <w:color w:val="auto"/>
-          <w:sz w:val="24"/>
-          <w:szCs w:val="24"/>
-        </w:rPr>
-        <w:t>Git</w:t>
-      </w:r>
-      <w:proofErr w:type="spellEnd"/>
-      <w:r>
-        <w:rPr>
-          <w:color w:val="auto"/>
-          <w:sz w:val="24"/>
-          <w:szCs w:val="24"/>
-        </w:rPr>
-        <w:t>, Microsoft Office, and issue tracking software, we believe we will be able to manage our project effectively and use our resources to their full potential. Our team looks forward to using the techniques learned in this class to apply to a real world problem and achieve a working solution.</w:t>
-      </w:r>
-      <w:bookmarkStart w:id="8" w:name="_GoBack"/>
-      <w:bookmarkEnd w:id="8"/>
+        <w:t>Also by using industry standard tools such as Git, Microsoft Office, and issue tracking software, we believe we will be able to manage our project effectively and use our resources to their full potential. Our team looks forward to using the techniques learned in this class to apply to a real world problem and achieve a working solution.</w:t>
+      </w:r>
       <w:r>
         <w:br w:type="page"/>
       </w:r>
@@ -4143,6 +4201,35 @@
                   <w:noProof/>
                 </w:rPr>
                 <w:t xml:space="preserve"> &lt;http://www.aamva.org/WorkArea/DownloadAsset.aspx?id=4435&gt;.</w:t>
+              </w:r>
+            </w:p>
+            <w:p>
+              <w:pPr>
+                <w:pStyle w:val="Bibliography"/>
+                <w:ind w:left="720" w:hanging="720"/>
+                <w:rPr>
+                  <w:noProof/>
+                </w:rPr>
+              </w:pPr>
+              <w:r>
+                <w:rPr>
+                  <w:noProof/>
+                </w:rPr>
+                <w:t xml:space="preserve">Iowa Department of Transportation. </w:t>
+              </w:r>
+              <w:r>
+                <w:rPr>
+                  <w:i/>
+                  <w:iCs/>
+                  <w:noProof/>
+                </w:rPr>
+                <w:t>Kiosks</w:t>
+              </w:r>
+              <w:r>
+                <w:rPr>
+                  <w:noProof/>
+                </w:rPr>
+                <w:t>. 20 February 2016. Web site. 20 February 2016. &lt;http://www.iowadot.gov/mvd/kiosks.html&gt;.</w:t>
               </w:r>
             </w:p>
             <w:p>
@@ -6087,6 +6174,7 @@
   <w:rsids>
     <w:rsidRoot w:val="00113859"/>
     <w:rsid w:val="00113859"/>
+    <w:rsid w:val="00447F0E"/>
     <w:rsid w:val="00D22C36"/>
     <w:rsid w:val="00F25775"/>
     <w:rsid w:val="00F71E1A"/>
@@ -6952,6 +7040,26 @@
     </b:Author>
     <b:RefOrder>6</b:RefOrder>
   </b:Source>
+  <b:Source>
+    <b:Tag>Iow16</b:Tag>
+    <b:SourceType>InternetSite</b:SourceType>
+    <b:Guid>{AA5245BA-4718-4BEA-A458-60D0778E5447}</b:Guid>
+    <b:Title>Kiosks</b:Title>
+    <b:Year>2016</b:Year>
+    <b:Medium>Web site</b:Medium>
+    <b:Author>
+      <b:Author>
+        <b:Corporate>Iowa Department of Transportation</b:Corporate>
+      </b:Author>
+    </b:Author>
+    <b:Month>February</b:Month>
+    <b:Day>20</b:Day>
+    <b:YearAccessed>2016</b:YearAccessed>
+    <b:MonthAccessed>February</b:MonthAccessed>
+    <b:DayAccessed>20</b:DayAccessed>
+    <b:URL>http://www.iowadot.gov/mvd/kiosks.html</b:URL>
+    <b:RefOrder>7</b:RefOrder>
+  </b:Source>
 </b:Sources>
 </file>
 
@@ -6964,7 +7072,7 @@
 </file>
 
 <file path=customXml/itemProps2.xml><?xml version="1.0" encoding="utf-8"?>
-<ds:datastoreItem xmlns:ds="http://schemas.openxmlformats.org/officeDocument/2006/customXml" ds:itemID="{B97C9F5F-E803-4835-8925-0A97F3A143DA}">
+<ds:datastoreItem xmlns:ds="http://schemas.openxmlformats.org/officeDocument/2006/customXml" ds:itemID="{E1F16188-EFE2-4940-8898-924EEFE82DC4}">
   <ds:schemaRefs>
     <ds:schemaRef ds:uri="http://schemas.openxmlformats.org/officeDocument/2006/bibliography"/>
   </ds:schemaRefs>

</xml_diff>